<commit_message>
Anadiendo observaciones hechas por Agustin sobre sistemas distribuidos y definicion de Serializacion en el Resumen inicial
</commit_message>
<xml_diff>
--- a/Memoria/Memoria.docx
+++ b/Memoria/Memoria.docx
@@ -598,6 +598,42 @@
         <w:jc w:val="both"/>
       </w:pPr>
       <w:r>
+        <w:t xml:space="preserve">     </w:t>
+      </w:r>
+      <w:r>
+        <w:t xml:space="preserve">Un </w:t>
+      </w:r>
+      <w:r>
+        <w:rPr>
+          <w:b/>
+        </w:rPr>
+        <w:t>serializador</w:t>
+      </w:r>
+      <w:r>
+        <w:t xml:space="preserve"> es un programa que </w:t>
+      </w:r>
+      <w:r>
+        <w:t xml:space="preserve">codifica un objeto </w:t>
+      </w:r>
+      <w:r>
+        <w:t xml:space="preserve">en un stream (de texto o de bytes) para </w:t>
+      </w:r>
+      <w:r>
+        <w:t xml:space="preserve">almacenarlo o transmitirlo </w:t>
+      </w:r>
+      <w:r>
+        <w:t>por la red con el fin de que ese stream pueda ser usado para crear un nuevo objeto idéntico al original. Tiene muchas aplicaciones, desde almacenar en fichero o base de datos el estado de los objetos de una aplicación en un momento puntual, hasta distribuir objetos idénticos a varias aplicaciones en sistemas distribuidos.</w:t>
+      </w:r>
+    </w:p>
+    <w:p>
+      <w:pPr>
+        <w:pStyle w:val="normal0"/>
+        <w:jc w:val="both"/>
+      </w:pPr>
+      <w:r>
+        <w:t xml:space="preserve">     </w:t>
+      </w:r>
+      <w:r>
         <w:t>Existen muchos serializadores en el mercado, cada uno con sus ventajas y desventajas, válidos para</w:t>
       </w:r>
       <w:r>
@@ -639,6 +675,78 @@
         <w:pStyle w:val="normal0"/>
         <w:jc w:val="both"/>
       </w:pPr>
+      <w:r>
+        <w:t xml:space="preserve">     </w:t>
+      </w:r>
+      <w:r>
+        <w:t xml:space="preserve">Este proyecto pretende, tras analizar una amplia variedad de serializadores, obtener el </w:t>
+      </w:r>
+      <w:r>
+        <w:rPr>
+          <w:i/>
+        </w:rPr>
+        <w:t>HiperSerializador</w:t>
+      </w:r>
+      <w:r>
+        <w:t xml:space="preserve">, </w:t>
+      </w:r>
+      <w:r>
+        <w:t xml:space="preserve">un generador de serializadores, que creará en cada uso </w:t>
+      </w:r>
+      <w:r>
+        <w:t>un serializador versátil que sirva para cualquier tipo de objeto, generando cualquier tipo de código serializado transportable y almacenable en cualquier contexto</w:t>
+      </w:r>
+      <w:r>
+        <w:t>;</w:t>
+      </w:r>
+      <w:r>
+        <w:t xml:space="preserve"> a la hora de crealo,</w:t>
+      </w:r>
+      <w:r>
+        <w:t xml:space="preserve"> </w:t>
+      </w:r>
+      <w:r>
+        <w:t xml:space="preserve">es </w:t>
+      </w:r>
+      <w:r>
+        <w:t>capaz de reconocer los atributos estándar o cualquier atributo particular que se desee generar</w:t>
+      </w:r>
+      <w:r>
+        <w:t>. El programa es</w:t>
+      </w:r>
+      <w:r>
+        <w:t xml:space="preserve"> </w:t>
+      </w:r>
+      <w:r>
+        <w:t xml:space="preserve">ampliable mediante plug-ins y por supuesto, </w:t>
+      </w:r>
+      <w:r>
+        <w:t xml:space="preserve">los serializadores generados obtienen </w:t>
+      </w:r>
+      <w:r>
+        <w:t xml:space="preserve">los mejores resultados </w:t>
+      </w:r>
+      <w:r>
+        <w:t>en cuanto a</w:t>
+      </w:r>
+      <w:r>
+        <w:t xml:space="preserve"> rendimiento.</w:t>
+      </w:r>
+      <w:r>
+        <w:t xml:space="preserve"> </w:t>
+      </w:r>
+      <w:r>
+        <w:t>Esta aplicación es un</w:t>
+      </w:r>
+      <w:r>
+        <w:rPr>
+          <w:b/>
+        </w:rPr>
+        <w:t xml:space="preserve"> generador de serializadores particulares de alto rendimiento</w:t>
+      </w:r>
+      <w:r>
+        <w:t xml:space="preserve">. </w:t>
+      </w:r>
     </w:p>
     <w:p>
       <w:pPr>
@@ -646,43 +754,64 @@
         <w:jc w:val="both"/>
       </w:pPr>
       <w:r>
-        <w:t xml:space="preserve">Este proyecto pretende, tras analizar una amplia variedad de serializadores, obtener el </w:t>
-      </w:r>
-      <w:r>
-        <w:rPr>
-          <w:i/>
-        </w:rPr>
-        <w:t>HiperSerializador</w:t>
-      </w:r>
-      <w:r>
-        <w:t xml:space="preserve">, un serializador versátil que sirva para cualquier tipo de objeto, generando cualquier tipo de código serializado transportable y almacenable en cualquier contexto, </w:t>
-      </w:r>
-      <w:r>
-        <w:t xml:space="preserve">capaz de reconocer los atributos estándar o cualquier atributo particular que se desee generar, </w:t>
-      </w:r>
-      <w:r>
-        <w:t xml:space="preserve">ampliable mediante plug-ins y por supuesto, con los mejores resultados </w:t>
-      </w:r>
-      <w:r>
-        <w:t>en cuanto a</w:t>
-      </w:r>
-      <w:r>
-        <w:t xml:space="preserve"> rendimiento.</w:t>
+        <w:t xml:space="preserve">     </w:t>
+      </w:r>
+      <w:r>
+        <w:t>La principal carac</w:t>
+      </w:r>
+      <w:r>
+        <w:t xml:space="preserve">terística de </w:t>
+      </w:r>
+      <w:r>
+        <w:t xml:space="preserve">los </w:t>
+      </w:r>
+      <w:r>
+        <w:t>serializador</w:t>
+      </w:r>
+      <w:r>
+        <w:t>es generados</w:t>
       </w:r>
       <w:r>
         <w:t xml:space="preserve"> </w:t>
       </w:r>
       <w:r>
-        <w:t>Esta aplicación es un</w:t>
-      </w:r>
-      <w:r>
-        <w:rPr>
-          <w:b/>
-        </w:rPr>
-        <w:t xml:space="preserve"> generador de serializadores particulares de alto rendimiento</w:t>
-      </w:r>
-      <w:r>
-        <w:t xml:space="preserve">. </w:t>
+        <w:t xml:space="preserve">por nuestra aplicación </w:t>
+      </w:r>
+      <w:r>
+        <w:t>s</w:t>
+      </w:r>
+      <w:r>
+        <w:t>erá</w:t>
+      </w:r>
+      <w:r>
+        <w:t xml:space="preserve"> la </w:t>
+      </w:r>
+      <w:r>
+        <w:t>velocidad</w:t>
+      </w:r>
+      <w:r>
+        <w:t>. La primera premisa que se ha contemplado a la hora de desarrollar un programa</w:t>
+      </w:r>
+      <w:r>
+        <w:t xml:space="preserve"> de este tipo ha sido conseguir la mayor velocidad a la hora de serializar y deserializar</w:t>
+      </w:r>
+      <w:r>
+        <w:t xml:space="preserve"> cualquier tipo de clase</w:t>
+      </w:r>
+      <w:r>
+        <w:t>. S</w:t>
+      </w:r>
+      <w:r>
+        <w:t xml:space="preserve">olo </w:t>
+      </w:r>
+      <w:r>
+        <w:t xml:space="preserve">esto justificaría, si obtenemos un serializador cuya velocidad de proceso sea </w:t>
+      </w:r>
+      <w:r>
+        <w:t xml:space="preserve">sensiblemente </w:t>
+      </w:r>
+      <w:r>
+        <w:t>menor que la de la mayoría de serializadores habituales, el trabajo realizado.</w:t>
       </w:r>
     </w:p>
     <w:p>
@@ -690,69 +819,9 @@
         <w:pStyle w:val="normal0"/>
         <w:jc w:val="both"/>
       </w:pPr>
-    </w:p>
-    <w:p>
-      <w:pPr>
-        <w:pStyle w:val="normal0"/>
-        <w:jc w:val="both"/>
-      </w:pPr>
-      <w:r>
-        <w:t>La principal carac</w:t>
-      </w:r>
-      <w:r>
-        <w:t xml:space="preserve">terística de </w:t>
-      </w:r>
-      <w:r>
-        <w:t xml:space="preserve">los </w:t>
-      </w:r>
-      <w:r>
-        <w:t>serializador</w:t>
-      </w:r>
-      <w:r>
-        <w:t>es generados</w:t>
-      </w:r>
-      <w:r>
-        <w:t xml:space="preserve"> </w:t>
-      </w:r>
-      <w:r>
-        <w:t xml:space="preserve">por nuestra aplicación </w:t>
-      </w:r>
-      <w:r>
-        <w:t>s</w:t>
-      </w:r>
-      <w:r>
-        <w:t>erá</w:t>
-      </w:r>
-      <w:r>
-        <w:t xml:space="preserve"> la rapidez. La primera premisa que se ha contemplado a la hora de desarrollar un programa</w:t>
-      </w:r>
-      <w:r>
-        <w:t xml:space="preserve"> de este tipo ha sido conseguir la mayor velocidad a la hora de serializar y deserializar</w:t>
-      </w:r>
-      <w:r>
-        <w:t xml:space="preserve"> cualquier tipo de clase</w:t>
-      </w:r>
-      <w:r>
-        <w:t xml:space="preserve">. Simplemente esto justificaría, si obtenemos un serializador cuya velocidad de proceso sea </w:t>
-      </w:r>
-      <w:r>
-        <w:t xml:space="preserve">sensiblemente </w:t>
-      </w:r>
-      <w:r>
-        <w:t>menor que la de la mayoría de serializadores habituales, el trabajo realizado.</w:t>
-      </w:r>
-    </w:p>
-    <w:p>
-      <w:pPr>
-        <w:pStyle w:val="normal0"/>
-        <w:jc w:val="both"/>
-      </w:pPr>
-    </w:p>
-    <w:p>
-      <w:pPr>
-        <w:pStyle w:val="normal0"/>
-        <w:jc w:val="both"/>
-      </w:pPr>
+      <w:r>
+        <w:t xml:space="preserve">     </w:t>
+      </w:r>
       <w:r>
         <w:t xml:space="preserve">Pero </w:t>
       </w:r>
@@ -766,7 +835,13 @@
         <w:t xml:space="preserve">conseguimos ir un paso más </w:t>
       </w:r>
       <w:r>
-        <w:t xml:space="preserve">allá. No solo </w:t>
+        <w:t xml:space="preserve">allá. </w:t>
+      </w:r>
+      <w:r>
+        <w:t>La ejecución de la aplicación n</w:t>
+      </w:r>
+      <w:r>
+        <w:t xml:space="preserve">o solo </w:t>
       </w:r>
       <w:r>
         <w:t xml:space="preserve">generará </w:t>
@@ -778,13 +853,7 @@
         <w:t xml:space="preserve"> y con cualquier tipo de datos</w:t>
       </w:r>
       <w:r>
-        <w:t>. Posee unas características adicionales que cada una por separado</w:t>
-      </w:r>
-      <w:r>
-        <w:t xml:space="preserve"> es un punto fuerte en su ámbito</w:t>
-      </w:r>
-      <w:r>
-        <w:t xml:space="preserve">, y que al reunirlas en un mismo programa le da un </w:t>
+        <w:t xml:space="preserve">. Posee unas características adicionales que le da un </w:t>
       </w:r>
       <w:r>
         <w:t>valor</w:t>
@@ -882,6 +951,9 @@
       <w:r>
         <w:t>. Nuestra aplicación admite por defecto la serialización en formato XML y CSV.</w:t>
       </w:r>
+      <w:r>
+        <w:t xml:space="preserve"> Está preparada para incluir otros formatos como HTML, JSON, binario, o cualquier otro que se requiera.</w:t>
+      </w:r>
     </w:p>
     <w:p>
       <w:pPr>
@@ -893,46 +965,58 @@
         <w:jc w:val="both"/>
       </w:pPr>
       <w:r>
-        <w:t xml:space="preserve">Admite la </w:t>
-      </w:r>
-      <w:r>
-        <w:t xml:space="preserve">posibilidad de añadir </w:t>
+        <w:t xml:space="preserve">Abre la puerta a </w:t>
+      </w:r>
+      <w:r>
+        <w:t>funcionalidad</w:t>
+      </w:r>
+      <w:r>
+        <w:t>es</w:t>
+      </w:r>
+      <w:r>
+        <w:t xml:space="preserve"> </w:t>
+      </w:r>
+      <w:r>
+        <w:t>adicional</w:t>
+      </w:r>
+      <w:r>
+        <w:t xml:space="preserve">, </w:t>
+      </w:r>
+      <w:r>
+        <w:t xml:space="preserve">como </w:t>
       </w:r>
       <w:r>
         <w:rPr>
           <w:b/>
         </w:rPr>
-        <w:t>nueva</w:t>
+        <w:t>convertir</w:t>
+      </w:r>
+      <w:r>
+        <w:t xml:space="preserve"> </w:t>
+      </w:r>
+      <w:r>
+        <w:t xml:space="preserve">cualquier tipo de objeto en cualquier otro tipo de formato. Esto abriría la posibilidad de identificar tipos de datos por ejemplo .avi y codificarlos en .mpg, o cualquier otro tipo, con lo que en la práctica esta aplicación puede servir como un </w:t>
       </w:r>
       <w:r>
         <w:rPr>
           <w:b/>
         </w:rPr>
-        <w:t>s</w:t>
-      </w:r>
-      <w:r>
-        <w:rPr>
-          <w:b/>
-        </w:rPr>
-        <w:t xml:space="preserve"> funcionalidades a partir de plug</w:t>
-      </w:r>
-      <w:r>
-        <w:rPr>
-          <w:b/>
-        </w:rPr>
-        <w:t>-</w:t>
-      </w:r>
-      <w:r>
-        <w:rPr>
-          <w:b/>
-        </w:rPr>
-        <w:t>ins</w:t>
-      </w:r>
-      <w:r>
-        <w:t>. Permite añadir otros</w:t>
-      </w:r>
-      <w:r>
-        <w:t xml:space="preserve"> tipos de serialización, nuevos formatos para el código serializado, como por ejemplo HTML, JSON, binario, cualquier otra estructura XML que la definida en el serializado original, etc.</w:t>
+        <w:t>transcriptor de objetos</w:t>
+      </w:r>
+      <w:r>
+        <w:t>, un co</w:t>
+      </w:r>
+      <w:r>
+        <w:t>n</w:t>
+      </w:r>
+      <w:r>
+        <w:t xml:space="preserve">versor de tipos de datos o cualquier otra posibilidad que con estas características </w:t>
+      </w:r>
+      <w:r>
+        <w:t>se nos pudiera</w:t>
+      </w:r>
+      <w:r>
+        <w:t xml:space="preserve"> ocurrir. </w:t>
       </w:r>
     </w:p>
     <w:p>
@@ -943,61 +1027,34 @@
           <w:numId w:val="15"/>
         </w:numPr>
         <w:jc w:val="both"/>
-      </w:pPr>
-      <w:r>
-        <w:t xml:space="preserve">Como funcionalidad </w:t>
-      </w:r>
-      <w:r>
-        <w:t>adicional</w:t>
-      </w:r>
-      <w:r>
-        <w:t>, permitiría</w:t>
-      </w:r>
-      <w:r>
-        <w:t xml:space="preserve"> </w:t>
-      </w:r>
-      <w:r>
-        <w:rPr>
-          <w:b/>
-        </w:rPr>
-        <w:t>convertir</w:t>
-      </w:r>
-      <w:r>
-        <w:t xml:space="preserve"> </w:t>
-      </w:r>
-      <w:r>
-        <w:t xml:space="preserve">cualquier tipo de objeto en cualquier otro tipo de formato. Esto abriría la posibilidad de identificar tipos de datos por ejemplo .avi y codificarlos en .mpg, o cualquier otro tipo, con lo que en la práctica esta aplicación puede servir como un </w:t>
-      </w:r>
-      <w:r>
-        <w:rPr>
-          <w:b/>
-        </w:rPr>
-        <w:t>transcriptor de objetos</w:t>
-      </w:r>
-      <w:r>
-        <w:t>, un co</w:t>
-      </w:r>
-      <w:r>
-        <w:t>n</w:t>
-      </w:r>
-      <w:r>
-        <w:t xml:space="preserve">versor de tipos de datos o cualquier otra posibilidad que con estas características </w:t>
-      </w:r>
-      <w:r>
-        <w:t>se nos pudiera</w:t>
-      </w:r>
-      <w:r>
-        <w:t xml:space="preserve"> ocurrir. </w:t>
-      </w:r>
-    </w:p>
-    <w:p>
-      <w:pPr>
         <w:rPr>
           <w:b/>
           <w:u w:val="single"/>
         </w:rPr>
       </w:pPr>
       <w:r>
+        <w:t xml:space="preserve">Permitiría estas mejoras </w:t>
+      </w:r>
+      <w:r>
+        <w:rPr>
+          <w:b/>
+        </w:rPr>
+        <w:t>a partir de plug-ins</w:t>
+      </w:r>
+      <w:r>
+        <w:t>. Se podría usar este mecanismo para ampliar las funcionalidades, por ejemplo las indicdas anteriormente.</w:t>
+      </w:r>
+    </w:p>
+    <w:p>
+      <w:pPr>
+        <w:pStyle w:val="normal0"/>
+        <w:numPr>
+          <w:ilvl w:val="0"/>
+          <w:numId w:val="15"/>
+        </w:numPr>
+        <w:jc w:val="both"/>
+      </w:pPr>
+      <w:r>
         <w:rPr>
           <w:b/>
           <w:u w:val="single"/>
@@ -1059,9 +1116,53 @@
     <w:p>
       <w:pPr>
         <w:pStyle w:val="normal0"/>
+        <w:pBdr>
+          <w:top w:val="single" w:sz="4" w:space="1" w:color="auto"/>
+          <w:left w:val="single" w:sz="4" w:space="4" w:color="auto"/>
+          <w:bottom w:val="single" w:sz="4" w:space="1" w:color="auto"/>
+          <w:right w:val="single" w:sz="4" w:space="4" w:color="auto"/>
+        </w:pBdr>
         <w:jc w:val="both"/>
       </w:pPr>
       <w:r>
+        <w:t>Como dato anecdótico, el chip más rápido que existe en la actualidad, el Link-On-Chip (LOC) está incrustado en el Gran Colisionador de Hadrones (LHC) y es un serializador.</w:t>
+      </w:r>
+    </w:p>
+    <w:p>
+      <w:pPr>
+        <w:pStyle w:val="normal0"/>
+        <w:pBdr>
+          <w:top w:val="single" w:sz="4" w:space="1" w:color="auto"/>
+          <w:left w:val="single" w:sz="4" w:space="4" w:color="auto"/>
+          <w:bottom w:val="single" w:sz="4" w:space="1" w:color="auto"/>
+          <w:right w:val="single" w:sz="4" w:space="4" w:color="auto"/>
+        </w:pBdr>
+        <w:jc w:val="both"/>
+      </w:pPr>
+      <w:hyperlink r:id="rId7" w:history="1">
+        <w:r>
+          <w:rPr>
+            <w:rStyle w:val="Hipervnculo"/>
+          </w:rPr>
+          <w:t>http://www.neoteo.com/19404-el-chip-mas-rapido-del-mundo-esta-en-el-lhc</w:t>
+        </w:r>
+      </w:hyperlink>
+      <w:r>
+        <w:t xml:space="preserve"> </w:t>
+      </w:r>
+    </w:p>
+    <w:p>
+      <w:pPr>
+        <w:pStyle w:val="normal0"/>
+        <w:jc w:val="both"/>
+      </w:pPr>
+    </w:p>
+    <w:p>
+      <w:pPr>
+        <w:pStyle w:val="normal0"/>
+        <w:jc w:val="both"/>
+      </w:pPr>
+      <w:r>
         <w:t>Existen muchos tipos de serialización. Dentro de las distintas vertientes de la pr</w:t>
       </w:r>
       <w:r>
@@ -1108,6 +1209,69 @@
       </w:r>
       <w:r>
         <w:t>.</w:t>
+      </w:r>
+    </w:p>
+    <w:p>
+      <w:pPr>
+        <w:pStyle w:val="normal0"/>
+        <w:jc w:val="both"/>
+      </w:pPr>
+    </w:p>
+    <w:p>
+      <w:pPr>
+        <w:pStyle w:val="normal0"/>
+        <w:jc w:val="both"/>
+      </w:pPr>
+      <w:r>
+        <w:t>En entornos distribuidos, esta tarea cobra especial importancia, ya que los componentes del sistema están separados tanto física como lógicamente, y se comunican y se sincronizan a través de mensajes que son transmitidos por la red entre los componentes. En estos casos, la sincronización entre procesos incluye como uno de sus elementos fundamentales el paso de parámetros entre procesos. Lo que significa que la información que en el programa está representada mediante estructuras de datos, tiene que ser transformada en secuencia de bytes para formar parte de los mensajes de sincronización entre procesos distribuidos.</w:t>
+      </w:r>
+      <w:r>
+        <w:t xml:space="preserve"> </w:t>
+      </w:r>
+    </w:p>
+    <w:p>
+      <w:pPr>
+        <w:pStyle w:val="normal0"/>
+        <w:jc w:val="both"/>
+      </w:pPr>
+    </w:p>
+    <w:p>
+      <w:pPr>
+        <w:pStyle w:val="normal0"/>
+        <w:jc w:val="both"/>
+      </w:pPr>
+      <w:r>
+        <w:t>Esta transformación se realiza con programas serializadores</w:t>
+      </w:r>
+      <w:r>
+        <w:t xml:space="preserve"> (en estos contextos se denominan </w:t>
+      </w:r>
+      <w:r>
+        <w:rPr>
+          <w:i/>
+        </w:rPr>
+        <w:t>marshalling</w:t>
+      </w:r>
+      <w:r>
+        <w:t>)</w:t>
+      </w:r>
+      <w:r>
+        <w:t>, que convierten las estructuras de datos en secuencia de bytes transmisibles por la red, y que en el otro lado de la red recogen esa secuencia de bytes y reconstruyen las estructuras para usarlas como si fueran propias.</w:t>
+      </w:r>
+    </w:p>
+    <w:p>
+      <w:pPr>
+        <w:pStyle w:val="normal0"/>
+        <w:jc w:val="both"/>
+      </w:pPr>
+    </w:p>
+    <w:p>
+      <w:pPr>
+        <w:pStyle w:val="normal0"/>
+        <w:jc w:val="both"/>
+      </w:pPr>
+      <w:r>
+        <w:t>Para cada mensaje entre dos componentes del sistema distribuido se produce una serialización  y una deserialización de los parámetros que se envíen. Esto supone que el proceso de serialización es un punto clave en el rendimiento del sistema, lo cual da una muy buena aproximación de la importancia de este proceso, y del impacto que cualquier mejora en su rendimiento pudiera suponer.</w:t>
       </w:r>
     </w:p>
     <w:p>
@@ -1175,7 +1339,10 @@
               <w:t>Deserialización</w:t>
             </w:r>
             <w:r>
-              <w:t xml:space="preserve"> es el proceso inverso, a partir de un stream de datos se recompone el estado original del objeto.</w:t>
+              <w:t xml:space="preserve"> es el proceso inverso, a partir de un stream de datos se recompon</w:t>
+            </w:r>
+            <w:r>
+              <w:t>e el estado original del objeto, creando una copia idéntica del objeto original.</w:t>
             </w:r>
           </w:p>
           <w:p>
@@ -1244,10 +1411,37 @@
         <w:t xml:space="preserve"> un serializador como XMLSerlizer</w:t>
       </w:r>
       <w:r>
-        <w:t>. Este tipo de serializador</w:t>
-      </w:r>
-      <w:r>
-        <w:t xml:space="preserve"> permite la estructuración de la información que serializa, pero a costa de ser sumamente [... la palabreja que usó Agustín ...]. Tiene las ventajas de poder ser utilizada eficientemente para compartir objetos por la web, de producir un código serializado con una representación estandarizada, además de amigable y legible, incluso de permitir compartir objetos entre distintas plataformas (por ejemplo Java); pero tiene la desventaja de generar un conjunto de información bastante grueso, en el sentido de que es necesario generar gran cantidad de información para guardar unos pocos datos. Por ejemplo, para guardar un simple número, necesita al menos dos etiquetas que ocupan el doble de espacio que el dato</w:t>
+        <w:t xml:space="preserve">. </w:t>
+      </w:r>
+      <w:r>
+        <w:t xml:space="preserve">Es uno de los múltiples serializadores de que dispone .Net, profusamente utilizado. Genera el código serializado en formato XML </w:t>
+      </w:r>
+      <w:r>
+        <w:t>con una determinada estructura, en la que el nodo principal es el nombre de la clase y los nodos hijos son los nombres de los elementos a serializar.</w:t>
+      </w:r>
+    </w:p>
+    <w:p>
+      <w:pPr>
+        <w:pStyle w:val="normal0"/>
+        <w:jc w:val="both"/>
+      </w:pPr>
+    </w:p>
+    <w:p>
+      <w:pPr>
+        <w:pStyle w:val="normal0"/>
+        <w:jc w:val="both"/>
+      </w:pPr>
+      <w:r>
+        <w:t>Este tipo de serializador</w:t>
+      </w:r>
+      <w:r>
+        <w:t xml:space="preserve"> permite la estructuración de la información que serializa, pero a costa de </w:t>
+      </w:r>
+      <w:r>
+        <w:t>generar un código muy profuso</w:t>
+      </w:r>
+      <w:r>
+        <w:t>. Tiene las ventajas de poder ser utilizada eficientemente para compartir objetos por la web, de producir un código serializado con una representación estandarizada, además de amigable y legible, incluso de permitir compartir objetos entre distintas plataformas (por ejemplo Java); pero tiene la desventaja de generar un conjunto de información bastante grueso, en el sentido de que es necesario generar gran cantidad de información para guardar unos pocos datos. Por ejemplo, para guardar un simple número, necesita al menos dos etiquetas que ocupan el doble de espacio que el dato</w:t>
       </w:r>
       <w:r>
         <w:t>, además del propio número</w:t>
@@ -1255,15 +1449,15 @@
       <w:r>
         <w:t>. Y esto se multiplica en el momento en que empecemos a serializar objetos más complejos.</w:t>
       </w:r>
+      <w:r>
+        <w:t xml:space="preserve"> </w:t>
+      </w:r>
     </w:p>
     <w:p>
       <w:pPr>
         <w:pStyle w:val="normal0"/>
         <w:jc w:val="both"/>
       </w:pPr>
-      <w:r>
-        <w:t>-</w:t>
-      </w:r>
     </w:p>
     <w:p>
       <w:pPr>
@@ -1283,6 +1477,9 @@
       <w:r>
         <w:t>- funcionan a nivel genérico, permitiendo la serialización de cualquier clase, independientemente de su contenido y del tipo de los miembros que contenga</w:t>
       </w:r>
+      <w:r>
+        <w:t xml:space="preserve"> (en teoría).</w:t>
+      </w:r>
     </w:p>
     <w:p>
       <w:pPr>
@@ -1316,65 +1513,142 @@
         <w:t>ser almacenado o transportado (compartido).</w:t>
       </w:r>
     </w:p>
-    <w:p>
-      <w:r>
+    <w:p/>
+    <w:p>
+      <w:r>
+        <w:t xml:space="preserve">Hay distintos factores a tener en cuenta cuando se realiza el proceso de serialización de cualquier objeto. El principal es la </w:t>
+      </w:r>
+      <w:r>
+        <w:rPr>
+          <w:b/>
+        </w:rPr>
+        <w:t>velocidad</w:t>
+      </w:r>
+      <w:r>
+        <w:t xml:space="preserve">, es importante que el proceso sea lo más rápido posible, una premisa fundamental en cualquier proceso informático. Además, en entornos distribuidos, cobra especial importancia otro factor a la hora de compartir objetos utilizando la serialización: el </w:t>
+      </w:r>
+      <w:r>
+        <w:rPr>
+          <w:b/>
+        </w:rPr>
+        <w:t xml:space="preserve">tamaño </w:t>
+      </w:r>
+      <w:r>
+        <w:t xml:space="preserve">de los objetos serializados que se enviarán a través de la red. </w:t>
+      </w:r>
+      <w:r>
+        <w:t xml:space="preserve">Otro factor importante es el </w:t>
+      </w:r>
+      <w:r>
+        <w:rPr>
+          <w:b/>
+        </w:rPr>
+        <w:t>nivel de aplicación</w:t>
+      </w:r>
+      <w:r>
+        <w:t xml:space="preserve"> del serializador. Casi todos los serializadores existentes tienen algún handicap a la hora de serializar (arrays multidimensionales, tipos genéricos, etc.).</w:t>
+      </w:r>
+    </w:p>
+    <w:p>
+      <w:pPr>
+        <w:pStyle w:val="normal0"/>
+      </w:pPr>
+    </w:p>
+    <w:p>
+      <w:pPr>
+        <w:rPr>
+          <w:szCs w:val="22"/>
+        </w:rPr>
+      </w:pPr>
+      <w:r>
+        <w:rPr>
+          <w:szCs w:val="22"/>
+        </w:rPr>
         <w:br w:type="page"/>
       </w:r>
     </w:p>
     <w:p>
       <w:pPr>
         <w:pStyle w:val="normal0"/>
+        <w:rPr>
+          <w:szCs w:val="22"/>
+        </w:rPr>
+      </w:pPr>
+      <w:r>
+        <w:rPr>
+          <w:szCs w:val="22"/>
+        </w:rPr>
+        <w:lastRenderedPageBreak/>
+        <w:t>VELOCIDAD</w:t>
+      </w:r>
+    </w:p>
+    <w:p>
+      <w:pPr>
+        <w:pStyle w:val="normal0"/>
         <w:jc w:val="both"/>
       </w:pPr>
       <w:r>
-        <w:lastRenderedPageBreak/>
-        <w:t xml:space="preserve">Hay distintos factores a tener en cuenta cuando se realiza el proceso de serialización de cualquier objeto. El principal es la </w:t>
-      </w:r>
-      <w:r>
-        <w:rPr>
-          <w:b/>
-        </w:rPr>
-        <w:t>velocidad</w:t>
-      </w:r>
-      <w:r>
-        <w:t xml:space="preserve">, es importante que el proceso sea lo más rápido posible, una premisa fundamental en cualquier proceso informático. Además, en entornos distribuidos, cobra especial importancia otro factor a la hora de compartir objetos utilizando la serialización: el </w:t>
-      </w:r>
-      <w:r>
-        <w:rPr>
-          <w:b/>
-        </w:rPr>
-        <w:t xml:space="preserve">tamaño </w:t>
-      </w:r>
-      <w:r>
-        <w:t xml:space="preserve">de los objetos serializados que se enviarán a través de la red. </w:t>
-      </w:r>
-      <w:r>
-        <w:t xml:space="preserve">Otro factor importante es el </w:t>
-      </w:r>
-      <w:r>
-        <w:rPr>
-          <w:b/>
-        </w:rPr>
-        <w:t>nivel de aplicación</w:t>
-      </w:r>
-      <w:r>
-        <w:t xml:space="preserve"> del serializador. Casi todos los serializadores existentes tienen algún handicap a la hora de serializar (arrays multidimensionales, tipos genéricos, etc.).</w:t>
-      </w:r>
-    </w:p>
-    <w:p>
-      <w:pPr>
-        <w:pStyle w:val="normal0"/>
-      </w:pPr>
-    </w:p>
-    <w:p>
-      <w:pPr>
-        <w:pStyle w:val="normal0"/>
-      </w:pPr>
-      <w:r>
+        <w:t xml:space="preserve">Uno de los objetivos fundamentales en este proyecto es conseguir una herramienta </w:t>
+      </w:r>
+      <w:r>
+        <w:t xml:space="preserve">que produzca </w:t>
+      </w:r>
+      <w:r>
+        <w:t xml:space="preserve">el proceso de serialización más rápido posible. Y la manera óptima de conseguir esta rapidez máxima es que el serializador </w:t>
+      </w:r>
+      <w:r>
+        <w:t>generado</w:t>
+      </w:r>
+      <w:r>
+        <w:t xml:space="preserve"> esté pensado únicamente para serializar ese tipo determinado de objetos. Esto es lo que tratamos de conseguir: </w:t>
+      </w:r>
+      <w:r>
+        <w:t>gener</w:t>
+      </w:r>
+      <w:r>
+        <w:t>ar el serializador perfecto para cada tipo de objeto. Si un</w:t>
+      </w:r>
+      <w:r>
+        <w:t>a aplicación está pensada</w:t>
+      </w:r>
+      <w:r>
+        <w:t xml:space="preserve"> para serializar sólo un determinado tipo de objeto, lo</w:t>
+      </w:r>
+      <w:r>
+        <w:t xml:space="preserve"> hará</w:t>
+      </w:r>
+      <w:r>
+        <w:t xml:space="preserve"> de la manera más rápida posible. Además, cuan</w:t>
+      </w:r>
+      <w:r>
+        <w:t>tos</w:t>
+      </w:r>
+      <w:r>
+        <w:t xml:space="preserve"> más objetos de ese mismo tipo</w:t>
+      </w:r>
+      <w:r>
+        <w:t xml:space="preserve"> serialice</w:t>
+      </w:r>
+      <w:r>
+        <w:t xml:space="preserve"> la mejora se multiplicará.</w:t>
+      </w:r>
+    </w:p>
+    <w:p>
+      <w:pPr>
+        <w:pStyle w:val="normal0"/>
+      </w:pPr>
+    </w:p>
+    <w:p>
+      <w:pPr>
         <w:rPr>
           <w:sz w:val="20"/>
         </w:rPr>
-        <w:t>VELOCIDAD</w:t>
+      </w:pPr>
+      <w:r>
+        <w:rPr>
+          <w:szCs w:val="22"/>
+        </w:rPr>
+        <w:t>TAMAÑO</w:t>
       </w:r>
     </w:p>
     <w:p>
@@ -1383,33 +1657,28 @@
         <w:jc w:val="both"/>
       </w:pPr>
       <w:r>
-        <w:t>Uno de los objetivos fundamentales en este proyecto es conseguir una herramienta en la que el proceso de serialización sea el más rápido posible. Y la manera óptima de conseguir esta rapidez máxima es que el serializador que realice el proceso esté pensado únicamente para serializar ese tipo determinado de objetos. Esto es lo que tratamos de conseguir: crear el serializador perfecto para cada tipo de objeto. Si un</w:t>
-      </w:r>
-      <w:r>
-        <w:t>a aplicación está pensada</w:t>
-      </w:r>
-      <w:r>
-        <w:t xml:space="preserve"> para serializar sólo un determinado tipo de objeto, podrá hacerlo de la manera más rápida posible. Además, cuando haya que serializar más objetos de ese mismo tipo, trabajará igual de </w:t>
-      </w:r>
-      <w:r>
-        <w:t>eficientemente para todos ellos, con lo que la mejora se multiplicará.</w:t>
-      </w:r>
-    </w:p>
-    <w:p>
-      <w:pPr>
-        <w:pStyle w:val="normal0"/>
-      </w:pPr>
-    </w:p>
-    <w:p>
-      <w:pPr>
-        <w:pStyle w:val="normal0"/>
-      </w:pPr>
-      <w:r>
-        <w:rPr>
-          <w:sz w:val="20"/>
-        </w:rPr>
-        <w:t>TAMAÑO</w:t>
-      </w:r>
+        <w:t>Para dar respuesta al segundo factor relevante, obtener el tamaño mínimo en el conjunto de datos serializados para ser transmitidos con rapidez en entornos distribuidos, hemos considerado que el resultado de la serialización pudiera estar codificado en distintos formatos. De este modo, si lo que interesa es que los objetos serializados sean lo más livianos posibles, se puede generar un mecanismo de serialización cuyo código serializado ocupe lo menos posible, por ejemplo todos los valores serializados separados por comas</w:t>
+      </w:r>
+      <w:r>
+        <w:t>, o en formato binario</w:t>
+      </w:r>
+      <w:r>
+        <w:t>. Como el deserializador correspondiente será el adecuado para ese tipo de serialización, entenderá perfectamente como deserializar, y lo hará</w:t>
+      </w:r>
+      <w:r>
+        <w:t xml:space="preserve"> a la perfección y rápidamente, sin más ayudas </w:t>
+      </w:r>
+      <w:r>
+        <w:t xml:space="preserve">que </w:t>
+      </w:r>
+      <w:r>
+        <w:t>un determinado formateo del código serializado.</w:t>
+      </w:r>
+    </w:p>
+    <w:p>
+      <w:pPr>
+        <w:pStyle w:val="normal0"/>
+      </w:pPr>
     </w:p>
     <w:p>
       <w:pPr>
@@ -1417,28 +1686,33 @@
         <w:jc w:val="both"/>
       </w:pPr>
       <w:r>
-        <w:t>Para dar respuesta al segundo factor relevante, obtener el tamaño mínimo en el conjunto de datos serializados para ser transmitidos con rapidez en entornos distribuidos, hemos considerado que el resultado de la serialización pudiera estar codificado en distintos formatos. De este modo, si lo que interesa es que los objetos serializados sean lo más livianos posibles, se puede generar un mecanismo de serialización cuyo código serializado ocupe lo menos posible, por ejemplo todos los valores serializados separados por comas</w:t>
-      </w:r>
-      <w:r>
-        <w:t>, o en formato binario</w:t>
-      </w:r>
-      <w:r>
-        <w:t>. Como el deserializador correspondiente será el adecuado para ese tipo de serialización, entenderá perfectamente como deserializar, y lo hará</w:t>
-      </w:r>
-      <w:r>
-        <w:t xml:space="preserve"> a la perfección y rápidamente, sin más ayudas </w:t>
-      </w:r>
-      <w:r>
-        <w:t xml:space="preserve">que </w:t>
-      </w:r>
-      <w:r>
-        <w:t>un determinado formateo del código serializado.</w:t>
-      </w:r>
-    </w:p>
-    <w:p>
-      <w:pPr>
-        <w:pStyle w:val="normal0"/>
-      </w:pPr>
+        <w:t xml:space="preserve">En este contexto, una aplicación particular a la que tratamos de dar solución es la de compartir dinámicamente en sistemas distribuidos objetos que se van generando dinámicamente, </w:t>
+      </w:r>
+      <w:r>
+        <w:t xml:space="preserve">consiguiendo esto </w:t>
+      </w:r>
+      <w:r>
+        <w:t>a partir de la definición de sus clases. Para ello, se genera el serializador adecuado, se ejecuta y se consigue el código serializado a distribuir, transmitiéndolo por la red a modo de bytes. Al otro lado de la red se recrea el serializador</w:t>
+      </w:r>
+      <w:r>
+        <w:t xml:space="preserve"> (o se transmite también)</w:t>
+      </w:r>
+      <w:r>
+        <w:t>, se capturan los datos del objeto serializado y se ejecuta dinámicamente la serialización adecuada para ese objeto.</w:t>
+      </w:r>
+    </w:p>
+    <w:p>
+      <w:pPr>
+        <w:pStyle w:val="normal0"/>
+      </w:pPr>
+    </w:p>
+    <w:p>
+      <w:pPr>
+        <w:pStyle w:val="normal0"/>
+      </w:pPr>
+      <w:r>
+        <w:t>NIVEL DE APLICACIÓN</w:t>
+      </w:r>
     </w:p>
     <w:p>
       <w:pPr>
@@ -1446,32 +1720,13 @@
         <w:jc w:val="both"/>
       </w:pPr>
       <w:r>
-        <w:t xml:space="preserve">En este contexto, una aplicación particular a la que tratamos de dar solución es la de compartir dinámicamente en sistemas distribuidos objetos que se van generando dinámicamente, </w:t>
-      </w:r>
-      <w:r>
-        <w:t xml:space="preserve">consiguiendo esto </w:t>
-      </w:r>
-      <w:r>
-        <w:t>a partir de la definición de sus clases. Para ello, se genera el serializador adecuado, se ejecuta y se consigue el código serializado a distribuir, transmitiéndolo por la red a modo de bytes. Al otro lado de la red se recrea el serializador</w:t>
-      </w:r>
-      <w:r>
-        <w:t xml:space="preserve"> (o se transmite también)</w:t>
-      </w:r>
-      <w:r>
-        <w:t>, se capturan los datos del objeto serializado y se ejecuta dinámicamente la serialización adecuada para ese objeto.</w:t>
-      </w:r>
-    </w:p>
-    <w:p>
-      <w:pPr>
-        <w:pStyle w:val="normal0"/>
-      </w:pPr>
-    </w:p>
-    <w:p>
-      <w:pPr>
-        <w:pStyle w:val="normal0"/>
-      </w:pPr>
-      <w:r>
-        <w:t>NIVEL DE APLICACIÓN</w:t>
+        <w:t>Casi todos los serializadores tienen algún punto débil a la hora de serializar. XMLSeri</w:t>
+      </w:r>
+      <w:r>
+        <w:t xml:space="preserve">alizer o DataContractSerializer </w:t>
+      </w:r>
+      <w:r>
+        <w:t>no admiten la serialización de arrays multidimensionales, SharpSerializer sólo admite la serialización de propiedades, no de campos, etc. Tratamos de conseguir un serializador que no tenga restricciones y que se pueda usar con cualquier clase sin importar el tipo de elementos que tenga en su interior.</w:t>
       </w:r>
     </w:p>
     <w:p>
@@ -1479,25 +1734,87 @@
         <w:pStyle w:val="normal0"/>
         <w:jc w:val="both"/>
       </w:pPr>
-      <w:r>
-        <w:t>Casi todos los serializadores tienen algún punto débil a la hora de serializar. XMLSeri</w:t>
-      </w:r>
-      <w:r>
-        <w:t xml:space="preserve">alizer o DataContractSerializer </w:t>
-      </w:r>
-      <w:r>
-        <w:t>no admiten la serialización de arrays multidimensionales, SharpSerializer sólo admite la serialización de propiedades, no de campos, etc. Tratamos de conseguir un serializador que no tenga restricciones y que se pueda usar con cualquier clase sin importar el tipo de elementos que tenga en su interior.</w:t>
-      </w:r>
-    </w:p>
-    <w:p>
-      <w:pPr>
-        <w:pStyle w:val="normal0"/>
-      </w:pPr>
-      <w:r>
+    </w:p>
+    <w:p>
+      <w:pPr>
+        <w:pStyle w:val="normal0"/>
+      </w:pPr>
+      <w:r>
+        <w:t>REFERENCIAS</w:t>
+      </w:r>
+    </w:p>
+    <w:p>
+      <w:r>
+        <w:t>Serialización predecible. Otra óptica que se aproxima a la nuestra (capítulo 5):</w:t>
+      </w:r>
+    </w:p>
+    <w:p>
+      <w:hyperlink r:id="rId8" w:history="1">
+        <w:r>
+          <w:rPr>
+            <w:rStyle w:val="Hipervnculo"/>
+          </w:rPr>
+          <w:t>http://www.ctr.unican.es/jtr12/articulos/13-daniel-tejera.pdf</w:t>
+        </w:r>
+      </w:hyperlink>
+    </w:p>
+    <w:p/>
+    <w:p>
+      <w:r>
+        <w:t>Importancia de la serialización en sistemas distribuidos:</w:t>
+      </w:r>
+    </w:p>
+    <w:p>
+      <w:hyperlink r:id="rId9" w:history="1">
+        <w:r>
+          <w:rPr>
+            <w:rStyle w:val="Hipervnculo"/>
+          </w:rPr>
+          <w:t>http://www.dia.eui.upm.es/asignatu/sis_dis/Paco/Comunicacion.pdf</w:t>
+        </w:r>
+      </w:hyperlink>
+    </w:p>
+    <w:p/>
+    <w:p>
+      <w:r>
+        <w:t>El chip más rápido del mundo es un serializador:</w:t>
+      </w:r>
+    </w:p>
+    <w:p>
+      <w:pPr>
         <w:rPr>
           <w:b/>
           <w:u w:val="single"/>
         </w:rPr>
+      </w:pPr>
+      <w:hyperlink r:id="rId10" w:history="1">
+        <w:r>
+          <w:rPr>
+            <w:rStyle w:val="Hipervnculo"/>
+          </w:rPr>
+          <w:t>http://www.neoteo.com/19404-el-chip-mas-rapido-del-mundo-esta-en-el-lhc</w:t>
+        </w:r>
+      </w:hyperlink>
+      <w:r>
+        <w:t xml:space="preserve"> </w:t>
+      </w:r>
+      <w:r>
+        <w:rPr>
+          <w:b/>
+          <w:u w:val="single"/>
+        </w:rPr>
+        <w:br w:type="page"/>
+      </w:r>
+    </w:p>
+    <w:p>
+      <w:pPr>
+        <w:pStyle w:val="normal0"/>
+      </w:pPr>
+      <w:r>
+        <w:rPr>
+          <w:b/>
+          <w:u w:val="single"/>
+        </w:rPr>
         <w:lastRenderedPageBreak/>
         <w:t xml:space="preserve">2. </w:t>
       </w:r>
@@ -2275,7 +2592,7 @@
         <w:pStyle w:val="normal0"/>
         <w:jc w:val="both"/>
       </w:pPr>
-      <w:hyperlink r:id="rId7"/>
+      <w:hyperlink r:id="rId11"/>
     </w:p>
     <w:p>
       <w:pPr>
@@ -6178,7 +6495,7 @@
         <w:pStyle w:val="normal0"/>
         <w:spacing w:line="331" w:lineRule="auto"/>
       </w:pPr>
-      <w:hyperlink r:id="rId8">
+      <w:hyperlink r:id="rId12">
         <w:r>
           <w:rPr>
             <w:color w:val="1155CC"/>
@@ -6208,7 +6525,7 @@
           <w:sz w:val="20"/>
         </w:rPr>
       </w:pPr>
-      <w:hyperlink r:id="rId9">
+      <w:hyperlink r:id="rId13">
         <w:r>
           <w:rPr>
             <w:color w:val="1155CC"/>
@@ -6247,7 +6564,7 @@
           <w:lang w:val="en-US"/>
         </w:rPr>
       </w:pPr>
-      <w:hyperlink r:id="rId10">
+      <w:hyperlink r:id="rId14">
         <w:r>
           <w:rPr>
             <w:color w:val="1155CC"/>
@@ -6279,7 +6596,7 @@
       <w:pPr>
         <w:pStyle w:val="normal0"/>
       </w:pPr>
-      <w:hyperlink r:id="rId11">
+      <w:hyperlink r:id="rId15">
         <w:r>
           <w:rPr>
             <w:color w:val="1155CC"/>
@@ -6306,7 +6623,7 @@
       <w:pPr>
         <w:pStyle w:val="normal0"/>
       </w:pPr>
-      <w:hyperlink r:id="rId12">
+      <w:hyperlink r:id="rId16">
         <w:r>
           <w:rPr>
             <w:color w:val="1155CC"/>
@@ -6333,7 +6650,7 @@
       <w:pPr>
         <w:pStyle w:val="normal0"/>
       </w:pPr>
-      <w:hyperlink r:id="rId13">
+      <w:hyperlink r:id="rId17">
         <w:r>
           <w:rPr>
             <w:color w:val="1155CC"/>
@@ -6360,7 +6677,7 @@
       <w:pPr>
         <w:pStyle w:val="normal0"/>
       </w:pPr>
-      <w:hyperlink r:id="rId14">
+      <w:hyperlink r:id="rId18">
         <w:r>
           <w:rPr>
             <w:color w:val="1155CC"/>
@@ -6384,7 +6701,7 @@
       <w:pPr>
         <w:pStyle w:val="normal0"/>
       </w:pPr>
-      <w:hyperlink r:id="rId15">
+      <w:hyperlink r:id="rId19">
         <w:r>
           <w:rPr>
             <w:color w:val="1155CC"/>
@@ -6404,7 +6721,7 @@
         <w:pStyle w:val="normal0"/>
         <w:spacing w:line="331" w:lineRule="auto"/>
       </w:pPr>
-      <w:hyperlink r:id="rId16">
+      <w:hyperlink r:id="rId20">
         <w:r>
           <w:t>Características de DataContractSerializer:</w:t>
         </w:r>
@@ -6418,7 +6735,7 @@
           <w:szCs w:val="22"/>
         </w:rPr>
       </w:pPr>
-      <w:hyperlink r:id="rId17">
+      <w:hyperlink r:id="rId21">
         <w:r>
           <w:rPr>
             <w:color w:val="1155CC"/>
@@ -6437,7 +6754,7 @@
           <w:szCs w:val="22"/>
         </w:rPr>
       </w:pPr>
-      <w:hyperlink r:id="rId18">
+      <w:hyperlink r:id="rId22">
         <w:r>
           <w:rPr>
             <w:color w:val="1155CC"/>
@@ -6467,7 +6784,7 @@
         <w:pStyle w:val="normal0"/>
         <w:spacing w:line="331" w:lineRule="auto"/>
       </w:pPr>
-      <w:hyperlink r:id="rId19">
+      <w:hyperlink r:id="rId23">
         <w:r>
           <w:rPr>
             <w:color w:val="1155CC"/>
@@ -6481,7 +6798,7 @@
       <w:pPr>
         <w:pStyle w:val="normal0"/>
       </w:pPr>
-      <w:hyperlink r:id="rId20">
+      <w:hyperlink r:id="rId24">
         <w:r>
           <w:rPr>
             <w:color w:val="1155CC"/>
@@ -6509,7 +6826,7 @@
       <w:pPr>
         <w:pStyle w:val="normal0"/>
       </w:pPr>
-      <w:hyperlink r:id="rId21" w:history="1">
+      <w:hyperlink r:id="rId25" w:history="1">
         <w:r>
           <w:rPr>
             <w:rStyle w:val="Hipervnculo"/>
@@ -6538,7 +6855,7 @@
       <w:pPr>
         <w:pStyle w:val="normal0"/>
       </w:pPr>
-      <w:hyperlink r:id="rId22" w:history="1">
+      <w:hyperlink r:id="rId26" w:history="1">
         <w:r>
           <w:rPr>
             <w:rStyle w:val="Hipervnculo"/>
@@ -6551,7 +6868,7 @@
       <w:pPr>
         <w:pStyle w:val="normal0"/>
       </w:pPr>
-      <w:hyperlink r:id="rId23">
+      <w:hyperlink r:id="rId27">
         <w:r>
           <w:rPr>
             <w:color w:val="1155CC"/>
@@ -6565,7 +6882,7 @@
       <w:pPr>
         <w:pStyle w:val="normal0"/>
       </w:pPr>
-      <w:hyperlink r:id="rId24" w:history="1">
+      <w:hyperlink r:id="rId28" w:history="1">
         <w:r>
           <w:rPr>
             <w:rStyle w:val="Hipervnculo"/>
@@ -6578,7 +6895,7 @@
       <w:pPr>
         <w:pStyle w:val="normal0"/>
       </w:pPr>
-      <w:hyperlink r:id="rId25" w:anchor="3462828" w:history="1">
+      <w:hyperlink r:id="rId29" w:anchor="3462828" w:history="1">
         <w:r>
           <w:rPr>
             <w:rStyle w:val="Hipervnculo"/>
@@ -6600,7 +6917,7 @@
       <w:pPr>
         <w:pStyle w:val="normal0"/>
       </w:pPr>
-      <w:hyperlink r:id="rId26" w:history="1">
+      <w:hyperlink r:id="rId30" w:history="1">
         <w:r>
           <w:rPr>
             <w:rStyle w:val="Hipervnculo"/>
@@ -10169,7 +10486,7 @@
           <w:lang w:val="en-US"/>
         </w:rPr>
       </w:pPr>
-      <w:hyperlink r:id="rId27">
+      <w:hyperlink r:id="rId31">
         <w:r>
           <w:rPr>
             <w:color w:val="1155CC"/>
@@ -10187,7 +10504,7 @@
           <w:lang w:val="en-US"/>
         </w:rPr>
       </w:pPr>
-      <w:hyperlink r:id="rId28"/>
+      <w:hyperlink r:id="rId32"/>
     </w:p>
     <w:p>
       <w:pPr>
@@ -10203,7 +10520,7 @@
         <w:pStyle w:val="normal0"/>
         <w:spacing w:line="331" w:lineRule="auto"/>
       </w:pPr>
-      <w:hyperlink r:id="rId29">
+      <w:hyperlink r:id="rId33">
         <w:r>
           <w:rPr>
             <w:color w:val="1155CC"/>
@@ -10217,8 +10534,8 @@
       <w:pPr>
         <w:pStyle w:val="normal0"/>
       </w:pPr>
-      <w:hyperlink r:id="rId30"/>
-      <w:hyperlink r:id="rId31"/>
+      <w:hyperlink r:id="rId34"/>
+      <w:hyperlink r:id="rId35"/>
     </w:p>
     <w:p>
       <w:pPr>
@@ -10243,7 +10560,7 @@
           <w:lang w:val="en-US"/>
         </w:rPr>
       </w:pPr>
-      <w:hyperlink r:id="rId32">
+      <w:hyperlink r:id="rId36">
         <w:r>
           <w:rPr>
             <w:color w:val="1155CC"/>
@@ -10262,7 +10579,7 @@
           <w:lang w:val="en-US"/>
         </w:rPr>
       </w:pPr>
-      <w:hyperlink r:id="rId33">
+      <w:hyperlink r:id="rId37">
         <w:r>
           <w:rPr>
             <w:color w:val="1155CC"/>
@@ -10280,25 +10597,25 @@
           <w:lang w:val="en-US"/>
         </w:rPr>
       </w:pPr>
-      <w:hyperlink r:id="rId34"/>
-    </w:p>
-    <w:p>
-      <w:pPr>
-        <w:pStyle w:val="normal0"/>
-      </w:pPr>
-      <w:hyperlink r:id="rId35">
+      <w:hyperlink r:id="rId38"/>
+    </w:p>
+    <w:p>
+      <w:pPr>
+        <w:pStyle w:val="normal0"/>
+      </w:pPr>
+      <w:hyperlink r:id="rId39">
         <w:r>
           <w:t>Compilando en tiempo de ejecución</w:t>
         </w:r>
       </w:hyperlink>
-      <w:hyperlink r:id="rId36"/>
+      <w:hyperlink r:id="rId40"/>
     </w:p>
     <w:p>
       <w:pPr>
         <w:pStyle w:val="normal0"/>
         <w:spacing w:line="397" w:lineRule="auto"/>
       </w:pPr>
-      <w:hyperlink r:id="rId37">
+      <w:hyperlink r:id="rId41">
         <w:r>
           <w:rPr>
             <w:color w:val="1155CC"/>
@@ -10326,7 +10643,7 @@
         <w:pStyle w:val="normal0"/>
         <w:spacing w:line="331" w:lineRule="auto"/>
       </w:pPr>
-      <w:hyperlink r:id="rId38">
+      <w:hyperlink r:id="rId42">
         <w:r>
           <w:rPr>
             <w:color w:val="1155CC"/>
@@ -10360,7 +10677,7 @@
         </w:rPr>
         <w:br/>
       </w:r>
-      <w:hyperlink r:id="rId39">
+      <w:hyperlink r:id="rId43">
         <w:r>
           <w:rPr>
             <w:rFonts w:ascii="Verdana" w:eastAsia="Verdana" w:hAnsi="Verdana" w:cs="Verdana"/>
@@ -10371,7 +10688,7 @@
           <w:t>http://www.codeproject.com/Articles/7119/Compiling-with-CodeDom</w:t>
         </w:r>
       </w:hyperlink>
-      <w:hyperlink r:id="rId40"/>
+      <w:hyperlink r:id="rId44"/>
     </w:p>
     <w:p>
       <w:pPr>
@@ -10389,7 +10706,7 @@
       <w:pPr>
         <w:pStyle w:val="normal0"/>
       </w:pPr>
-      <w:hyperlink r:id="rId41">
+      <w:hyperlink r:id="rId45">
         <w:r>
           <w:rPr>
             <w:color w:val="1155CC"/>
@@ -10403,7 +10720,7 @@
       <w:pPr>
         <w:pStyle w:val="normal0"/>
       </w:pPr>
-      <w:hyperlink r:id="rId42">
+      <w:hyperlink r:id="rId46">
         <w:r>
           <w:rPr>
             <w:color w:val="1155CC"/>
@@ -10417,7 +10734,7 @@
       <w:pPr>
         <w:pStyle w:val="normal0"/>
       </w:pPr>
-      <w:hyperlink r:id="rId43">
+      <w:hyperlink r:id="rId47">
         <w:r>
           <w:rPr>
             <w:color w:val="1155CC"/>
@@ -15837,7 +16154,7 @@
       <w:pPr>
         <w:pStyle w:val="normal0"/>
       </w:pPr>
-      <w:hyperlink r:id="rId44">
+      <w:hyperlink r:id="rId48">
         <w:r>
           <w:rPr>
             <w:color w:val="1155CC"/>
@@ -15867,7 +16184,7 @@
       <w:pPr>
         <w:pStyle w:val="normal0"/>
       </w:pPr>
-      <w:hyperlink r:id="rId45">
+      <w:hyperlink r:id="rId49">
         <w:r>
           <w:rPr>
             <w:color w:val="1155CC"/>
@@ -20187,7 +20504,7 @@
       <w:pPr>
         <w:pStyle w:val="normal0"/>
       </w:pPr>
-      <w:hyperlink r:id="rId46">
+      <w:hyperlink r:id="rId50">
         <w:r>
           <w:rPr>
             <w:color w:val="1155CC"/>
@@ -20224,7 +20541,7 @@
       <w:pPr>
         <w:pStyle w:val="normal0"/>
       </w:pPr>
-      <w:hyperlink r:id="rId47">
+      <w:hyperlink r:id="rId51">
         <w:r>
           <w:rPr>
             <w:color w:val="1155CC"/>
@@ -20251,7 +20568,7 @@
       <w:pPr>
         <w:pStyle w:val="normal0"/>
       </w:pPr>
-      <w:hyperlink r:id="rId48">
+      <w:hyperlink r:id="rId52">
         <w:r>
           <w:rPr>
             <w:color w:val="1155CC"/>
@@ -20278,7 +20595,7 @@
       <w:pPr>
         <w:pStyle w:val="normal0"/>
       </w:pPr>
-      <w:hyperlink r:id="rId49">
+      <w:hyperlink r:id="rId53">
         <w:r>
           <w:rPr>
             <w:color w:val="1155CC"/>
@@ -20305,7 +20622,7 @@
       <w:pPr>
         <w:pStyle w:val="normal0"/>
       </w:pPr>
-      <w:hyperlink r:id="rId50">
+      <w:hyperlink r:id="rId54">
         <w:r>
           <w:rPr>
             <w:color w:val="1155CC"/>
@@ -20319,7 +20636,7 @@
       <w:pPr>
         <w:pStyle w:val="normal0"/>
       </w:pPr>
-      <w:hyperlink r:id="rId51">
+      <w:hyperlink r:id="rId55">
         <w:r>
           <w:rPr>
             <w:color w:val="1155CC"/>
@@ -20346,7 +20663,7 @@
       <w:pPr>
         <w:pStyle w:val="normal0"/>
       </w:pPr>
-      <w:hyperlink r:id="rId52">
+      <w:hyperlink r:id="rId56">
         <w:r>
           <w:rPr>
             <w:color w:val="1155CC"/>
@@ -20360,7 +20677,7 @@
       <w:pPr>
         <w:pStyle w:val="normal0"/>
       </w:pPr>
-      <w:hyperlink r:id="rId53">
+      <w:hyperlink r:id="rId57">
         <w:r>
           <w:rPr>
             <w:color w:val="1155CC"/>
@@ -20396,7 +20713,7 @@
       <w:pPr>
         <w:pStyle w:val="normal0"/>
       </w:pPr>
-      <w:hyperlink r:id="rId54">
+      <w:hyperlink r:id="rId58">
         <w:r>
           <w:rPr>
             <w:color w:val="1155CC"/>
@@ -22122,7 +22439,7 @@
       <w:pPr>
         <w:pStyle w:val="normal0"/>
       </w:pPr>
-      <w:hyperlink r:id="rId55">
+      <w:hyperlink r:id="rId59">
         <w:r>
           <w:rPr>
             <w:color w:val="1155CC"/>
@@ -22149,7 +22466,7 @@
       <w:pPr>
         <w:pStyle w:val="normal0"/>
       </w:pPr>
-      <w:hyperlink r:id="rId56">
+      <w:hyperlink r:id="rId60">
         <w:r>
           <w:rPr>
             <w:color w:val="1155CC"/>
@@ -23906,7 +24223,7 @@
       <w:pPr>
         <w:pStyle w:val="normal0"/>
       </w:pPr>
-      <w:hyperlink r:id="rId57">
+      <w:hyperlink r:id="rId61">
         <w:r>
           <w:rPr>
             <w:color w:val="1155CC"/>
@@ -24992,7 +25309,7 @@
       <w:pPr>
         <w:pStyle w:val="normal0"/>
       </w:pPr>
-      <w:hyperlink r:id="rId58" w:anchor="v=onepage&amp;q&amp;f=false">
+      <w:hyperlink r:id="rId62" w:anchor="v=onepage&amp;q&amp;f=false">
         <w:r>
           <w:rPr>
             <w:color w:val="1155CC"/>
@@ -25028,7 +25345,7 @@
           <w:lang w:val="en-US"/>
         </w:rPr>
       </w:pPr>
-      <w:hyperlink r:id="rId59">
+      <w:hyperlink r:id="rId63">
         <w:r>
           <w:rPr>
             <w:color w:val="1155CC"/>
@@ -25059,7 +25376,7 @@
       <w:pPr>
         <w:pStyle w:val="normal0"/>
       </w:pPr>
-      <w:hyperlink r:id="rId60">
+      <w:hyperlink r:id="rId64">
         <w:r>
           <w:rPr>
             <w:color w:val="1155CC"/>
@@ -25086,7 +25403,7 @@
       <w:pPr>
         <w:pStyle w:val="normal0"/>
       </w:pPr>
-      <w:hyperlink r:id="rId61">
+      <w:hyperlink r:id="rId65">
         <w:r>
           <w:rPr>
             <w:color w:val="1155CC"/>
@@ -25113,7 +25430,7 @@
       <w:pPr>
         <w:pStyle w:val="normal0"/>
       </w:pPr>
-      <w:hyperlink r:id="rId62">
+      <w:hyperlink r:id="rId66">
         <w:r>
           <w:rPr>
             <w:color w:val="1155CC"/>
@@ -25136,7 +25453,7 @@
       <w:pPr>
         <w:pStyle w:val="normal0"/>
       </w:pPr>
-      <w:hyperlink r:id="rId63">
+      <w:hyperlink r:id="rId67">
         <w:r>
           <w:rPr>
             <w:color w:val="1155CC"/>
@@ -25163,7 +25480,7 @@
       <w:pPr>
         <w:pStyle w:val="normal0"/>
       </w:pPr>
-      <w:hyperlink r:id="rId64">
+      <w:hyperlink r:id="rId68">
         <w:r>
           <w:rPr>
             <w:color w:val="1155CC"/>
@@ -25177,7 +25494,7 @@
       <w:pPr>
         <w:pStyle w:val="normal0"/>
       </w:pPr>
-      <w:hyperlink r:id="rId65">
+      <w:hyperlink r:id="rId69">
         <w:r>
           <w:rPr>
             <w:color w:val="1155CC"/>
@@ -25204,7 +25521,7 @@
       <w:pPr>
         <w:pStyle w:val="normal0"/>
       </w:pPr>
-      <w:hyperlink r:id="rId66">
+      <w:hyperlink r:id="rId70">
         <w:r>
           <w:rPr>
             <w:color w:val="1155CC"/>
@@ -25234,7 +25551,7 @@
       <w:pPr>
         <w:pStyle w:val="normal0"/>
       </w:pPr>
-      <w:hyperlink r:id="rId67">
+      <w:hyperlink r:id="rId71">
         <w:r>
           <w:rPr>
             <w:color w:val="1155CC"/>
@@ -25269,7 +25586,7 @@
       <w:pPr>
         <w:pStyle w:val="normal0"/>
       </w:pPr>
-      <w:hyperlink r:id="rId68">
+      <w:hyperlink r:id="rId72">
         <w:r>
           <w:rPr>
             <w:color w:val="1155CC"/>
@@ -25283,7 +25600,7 @@
       <w:pPr>
         <w:pStyle w:val="normal0"/>
       </w:pPr>
-      <w:hyperlink r:id="rId69">
+      <w:hyperlink r:id="rId73">
         <w:r>
           <w:rPr>
             <w:color w:val="1155CC"/>
@@ -25310,7 +25627,7 @@
       <w:pPr>
         <w:pStyle w:val="normal0"/>
       </w:pPr>
-      <w:hyperlink r:id="rId70">
+      <w:hyperlink r:id="rId74">
         <w:r>
           <w:rPr>
             <w:color w:val="1155CC"/>
@@ -25324,7 +25641,7 @@
       <w:pPr>
         <w:pStyle w:val="normal0"/>
       </w:pPr>
-      <w:hyperlink r:id="rId71">
+      <w:hyperlink r:id="rId75">
         <w:r>
           <w:rPr>
             <w:color w:val="1155CC"/>
@@ -25351,7 +25668,7 @@
       <w:pPr>
         <w:pStyle w:val="normal0"/>
       </w:pPr>
-      <w:hyperlink r:id="rId72">
+      <w:hyperlink r:id="rId76">
         <w:r>
           <w:rPr>
             <w:color w:val="1155CC"/>
@@ -27566,15 +27883,7 @@
                       <w:sz w:val="19"/>
                       <w:szCs w:val="19"/>
                     </w:rPr>
-                    <w:t>Class</w:t>
-                  </w:r>
-                  <w:r>
-                    <w:rPr>
-                      <w:rFonts w:ascii="Consolas" w:hAnsi="Consolas" w:cs="Consolas"/>
-                      <w:sz w:val="19"/>
-                      <w:szCs w:val="19"/>
-                    </w:rPr>
-                    <w:t>()</w:t>
+                    <w:t>Class()</w:t>
                   </w:r>
                 </w:p>
               </w:txbxContent>
@@ -28437,7 +28746,7 @@
       <w:pPr>
         <w:pStyle w:val="normal0"/>
       </w:pPr>
-      <w:hyperlink r:id="rId73" w:history="1">
+      <w:hyperlink r:id="rId77" w:history="1">
         <w:r>
           <w:rPr>
             <w:rStyle w:val="Hipervnculo"/>
@@ -28466,7 +28775,7 @@
       <w:pPr>
         <w:pStyle w:val="normal0"/>
       </w:pPr>
-      <w:hyperlink r:id="rId74">
+      <w:hyperlink r:id="rId78">
         <w:r>
           <w:rPr>
             <w:color w:val="1155CC"/>
@@ -28496,7 +28805,7 @@
       <w:pPr>
         <w:pStyle w:val="normal0"/>
       </w:pPr>
-      <w:hyperlink r:id="rId75">
+      <w:hyperlink r:id="rId79">
         <w:r>
           <w:rPr>
             <w:color w:val="1155CC"/>
@@ -28526,7 +28835,7 @@
       <w:pPr>
         <w:pStyle w:val="normal0"/>
       </w:pPr>
-      <w:hyperlink r:id="rId76">
+      <w:hyperlink r:id="rId80">
         <w:r>
           <w:rPr>
             <w:color w:val="1155CC"/>
@@ -28540,7 +28849,7 @@
       <w:pPr>
         <w:pStyle w:val="normal0"/>
       </w:pPr>
-      <w:hyperlink r:id="rId77">
+      <w:hyperlink r:id="rId81">
         <w:r>
           <w:rPr>
             <w:color w:val="1155CC"/>
@@ -28567,7 +28876,7 @@
       <w:pPr>
         <w:pStyle w:val="normal0"/>
       </w:pPr>
-      <w:hyperlink r:id="rId78">
+      <w:hyperlink r:id="rId82">
         <w:r>
           <w:rPr>
             <w:color w:val="1155CC"/>
@@ -29343,7 +29652,7 @@
       <w:pPr>
         <w:pStyle w:val="normal0"/>
       </w:pPr>
-      <w:hyperlink r:id="rId79">
+      <w:hyperlink r:id="rId83">
         <w:r>
           <w:rPr>
             <w:color w:val="1155CC"/>
@@ -29370,7 +29679,7 @@
       <w:pPr>
         <w:pStyle w:val="normal0"/>
       </w:pPr>
-      <w:hyperlink r:id="rId80">
+      <w:hyperlink r:id="rId84">
         <w:r>
           <w:rPr>
             <w:color w:val="1155CC"/>
@@ -29397,7 +29706,7 @@
       <w:pPr>
         <w:pStyle w:val="normal0"/>
       </w:pPr>
-      <w:hyperlink r:id="rId81">
+      <w:hyperlink r:id="rId85">
         <w:r>
           <w:rPr>
             <w:color w:val="1155CC"/>
@@ -29424,7 +29733,7 @@
       <w:pPr>
         <w:pStyle w:val="normal0"/>
       </w:pPr>
-      <w:hyperlink r:id="rId82">
+      <w:hyperlink r:id="rId86">
         <w:r>
           <w:rPr>
             <w:color w:val="1155CC"/>
@@ -29451,7 +29760,7 @@
       <w:pPr>
         <w:pStyle w:val="normal0"/>
       </w:pPr>
-      <w:hyperlink r:id="rId83">
+      <w:hyperlink r:id="rId87">
         <w:r>
           <w:rPr>
             <w:color w:val="1155CC"/>
@@ -29632,6 +29941,7 @@
       <w:r>
         <w:rPr>
           <w:noProof/>
+          <w:lang w:val="es-ES" w:eastAsia="es-ES"/>
         </w:rPr>
         <w:drawing>
           <wp:inline distT="0" distB="0" distL="0" distR="0">
@@ -29641,7 +29951,7 @@
             <wp:cNvGraphicFramePr/>
             <a:graphic xmlns:a="http://schemas.openxmlformats.org/drawingml/2006/main">
               <a:graphicData uri="http://schemas.openxmlformats.org/drawingml/2006/chart">
-                <c:chart xmlns:c="http://schemas.openxmlformats.org/drawingml/2006/chart" xmlns:r="http://schemas.openxmlformats.org/officeDocument/2006/relationships" r:id="rId84"/>
+                <c:chart xmlns:c="http://schemas.openxmlformats.org/drawingml/2006/chart" xmlns:r="http://schemas.openxmlformats.org/officeDocument/2006/relationships" r:id="rId88"/>
               </a:graphicData>
             </a:graphic>
           </wp:inline>
@@ -30570,6 +30880,7 @@
       <w:r>
         <w:rPr>
           <w:noProof/>
+          <w:lang w:val="es-ES" w:eastAsia="es-ES"/>
         </w:rPr>
         <w:drawing>
           <wp:inline distT="0" distB="0" distL="0" distR="0">
@@ -30579,7 +30890,7 @@
             <wp:cNvGraphicFramePr/>
             <a:graphic xmlns:a="http://schemas.openxmlformats.org/drawingml/2006/main">
               <a:graphicData uri="http://schemas.openxmlformats.org/drawingml/2006/chart">
-                <c:chart xmlns:c="http://schemas.openxmlformats.org/drawingml/2006/chart" xmlns:r="http://schemas.openxmlformats.org/officeDocument/2006/relationships" r:id="rId85"/>
+                <c:chart xmlns:c="http://schemas.openxmlformats.org/drawingml/2006/chart" xmlns:r="http://schemas.openxmlformats.org/officeDocument/2006/relationships" r:id="rId89"/>
               </a:graphicData>
             </a:graphic>
           </wp:inline>
@@ -31527,6 +31838,7 @@
       <w:r>
         <w:rPr>
           <w:noProof/>
+          <w:lang w:val="es-ES" w:eastAsia="es-ES"/>
         </w:rPr>
         <w:drawing>
           <wp:inline distT="0" distB="0" distL="0" distR="0">
@@ -31536,7 +31848,7 @@
             <wp:cNvGraphicFramePr/>
             <a:graphic xmlns:a="http://schemas.openxmlformats.org/drawingml/2006/main">
               <a:graphicData uri="http://schemas.openxmlformats.org/drawingml/2006/chart">
-                <c:chart xmlns:c="http://schemas.openxmlformats.org/drawingml/2006/chart" xmlns:r="http://schemas.openxmlformats.org/officeDocument/2006/relationships" r:id="rId86"/>
+                <c:chart xmlns:c="http://schemas.openxmlformats.org/drawingml/2006/chart" xmlns:r="http://schemas.openxmlformats.org/officeDocument/2006/relationships" r:id="rId90"/>
               </a:graphicData>
             </a:graphic>
           </wp:inline>
@@ -32503,6 +32815,7 @@
       <w:r>
         <w:rPr>
           <w:noProof/>
+          <w:lang w:val="es-ES" w:eastAsia="es-ES"/>
         </w:rPr>
         <w:drawing>
           <wp:inline distT="0" distB="0" distL="0" distR="0">
@@ -32512,7 +32825,7 @@
             <wp:cNvGraphicFramePr/>
             <a:graphic xmlns:a="http://schemas.openxmlformats.org/drawingml/2006/main">
               <a:graphicData uri="http://schemas.openxmlformats.org/drawingml/2006/chart">
-                <c:chart xmlns:c="http://schemas.openxmlformats.org/drawingml/2006/chart" xmlns:r="http://schemas.openxmlformats.org/officeDocument/2006/relationships" r:id="rId87"/>
+                <c:chart xmlns:c="http://schemas.openxmlformats.org/drawingml/2006/chart" xmlns:r="http://schemas.openxmlformats.org/officeDocument/2006/relationships" r:id="rId91"/>
               </a:graphicData>
             </a:graphic>
           </wp:inline>
@@ -33482,6 +33795,7 @@
       <w:r>
         <w:rPr>
           <w:noProof/>
+          <w:lang w:val="es-ES" w:eastAsia="es-ES"/>
         </w:rPr>
         <w:drawing>
           <wp:inline distT="0" distB="0" distL="0" distR="0">
@@ -33491,7 +33805,7 @@
             <wp:cNvGraphicFramePr/>
             <a:graphic xmlns:a="http://schemas.openxmlformats.org/drawingml/2006/main">
               <a:graphicData uri="http://schemas.openxmlformats.org/drawingml/2006/chart">
-                <c:chart xmlns:c="http://schemas.openxmlformats.org/drawingml/2006/chart" xmlns:r="http://schemas.openxmlformats.org/officeDocument/2006/relationships" r:id="rId88"/>
+                <c:chart xmlns:c="http://schemas.openxmlformats.org/drawingml/2006/chart" xmlns:r="http://schemas.openxmlformats.org/officeDocument/2006/relationships" r:id="rId92"/>
               </a:graphicData>
             </a:graphic>
           </wp:inline>
@@ -34594,6 +34908,7 @@
       <w:r>
         <w:rPr>
           <w:noProof/>
+          <w:lang w:val="es-ES" w:eastAsia="es-ES"/>
         </w:rPr>
         <w:drawing>
           <wp:inline distT="0" distB="0" distL="0" distR="0">
@@ -34603,7 +34918,7 @@
             <wp:cNvGraphicFramePr/>
             <a:graphic xmlns:a="http://schemas.openxmlformats.org/drawingml/2006/main">
               <a:graphicData uri="http://schemas.openxmlformats.org/drawingml/2006/chart">
-                <c:chart xmlns:c="http://schemas.openxmlformats.org/drawingml/2006/chart" xmlns:r="http://schemas.openxmlformats.org/officeDocument/2006/relationships" r:id="rId89"/>
+                <c:chart xmlns:c="http://schemas.openxmlformats.org/drawingml/2006/chart" xmlns:r="http://schemas.openxmlformats.org/officeDocument/2006/relationships" r:id="rId93"/>
               </a:graphicData>
             </a:graphic>
           </wp:inline>
@@ -35656,6 +35971,7 @@
       <w:r>
         <w:rPr>
           <w:noProof/>
+          <w:lang w:val="es-ES" w:eastAsia="es-ES"/>
         </w:rPr>
         <w:drawing>
           <wp:inline distT="0" distB="0" distL="0" distR="0">
@@ -35665,7 +35981,7 @@
             <wp:cNvGraphicFramePr/>
             <a:graphic xmlns:a="http://schemas.openxmlformats.org/drawingml/2006/main">
               <a:graphicData uri="http://schemas.openxmlformats.org/drawingml/2006/chart">
-                <c:chart xmlns:c="http://schemas.openxmlformats.org/drawingml/2006/chart" xmlns:r="http://schemas.openxmlformats.org/officeDocument/2006/relationships" r:id="rId90"/>
+                <c:chart xmlns:c="http://schemas.openxmlformats.org/drawingml/2006/chart" xmlns:r="http://schemas.openxmlformats.org/officeDocument/2006/relationships" r:id="rId94"/>
               </a:graphicData>
             </a:graphic>
           </wp:inline>
@@ -36646,6 +36962,7 @@
       <w:r>
         <w:rPr>
           <w:noProof/>
+          <w:lang w:val="es-ES" w:eastAsia="es-ES"/>
         </w:rPr>
         <w:drawing>
           <wp:inline distT="0" distB="0" distL="0" distR="0">
@@ -36655,7 +36972,7 @@
             <wp:cNvGraphicFramePr/>
             <a:graphic xmlns:a="http://schemas.openxmlformats.org/drawingml/2006/main">
               <a:graphicData uri="http://schemas.openxmlformats.org/drawingml/2006/chart">
-                <c:chart xmlns:c="http://schemas.openxmlformats.org/drawingml/2006/chart" xmlns:r="http://schemas.openxmlformats.org/officeDocument/2006/relationships" r:id="rId91"/>
+                <c:chart xmlns:c="http://schemas.openxmlformats.org/drawingml/2006/chart" xmlns:r="http://schemas.openxmlformats.org/officeDocument/2006/relationships" r:id="rId95"/>
               </a:graphicData>
             </a:graphic>
           </wp:inline>
@@ -37552,6 +37869,7 @@
       <w:r>
         <w:rPr>
           <w:noProof/>
+          <w:lang w:val="es-ES" w:eastAsia="es-ES"/>
         </w:rPr>
         <w:drawing>
           <wp:inline distT="0" distB="0" distL="0" distR="0">
@@ -37561,7 +37879,7 @@
             <wp:cNvGraphicFramePr/>
             <a:graphic xmlns:a="http://schemas.openxmlformats.org/drawingml/2006/main">
               <a:graphicData uri="http://schemas.openxmlformats.org/drawingml/2006/chart">
-                <c:chart xmlns:c="http://schemas.openxmlformats.org/drawingml/2006/chart" xmlns:r="http://schemas.openxmlformats.org/officeDocument/2006/relationships" r:id="rId92"/>
+                <c:chart xmlns:c="http://schemas.openxmlformats.org/drawingml/2006/chart" xmlns:r="http://schemas.openxmlformats.org/officeDocument/2006/relationships" r:id="rId96"/>
               </a:graphicData>
             </a:graphic>
           </wp:inline>
@@ -38455,6 +38773,7 @@
       <w:r>
         <w:rPr>
           <w:noProof/>
+          <w:lang w:val="es-ES" w:eastAsia="es-ES"/>
         </w:rPr>
         <w:drawing>
           <wp:inline distT="0" distB="0" distL="0" distR="0">
@@ -38464,7 +38783,7 @@
             <wp:cNvGraphicFramePr/>
             <a:graphic xmlns:a="http://schemas.openxmlformats.org/drawingml/2006/main">
               <a:graphicData uri="http://schemas.openxmlformats.org/drawingml/2006/chart">
-                <c:chart xmlns:c="http://schemas.openxmlformats.org/drawingml/2006/chart" xmlns:r="http://schemas.openxmlformats.org/officeDocument/2006/relationships" r:id="rId93"/>
+                <c:chart xmlns:c="http://schemas.openxmlformats.org/drawingml/2006/chart" xmlns:r="http://schemas.openxmlformats.org/officeDocument/2006/relationships" r:id="rId97"/>
               </a:graphicData>
             </a:graphic>
           </wp:inline>
@@ -39377,6 +39696,7 @@
       <w:r>
         <w:rPr>
           <w:noProof/>
+          <w:lang w:val="es-ES" w:eastAsia="es-ES"/>
         </w:rPr>
         <w:drawing>
           <wp:inline distT="0" distB="0" distL="0" distR="0">
@@ -39386,7 +39706,7 @@
             <wp:cNvGraphicFramePr/>
             <a:graphic xmlns:a="http://schemas.openxmlformats.org/drawingml/2006/main">
               <a:graphicData uri="http://schemas.openxmlformats.org/drawingml/2006/chart">
-                <c:chart xmlns:c="http://schemas.openxmlformats.org/drawingml/2006/chart" xmlns:r="http://schemas.openxmlformats.org/officeDocument/2006/relationships" r:id="rId94"/>
+                <c:chart xmlns:c="http://schemas.openxmlformats.org/drawingml/2006/chart" xmlns:r="http://schemas.openxmlformats.org/officeDocument/2006/relationships" r:id="rId98"/>
               </a:graphicData>
             </a:graphic>
           </wp:inline>
@@ -40302,6 +40622,7 @@
       <w:r>
         <w:rPr>
           <w:noProof/>
+          <w:lang w:val="es-ES" w:eastAsia="es-ES"/>
         </w:rPr>
         <w:drawing>
           <wp:inline distT="0" distB="0" distL="0" distR="0">
@@ -40311,7 +40632,7 @@
             <wp:cNvGraphicFramePr/>
             <a:graphic xmlns:a="http://schemas.openxmlformats.org/drawingml/2006/main">
               <a:graphicData uri="http://schemas.openxmlformats.org/drawingml/2006/chart">
-                <c:chart xmlns:c="http://schemas.openxmlformats.org/drawingml/2006/chart" xmlns:r="http://schemas.openxmlformats.org/officeDocument/2006/relationships" r:id="rId95"/>
+                <c:chart xmlns:c="http://schemas.openxmlformats.org/drawingml/2006/chart" xmlns:r="http://schemas.openxmlformats.org/officeDocument/2006/relationships" r:id="rId99"/>
               </a:graphicData>
             </a:graphic>
           </wp:inline>
@@ -41104,6 +41425,7 @@
       <w:r>
         <w:rPr>
           <w:noProof/>
+          <w:lang w:val="es-ES" w:eastAsia="es-ES"/>
         </w:rPr>
         <w:drawing>
           <wp:inline distT="0" distB="0" distL="0" distR="0">
@@ -41113,7 +41435,7 @@
             <wp:cNvGraphicFramePr/>
             <a:graphic xmlns:a="http://schemas.openxmlformats.org/drawingml/2006/main">
               <a:graphicData uri="http://schemas.openxmlformats.org/drawingml/2006/chart">
-                <c:chart xmlns:c="http://schemas.openxmlformats.org/drawingml/2006/chart" xmlns:r="http://schemas.openxmlformats.org/officeDocument/2006/relationships" r:id="rId96"/>
+                <c:chart xmlns:c="http://schemas.openxmlformats.org/drawingml/2006/chart" xmlns:r="http://schemas.openxmlformats.org/officeDocument/2006/relationships" r:id="rId100"/>
               </a:graphicData>
             </a:graphic>
           </wp:inline>
@@ -42074,6 +42396,7 @@
       <w:r>
         <w:rPr>
           <w:noProof/>
+          <w:lang w:val="es-ES" w:eastAsia="es-ES"/>
         </w:rPr>
         <w:drawing>
           <wp:inline distT="0" distB="0" distL="0" distR="0">
@@ -42083,7 +42406,7 @@
             <wp:cNvGraphicFramePr/>
             <a:graphic xmlns:a="http://schemas.openxmlformats.org/drawingml/2006/main">
               <a:graphicData uri="http://schemas.openxmlformats.org/drawingml/2006/chart">
-                <c:chart xmlns:c="http://schemas.openxmlformats.org/drawingml/2006/chart" xmlns:r="http://schemas.openxmlformats.org/officeDocument/2006/relationships" r:id="rId97"/>
+                <c:chart xmlns:c="http://schemas.openxmlformats.org/drawingml/2006/chart" xmlns:r="http://schemas.openxmlformats.org/officeDocument/2006/relationships" r:id="rId101"/>
               </a:graphicData>
             </a:graphic>
           </wp:inline>
@@ -43886,7 +44209,7 @@
       <w:pPr>
         <w:pStyle w:val="normal0"/>
       </w:pPr>
-      <w:hyperlink r:id="rId98">
+      <w:hyperlink r:id="rId102">
         <w:r>
           <w:rPr>
             <w:color w:val="1155CC"/>
@@ -43900,7 +44223,7 @@
       <w:pPr>
         <w:pStyle w:val="normal0"/>
       </w:pPr>
-      <w:hyperlink r:id="rId99">
+      <w:hyperlink r:id="rId103">
         <w:r>
           <w:rPr>
             <w:color w:val="1155CC"/>
@@ -43927,7 +44250,7 @@
       <w:pPr>
         <w:pStyle w:val="normal0"/>
       </w:pPr>
-      <w:hyperlink r:id="rId100">
+      <w:hyperlink r:id="rId104">
         <w:r>
           <w:rPr>
             <w:color w:val="1155CC"/>
@@ -43966,7 +44289,7 @@
       <w:pPr>
         <w:pStyle w:val="normal0"/>
       </w:pPr>
-      <w:hyperlink r:id="rId101">
+      <w:hyperlink r:id="rId105">
         <w:r>
           <w:rPr>
             <w:color w:val="1155CC"/>
@@ -43999,7 +44322,7 @@
       <w:pPr>
         <w:pStyle w:val="normal0"/>
       </w:pPr>
-      <w:hyperlink r:id="rId102">
+      <w:hyperlink r:id="rId106">
         <w:r>
           <w:rPr>
             <w:color w:val="1155CC"/>
@@ -44026,7 +44349,7 @@
       <w:pPr>
         <w:pStyle w:val="normal0"/>
       </w:pPr>
-      <w:hyperlink r:id="rId103">
+      <w:hyperlink r:id="rId107">
         <w:r>
           <w:rPr>
             <w:color w:val="1155CC"/>
@@ -44056,7 +44379,7 @@
       <w:pPr>
         <w:pStyle w:val="normal0"/>
       </w:pPr>
-      <w:hyperlink r:id="rId104">
+      <w:hyperlink r:id="rId108">
         <w:r>
           <w:rPr>
             <w:color w:val="1155CC"/>
@@ -44083,7 +44406,7 @@
       <w:pPr>
         <w:pStyle w:val="normal0"/>
       </w:pPr>
-      <w:hyperlink r:id="rId105">
+      <w:hyperlink r:id="rId109">
         <w:r>
           <w:rPr>
             <w:color w:val="1155CC"/>
@@ -44110,7 +44433,7 @@
       <w:pPr>
         <w:pStyle w:val="normal0"/>
       </w:pPr>
-      <w:hyperlink r:id="rId106">
+      <w:hyperlink r:id="rId110">
         <w:r>
           <w:rPr>
             <w:color w:val="1155CC"/>
@@ -44498,7 +44821,7 @@
       <w:pPr>
         <w:pStyle w:val="normal0"/>
       </w:pPr>
-      <w:hyperlink r:id="rId107">
+      <w:hyperlink r:id="rId111">
         <w:r>
           <w:rPr>
             <w:color w:val="1155CC"/>
@@ -44576,7 +44899,7 @@
       <w:pPr>
         <w:pStyle w:val="normal0"/>
       </w:pPr>
-      <w:hyperlink r:id="rId108">
+      <w:hyperlink r:id="rId112">
         <w:r>
           <w:rPr>
             <w:color w:val="1155CC"/>
@@ -47147,7 +47470,7 @@
         <w:pStyle w:val="normal0"/>
         <w:spacing w:line="315" w:lineRule="auto"/>
       </w:pPr>
-      <w:hyperlink r:id="rId109">
+      <w:hyperlink r:id="rId113">
         <w:r>
           <w:rPr>
             <w:rFonts w:ascii="Verdana" w:eastAsia="Verdana" w:hAnsi="Verdana" w:cs="Verdana"/>
@@ -47173,7 +47496,7 @@
         <w:pStyle w:val="normal0"/>
         <w:spacing w:line="315" w:lineRule="auto"/>
       </w:pPr>
-      <w:hyperlink r:id="rId110">
+      <w:hyperlink r:id="rId114">
         <w:r>
           <w:rPr>
             <w:color w:val="1155CC"/>
@@ -47538,7 +47861,7 @@
         <w:pStyle w:val="normal0"/>
         <w:spacing w:line="315" w:lineRule="auto"/>
       </w:pPr>
-      <w:hyperlink r:id="rId111">
+      <w:hyperlink r:id="rId115">
         <w:r>
           <w:rPr>
             <w:color w:val="1155CC"/>
@@ -47571,7 +47894,7 @@
         <w:pStyle w:val="normal0"/>
         <w:spacing w:line="315" w:lineRule="auto"/>
       </w:pPr>
-      <w:hyperlink r:id="rId112">
+      <w:hyperlink r:id="rId116">
         <w:r>
           <w:rPr>
             <w:color w:val="1155CC"/>
@@ -47601,7 +47924,7 @@
         <w:pStyle w:val="normal0"/>
         <w:spacing w:line="315" w:lineRule="auto"/>
       </w:pPr>
-      <w:hyperlink r:id="rId113">
+      <w:hyperlink r:id="rId117">
         <w:r>
           <w:rPr>
             <w:color w:val="1155CC"/>
@@ -48052,7 +48375,7 @@
                 <w:szCs w:val="18"/>
               </w:rPr>
             </w:pPr>
-            <w:hyperlink r:id="rId114">
+            <w:hyperlink r:id="rId118">
               <w:r>
                 <w:rPr>
                   <w:rFonts w:ascii="Verdana" w:eastAsia="Verdana" w:hAnsi="Verdana" w:cs="Verdana"/>
@@ -48257,7 +48580,7 @@
                 <w:szCs w:val="18"/>
               </w:rPr>
             </w:pPr>
-            <w:hyperlink r:id="rId115">
+            <w:hyperlink r:id="rId119">
               <w:r>
                 <w:rPr>
                   <w:rFonts w:ascii="Verdana" w:eastAsia="Verdana" w:hAnsi="Verdana" w:cs="Verdana"/>
@@ -48441,7 +48764,7 @@
                 <w:szCs w:val="18"/>
               </w:rPr>
             </w:pPr>
-            <w:hyperlink r:id="rId116">
+            <w:hyperlink r:id="rId120">
               <w:r>
                 <w:rPr>
                   <w:rFonts w:ascii="Verdana" w:eastAsia="Verdana" w:hAnsi="Verdana" w:cs="Verdana"/>
@@ -48625,7 +48948,7 @@
                 <w:szCs w:val="18"/>
               </w:rPr>
             </w:pPr>
-            <w:hyperlink r:id="rId117">
+            <w:hyperlink r:id="rId121">
               <w:r>
                 <w:rPr>
                   <w:rFonts w:ascii="Verdana" w:eastAsia="Verdana" w:hAnsi="Verdana" w:cs="Verdana"/>
@@ -48809,7 +49132,7 @@
                 <w:szCs w:val="18"/>
               </w:rPr>
             </w:pPr>
-            <w:hyperlink r:id="rId118">
+            <w:hyperlink r:id="rId122">
               <w:r>
                 <w:rPr>
                   <w:rFonts w:ascii="Verdana" w:eastAsia="Verdana" w:hAnsi="Verdana" w:cs="Verdana"/>
@@ -48993,7 +49316,7 @@
                 <w:szCs w:val="18"/>
               </w:rPr>
             </w:pPr>
-            <w:hyperlink r:id="rId119">
+            <w:hyperlink r:id="rId123">
               <w:r>
                 <w:rPr>
                   <w:rFonts w:ascii="Verdana" w:eastAsia="Verdana" w:hAnsi="Verdana" w:cs="Verdana"/>
@@ -49180,7 +49503,7 @@
                 <w:szCs w:val="18"/>
               </w:rPr>
             </w:pPr>
-            <w:hyperlink r:id="rId120">
+            <w:hyperlink r:id="rId124">
               <w:r>
                 <w:rPr>
                   <w:rFonts w:ascii="Verdana" w:eastAsia="Verdana" w:hAnsi="Verdana" w:cs="Verdana"/>
@@ -49365,7 +49688,7 @@
                 <w:szCs w:val="18"/>
               </w:rPr>
             </w:pPr>
-            <w:hyperlink r:id="rId121">
+            <w:hyperlink r:id="rId125">
               <w:r>
                 <w:rPr>
                   <w:rFonts w:ascii="Verdana" w:eastAsia="Verdana" w:hAnsi="Verdana" w:cs="Verdana"/>
@@ -49549,7 +49872,7 @@
                 <w:szCs w:val="18"/>
               </w:rPr>
             </w:pPr>
-            <w:hyperlink r:id="rId122">
+            <w:hyperlink r:id="rId126">
               <w:r>
                 <w:rPr>
                   <w:rFonts w:ascii="Verdana" w:eastAsia="Verdana" w:hAnsi="Verdana" w:cs="Verdana"/>
@@ -49733,7 +50056,7 @@
                 <w:szCs w:val="18"/>
               </w:rPr>
             </w:pPr>
-            <w:hyperlink r:id="rId123">
+            <w:hyperlink r:id="rId127">
               <w:r>
                 <w:rPr>
                   <w:rFonts w:ascii="Verdana" w:eastAsia="Verdana" w:hAnsi="Verdana" w:cs="Verdana"/>
@@ -49917,7 +50240,7 @@
                 <w:szCs w:val="18"/>
               </w:rPr>
             </w:pPr>
-            <w:hyperlink r:id="rId124">
+            <w:hyperlink r:id="rId128">
               <w:r>
                 <w:rPr>
                   <w:rFonts w:ascii="Verdana" w:eastAsia="Verdana" w:hAnsi="Verdana" w:cs="Verdana"/>
@@ -50101,7 +50424,7 @@
                 <w:szCs w:val="18"/>
               </w:rPr>
             </w:pPr>
-            <w:hyperlink r:id="rId125">
+            <w:hyperlink r:id="rId129">
               <w:r>
                 <w:rPr>
                   <w:rFonts w:ascii="Verdana" w:eastAsia="Verdana" w:hAnsi="Verdana" w:cs="Verdana"/>
@@ -50285,7 +50608,7 @@
                 <w:szCs w:val="18"/>
               </w:rPr>
             </w:pPr>
-            <w:hyperlink r:id="rId126">
+            <w:hyperlink r:id="rId130">
               <w:r>
                 <w:rPr>
                   <w:rFonts w:ascii="Verdana" w:eastAsia="Verdana" w:hAnsi="Verdana" w:cs="Verdana"/>
@@ -50451,7 +50774,7 @@
                 <w:szCs w:val="18"/>
               </w:rPr>
             </w:pPr>
-            <w:hyperlink r:id="rId127">
+            <w:hyperlink r:id="rId131">
               <w:r>
                 <w:rPr>
                   <w:rFonts w:ascii="Verdana" w:eastAsia="Verdana" w:hAnsi="Verdana" w:cs="Verdana"/>
@@ -50617,7 +50940,7 @@
                 <w:szCs w:val="18"/>
               </w:rPr>
             </w:pPr>
-            <w:hyperlink r:id="rId128">
+            <w:hyperlink r:id="rId132">
               <w:r>
                 <w:rPr>
                   <w:rFonts w:ascii="Verdana" w:eastAsia="Verdana" w:hAnsi="Verdana" w:cs="Verdana"/>
@@ -50724,7 +51047,7 @@
       </w:r>
     </w:p>
     <w:p>
-      <w:hyperlink r:id="rId129">
+      <w:hyperlink r:id="rId133">
         <w:r>
           <w:rPr>
             <w:color w:val="1155CC"/>
@@ -50736,8 +51059,8 @@
     </w:p>
     <w:p/>
     <w:sectPr>
-      <w:headerReference w:type="default" r:id="rId130"/>
-      <w:footerReference w:type="default" r:id="rId131"/>
+      <w:headerReference w:type="default" r:id="rId134"/>
+      <w:footerReference w:type="default" r:id="rId135"/>
       <w:pgSz w:w="12240" w:h="15840"/>
       <w:pgMar w:top="1440" w:right="1440" w:bottom="1440" w:left="1440" w:header="720" w:footer="720" w:gutter="0"/>
       <w:pgNumType w:start="1"/>
@@ -50808,7 +51131,7 @@
           <w:rFonts w:asciiTheme="majorHAnsi" w:hAnsiTheme="majorHAnsi"/>
           <w:noProof/>
         </w:rPr>
-        <w:t>58</w:t>
+        <w:t>4</w:t>
       </w:r>
     </w:fldSimple>
   </w:p>
@@ -53308,9 +53631,20 @@
 <file path=word/charts/chart1.xml><?xml version="1.0" encoding="utf-8"?>
 <c:chartSpace xmlns:c="http://schemas.openxmlformats.org/drawingml/2006/chart" xmlns:a="http://schemas.openxmlformats.org/drawingml/2006/main" xmlns:r="http://schemas.openxmlformats.org/officeDocument/2006/relationships">
   <c:date1904 val="1"/>
-  <c:lang val="es-ES_tradnl"/>
+  <c:lang val="es-ES"/>
   <c:chart>
-    <c:title/>
+    <c:title>
+      <c:txPr>
+        <a:bodyPr/>
+        <a:lstStyle/>
+        <a:p>
+          <a:pPr>
+            <a:defRPr lang="es-ES_tradnl"/>
+          </a:pPr>
+          <a:endParaRPr lang="es-ES"/>
+        </a:p>
+      </c:txPr>
+    </c:title>
     <c:plotArea>
       <c:layout/>
       <c:barChart>
@@ -53384,10 +53718,10 @@
                   <c:v>103</c:v>
                 </c:pt>
                 <c:pt idx="4">
-                  <c:v>2849.3333333333494</c:v>
+                  <c:v>2849.3333333333521</c:v>
                 </c:pt>
                 <c:pt idx="5">
-                  <c:v>1665.3333333333285</c:v>
+                  <c:v>1665.3333333333276</c:v>
                 </c:pt>
                 <c:pt idx="6">
                   <c:v>123</c:v>
@@ -53402,24 +53736,34 @@
             </c:numRef>
           </c:val>
         </c:ser>
-        <c:axId val="107859968"/>
-        <c:axId val="107861888"/>
+        <c:axId val="118301056"/>
+        <c:axId val="118302976"/>
       </c:barChart>
       <c:catAx>
-        <c:axId val="107859968"/>
+        <c:axId val="118301056"/>
         <c:scaling>
           <c:orientation val="minMax"/>
         </c:scaling>
         <c:axPos val="b"/>
         <c:tickLblPos val="nextTo"/>
-        <c:crossAx val="107861888"/>
+        <c:txPr>
+          <a:bodyPr/>
+          <a:lstStyle/>
+          <a:p>
+            <a:pPr>
+              <a:defRPr lang="es-ES_tradnl"/>
+            </a:pPr>
+            <a:endParaRPr lang="es-ES"/>
+          </a:p>
+        </c:txPr>
+        <c:crossAx val="118302976"/>
         <c:crosses val="autoZero"/>
         <c:auto val="1"/>
         <c:lblAlgn val="ctr"/>
         <c:lblOffset val="100"/>
       </c:catAx>
       <c:valAx>
-        <c:axId val="107861888"/>
+        <c:axId val="118302976"/>
         <c:scaling>
           <c:orientation val="minMax"/>
         </c:scaling>
@@ -53427,7 +53771,17 @@
         <c:majorGridlines/>
         <c:numFmt formatCode="General" sourceLinked="1"/>
         <c:tickLblPos val="nextTo"/>
-        <c:crossAx val="107859968"/>
+        <c:txPr>
+          <a:bodyPr/>
+          <a:lstStyle/>
+          <a:p>
+            <a:pPr>
+              <a:defRPr lang="es-ES_tradnl"/>
+            </a:pPr>
+            <a:endParaRPr lang="es-ES"/>
+          </a:p>
+        </c:txPr>
+        <c:crossAx val="118301056"/>
         <c:crosses val="autoZero"/>
         <c:crossBetween val="between"/>
       </c:valAx>
@@ -53441,9 +53795,20 @@
 <file path=word/charts/chart10.xml><?xml version="1.0" encoding="utf-8"?>
 <c:chartSpace xmlns:c="http://schemas.openxmlformats.org/drawingml/2006/chart" xmlns:a="http://schemas.openxmlformats.org/drawingml/2006/main" xmlns:r="http://schemas.openxmlformats.org/officeDocument/2006/relationships">
   <c:date1904 val="1"/>
-  <c:lang val="es-ES_tradnl"/>
+  <c:lang val="es-ES"/>
   <c:chart>
-    <c:title/>
+    <c:title>
+      <c:txPr>
+        <a:bodyPr/>
+        <a:lstStyle/>
+        <a:p>
+          <a:pPr>
+            <a:defRPr lang="es-ES_tradnl"/>
+          </a:pPr>
+          <a:endParaRPr lang="es-ES"/>
+        </a:p>
+      </c:txPr>
+    </c:title>
     <c:plotArea>
       <c:layout/>
       <c:barChart>
@@ -53532,24 +53897,34 @@
             </c:numRef>
           </c:val>
         </c:ser>
-        <c:axId val="108546688"/>
-        <c:axId val="108556672"/>
+        <c:axId val="73830400"/>
+        <c:axId val="73831936"/>
       </c:barChart>
       <c:catAx>
-        <c:axId val="108546688"/>
+        <c:axId val="73830400"/>
         <c:scaling>
           <c:orientation val="minMax"/>
         </c:scaling>
         <c:axPos val="b"/>
         <c:tickLblPos val="nextTo"/>
-        <c:crossAx val="108556672"/>
+        <c:txPr>
+          <a:bodyPr/>
+          <a:lstStyle/>
+          <a:p>
+            <a:pPr>
+              <a:defRPr lang="es-ES_tradnl"/>
+            </a:pPr>
+            <a:endParaRPr lang="es-ES"/>
+          </a:p>
+        </c:txPr>
+        <c:crossAx val="73831936"/>
         <c:crosses val="autoZero"/>
         <c:auto val="1"/>
         <c:lblAlgn val="ctr"/>
         <c:lblOffset val="100"/>
       </c:catAx>
       <c:valAx>
-        <c:axId val="108556672"/>
+        <c:axId val="73831936"/>
         <c:scaling>
           <c:orientation val="minMax"/>
         </c:scaling>
@@ -53557,7 +53932,17 @@
         <c:majorGridlines/>
         <c:numFmt formatCode="General" sourceLinked="1"/>
         <c:tickLblPos val="nextTo"/>
-        <c:crossAx val="108546688"/>
+        <c:txPr>
+          <a:bodyPr/>
+          <a:lstStyle/>
+          <a:p>
+            <a:pPr>
+              <a:defRPr lang="es-ES_tradnl"/>
+            </a:pPr>
+            <a:endParaRPr lang="es-ES"/>
+          </a:p>
+        </c:txPr>
+        <c:crossAx val="73830400"/>
         <c:crosses val="autoZero"/>
         <c:crossBetween val="between"/>
       </c:valAx>
@@ -53571,9 +53956,20 @@
 <file path=word/charts/chart11.xml><?xml version="1.0" encoding="utf-8"?>
 <c:chartSpace xmlns:c="http://schemas.openxmlformats.org/drawingml/2006/chart" xmlns:a="http://schemas.openxmlformats.org/drawingml/2006/main" xmlns:r="http://schemas.openxmlformats.org/officeDocument/2006/relationships">
   <c:date1904 val="1"/>
-  <c:lang val="es-ES_tradnl"/>
+  <c:lang val="es-ES"/>
   <c:chart>
-    <c:title/>
+    <c:title>
+      <c:txPr>
+        <a:bodyPr/>
+        <a:lstStyle/>
+        <a:p>
+          <a:pPr>
+            <a:defRPr lang="es-ES_tradnl"/>
+          </a:pPr>
+          <a:endParaRPr lang="es-ES"/>
+        </a:p>
+      </c:txPr>
+    </c:title>
     <c:plotArea>
       <c:layout/>
       <c:barChart>
@@ -53647,10 +54043,10 @@
                   <c:v>172</c:v>
                 </c:pt>
                 <c:pt idx="4">
-                  <c:v>1561.3333333333296</c:v>
+                  <c:v>1561.3333333333292</c:v>
                 </c:pt>
                 <c:pt idx="5">
-                  <c:v>1466.8333333333296</c:v>
+                  <c:v>1466.8333333333292</c:v>
                 </c:pt>
                 <c:pt idx="6">
                   <c:v>16</c:v>
@@ -53665,24 +54061,34 @@
             </c:numRef>
           </c:val>
         </c:ser>
-        <c:axId val="108572032"/>
-        <c:axId val="108573824"/>
+        <c:axId val="73843456"/>
+        <c:axId val="73844992"/>
       </c:barChart>
       <c:catAx>
-        <c:axId val="108572032"/>
+        <c:axId val="73843456"/>
         <c:scaling>
           <c:orientation val="minMax"/>
         </c:scaling>
         <c:axPos val="b"/>
         <c:tickLblPos val="nextTo"/>
-        <c:crossAx val="108573824"/>
+        <c:txPr>
+          <a:bodyPr/>
+          <a:lstStyle/>
+          <a:p>
+            <a:pPr>
+              <a:defRPr lang="es-ES_tradnl"/>
+            </a:pPr>
+            <a:endParaRPr lang="es-ES"/>
+          </a:p>
+        </c:txPr>
+        <c:crossAx val="73844992"/>
         <c:crosses val="autoZero"/>
         <c:auto val="1"/>
         <c:lblAlgn val="ctr"/>
         <c:lblOffset val="100"/>
       </c:catAx>
       <c:valAx>
-        <c:axId val="108573824"/>
+        <c:axId val="73844992"/>
         <c:scaling>
           <c:orientation val="minMax"/>
         </c:scaling>
@@ -53690,7 +54096,17 @@
         <c:majorGridlines/>
         <c:numFmt formatCode="General" sourceLinked="1"/>
         <c:tickLblPos val="nextTo"/>
-        <c:crossAx val="108572032"/>
+        <c:txPr>
+          <a:bodyPr/>
+          <a:lstStyle/>
+          <a:p>
+            <a:pPr>
+              <a:defRPr lang="es-ES_tradnl"/>
+            </a:pPr>
+            <a:endParaRPr lang="es-ES"/>
+          </a:p>
+        </c:txPr>
+        <c:crossAx val="73843456"/>
         <c:crosses val="autoZero"/>
         <c:crossBetween val="between"/>
       </c:valAx>
@@ -53704,9 +54120,20 @@
 <file path=word/charts/chart12.xml><?xml version="1.0" encoding="utf-8"?>
 <c:chartSpace xmlns:c="http://schemas.openxmlformats.org/drawingml/2006/chart" xmlns:a="http://schemas.openxmlformats.org/drawingml/2006/main" xmlns:r="http://schemas.openxmlformats.org/officeDocument/2006/relationships">
   <c:date1904 val="1"/>
-  <c:lang val="es-ES_tradnl"/>
+  <c:lang val="es-ES"/>
   <c:chart>
-    <c:title/>
+    <c:title>
+      <c:txPr>
+        <a:bodyPr/>
+        <a:lstStyle/>
+        <a:p>
+          <a:pPr>
+            <a:defRPr lang="es-ES_tradnl"/>
+          </a:pPr>
+          <a:endParaRPr lang="es-ES"/>
+        </a:p>
+      </c:txPr>
+    </c:title>
     <c:plotArea>
       <c:layout/>
       <c:barChart>
@@ -53798,24 +54225,34 @@
             </c:numRef>
           </c:val>
         </c:ser>
-        <c:axId val="108589440"/>
-        <c:axId val="108590976"/>
+        <c:axId val="80795136"/>
+        <c:axId val="80796672"/>
       </c:barChart>
       <c:catAx>
-        <c:axId val="108589440"/>
+        <c:axId val="80795136"/>
         <c:scaling>
           <c:orientation val="minMax"/>
         </c:scaling>
         <c:axPos val="b"/>
         <c:tickLblPos val="nextTo"/>
-        <c:crossAx val="108590976"/>
+        <c:txPr>
+          <a:bodyPr/>
+          <a:lstStyle/>
+          <a:p>
+            <a:pPr>
+              <a:defRPr lang="es-ES_tradnl"/>
+            </a:pPr>
+            <a:endParaRPr lang="es-ES"/>
+          </a:p>
+        </c:txPr>
+        <c:crossAx val="80796672"/>
         <c:crosses val="autoZero"/>
         <c:auto val="1"/>
         <c:lblAlgn val="ctr"/>
         <c:lblOffset val="100"/>
       </c:catAx>
       <c:valAx>
-        <c:axId val="108590976"/>
+        <c:axId val="80796672"/>
         <c:scaling>
           <c:orientation val="minMax"/>
         </c:scaling>
@@ -53823,7 +54260,17 @@
         <c:majorGridlines/>
         <c:numFmt formatCode="General" sourceLinked="1"/>
         <c:tickLblPos val="nextTo"/>
-        <c:crossAx val="108589440"/>
+        <c:txPr>
+          <a:bodyPr/>
+          <a:lstStyle/>
+          <a:p>
+            <a:pPr>
+              <a:defRPr lang="es-ES_tradnl"/>
+            </a:pPr>
+            <a:endParaRPr lang="es-ES"/>
+          </a:p>
+        </c:txPr>
+        <c:crossAx val="80795136"/>
         <c:crosses val="autoZero"/>
         <c:crossBetween val="between"/>
       </c:valAx>
@@ -53837,9 +54284,20 @@
 <file path=word/charts/chart13.xml><?xml version="1.0" encoding="utf-8"?>
 <c:chartSpace xmlns:c="http://schemas.openxmlformats.org/drawingml/2006/chart" xmlns:a="http://schemas.openxmlformats.org/drawingml/2006/main" xmlns:r="http://schemas.openxmlformats.org/officeDocument/2006/relationships">
   <c:date1904 val="1"/>
-  <c:lang val="es-ES_tradnl"/>
+  <c:lang val="es-ES"/>
   <c:chart>
-    <c:title/>
+    <c:title>
+      <c:txPr>
+        <a:bodyPr/>
+        <a:lstStyle/>
+        <a:p>
+          <a:pPr>
+            <a:defRPr lang="es-ES_tradnl"/>
+          </a:pPr>
+          <a:endParaRPr lang="es-ES"/>
+        </a:p>
+      </c:txPr>
+    </c:title>
     <c:plotArea>
       <c:layout/>
       <c:barChart>
@@ -53928,24 +54386,34 @@
             </c:numRef>
           </c:val>
         </c:ser>
-        <c:axId val="108704896"/>
-        <c:axId val="108706432"/>
+        <c:axId val="83536128"/>
+        <c:axId val="83550208"/>
       </c:barChart>
       <c:catAx>
-        <c:axId val="108704896"/>
+        <c:axId val="83536128"/>
         <c:scaling>
           <c:orientation val="minMax"/>
         </c:scaling>
         <c:axPos val="b"/>
         <c:tickLblPos val="nextTo"/>
-        <c:crossAx val="108706432"/>
+        <c:txPr>
+          <a:bodyPr/>
+          <a:lstStyle/>
+          <a:p>
+            <a:pPr>
+              <a:defRPr lang="es-ES_tradnl"/>
+            </a:pPr>
+            <a:endParaRPr lang="es-ES"/>
+          </a:p>
+        </c:txPr>
+        <c:crossAx val="83550208"/>
         <c:crosses val="autoZero"/>
         <c:auto val="1"/>
         <c:lblAlgn val="ctr"/>
         <c:lblOffset val="100"/>
       </c:catAx>
       <c:valAx>
-        <c:axId val="108706432"/>
+        <c:axId val="83550208"/>
         <c:scaling>
           <c:orientation val="minMax"/>
         </c:scaling>
@@ -53953,7 +54421,17 @@
         <c:majorGridlines/>
         <c:numFmt formatCode="General" sourceLinked="1"/>
         <c:tickLblPos val="nextTo"/>
-        <c:crossAx val="108704896"/>
+        <c:txPr>
+          <a:bodyPr/>
+          <a:lstStyle/>
+          <a:p>
+            <a:pPr>
+              <a:defRPr lang="es-ES_tradnl"/>
+            </a:pPr>
+            <a:endParaRPr lang="es-ES"/>
+          </a:p>
+        </c:txPr>
+        <c:crossAx val="83536128"/>
         <c:crosses val="autoZero"/>
         <c:crossBetween val="between"/>
       </c:valAx>
@@ -53967,9 +54445,20 @@
 <file path=word/charts/chart14.xml><?xml version="1.0" encoding="utf-8"?>
 <c:chartSpace xmlns:c="http://schemas.openxmlformats.org/drawingml/2006/chart" xmlns:a="http://schemas.openxmlformats.org/drawingml/2006/main" xmlns:r="http://schemas.openxmlformats.org/officeDocument/2006/relationships">
   <c:date1904 val="1"/>
-  <c:lang val="es-ES_tradnl"/>
+  <c:lang val="es-ES"/>
   <c:chart>
-    <c:title/>
+    <c:title>
+      <c:txPr>
+        <a:bodyPr/>
+        <a:lstStyle/>
+        <a:p>
+          <a:pPr>
+            <a:defRPr lang="es-ES_tradnl"/>
+          </a:pPr>
+          <a:endParaRPr lang="es-ES"/>
+        </a:p>
+      </c:txPr>
+    </c:title>
     <c:plotArea>
       <c:layout/>
       <c:barChart>
@@ -54058,24 +54547,34 @@
             </c:numRef>
           </c:val>
         </c:ser>
-        <c:axId val="108795776"/>
-        <c:axId val="108797312"/>
+        <c:axId val="83565568"/>
+        <c:axId val="83571456"/>
       </c:barChart>
       <c:catAx>
-        <c:axId val="108795776"/>
+        <c:axId val="83565568"/>
         <c:scaling>
           <c:orientation val="minMax"/>
         </c:scaling>
         <c:axPos val="b"/>
         <c:tickLblPos val="nextTo"/>
-        <c:crossAx val="108797312"/>
+        <c:txPr>
+          <a:bodyPr/>
+          <a:lstStyle/>
+          <a:p>
+            <a:pPr>
+              <a:defRPr lang="es-ES_tradnl"/>
+            </a:pPr>
+            <a:endParaRPr lang="es-ES"/>
+          </a:p>
+        </c:txPr>
+        <c:crossAx val="83571456"/>
         <c:crosses val="autoZero"/>
         <c:auto val="1"/>
         <c:lblAlgn val="ctr"/>
         <c:lblOffset val="100"/>
       </c:catAx>
       <c:valAx>
-        <c:axId val="108797312"/>
+        <c:axId val="83571456"/>
         <c:scaling>
           <c:orientation val="minMax"/>
         </c:scaling>
@@ -54083,7 +54582,17 @@
         <c:majorGridlines/>
         <c:numFmt formatCode="General" sourceLinked="1"/>
         <c:tickLblPos val="nextTo"/>
-        <c:crossAx val="108795776"/>
+        <c:txPr>
+          <a:bodyPr/>
+          <a:lstStyle/>
+          <a:p>
+            <a:pPr>
+              <a:defRPr lang="es-ES_tradnl"/>
+            </a:pPr>
+            <a:endParaRPr lang="es-ES"/>
+          </a:p>
+        </c:txPr>
+        <c:crossAx val="83565568"/>
         <c:crosses val="autoZero"/>
         <c:crossBetween val="between"/>
       </c:valAx>
@@ -54097,9 +54606,20 @@
 <file path=word/charts/chart2.xml><?xml version="1.0" encoding="utf-8"?>
 <c:chartSpace xmlns:c="http://schemas.openxmlformats.org/drawingml/2006/chart" xmlns:a="http://schemas.openxmlformats.org/drawingml/2006/main" xmlns:r="http://schemas.openxmlformats.org/officeDocument/2006/relationships">
   <c:date1904 val="1"/>
-  <c:lang val="es-ES_tradnl"/>
+  <c:lang val="es-ES"/>
   <c:chart>
-    <c:title/>
+    <c:title>
+      <c:txPr>
+        <a:bodyPr/>
+        <a:lstStyle/>
+        <a:p>
+          <a:pPr>
+            <a:defRPr lang="es-ES_tradnl"/>
+          </a:pPr>
+          <a:endParaRPr lang="es-ES"/>
+        </a:p>
+      </c:txPr>
+    </c:title>
     <c:plotArea>
       <c:layout/>
       <c:barChart>
@@ -54191,24 +54711,34 @@
             </c:numRef>
           </c:val>
         </c:ser>
-        <c:axId val="108045824"/>
-        <c:axId val="108254336"/>
+        <c:axId val="63043456"/>
+        <c:axId val="63044992"/>
       </c:barChart>
       <c:catAx>
-        <c:axId val="108045824"/>
+        <c:axId val="63043456"/>
         <c:scaling>
           <c:orientation val="minMax"/>
         </c:scaling>
         <c:axPos val="b"/>
         <c:tickLblPos val="nextTo"/>
-        <c:crossAx val="108254336"/>
+        <c:txPr>
+          <a:bodyPr/>
+          <a:lstStyle/>
+          <a:p>
+            <a:pPr>
+              <a:defRPr lang="es-ES_tradnl"/>
+            </a:pPr>
+            <a:endParaRPr lang="es-ES"/>
+          </a:p>
+        </c:txPr>
+        <c:crossAx val="63044992"/>
         <c:crosses val="autoZero"/>
         <c:auto val="1"/>
         <c:lblAlgn val="ctr"/>
         <c:lblOffset val="100"/>
       </c:catAx>
       <c:valAx>
-        <c:axId val="108254336"/>
+        <c:axId val="63044992"/>
         <c:scaling>
           <c:orientation val="minMax"/>
         </c:scaling>
@@ -54216,7 +54746,17 @@
         <c:majorGridlines/>
         <c:numFmt formatCode="General" sourceLinked="1"/>
         <c:tickLblPos val="nextTo"/>
-        <c:crossAx val="108045824"/>
+        <c:txPr>
+          <a:bodyPr/>
+          <a:lstStyle/>
+          <a:p>
+            <a:pPr>
+              <a:defRPr lang="es-ES_tradnl"/>
+            </a:pPr>
+            <a:endParaRPr lang="es-ES"/>
+          </a:p>
+        </c:txPr>
+        <c:crossAx val="63043456"/>
         <c:crosses val="autoZero"/>
         <c:crossBetween val="between"/>
       </c:valAx>
@@ -54230,9 +54770,20 @@
 <file path=word/charts/chart3.xml><?xml version="1.0" encoding="utf-8"?>
 <c:chartSpace xmlns:c="http://schemas.openxmlformats.org/drawingml/2006/chart" xmlns:a="http://schemas.openxmlformats.org/drawingml/2006/main" xmlns:r="http://schemas.openxmlformats.org/officeDocument/2006/relationships">
   <c:date1904 val="1"/>
-  <c:lang val="es-ES_tradnl"/>
+  <c:lang val="es-ES"/>
   <c:chart>
-    <c:title/>
+    <c:title>
+      <c:txPr>
+        <a:bodyPr/>
+        <a:lstStyle/>
+        <a:p>
+          <a:pPr>
+            <a:defRPr lang="es-ES_tradnl"/>
+          </a:pPr>
+          <a:endParaRPr lang="es-ES"/>
+        </a:p>
+      </c:txPr>
+    </c:title>
     <c:plotArea>
       <c:layout/>
       <c:barChart>
@@ -54321,24 +54872,34 @@
             </c:numRef>
           </c:val>
         </c:ser>
-        <c:axId val="110985984"/>
-        <c:axId val="110987904"/>
+        <c:axId val="63056512"/>
+        <c:axId val="63058304"/>
       </c:barChart>
       <c:catAx>
-        <c:axId val="110985984"/>
+        <c:axId val="63056512"/>
         <c:scaling>
           <c:orientation val="minMax"/>
         </c:scaling>
         <c:axPos val="b"/>
         <c:tickLblPos val="nextTo"/>
-        <c:crossAx val="110987904"/>
+        <c:txPr>
+          <a:bodyPr/>
+          <a:lstStyle/>
+          <a:p>
+            <a:pPr>
+              <a:defRPr lang="es-ES_tradnl"/>
+            </a:pPr>
+            <a:endParaRPr lang="es-ES"/>
+          </a:p>
+        </c:txPr>
+        <c:crossAx val="63058304"/>
         <c:crosses val="autoZero"/>
         <c:auto val="1"/>
         <c:lblAlgn val="ctr"/>
         <c:lblOffset val="100"/>
       </c:catAx>
       <c:valAx>
-        <c:axId val="110987904"/>
+        <c:axId val="63058304"/>
         <c:scaling>
           <c:orientation val="minMax"/>
         </c:scaling>
@@ -54346,7 +54907,17 @@
         <c:majorGridlines/>
         <c:numFmt formatCode="General" sourceLinked="1"/>
         <c:tickLblPos val="nextTo"/>
-        <c:crossAx val="110985984"/>
+        <c:txPr>
+          <a:bodyPr/>
+          <a:lstStyle/>
+          <a:p>
+            <a:pPr>
+              <a:defRPr lang="es-ES_tradnl"/>
+            </a:pPr>
+            <a:endParaRPr lang="es-ES"/>
+          </a:p>
+        </c:txPr>
+        <c:crossAx val="63056512"/>
         <c:crosses val="autoZero"/>
         <c:crossBetween val="between"/>
       </c:valAx>
@@ -54360,9 +54931,20 @@
 <file path=word/charts/chart4.xml><?xml version="1.0" encoding="utf-8"?>
 <c:chartSpace xmlns:c="http://schemas.openxmlformats.org/drawingml/2006/chart" xmlns:a="http://schemas.openxmlformats.org/drawingml/2006/main" xmlns:r="http://schemas.openxmlformats.org/officeDocument/2006/relationships">
   <c:date1904 val="1"/>
-  <c:lang val="es-ES_tradnl"/>
+  <c:lang val="es-ES"/>
   <c:chart>
-    <c:title/>
+    <c:title>
+      <c:txPr>
+        <a:bodyPr/>
+        <a:lstStyle/>
+        <a:p>
+          <a:pPr>
+            <a:defRPr lang="es-ES_tradnl"/>
+          </a:pPr>
+          <a:endParaRPr lang="es-ES"/>
+        </a:p>
+      </c:txPr>
+    </c:title>
     <c:plotArea>
       <c:layout/>
       <c:barChart>
@@ -54451,24 +55033,34 @@
             </c:numRef>
           </c:val>
         </c:ser>
-        <c:axId val="111368832"/>
-        <c:axId val="112329088"/>
+        <c:axId val="63065472"/>
+        <c:axId val="63071360"/>
       </c:barChart>
       <c:catAx>
-        <c:axId val="111368832"/>
+        <c:axId val="63065472"/>
         <c:scaling>
           <c:orientation val="minMax"/>
         </c:scaling>
         <c:axPos val="b"/>
         <c:tickLblPos val="nextTo"/>
-        <c:crossAx val="112329088"/>
+        <c:txPr>
+          <a:bodyPr/>
+          <a:lstStyle/>
+          <a:p>
+            <a:pPr>
+              <a:defRPr lang="es-ES_tradnl"/>
+            </a:pPr>
+            <a:endParaRPr lang="es-ES"/>
+          </a:p>
+        </c:txPr>
+        <c:crossAx val="63071360"/>
         <c:crosses val="autoZero"/>
         <c:auto val="1"/>
         <c:lblAlgn val="ctr"/>
         <c:lblOffset val="100"/>
       </c:catAx>
       <c:valAx>
-        <c:axId val="112329088"/>
+        <c:axId val="63071360"/>
         <c:scaling>
           <c:orientation val="minMax"/>
         </c:scaling>
@@ -54476,7 +55068,17 @@
         <c:majorGridlines/>
         <c:numFmt formatCode="General" sourceLinked="1"/>
         <c:tickLblPos val="nextTo"/>
-        <c:crossAx val="111368832"/>
+        <c:txPr>
+          <a:bodyPr/>
+          <a:lstStyle/>
+          <a:p>
+            <a:pPr>
+              <a:defRPr lang="es-ES_tradnl"/>
+            </a:pPr>
+            <a:endParaRPr lang="es-ES"/>
+          </a:p>
+        </c:txPr>
+        <c:crossAx val="63065472"/>
         <c:crosses val="autoZero"/>
         <c:crossBetween val="between"/>
       </c:valAx>
@@ -54490,9 +55092,20 @@
 <file path=word/charts/chart5.xml><?xml version="1.0" encoding="utf-8"?>
 <c:chartSpace xmlns:c="http://schemas.openxmlformats.org/drawingml/2006/chart" xmlns:a="http://schemas.openxmlformats.org/drawingml/2006/main" xmlns:r="http://schemas.openxmlformats.org/officeDocument/2006/relationships">
   <c:date1904 val="1"/>
-  <c:lang val="es-ES_tradnl"/>
+  <c:lang val="es-ES"/>
   <c:chart>
-    <c:title/>
+    <c:title>
+      <c:txPr>
+        <a:bodyPr/>
+        <a:lstStyle/>
+        <a:p>
+          <a:pPr>
+            <a:defRPr lang="es-ES_tradnl"/>
+          </a:pPr>
+          <a:endParaRPr lang="es-ES"/>
+        </a:p>
+      </c:txPr>
+    </c:title>
     <c:plotArea>
       <c:layout/>
       <c:barChart>
@@ -54557,7 +55170,7 @@
                   <c:v>1436</c:v>
                 </c:pt>
                 <c:pt idx="4">
-                  <c:v>3775.6666666666561</c:v>
+                  <c:v>3775.6666666666542</c:v>
                 </c:pt>
                 <c:pt idx="5">
                   <c:v>3642</c:v>
@@ -54572,24 +55185,34 @@
             </c:numRef>
           </c:val>
         </c:ser>
-        <c:axId val="112381312"/>
-        <c:axId val="112401408"/>
+        <c:axId val="63078784"/>
+        <c:axId val="63080320"/>
       </c:barChart>
       <c:catAx>
-        <c:axId val="112381312"/>
+        <c:axId val="63078784"/>
         <c:scaling>
           <c:orientation val="minMax"/>
         </c:scaling>
         <c:axPos val="b"/>
         <c:tickLblPos val="nextTo"/>
-        <c:crossAx val="112401408"/>
+        <c:txPr>
+          <a:bodyPr/>
+          <a:lstStyle/>
+          <a:p>
+            <a:pPr>
+              <a:defRPr lang="es-ES_tradnl"/>
+            </a:pPr>
+            <a:endParaRPr lang="es-ES"/>
+          </a:p>
+        </c:txPr>
+        <c:crossAx val="63080320"/>
         <c:crosses val="autoZero"/>
         <c:auto val="1"/>
         <c:lblAlgn val="ctr"/>
         <c:lblOffset val="100"/>
       </c:catAx>
       <c:valAx>
-        <c:axId val="112401408"/>
+        <c:axId val="63080320"/>
         <c:scaling>
           <c:orientation val="minMax"/>
         </c:scaling>
@@ -54597,7 +55220,17 @@
         <c:majorGridlines/>
         <c:numFmt formatCode="General" sourceLinked="1"/>
         <c:tickLblPos val="nextTo"/>
-        <c:crossAx val="112381312"/>
+        <c:txPr>
+          <a:bodyPr/>
+          <a:lstStyle/>
+          <a:p>
+            <a:pPr>
+              <a:defRPr lang="es-ES_tradnl"/>
+            </a:pPr>
+            <a:endParaRPr lang="es-ES"/>
+          </a:p>
+        </c:txPr>
+        <c:crossAx val="63078784"/>
         <c:crosses val="autoZero"/>
         <c:crossBetween val="between"/>
       </c:valAx>
@@ -54611,7 +55244,7 @@
 <file path=word/charts/chart6.xml><?xml version="1.0" encoding="utf-8"?>
 <c:chartSpace xmlns:c="http://schemas.openxmlformats.org/drawingml/2006/chart" xmlns:a="http://schemas.openxmlformats.org/drawingml/2006/main" xmlns:r="http://schemas.openxmlformats.org/officeDocument/2006/relationships">
   <c:date1904 val="1"/>
-  <c:lang val="es-ES_tradnl"/>
+  <c:lang val="es-ES"/>
   <c:chart>
     <c:plotArea>
       <c:layout/>
@@ -54681,24 +55314,34 @@
             </c:numRef>
           </c:val>
         </c:ser>
-        <c:axId val="90763264"/>
-        <c:axId val="90764800"/>
+        <c:axId val="63100032"/>
+        <c:axId val="63101568"/>
       </c:barChart>
       <c:catAx>
-        <c:axId val="90763264"/>
+        <c:axId val="63100032"/>
         <c:scaling>
           <c:orientation val="minMax"/>
         </c:scaling>
         <c:axPos val="b"/>
         <c:tickLblPos val="nextTo"/>
-        <c:crossAx val="90764800"/>
+        <c:txPr>
+          <a:bodyPr/>
+          <a:lstStyle/>
+          <a:p>
+            <a:pPr>
+              <a:defRPr lang="es-ES_tradnl"/>
+            </a:pPr>
+            <a:endParaRPr lang="es-ES"/>
+          </a:p>
+        </c:txPr>
+        <c:crossAx val="63101568"/>
         <c:crosses val="autoZero"/>
         <c:auto val="1"/>
         <c:lblAlgn val="ctr"/>
         <c:lblOffset val="100"/>
       </c:catAx>
       <c:valAx>
-        <c:axId val="90764800"/>
+        <c:axId val="63101568"/>
         <c:scaling>
           <c:orientation val="minMax"/>
         </c:scaling>
@@ -54706,7 +55349,17 @@
         <c:majorGridlines/>
         <c:numFmt formatCode="General" sourceLinked="1"/>
         <c:tickLblPos val="nextTo"/>
-        <c:crossAx val="90763264"/>
+        <c:txPr>
+          <a:bodyPr/>
+          <a:lstStyle/>
+          <a:p>
+            <a:pPr>
+              <a:defRPr lang="es-ES_tradnl"/>
+            </a:pPr>
+            <a:endParaRPr lang="es-ES"/>
+          </a:p>
+        </c:txPr>
+        <c:crossAx val="63100032"/>
         <c:crosses val="autoZero"/>
         <c:crossBetween val="between"/>
       </c:valAx>
@@ -54720,9 +55373,20 @@
 <file path=word/charts/chart7.xml><?xml version="1.0" encoding="utf-8"?>
 <c:chartSpace xmlns:c="http://schemas.openxmlformats.org/drawingml/2006/chart" xmlns:a="http://schemas.openxmlformats.org/drawingml/2006/main" xmlns:r="http://schemas.openxmlformats.org/officeDocument/2006/relationships">
   <c:date1904 val="1"/>
-  <c:lang val="es-ES_tradnl"/>
+  <c:lang val="es-ES"/>
   <c:chart>
-    <c:title/>
+    <c:title>
+      <c:txPr>
+        <a:bodyPr/>
+        <a:lstStyle/>
+        <a:p>
+          <a:pPr>
+            <a:defRPr lang="es-ES_tradnl"/>
+          </a:pPr>
+          <a:endParaRPr lang="es-ES"/>
+        </a:p>
+      </c:txPr>
+    </c:title>
     <c:plotArea>
       <c:layout/>
       <c:barChart>
@@ -54796,10 +55460,10 @@
                   <c:v>65</c:v>
                 </c:pt>
                 <c:pt idx="4">
-                  <c:v>1075.3333333333285</c:v>
+                  <c:v>1075.3333333333276</c:v>
                 </c:pt>
                 <c:pt idx="5">
-                  <c:v>1077.3333333333285</c:v>
+                  <c:v>1077.3333333333276</c:v>
                 </c:pt>
                 <c:pt idx="7">
                   <c:v>16</c:v>
@@ -54811,24 +55475,34 @@
             </c:numRef>
           </c:val>
         </c:ser>
-        <c:axId val="90853760"/>
-        <c:axId val="90855296"/>
+        <c:axId val="64124416"/>
+        <c:axId val="64125952"/>
       </c:barChart>
       <c:catAx>
-        <c:axId val="90853760"/>
+        <c:axId val="64124416"/>
         <c:scaling>
           <c:orientation val="minMax"/>
         </c:scaling>
         <c:axPos val="b"/>
         <c:tickLblPos val="nextTo"/>
-        <c:crossAx val="90855296"/>
+        <c:txPr>
+          <a:bodyPr/>
+          <a:lstStyle/>
+          <a:p>
+            <a:pPr>
+              <a:defRPr lang="es-ES_tradnl"/>
+            </a:pPr>
+            <a:endParaRPr lang="es-ES"/>
+          </a:p>
+        </c:txPr>
+        <c:crossAx val="64125952"/>
         <c:crosses val="autoZero"/>
         <c:auto val="1"/>
         <c:lblAlgn val="ctr"/>
         <c:lblOffset val="100"/>
       </c:catAx>
       <c:valAx>
-        <c:axId val="90855296"/>
+        <c:axId val="64125952"/>
         <c:scaling>
           <c:orientation val="minMax"/>
         </c:scaling>
@@ -54836,7 +55510,17 @@
         <c:majorGridlines/>
         <c:numFmt formatCode="General" sourceLinked="1"/>
         <c:tickLblPos val="nextTo"/>
-        <c:crossAx val="90853760"/>
+        <c:txPr>
+          <a:bodyPr/>
+          <a:lstStyle/>
+          <a:p>
+            <a:pPr>
+              <a:defRPr lang="es-ES_tradnl"/>
+            </a:pPr>
+            <a:endParaRPr lang="es-ES"/>
+          </a:p>
+        </c:txPr>
+        <c:crossAx val="64124416"/>
         <c:crosses val="autoZero"/>
         <c:crossBetween val="between"/>
       </c:valAx>
@@ -54850,9 +55534,20 @@
 <file path=word/charts/chart8.xml><?xml version="1.0" encoding="utf-8"?>
 <c:chartSpace xmlns:c="http://schemas.openxmlformats.org/drawingml/2006/chart" xmlns:a="http://schemas.openxmlformats.org/drawingml/2006/main" xmlns:r="http://schemas.openxmlformats.org/officeDocument/2006/relationships">
   <c:date1904 val="1"/>
-  <c:lang val="es-ES_tradnl"/>
+  <c:lang val="es-ES"/>
   <c:chart>
-    <c:title/>
+    <c:title>
+      <c:txPr>
+        <a:bodyPr/>
+        <a:lstStyle/>
+        <a:p>
+          <a:pPr>
+            <a:defRPr lang="es-ES_tradnl"/>
+          </a:pPr>
+          <a:endParaRPr lang="es-ES"/>
+        </a:p>
+      </c:txPr>
+    </c:title>
     <c:plotArea>
       <c:layout/>
       <c:barChart>
@@ -54941,24 +55636,34 @@
             </c:numRef>
           </c:val>
         </c:ser>
-        <c:axId val="91235456"/>
-        <c:axId val="91236992"/>
+        <c:axId val="73804032"/>
+        <c:axId val="73809920"/>
       </c:barChart>
       <c:catAx>
-        <c:axId val="91235456"/>
+        <c:axId val="73804032"/>
         <c:scaling>
           <c:orientation val="minMax"/>
         </c:scaling>
         <c:axPos val="b"/>
         <c:tickLblPos val="nextTo"/>
-        <c:crossAx val="91236992"/>
+        <c:txPr>
+          <a:bodyPr/>
+          <a:lstStyle/>
+          <a:p>
+            <a:pPr>
+              <a:defRPr lang="es-ES_tradnl"/>
+            </a:pPr>
+            <a:endParaRPr lang="es-ES"/>
+          </a:p>
+        </c:txPr>
+        <c:crossAx val="73809920"/>
         <c:crosses val="autoZero"/>
         <c:auto val="1"/>
         <c:lblAlgn val="ctr"/>
         <c:lblOffset val="100"/>
       </c:catAx>
       <c:valAx>
-        <c:axId val="91236992"/>
+        <c:axId val="73809920"/>
         <c:scaling>
           <c:orientation val="minMax"/>
         </c:scaling>
@@ -54966,7 +55671,17 @@
         <c:majorGridlines/>
         <c:numFmt formatCode="General" sourceLinked="1"/>
         <c:tickLblPos val="nextTo"/>
-        <c:crossAx val="91235456"/>
+        <c:txPr>
+          <a:bodyPr/>
+          <a:lstStyle/>
+          <a:p>
+            <a:pPr>
+              <a:defRPr lang="es-ES_tradnl"/>
+            </a:pPr>
+            <a:endParaRPr lang="es-ES"/>
+          </a:p>
+        </c:txPr>
+        <c:crossAx val="73804032"/>
         <c:crosses val="autoZero"/>
         <c:crossBetween val="between"/>
       </c:valAx>
@@ -54980,9 +55695,20 @@
 <file path=word/charts/chart9.xml><?xml version="1.0" encoding="utf-8"?>
 <c:chartSpace xmlns:c="http://schemas.openxmlformats.org/drawingml/2006/chart" xmlns:a="http://schemas.openxmlformats.org/drawingml/2006/main" xmlns:r="http://schemas.openxmlformats.org/officeDocument/2006/relationships">
   <c:date1904 val="1"/>
-  <c:lang val="es-ES_tradnl"/>
+  <c:lang val="es-ES"/>
   <c:chart>
-    <c:title/>
+    <c:title>
+      <c:txPr>
+        <a:bodyPr/>
+        <a:lstStyle/>
+        <a:p>
+          <a:pPr>
+            <a:defRPr lang="es-ES_tradnl"/>
+          </a:pPr>
+          <a:endParaRPr lang="es-ES"/>
+        </a:p>
+      </c:txPr>
+    </c:title>
     <c:plotArea>
       <c:layout/>
       <c:barChart>
@@ -55071,24 +55797,34 @@
             </c:numRef>
           </c:val>
         </c:ser>
-        <c:axId val="91256704"/>
-        <c:axId val="91258240"/>
+        <c:axId val="73817088"/>
+        <c:axId val="73822976"/>
       </c:barChart>
       <c:catAx>
-        <c:axId val="91256704"/>
+        <c:axId val="73817088"/>
         <c:scaling>
           <c:orientation val="minMax"/>
         </c:scaling>
         <c:axPos val="b"/>
         <c:tickLblPos val="nextTo"/>
-        <c:crossAx val="91258240"/>
+        <c:txPr>
+          <a:bodyPr/>
+          <a:lstStyle/>
+          <a:p>
+            <a:pPr>
+              <a:defRPr lang="es-ES_tradnl"/>
+            </a:pPr>
+            <a:endParaRPr lang="es-ES"/>
+          </a:p>
+        </c:txPr>
+        <c:crossAx val="73822976"/>
         <c:crosses val="autoZero"/>
         <c:auto val="1"/>
         <c:lblAlgn val="ctr"/>
         <c:lblOffset val="100"/>
       </c:catAx>
       <c:valAx>
-        <c:axId val="91258240"/>
+        <c:axId val="73822976"/>
         <c:scaling>
           <c:orientation val="minMax"/>
         </c:scaling>
@@ -55096,7 +55832,17 @@
         <c:majorGridlines/>
         <c:numFmt formatCode="General" sourceLinked="1"/>
         <c:tickLblPos val="nextTo"/>
-        <c:crossAx val="91256704"/>
+        <c:txPr>
+          <a:bodyPr/>
+          <a:lstStyle/>
+          <a:p>
+            <a:pPr>
+              <a:defRPr lang="es-ES_tradnl"/>
+            </a:pPr>
+            <a:endParaRPr lang="es-ES"/>
+          </a:p>
+        </c:txPr>
+        <c:crossAx val="73817088"/>
         <c:crosses val="autoZero"/>
         <c:crossBetween val="between"/>
       </c:valAx>

</xml_diff>

<commit_message>
Anadiendo pseudocodigo a la memoria
</commit_message>
<xml_diff>
--- a/Memoria/Memoria.docx
+++ b/Memoria/Memoria.docx
@@ -7500,15 +7500,15 @@
         <w:pStyle w:val="normal0"/>
         <w:jc w:val="both"/>
       </w:pPr>
+    </w:p>
+    <w:p>
+      <w:pPr>
+        <w:pStyle w:val="normal0"/>
+        <w:jc w:val="both"/>
+      </w:pPr>
       <w:r>
         <w:t>Objetivo: Compilación y ejecución dinámica de un objeto.</w:t>
       </w:r>
-    </w:p>
-    <w:p>
-      <w:pPr>
-        <w:pStyle w:val="normal0"/>
-        <w:jc w:val="both"/>
-      </w:pPr>
     </w:p>
     <w:p>
       <w:pPr>
@@ -19906,29 +19906,19 @@
         <w:jc w:val="both"/>
       </w:pPr>
       <w:r>
-        <w:t>Otro problema planteado surgió precisamente a la hora de inicializar un determinado campo que corresponda a un array. Conociendo las dimensiones y longitudes de cada una de ellas es trivial hacerlo a partir del tipo de dato que almacena. Esto sirve para los arrays unidimensionales y multidimensionales. A continuación se indica la línea que consigue esta inicialización sin problemas.</w:t>
-      </w:r>
-    </w:p>
-    <w:p>
-      <w:pPr>
-        <w:pStyle w:val="normal0"/>
-      </w:pPr>
+        <w:t>Otro problema planteado surgió precisamente a la hora de inicializar un determinado campo que corresponda a un array. Conociendo las dimensiones y longitudes de cada una de ellas es trivial hacerlo a partir del tipo de dato que almacena. Esto sirve para los arrays unidimensionales y multidimensionales. A continuación se indica la línea que consigue es</w:t>
+      </w:r>
+      <w:r>
+        <w:t>ta inicialización sin problemas:</w:t>
+      </w:r>
     </w:p>
     <w:tbl>
       <w:tblPr>
         <w:tblStyle w:val="a9"/>
         <w:tblW w:w="9360" w:type="dxa"/>
-        <w:tblInd w:w="100" w:type="dxa"/>
-        <w:tblBorders>
-          <w:top w:val="single" w:sz="8" w:space="0" w:color="000000"/>
-          <w:left w:val="single" w:sz="8" w:space="0" w:color="000000"/>
-          <w:bottom w:val="single" w:sz="8" w:space="0" w:color="000000"/>
-          <w:right w:val="single" w:sz="8" w:space="0" w:color="000000"/>
-          <w:insideH w:val="single" w:sz="8" w:space="0" w:color="000000"/>
-          <w:insideV w:val="single" w:sz="8" w:space="0" w:color="000000"/>
-        </w:tblBorders>
+        <w:tblInd w:w="0" w:type="dxa"/>
         <w:tblLayout w:type="fixed"/>
-        <w:tblLook w:val="0600"/>
+        <w:tblLook w:val="04A0"/>
       </w:tblPr>
       <w:tblGrid>
         <w:gridCol w:w="9360"/>
@@ -19937,24 +19927,33 @@
         <w:tc>
           <w:tcPr>
             <w:tcW w:w="9360" w:type="dxa"/>
-            <w:shd w:val="clear" w:color="auto" w:fill="000000"/>
-            <w:tcMar>
-              <w:top w:w="100" w:type="dxa"/>
-              <w:left w:w="100" w:type="dxa"/>
-              <w:bottom w:w="100" w:type="dxa"/>
-              <w:right w:w="100" w:type="dxa"/>
-            </w:tcMar>
           </w:tcPr>
           <w:p>
             <w:pPr>
               <w:pStyle w:val="normal0"/>
               <w:spacing w:line="240" w:lineRule="auto"/>
-            </w:pPr>
-            <w:r>
-              <w:rPr>
-                <w:color w:val="FFFFFF"/>
-              </w:rPr>
-              <w:t>if(" + nombre + " == null) " + nombre + " = new " + tipoElemento + longitudes + ";";</w:t>
+              <w:rPr>
+                <w:color w:val="auto"/>
+              </w:rPr>
+            </w:pPr>
+          </w:p>
+          <w:p>
+            <w:pPr>
+              <w:pStyle w:val="normal0"/>
+              <w:spacing w:line="240" w:lineRule="auto"/>
+              <w:rPr>
+                <w:rFonts w:ascii="Courier New" w:hAnsi="Courier New" w:cs="Courier New"/>
+                <w:color w:val="auto"/>
+                <w:szCs w:val="22"/>
+              </w:rPr>
+            </w:pPr>
+            <w:r>
+              <w:rPr>
+                <w:rFonts w:ascii="Courier New" w:hAnsi="Courier New" w:cs="Courier New"/>
+                <w:color w:val="auto"/>
+                <w:szCs w:val="22"/>
+              </w:rPr>
+              <w:t>if("+nombre+" == null) "+nombre+" = new "+tipoElemento+longitudes+";";</w:t>
             </w:r>
           </w:p>
         </w:tc>
@@ -20026,23 +20025,137 @@
     <w:p>
       <w:pPr>
         <w:pStyle w:val="normal0"/>
+        <w:jc w:val="both"/>
+      </w:pPr>
+    </w:p>
+    <w:p>
+      <w:pPr>
+        <w:pStyle w:val="normal0"/>
+        <w:spacing w:line="240" w:lineRule="auto"/>
+        <w:rPr>
+          <w:rFonts w:ascii="Courier New" w:hAnsi="Courier New" w:cs="Courier New"/>
+          <w:color w:val="auto"/>
+        </w:rPr>
+      </w:pPr>
+      <w:r>
+        <w:rPr>
+          <w:rFonts w:ascii="Courier New" w:hAnsi="Courier New" w:cs="Courier New"/>
+          <w:color w:val="auto"/>
+        </w:rPr>
+        <w:t>miArray = new int[3,4];</w:t>
+      </w:r>
+    </w:p>
+    <w:p>
+      <w:pPr>
+        <w:pStyle w:val="normal0"/>
+      </w:pPr>
+    </w:p>
+    <w:p>
+      <w:pPr>
+        <w:pStyle w:val="normal0"/>
+      </w:pPr>
+      <w:r>
+        <w:t>El problema se produce cuando nos encontramos ante un jagged array, ya que sólo tendrá una dimensión, pero el tipo de elemento que contiene es en realidad arrays, con lo que la definición quedaría algo así:</w:t>
+      </w:r>
+    </w:p>
+    <w:p>
+      <w:pPr>
+        <w:pStyle w:val="normal0"/>
+        <w:rPr>
+          <w:rFonts w:ascii="Courier New" w:hAnsi="Courier New" w:cs="Courier New"/>
+          <w:color w:val="auto"/>
+        </w:rPr>
+      </w:pPr>
+    </w:p>
+    <w:p>
+      <w:pPr>
+        <w:pStyle w:val="normal0"/>
+        <w:rPr>
+          <w:rFonts w:ascii="Courier New" w:hAnsi="Courier New" w:cs="Courier New"/>
+          <w:color w:val="auto"/>
+        </w:rPr>
+      </w:pPr>
+      <w:r>
+        <w:rPr>
+          <w:rFonts w:ascii="Courier New" w:hAnsi="Courier New" w:cs="Courier New"/>
+          <w:color w:val="auto"/>
+        </w:rPr>
+        <w:t>miArray = new int[ ][3];</w:t>
+      </w:r>
+    </w:p>
+    <w:p>
+      <w:pPr>
+        <w:pStyle w:val="normal0"/>
+        <w:jc w:val="both"/>
+      </w:pPr>
+    </w:p>
+    <w:p>
+      <w:pPr>
+        <w:pStyle w:val="normal0"/>
+        <w:jc w:val="both"/>
+      </w:pPr>
+      <w:r>
+        <w:t>Y esta definición es errónea, debería quedar de esta otra manera:</w:t>
+      </w:r>
+    </w:p>
+    <w:p>
+      <w:pPr>
+        <w:pStyle w:val="normal0"/>
+        <w:spacing w:line="240" w:lineRule="auto"/>
+        <w:rPr>
+          <w:rFonts w:ascii="Courier New" w:hAnsi="Courier New" w:cs="Courier New"/>
+          <w:color w:val="auto"/>
+        </w:rPr>
+      </w:pPr>
+    </w:p>
+    <w:p>
+      <w:pPr>
+        <w:pStyle w:val="normal0"/>
+        <w:spacing w:line="240" w:lineRule="auto"/>
+        <w:rPr>
+          <w:rFonts w:ascii="Courier New" w:hAnsi="Courier New" w:cs="Courier New"/>
+          <w:color w:val="auto"/>
+        </w:rPr>
+      </w:pPr>
+      <w:r>
+        <w:rPr>
+          <w:rFonts w:ascii="Courier New" w:hAnsi="Courier New" w:cs="Courier New"/>
+          <w:color w:val="auto"/>
+        </w:rPr>
+        <w:t>miArray = new int[3][ ];</w:t>
+      </w:r>
+    </w:p>
+    <w:p>
+      <w:pPr>
+        <w:pStyle w:val="normal0"/>
+      </w:pPr>
+    </w:p>
+    <w:p>
+      <w:pPr>
+        <w:pStyle w:val="normal0"/>
+      </w:pPr>
+      <w:r>
+        <w:t xml:space="preserve">No </w:t>
+      </w:r>
+      <w:r>
+        <w:t xml:space="preserve">ha sido fácil </w:t>
+      </w:r>
+      <w:r>
+        <w:t>encontrar la forma de solucionar este problema. Una posibilidad pasaría por definir el array de otra manera, utilizando para ello la clase Array, que contiene un método llamado CreateInstance, que permite definir un array a partir del tipo de sus elementos, y de la longitu de cada una de sus dimensiones y los valores mínimos de ellas. Sería algo así:</w:t>
+      </w:r>
+    </w:p>
+    <w:p>
+      <w:pPr>
+        <w:pStyle w:val="normal0"/>
       </w:pPr>
     </w:p>
     <w:tbl>
       <w:tblPr>
-        <w:tblStyle w:val="aa"/>
+        <w:tblStyle w:val="ad"/>
         <w:tblW w:w="9360" w:type="dxa"/>
-        <w:tblInd w:w="100" w:type="dxa"/>
-        <w:tblBorders>
-          <w:top w:val="single" w:sz="8" w:space="0" w:color="000000"/>
-          <w:left w:val="single" w:sz="8" w:space="0" w:color="000000"/>
-          <w:bottom w:val="single" w:sz="8" w:space="0" w:color="000000"/>
-          <w:right w:val="single" w:sz="8" w:space="0" w:color="000000"/>
-          <w:insideH w:val="single" w:sz="8" w:space="0" w:color="000000"/>
-          <w:insideV w:val="single" w:sz="8" w:space="0" w:color="000000"/>
-        </w:tblBorders>
+        <w:tblInd w:w="0" w:type="dxa"/>
         <w:tblLayout w:type="fixed"/>
-        <w:tblLook w:val="0600"/>
+        <w:tblLook w:val="04A0"/>
       </w:tblPr>
       <w:tblGrid>
         <w:gridCol w:w="9360"/>
@@ -20051,24 +20164,32 @@
         <w:tc>
           <w:tcPr>
             <w:tcW w:w="9360" w:type="dxa"/>
-            <w:shd w:val="clear" w:color="auto" w:fill="000000"/>
-            <w:tcMar>
-              <w:top w:w="100" w:type="dxa"/>
-              <w:left w:w="100" w:type="dxa"/>
-              <w:bottom w:w="100" w:type="dxa"/>
-              <w:right w:w="100" w:type="dxa"/>
-            </w:tcMar>
           </w:tcPr>
           <w:p>
             <w:pPr>
               <w:pStyle w:val="normal0"/>
               <w:spacing w:line="240" w:lineRule="auto"/>
-            </w:pPr>
-            <w:r>
-              <w:rPr>
-                <w:color w:val="FFFFFF"/>
-              </w:rPr>
-              <w:t>miArray = new int[3,4];</w:t>
+              <w:rPr>
+                <w:rFonts w:ascii="Courier New" w:hAnsi="Courier New" w:cs="Courier New"/>
+                <w:color w:val="auto"/>
+                <w:lang w:val="en-US"/>
+              </w:rPr>
+            </w:pPr>
+            <w:r>
+              <w:rPr>
+                <w:rFonts w:ascii="Courier New" w:hAnsi="Courier New" w:cs="Courier New"/>
+                <w:color w:val="auto"/>
+                <w:lang w:val="en-US"/>
+              </w:rPr>
+              <w:t>nombre+" = Array.CreateInstance("+tipoElemento+", "+longitudes+");</w:t>
+            </w:r>
+            <w:r>
+              <w:rPr>
+                <w:rFonts w:ascii="Courier New" w:hAnsi="Courier New" w:cs="Courier New"/>
+                <w:color w:val="auto"/>
+                <w:lang w:val="en-US"/>
+              </w:rPr>
+              <w:t>"</w:t>
             </w:r>
           </w:p>
         </w:tc>
@@ -20077,331 +20198,46 @@
     <w:p>
       <w:pPr>
         <w:pStyle w:val="normal0"/>
-      </w:pPr>
-    </w:p>
-    <w:p>
-      <w:pPr>
-        <w:pStyle w:val="normal0"/>
-      </w:pPr>
-      <w:r>
-        <w:t>El problema se produce cuando nos encontramos ante un jagged array, ya que sólo tendrá una dimensión, pero el tipo de elemento que contiene es en realidad arrays, con lo que la definición quedaría algo así:</w:t>
-      </w:r>
-    </w:p>
-    <w:tbl>
-      <w:tblPr>
-        <w:tblStyle w:val="ab"/>
-        <w:tblW w:w="9360" w:type="dxa"/>
-        <w:tblInd w:w="100" w:type="dxa"/>
-        <w:tblBorders>
-          <w:top w:val="single" w:sz="8" w:space="0" w:color="000000"/>
-          <w:left w:val="single" w:sz="8" w:space="0" w:color="000000"/>
-          <w:bottom w:val="single" w:sz="8" w:space="0" w:color="000000"/>
-          <w:right w:val="single" w:sz="8" w:space="0" w:color="000000"/>
-          <w:insideH w:val="single" w:sz="8" w:space="0" w:color="000000"/>
-          <w:insideV w:val="single" w:sz="8" w:space="0" w:color="000000"/>
-        </w:tblBorders>
-        <w:tblLayout w:type="fixed"/>
-        <w:tblLook w:val="0600"/>
-      </w:tblPr>
-      <w:tblGrid>
-        <w:gridCol w:w="9360"/>
-      </w:tblGrid>
-      <w:tr>
-        <w:tc>
-          <w:tcPr>
-            <w:tcW w:w="9360" w:type="dxa"/>
-            <w:shd w:val="clear" w:color="auto" w:fill="000000"/>
-            <w:tcMar>
-              <w:top w:w="100" w:type="dxa"/>
-              <w:left w:w="100" w:type="dxa"/>
-              <w:bottom w:w="100" w:type="dxa"/>
-              <w:right w:w="100" w:type="dxa"/>
-            </w:tcMar>
-          </w:tcPr>
-          <w:p>
-            <w:pPr>
-              <w:pStyle w:val="normal0"/>
-              <w:spacing w:line="240" w:lineRule="auto"/>
-            </w:pPr>
-            <w:r>
-              <w:rPr>
-                <w:color w:val="FFFFFF"/>
-              </w:rPr>
-              <w:t>miArray = new int[ ][3];</w:t>
-            </w:r>
-          </w:p>
-        </w:tc>
-      </w:tr>
-    </w:tbl>
-    <w:p>
-      <w:pPr>
-        <w:pStyle w:val="normal0"/>
-      </w:pPr>
+        <w:rPr>
+          <w:lang w:val="en-US"/>
+        </w:rPr>
+      </w:pPr>
+    </w:p>
+    <w:p>
+      <w:pPr>
+        <w:pStyle w:val="normal0"/>
+      </w:pPr>
+      <w:r>
+        <w:t>Un ejemplo:</w:t>
+      </w:r>
+    </w:p>
+    <w:p>
+      <w:pPr>
+        <w:pStyle w:val="normal0"/>
+      </w:pPr>
+    </w:p>
+    <w:p>
+      <w:pPr>
+        <w:pStyle w:val="normal0"/>
+        <w:rPr>
+          <w:rFonts w:ascii="Courier New" w:hAnsi="Courier New" w:cs="Courier New"/>
+          <w:color w:val="auto"/>
+          <w:lang w:val="en-US"/>
+        </w:rPr>
+      </w:pPr>
+      <w:r>
+        <w:rPr>
+          <w:rFonts w:ascii="Courier New" w:hAnsi="Courier New" w:cs="Courier New"/>
+          <w:color w:val="auto"/>
+          <w:lang w:val="en-US"/>
+        </w:rPr>
+        <w:t>miArray = Array.CreateInstance(int, new int32[2] {3, 4});</w:t>
+      </w:r>
     </w:p>
     <w:p>
       <w:pPr>
         <w:pStyle w:val="normal0"/>
         <w:jc w:val="both"/>
-      </w:pPr>
-      <w:r>
-        <w:t>Y esta definición es errónea, debería quedar de esta otra manera:</w:t>
-      </w:r>
-    </w:p>
-    <w:p>
-      <w:pPr>
-        <w:pStyle w:val="normal0"/>
-      </w:pPr>
-    </w:p>
-    <w:tbl>
-      <w:tblPr>
-        <w:tblStyle w:val="ac"/>
-        <w:tblW w:w="9360" w:type="dxa"/>
-        <w:tblInd w:w="100" w:type="dxa"/>
-        <w:tblBorders>
-          <w:top w:val="single" w:sz="8" w:space="0" w:color="000000"/>
-          <w:left w:val="single" w:sz="8" w:space="0" w:color="000000"/>
-          <w:bottom w:val="single" w:sz="8" w:space="0" w:color="000000"/>
-          <w:right w:val="single" w:sz="8" w:space="0" w:color="000000"/>
-          <w:insideH w:val="single" w:sz="8" w:space="0" w:color="000000"/>
-          <w:insideV w:val="single" w:sz="8" w:space="0" w:color="000000"/>
-        </w:tblBorders>
-        <w:tblLayout w:type="fixed"/>
-        <w:tblLook w:val="0600"/>
-      </w:tblPr>
-      <w:tblGrid>
-        <w:gridCol w:w="9360"/>
-      </w:tblGrid>
-      <w:tr>
-        <w:tc>
-          <w:tcPr>
-            <w:tcW w:w="9360" w:type="dxa"/>
-            <w:shd w:val="clear" w:color="auto" w:fill="000000"/>
-            <w:tcMar>
-              <w:top w:w="100" w:type="dxa"/>
-              <w:left w:w="100" w:type="dxa"/>
-              <w:bottom w:w="100" w:type="dxa"/>
-              <w:right w:w="100" w:type="dxa"/>
-            </w:tcMar>
-          </w:tcPr>
-          <w:p>
-            <w:pPr>
-              <w:pStyle w:val="normal0"/>
-              <w:spacing w:line="240" w:lineRule="auto"/>
-            </w:pPr>
-            <w:r>
-              <w:rPr>
-                <w:color w:val="FFFFFF"/>
-              </w:rPr>
-              <w:t>miArray = new int[3][ ];</w:t>
-            </w:r>
-          </w:p>
-        </w:tc>
-      </w:tr>
-    </w:tbl>
-    <w:p>
-      <w:pPr>
-        <w:pStyle w:val="normal0"/>
-      </w:pPr>
-    </w:p>
-    <w:p>
-      <w:pPr>
-        <w:pStyle w:val="normal0"/>
-      </w:pPr>
-      <w:r>
-        <w:t xml:space="preserve">No </w:t>
-      </w:r>
-      <w:r>
-        <w:t xml:space="preserve">ha sido fácil </w:t>
-      </w:r>
-      <w:r>
-        <w:t>encontrar la forma de solucionar este problema. Una posibilidad pasaría por definir el array de otra manera, utilizando para ello la clase Array, que contiene un método llamado CreateInstance, que permite definir un array a partir del tipo de sus elementos, y de la longitu de cada una de sus dimensiones y los valores mínimos de ellas. Sería algo así:</w:t>
-      </w:r>
-    </w:p>
-    <w:p>
-      <w:pPr>
-        <w:pStyle w:val="normal0"/>
-      </w:pPr>
-    </w:p>
-    <w:tbl>
-      <w:tblPr>
-        <w:tblStyle w:val="ad"/>
-        <w:tblW w:w="9360" w:type="dxa"/>
-        <w:tblInd w:w="100" w:type="dxa"/>
-        <w:tblBorders>
-          <w:top w:val="single" w:sz="8" w:space="0" w:color="000000"/>
-          <w:left w:val="single" w:sz="8" w:space="0" w:color="000000"/>
-          <w:bottom w:val="single" w:sz="8" w:space="0" w:color="000000"/>
-          <w:right w:val="single" w:sz="8" w:space="0" w:color="000000"/>
-          <w:insideH w:val="single" w:sz="8" w:space="0" w:color="000000"/>
-          <w:insideV w:val="single" w:sz="8" w:space="0" w:color="000000"/>
-        </w:tblBorders>
-        <w:tblLayout w:type="fixed"/>
-        <w:tblLook w:val="0600"/>
-      </w:tblPr>
-      <w:tblGrid>
-        <w:gridCol w:w="9360"/>
-      </w:tblGrid>
-      <w:tr>
-        <w:tc>
-          <w:tcPr>
-            <w:tcW w:w="9360" w:type="dxa"/>
-            <w:shd w:val="clear" w:color="auto" w:fill="000000"/>
-            <w:tcMar>
-              <w:top w:w="100" w:type="dxa"/>
-              <w:left w:w="100" w:type="dxa"/>
-              <w:bottom w:w="100" w:type="dxa"/>
-              <w:right w:w="100" w:type="dxa"/>
-            </w:tcMar>
-          </w:tcPr>
-          <w:p>
-            <w:pPr>
-              <w:pStyle w:val="normal0"/>
-              <w:spacing w:line="240" w:lineRule="auto"/>
-              <w:rPr>
-                <w:rFonts w:asciiTheme="minorHAnsi" w:hAnsiTheme="minorHAnsi" w:cstheme="minorHAnsi"/>
-                <w:color w:val="FFFFFF" w:themeColor="background1"/>
-                <w:lang w:val="en-US"/>
-              </w:rPr>
-            </w:pPr>
-            <w:r>
-              <w:rPr>
-                <w:rFonts w:asciiTheme="minorHAnsi" w:hAnsiTheme="minorHAnsi" w:cstheme="minorHAnsi"/>
-                <w:color w:val="FFFFFF" w:themeColor="background1"/>
-                <w:lang w:val="en-US"/>
-              </w:rPr>
-              <w:t>if(" + nombre + " == null)</w:t>
-            </w:r>
-            <w:r>
-              <w:rPr>
-                <w:rFonts w:asciiTheme="minorHAnsi" w:hAnsiTheme="minorHAnsi" w:cstheme="minorHAnsi"/>
-                <w:color w:val="FFFFFF" w:themeColor="background1"/>
-                <w:lang w:val="en-US"/>
-              </w:rPr>
-              <w:t>{</w:t>
-            </w:r>
-          </w:p>
-          <w:p>
-            <w:pPr>
-              <w:pStyle w:val="normal0"/>
-              <w:spacing w:line="240" w:lineRule="auto"/>
-              <w:rPr>
-                <w:rFonts w:asciiTheme="minorHAnsi" w:hAnsiTheme="minorHAnsi" w:cstheme="minorHAnsi"/>
-                <w:color w:val="FFFFFF" w:themeColor="background1"/>
-                <w:lang w:val="en-US"/>
-              </w:rPr>
-            </w:pPr>
-            <w:r>
-              <w:rPr>
-                <w:rFonts w:asciiTheme="minorHAnsi" w:hAnsiTheme="minorHAnsi" w:cstheme="minorHAnsi"/>
-                <w:color w:val="FFFFFF" w:themeColor="background1"/>
-                <w:lang w:val="en-US"/>
-              </w:rPr>
-              <w:t xml:space="preserve">     </w:t>
-            </w:r>
-            <w:r>
-              <w:rPr>
-                <w:rFonts w:asciiTheme="minorHAnsi" w:hAnsiTheme="minorHAnsi" w:cstheme="minorHAnsi"/>
-                <w:color w:val="FFFFFF" w:themeColor="background1"/>
-                <w:lang w:val="en-US"/>
-              </w:rPr>
-              <w:t xml:space="preserve"> " + nombre + " = Array.CreateInstance(" + tipoElemento + ", "  + longitudes + ");</w:t>
-            </w:r>
-          </w:p>
-          <w:p>
-            <w:pPr>
-              <w:pStyle w:val="normal0"/>
-              <w:spacing w:line="240" w:lineRule="auto"/>
-              <w:rPr>
-                <w:lang w:val="en-US"/>
-              </w:rPr>
-            </w:pPr>
-            <w:r>
-              <w:rPr>
-                <w:rFonts w:asciiTheme="minorHAnsi" w:hAnsiTheme="minorHAnsi" w:cstheme="minorHAnsi"/>
-                <w:color w:val="FFFFFF" w:themeColor="background1"/>
-                <w:lang w:val="en-US"/>
-              </w:rPr>
-              <w:t>}</w:t>
-            </w:r>
-          </w:p>
-        </w:tc>
-      </w:tr>
-    </w:tbl>
-    <w:p>
-      <w:pPr>
-        <w:pStyle w:val="normal0"/>
-        <w:rPr>
-          <w:lang w:val="en-US"/>
-        </w:rPr>
-      </w:pPr>
-    </w:p>
-    <w:p>
-      <w:pPr>
-        <w:pStyle w:val="normal0"/>
-        <w:rPr>
-          <w:lang w:val="en-US"/>
-        </w:rPr>
-      </w:pPr>
-      <w:r>
-        <w:t>Un ejemplo:</w:t>
-      </w:r>
-    </w:p>
-    <w:tbl>
-      <w:tblPr>
-        <w:tblStyle w:val="ad"/>
-        <w:tblW w:w="9360" w:type="dxa"/>
-        <w:tblInd w:w="100" w:type="dxa"/>
-        <w:tblBorders>
-          <w:top w:val="single" w:sz="8" w:space="0" w:color="000000"/>
-          <w:left w:val="single" w:sz="8" w:space="0" w:color="000000"/>
-          <w:bottom w:val="single" w:sz="8" w:space="0" w:color="000000"/>
-          <w:right w:val="single" w:sz="8" w:space="0" w:color="000000"/>
-          <w:insideH w:val="single" w:sz="8" w:space="0" w:color="000000"/>
-          <w:insideV w:val="single" w:sz="8" w:space="0" w:color="000000"/>
-        </w:tblBorders>
-        <w:tblLayout w:type="fixed"/>
-        <w:tblLook w:val="0600"/>
-      </w:tblPr>
-      <w:tblGrid>
-        <w:gridCol w:w="9360"/>
-      </w:tblGrid>
-      <w:tr>
-        <w:tc>
-          <w:tcPr>
-            <w:tcW w:w="9360" w:type="dxa"/>
-            <w:shd w:val="clear" w:color="auto" w:fill="000000"/>
-            <w:tcMar>
-              <w:top w:w="100" w:type="dxa"/>
-              <w:left w:w="100" w:type="dxa"/>
-              <w:bottom w:w="100" w:type="dxa"/>
-              <w:right w:w="100" w:type="dxa"/>
-            </w:tcMar>
-          </w:tcPr>
-          <w:p>
-            <w:pPr>
-              <w:pStyle w:val="normal0"/>
-              <w:spacing w:line="240" w:lineRule="auto"/>
-              <w:rPr>
-                <w:lang w:val="en-US"/>
-              </w:rPr>
-            </w:pPr>
-            <w:r>
-              <w:rPr>
-                <w:color w:val="FFFFFF"/>
-                <w:lang w:val="en-US"/>
-              </w:rPr>
-              <w:t>miArray = Array.CreateInstance(int, new int32[2] {3, 4});</w:t>
-            </w:r>
-          </w:p>
-        </w:tc>
-      </w:tr>
-    </w:tbl>
-    <w:p>
-      <w:pPr>
-        <w:pStyle w:val="normal0"/>
-        <w:rPr>
-          <w:lang w:val="en-US"/>
-        </w:rPr>
       </w:pPr>
     </w:p>
     <w:p>
@@ -24236,7 +24072,17 @@
     <w:p>
       <w:pPr>
         <w:pStyle w:val="normal0"/>
-      </w:pPr>
+        <w:jc w:val="both"/>
+      </w:pPr>
+    </w:p>
+    <w:p>
+      <w:pPr>
+        <w:pStyle w:val="normal0"/>
+        <w:jc w:val="center"/>
+      </w:pPr>
+      <w:r>
+        <w:t>…</w:t>
+      </w:r>
     </w:p>
     <w:p>
       <w:pPr>
@@ -24595,7 +24441,13 @@
         <w:pStyle w:val="normal0"/>
       </w:pPr>
       <w:r>
-        <w:t xml:space="preserve">El formato por defecto de la codificación de nuestro programa es el XML. Se genera un archivo XML bien formado que sigue el siguiente DTD: </w:t>
+        <w:t xml:space="preserve">El formato por defecto de la codificación de nuestro programa es el XML. Se genera un archivo XML bien formado </w:t>
+      </w:r>
+      <w:r>
+        <w:t>con la siguiente estructura</w:t>
+      </w:r>
+      <w:r>
+        <w:t xml:space="preserve">: </w:t>
       </w:r>
     </w:p>
     <w:p>
@@ -25919,7 +25771,13 @@
         <w:t xml:space="preserve">A </w:t>
       </w:r>
       <w:r>
-        <w:t>continuación, genera para el mismo campo la deserialización, que simplemente consistirán en recoger el primer elemento una vez separados a partir de la coma la cadena del objeto serializado.</w:t>
+        <w:t>continuación, genera</w:t>
+      </w:r>
+      <w:r>
+        <w:t xml:space="preserve"> la deserialización</w:t>
+      </w:r>
+      <w:r>
+        <w:t xml:space="preserve"> para el mismo campo, que simplemente consistirán en recoger el primer elemento una vez separados a partir de la coma la cadena del objeto serializado.</w:t>
       </w:r>
       <w:r>
         <w:t xml:space="preserve"> Ese dato se pone como valor del campo entero.</w:t>
@@ -28330,7 +28188,15 @@
                       <w:szCs w:val="19"/>
                       <w:highlight w:val="white"/>
                     </w:rPr>
-                    <w:t>GenerateCodeXML</w:t>
+                    <w:t>GenerateCode</w:t>
+                  </w:r>
+                  <w:r>
+                    <w:rPr>
+                      <w:rFonts w:ascii="Consolas" w:hAnsi="Consolas" w:cs="Consolas"/>
+                      <w:sz w:val="19"/>
+                      <w:szCs w:val="19"/>
+                    </w:rPr>
+                    <w:t>CSV</w:t>
                   </w:r>
                   <w:r>
                     <w:rPr>
@@ -28636,7 +28502,15 @@
                       <w:szCs w:val="19"/>
                       <w:highlight w:val="white"/>
                     </w:rPr>
-                    <w:t>getValueXML</w:t>
+                    <w:t>getValue</w:t>
+                  </w:r>
+                  <w:r>
+                    <w:rPr>
+                      <w:rFonts w:ascii="Consolas" w:hAnsi="Consolas" w:cs="Consolas"/>
+                      <w:sz w:val="19"/>
+                      <w:szCs w:val="19"/>
+                    </w:rPr>
+                    <w:t>CSV</w:t>
                   </w:r>
                 </w:p>
               </w:txbxContent>
@@ -28710,6 +28584,1596 @@
       <w:pPr>
         <w:pStyle w:val="normal0"/>
       </w:pPr>
+      <w:r>
+        <w:br w:type="page"/>
+      </w:r>
+    </w:p>
+    <w:p/>
+    <w:p>
+      <w:r>
+        <w:rPr>
+          <w:noProof/>
+        </w:rPr>
+        <w:pict>
+          <v:shape id="_x0000_s1365" type="#_x0000_t116" style="position:absolute;margin-left:158.25pt;margin-top:-.55pt;width:97.5pt;height:28.35pt;z-index:251899904">
+            <v:textbox style="mso-next-textbox:#_x0000_s1365">
+              <w:txbxContent>
+                <w:p>
+                  <w:r>
+                    <w:rPr>
+                      <w:rFonts w:ascii="Consolas" w:hAnsi="Consolas" w:cs="Consolas"/>
+                      <w:sz w:val="19"/>
+                      <w:szCs w:val="19"/>
+                    </w:rPr>
+                    <w:t>getValueCSV</w:t>
+                  </w:r>
+                  <w:r>
+                    <w:rPr>
+                      <w:rFonts w:ascii="Consolas" w:hAnsi="Consolas" w:cs="Consolas"/>
+                      <w:sz w:val="19"/>
+                      <w:szCs w:val="19"/>
+                    </w:rPr>
+                    <w:t>(t)</w:t>
+                  </w:r>
+                </w:p>
+              </w:txbxContent>
+            </v:textbox>
+          </v:shape>
+        </w:pict>
+      </w:r>
+    </w:p>
+    <w:p>
+      <w:r>
+        <w:rPr>
+          <w:noProof/>
+        </w:rPr>
+        <w:pict>
+          <v:shape id="_x0000_s1367" type="#_x0000_t32" style="position:absolute;margin-left:207pt;margin-top:13.5pt;width:0;height:18.8pt;z-index:251901952" o:connectortype="straight">
+            <v:stroke endarrow="block"/>
+          </v:shape>
+        </w:pict>
+      </w:r>
+    </w:p>
+    <w:p/>
+    <w:p>
+      <w:r>
+        <w:rPr>
+          <w:noProof/>
+        </w:rPr>
+        <w:pict>
+          <v:shape id="_x0000_s1362" type="#_x0000_t4" style="position:absolute;margin-left:142.5pt;margin-top:3.2pt;width:129pt;height:72.1pt;z-index:251896832">
+            <v:textbox style="mso-next-textbox:#_x0000_s1362" inset=",.3mm,,.3mm">
+              <w:txbxContent>
+                <w:p>
+                  <w:pPr>
+                    <w:jc w:val="center"/>
+                    <w:rPr>
+                      <w:sz w:val="18"/>
+                      <w:szCs w:val="18"/>
+                    </w:rPr>
+                  </w:pPr>
+                  <w:r>
+                    <w:rPr>
+                      <w:sz w:val="18"/>
+                      <w:szCs w:val="18"/>
+                    </w:rPr>
+                    <w:t>t="String" OR</w:t>
+                  </w:r>
+                  <w:r>
+                    <w:rPr>
+                      <w:sz w:val="18"/>
+                      <w:szCs w:val="18"/>
+                    </w:rPr>
+                    <w:t xml:space="preserve"> </w:t>
+                  </w:r>
+                  <w:r>
+                    <w:rPr>
+                      <w:sz w:val="18"/>
+                      <w:szCs w:val="18"/>
+                    </w:rPr>
+                    <w:t>isEnum</w:t>
+                  </w:r>
+                  <w:r>
+                    <w:rPr>
+                      <w:sz w:val="18"/>
+                      <w:szCs w:val="18"/>
+                    </w:rPr>
+                    <w:t xml:space="preserve"> </w:t>
+                  </w:r>
+                  <w:r>
+                    <w:rPr>
+                      <w:sz w:val="18"/>
+                      <w:szCs w:val="18"/>
+                    </w:rPr>
+                    <w:t>OR</w:t>
+                  </w:r>
+                </w:p>
+                <w:p>
+                  <w:pPr>
+                    <w:jc w:val="center"/>
+                    <w:rPr>
+                      <w:sz w:val="18"/>
+                      <w:szCs w:val="18"/>
+                    </w:rPr>
+                  </w:pPr>
+                  <w:r>
+                    <w:rPr>
+                      <w:sz w:val="18"/>
+                      <w:szCs w:val="18"/>
+                    </w:rPr>
+                    <w:t>isPrimitive</w:t>
+                  </w:r>
+                </w:p>
+              </w:txbxContent>
+            </v:textbox>
+          </v:shape>
+        </w:pict>
+      </w:r>
+    </w:p>
+    <w:p>
+      <w:pPr>
+        <w:pStyle w:val="normal0"/>
+      </w:pPr>
+    </w:p>
+    <w:p>
+      <w:pPr>
+        <w:pStyle w:val="normal0"/>
+      </w:pPr>
+      <w:r>
+        <w:rPr>
+          <w:noProof/>
+          <w:lang w:val="es-ES" w:eastAsia="es-ES"/>
+        </w:rPr>
+        <w:pict>
+          <v:shape id="_x0000_s1426" type="#_x0000_t116" style="position:absolute;margin-left:291.75pt;margin-top:164.1pt;width:97.5pt;height:28.35pt;z-index:251943936">
+            <v:textbox style="mso-next-textbox:#_x0000_s1426">
+              <w:txbxContent>
+                <w:p>
+                  <w:r>
+                    <w:rPr>
+                      <w:rFonts w:ascii="Consolas" w:hAnsi="Consolas" w:cs="Consolas"/>
+                      <w:sz w:val="19"/>
+                      <w:szCs w:val="19"/>
+                    </w:rPr>
+                    <w:t>procesarIList</w:t>
+                  </w:r>
+                </w:p>
+              </w:txbxContent>
+            </v:textbox>
+          </v:shape>
+        </w:pict>
+      </w:r>
+      <w:r>
+        <w:rPr>
+          <w:noProof/>
+          <w:lang w:val="es-ES" w:eastAsia="es-ES"/>
+        </w:rPr>
+        <w:pict>
+          <v:shape id="_x0000_s1425" type="#_x0000_t4" style="position:absolute;margin-left:158.25pt;margin-top:154.1pt;width:97.5pt;height:45.85pt;z-index:251942912">
+            <v:textbox style="mso-next-textbox:#_x0000_s1425">
+              <w:txbxContent>
+                <w:p>
+                  <w:pPr>
+                    <w:jc w:val="center"/>
+                    <w:rPr>
+                      <w:sz w:val="18"/>
+                      <w:szCs w:val="18"/>
+                    </w:rPr>
+                  </w:pPr>
+                  <w:r>
+                    <w:rPr>
+                      <w:sz w:val="18"/>
+                      <w:szCs w:val="18"/>
+                    </w:rPr>
+                    <w:t xml:space="preserve">t.isList </w:t>
+                  </w:r>
+                </w:p>
+              </w:txbxContent>
+            </v:textbox>
+          </v:shape>
+        </w:pict>
+      </w:r>
+      <w:r>
+        <w:rPr>
+          <w:noProof/>
+          <w:lang w:val="es-ES" w:eastAsia="es-ES"/>
+        </w:rPr>
+        <w:pict>
+          <v:shape id="_x0000_s1428" type="#_x0000_t32" style="position:absolute;margin-left:389.25pt;margin-top:176.7pt;width:35.25pt;height:0;flip:x;z-index:251945984" o:connectortype="straight"/>
+        </w:pict>
+      </w:r>
+      <w:r>
+        <w:rPr>
+          <w:noProof/>
+          <w:lang w:val="es-ES" w:eastAsia="es-ES"/>
+        </w:rPr>
+        <w:pict>
+          <v:shape id="_x0000_s1381" type="#_x0000_t32" style="position:absolute;margin-left:270pt;margin-top:9.45pt;width:92.25pt;height:0;flip:x;z-index:251916288" o:connectortype="straight"/>
+        </w:pict>
+      </w:r>
+      <w:r>
+        <w:rPr>
+          <w:noProof/>
+        </w:rPr>
+        <w:pict>
+          <v:shape id="_x0000_s1369" type="#_x0000_t32" style="position:absolute;margin-left:363pt;margin-top:9.45pt;width:.05pt;height:18.75pt;z-index:251904000" o:connectortype="straight">
+            <v:stroke endarrow="block"/>
+          </v:shape>
+        </w:pict>
+      </w:r>
+      <w:r>
+        <w:rPr>
+          <w:noProof/>
+          <w:lang w:val="es-ES" w:eastAsia="es-ES"/>
+        </w:rPr>
+        <w:pict>
+          <v:shape id="_x0000_s1421" type="#_x0000_t116" style="position:absolute;margin-left:291.75pt;margin-top:98.1pt;width:97.5pt;height:28.35pt;z-index:251938816">
+            <v:textbox style="mso-next-textbox:#_x0000_s1421">
+              <w:txbxContent>
+                <w:p>
+                  <w:r>
+                    <w:rPr>
+                      <w:rFonts w:ascii="Consolas" w:hAnsi="Consolas" w:cs="Consolas"/>
+                      <w:sz w:val="19"/>
+                      <w:szCs w:val="19"/>
+                    </w:rPr>
+                    <w:t>procesarArray</w:t>
+                  </w:r>
+                </w:p>
+              </w:txbxContent>
+            </v:textbox>
+          </v:shape>
+        </w:pict>
+      </w:r>
+      <w:r>
+        <w:rPr>
+          <w:noProof/>
+          <w:lang w:val="es-ES" w:eastAsia="es-ES"/>
+        </w:rPr>
+        <w:pict>
+          <v:shape id="_x0000_s1422" type="#_x0000_t32" style="position:absolute;margin-left:256.5pt;margin-top:110.7pt;width:36pt;height:0;z-index:251939840" o:connectortype="straight">
+            <v:stroke endarrow="block"/>
+          </v:shape>
+        </w:pict>
+      </w:r>
+      <w:r>
+        <w:rPr>
+          <w:noProof/>
+          <w:lang w:val="es-ES" w:eastAsia="es-ES"/>
+        </w:rPr>
+        <w:pict>
+          <v:shape id="_x0000_s1427" type="#_x0000_t32" style="position:absolute;margin-left:256.5pt;margin-top:176.7pt;width:36pt;height:0;z-index:251944960" o:connectortype="straight">
+            <v:stroke endarrow="block"/>
+          </v:shape>
+        </w:pict>
+      </w:r>
+    </w:p>
+    <w:p>
+      <w:pPr>
+        <w:pStyle w:val="normal0"/>
+      </w:pPr>
+      <w:r>
+        <w:rPr>
+          <w:noProof/>
+        </w:rPr>
+        <w:pict>
+          <v:shape id="_x0000_s1366" type="#_x0000_t109" style="position:absolute;margin-left:243.75pt;margin-top:13.7pt;width:240pt;height:41.3pt;z-index:251900928">
+            <v:textbox style="mso-next-textbox:#_x0000_s1366">
+              <w:txbxContent>
+                <w:p>
+                  <w:r>
+                    <w:t>strEncode = &lt;</w:t>
+                  </w:r>
+                  <w:r>
+                    <w:t xml:space="preserve">añadir </w:t>
+                  </w:r>
+                  <w:r>
+                    <w:t>valor</w:t>
+                  </w:r>
+                  <w:r>
+                    <w:t>&gt;</w:t>
+                  </w:r>
+                  <w:r>
+                    <w:t>+","</w:t>
+                  </w:r>
+                </w:p>
+                <w:p>
+                  <w:r>
+                    <w:t>strDecode = &lt;</w:t>
+                  </w:r>
+                  <w:r>
+                    <w:t>extraer</w:t>
+                  </w:r>
+                  <w:r>
+                    <w:t xml:space="preserve"> </w:t>
+                  </w:r>
+                  <w:r>
+                    <w:t>valor</w:t>
+                  </w:r>
+                  <w:r>
+                    <w:t>&gt;</w:t>
+                  </w:r>
+                  <w:r>
+                    <w:t>+&lt;asignar valor&gt;</w:t>
+                  </w:r>
+                </w:p>
+              </w:txbxContent>
+            </v:textbox>
+          </v:shape>
+        </w:pict>
+      </w:r>
+    </w:p>
+    <w:p>
+      <w:pPr>
+        <w:pStyle w:val="normal0"/>
+      </w:pPr>
+    </w:p>
+    <w:p>
+      <w:pPr>
+        <w:pStyle w:val="normal0"/>
+      </w:pPr>
+      <w:r>
+        <w:rPr>
+          <w:noProof/>
+        </w:rPr>
+        <w:pict>
+          <v:shape id="_x0000_s1372" type="#_x0000_t32" style="position:absolute;margin-left:207pt;margin-top:2.6pt;width:.05pt;height:41.9pt;z-index:251907072" o:connectortype="straight">
+            <v:stroke endarrow="block"/>
+          </v:shape>
+        </w:pict>
+      </w:r>
+    </w:p>
+    <w:p>
+      <w:pPr>
+        <w:pStyle w:val="normal0"/>
+      </w:pPr>
+      <w:r>
+        <w:rPr>
+          <w:noProof/>
+          <w:lang w:val="es-ES" w:eastAsia="es-ES"/>
+        </w:rPr>
+        <w:pict>
+          <v:shape id="_x0000_s1439" type="#_x0000_t32" style="position:absolute;margin-left:424.5pt;margin-top:11.35pt;width:0;height:334.45pt;z-index:251957248" o:connectortype="straight"/>
+        </w:pict>
+      </w:r>
+    </w:p>
+    <w:p>
+      <w:pPr>
+        <w:pStyle w:val="normal0"/>
+      </w:pPr>
+    </w:p>
+    <w:p>
+      <w:pPr>
+        <w:pStyle w:val="normal0"/>
+      </w:pPr>
+      <w:r>
+        <w:rPr>
+          <w:noProof/>
+        </w:rPr>
+        <w:pict>
+          <v:shape id="_x0000_s1374" type="#_x0000_t4" style="position:absolute;margin-left:158.25pt;margin-top:.85pt;width:97.5pt;height:45.85pt;z-index:251909120">
+            <v:textbox style="mso-next-textbox:#_x0000_s1374">
+              <w:txbxContent>
+                <w:p>
+                  <w:pPr>
+                    <w:jc w:val="center"/>
+                    <w:rPr>
+                      <w:sz w:val="18"/>
+                      <w:szCs w:val="18"/>
+                    </w:rPr>
+                  </w:pPr>
+                  <w:r>
+                    <w:rPr>
+                      <w:sz w:val="18"/>
+                      <w:szCs w:val="18"/>
+                    </w:rPr>
+                    <w:t>t.isArray</w:t>
+                  </w:r>
+                  <w:r>
+                    <w:rPr>
+                      <w:sz w:val="18"/>
+                      <w:szCs w:val="18"/>
+                    </w:rPr>
+                    <w:t xml:space="preserve"> </w:t>
+                  </w:r>
+                </w:p>
+              </w:txbxContent>
+            </v:textbox>
+          </v:shape>
+        </w:pict>
+      </w:r>
+    </w:p>
+    <w:p>
+      <w:pPr>
+        <w:pStyle w:val="normal0"/>
+      </w:pPr>
+      <w:r>
+        <w:rPr>
+          <w:noProof/>
+          <w:lang w:val="es-ES" w:eastAsia="es-ES"/>
+        </w:rPr>
+        <w:pict>
+          <v:shape id="_x0000_s1423" type="#_x0000_t32" style="position:absolute;margin-left:389.25pt;margin-top:8.9pt;width:35.25pt;height:0;flip:x;z-index:251940864" o:connectortype="straight"/>
+        </w:pict>
+      </w:r>
+    </w:p>
+    <w:p>
+      <w:pPr>
+        <w:pStyle w:val="normal0"/>
+      </w:pPr>
+    </w:p>
+    <w:p>
+      <w:pPr>
+        <w:pStyle w:val="normal0"/>
+      </w:pPr>
+      <w:r>
+        <w:rPr>
+          <w:noProof/>
+          <w:lang w:val="es-ES" w:eastAsia="es-ES"/>
+        </w:rPr>
+        <w:pict>
+          <v:shape id="_x0000_s1429" type="#_x0000_t32" style="position:absolute;margin-left:206.3pt;margin-top:3.05pt;width:0;height:20.15pt;z-index:251947008" o:connectortype="straight">
+            <v:stroke endarrow="block"/>
+          </v:shape>
+        </w:pict>
+      </w:r>
+    </w:p>
+    <w:p/>
+    <w:p/>
+    <w:p/>
+    <w:p>
+      <w:r>
+        <w:rPr>
+          <w:noProof/>
+          <w:lang w:val="es-ES" w:eastAsia="es-ES"/>
+        </w:rPr>
+        <w:pict>
+          <v:shape id="_x0000_s1434" type="#_x0000_t32" style="position:absolute;margin-left:206.3pt;margin-top:10.85pt;width:0;height:16.4pt;z-index:251952128" o:connectortype="straight">
+            <v:stroke endarrow="block"/>
+          </v:shape>
+        </w:pict>
+      </w:r>
+    </w:p>
+    <w:p>
+      <w:r>
+        <w:rPr>
+          <w:noProof/>
+          <w:lang w:val="es-ES" w:eastAsia="es-ES"/>
+        </w:rPr>
+        <w:pict>
+          <v:shape id="_x0000_s1430" type="#_x0000_t4" style="position:absolute;margin-left:144.75pt;margin-top:12.7pt;width:122.25pt;height:45.85pt;z-index:251948032">
+            <v:textbox style="mso-next-textbox:#_x0000_s1430">
+              <w:txbxContent>
+                <w:p>
+                  <w:pPr>
+                    <w:jc w:val="center"/>
+                    <w:rPr>
+                      <w:sz w:val="18"/>
+                      <w:szCs w:val="18"/>
+                    </w:rPr>
+                  </w:pPr>
+                  <w:r>
+                    <w:rPr>
+                      <w:sz w:val="18"/>
+                      <w:szCs w:val="18"/>
+                    </w:rPr>
+                    <w:t>t.isDictionary</w:t>
+                  </w:r>
+                </w:p>
+              </w:txbxContent>
+            </v:textbox>
+          </v:shape>
+        </w:pict>
+      </w:r>
+    </w:p>
+    <w:p>
+      <w:r>
+        <w:rPr>
+          <w:noProof/>
+          <w:lang w:val="es-ES" w:eastAsia="es-ES"/>
+        </w:rPr>
+        <w:pict>
+          <v:shape id="_x0000_s1431" type="#_x0000_t116" style="position:absolute;margin-left:292.5pt;margin-top:8.2pt;width:119.25pt;height:28.35pt;z-index:251949056">
+            <v:textbox style="mso-next-textbox:#_x0000_s1431">
+              <w:txbxContent>
+                <w:p>
+                  <w:r>
+                    <w:rPr>
+                      <w:rFonts w:ascii="Consolas" w:hAnsi="Consolas" w:cs="Consolas"/>
+                      <w:sz w:val="19"/>
+                      <w:szCs w:val="19"/>
+                    </w:rPr>
+                    <w:t>procesarDictionary</w:t>
+                  </w:r>
+                </w:p>
+              </w:txbxContent>
+            </v:textbox>
+          </v:shape>
+        </w:pict>
+      </w:r>
+    </w:p>
+    <w:p>
+      <w:r>
+        <w:rPr>
+          <w:noProof/>
+          <w:lang w:val="es-ES" w:eastAsia="es-ES"/>
+        </w:rPr>
+        <w:pict>
+          <v:shape id="_x0000_s1433" type="#_x0000_t32" style="position:absolute;margin-left:411.75pt;margin-top:6.25pt;width:13.5pt;height:.05pt;flip:x;z-index:251951104" o:connectortype="straight"/>
+        </w:pict>
+      </w:r>
+      <w:r>
+        <w:rPr>
+          <w:noProof/>
+          <w:lang w:val="es-ES" w:eastAsia="es-ES"/>
+        </w:rPr>
+        <w:pict>
+          <v:shape id="_x0000_s1432" type="#_x0000_t32" style="position:absolute;margin-left:264.75pt;margin-top:6.25pt;width:28.5pt;height:.05pt;z-index:251950080" o:connectortype="straight">
+            <v:stroke endarrow="block"/>
+          </v:shape>
+        </w:pict>
+      </w:r>
+    </w:p>
+    <w:p/>
+    <w:p>
+      <w:r>
+        <w:rPr>
+          <w:noProof/>
+          <w:lang w:val="es-ES" w:eastAsia="es-ES"/>
+        </w:rPr>
+        <w:pict>
+          <v:shape id="_x0000_s1435" type="#_x0000_t32" style="position:absolute;margin-left:206.25pt;margin-top:.4pt;width:0;height:16.4pt;z-index:251953152" o:connectortype="straight">
+            <v:stroke endarrow="block"/>
+          </v:shape>
+        </w:pict>
+      </w:r>
+    </w:p>
+    <w:p>
+      <w:r>
+        <w:rPr>
+          <w:noProof/>
+          <w:lang w:val="es-ES" w:eastAsia="es-ES"/>
+        </w:rPr>
+        <w:pict>
+          <v:shape id="_x0000_s1436" type="#_x0000_t109" style="position:absolute;margin-left:91.5pt;margin-top:3pt;width:229.5pt;height:41.3pt;z-index:251954176">
+            <v:textbox style="mso-next-textbox:#_x0000_s1436">
+              <w:txbxContent>
+                <w:p>
+                  <w:r>
+                    <w:t>strEncode = &lt;añadir TipoCodec.encode&gt;</w:t>
+                  </w:r>
+                </w:p>
+                <w:p>
+                  <w:r>
+                    <w:t>strDecode = &lt;</w:t>
+                  </w:r>
+                  <w:r>
+                    <w:t>ejecutar TipoCodec.decode</w:t>
+                  </w:r>
+                  <w:r>
+                    <w:t>&gt;</w:t>
+                  </w:r>
+                </w:p>
+              </w:txbxContent>
+            </v:textbox>
+          </v:shape>
+        </w:pict>
+      </w:r>
+    </w:p>
+    <w:p/>
+    <w:p/>
+    <w:p>
+      <w:r>
+        <w:rPr>
+          <w:noProof/>
+          <w:lang w:val="es-ES" w:eastAsia="es-ES"/>
+        </w:rPr>
+        <w:pict>
+          <v:shape id="_x0000_s1437" type="#_x0000_t32" style="position:absolute;margin-left:206.25pt;margin-top:1.5pt;width:0;height:32.9pt;z-index:251955200" o:connectortype="straight">
+            <v:stroke endarrow="block"/>
+          </v:shape>
+        </w:pict>
+      </w:r>
+    </w:p>
+    <w:p>
+      <w:r>
+        <w:rPr>
+          <w:noProof/>
+        </w:rPr>
+        <w:pict>
+          <v:shape id="_x0000_s1371" type="#_x0000_t116" style="position:absolute;margin-left:173.95pt;margin-top:151.9pt;width:65.3pt;height:24pt;z-index:251906048">
+            <v:textbox style="mso-next-textbox:#_x0000_s1371">
+              <w:txbxContent>
+                <w:p>
+                  <w:pPr>
+                    <w:jc w:val="center"/>
+                    <w:rPr>
+                      <w:sz w:val="18"/>
+                      <w:szCs w:val="18"/>
+                    </w:rPr>
+                  </w:pPr>
+                  <w:r>
+                    <w:rPr>
+                      <w:sz w:val="18"/>
+                      <w:szCs w:val="18"/>
+                    </w:rPr>
+                    <w:t>VOLVER</w:t>
+                  </w:r>
+                </w:p>
+              </w:txbxContent>
+            </v:textbox>
+          </v:shape>
+        </w:pict>
+      </w:r>
+      <w:r>
+        <w:rPr>
+          <w:noProof/>
+          <w:lang w:val="es-ES" w:eastAsia="es-ES"/>
+        </w:rPr>
+        <w:pict>
+          <v:shape id="_x0000_s1424" type="#_x0000_t32" style="position:absolute;margin-left:207.05pt;margin-top:69.4pt;width:218.2pt;height:0;flip:x;z-index:251941888" o:connectortype="straight">
+            <v:stroke endarrow="block"/>
+          </v:shape>
+        </w:pict>
+      </w:r>
+      <w:r>
+        <w:rPr>
+          <w:noProof/>
+          <w:lang w:val="es-ES" w:eastAsia="es-ES"/>
+        </w:rPr>
+        <w:pict>
+          <v:shape id="_x0000_s1385" type="#_x0000_t32" style="position:absolute;margin-left:206.3pt;margin-top:46.9pt;width:.7pt;height:102.75pt;flip:x;z-index:251920384" o:connectortype="straight">
+            <v:stroke endarrow="block"/>
+          </v:shape>
+        </w:pict>
+      </w:r>
+      <w:r>
+        <w:rPr>
+          <w:noProof/>
+          <w:lang w:val="es-ES" w:eastAsia="es-ES"/>
+        </w:rPr>
+        <w:pict>
+          <v:shape id="_x0000_s1438" type="#_x0000_t109" style="position:absolute;margin-left:99pt;margin-top:19.85pt;width:214.5pt;height:26.3pt;z-index:251956224">
+            <v:textbox style="mso-next-textbox:#_x0000_s1438">
+              <w:txbxContent>
+                <w:p>
+                  <w:r>
+                    <w:t>&lt;añadir TipoCodec al dictionary clases&gt;</w:t>
+                  </w:r>
+                </w:p>
+              </w:txbxContent>
+            </v:textbox>
+          </v:shape>
+        </w:pict>
+      </w:r>
+      <w:r>
+        <w:br w:type="page"/>
+      </w:r>
+      <w:r>
+        <w:rPr>
+          <w:noProof/>
+          <w:lang w:val="es-ES" w:eastAsia="es-ES"/>
+        </w:rPr>
+        <w:lastRenderedPageBreak/>
+        <w:pict>
+          <v:shape id="_x0000_s1462" type="#_x0000_t109" style="position:absolute;margin-left:124.55pt;margin-top:614.9pt;width:180.7pt;height:34.6pt;z-index:251979776">
+            <v:textbox style="mso-next-textbox:#_x0000_s1462">
+              <w:txbxContent>
+                <w:p>
+                  <w:r>
+                    <w:t>str</w:t>
+                  </w:r>
+                  <w:r>
+                    <w:t>En</w:t>
+                  </w:r>
+                  <w:r>
+                    <w:t>code = " } // fin del for</w:t>
+                  </w:r>
+                  <w:r>
+                    <w:t>each</w:t>
+                  </w:r>
+                  <w:r>
+                    <w:t xml:space="preserve">" </w:t>
+                  </w:r>
+                </w:p>
+                <w:p>
+                  <w:r>
+                    <w:t xml:space="preserve">strDecode = " } // fin del for" </w:t>
+                  </w:r>
+                </w:p>
+                <w:p/>
+              </w:txbxContent>
+            </v:textbox>
+          </v:shape>
+        </w:pict>
+      </w:r>
+      <w:r>
+        <w:rPr>
+          <w:noProof/>
+          <w:lang w:val="es-ES" w:eastAsia="es-ES"/>
+        </w:rPr>
+        <w:pict>
+          <v:shape id="_x0000_s1442" type="#_x0000_t109" style="position:absolute;margin-left:110.25pt;margin-top:365.25pt;width:209.3pt;height:38.25pt;z-index:251960320">
+            <v:textbox style="mso-next-textbox:#_x0000_s1442">
+              <w:txbxContent>
+                <w:p>
+                  <w:r>
+                    <w:t>strEncode = &lt;añadir longitud</w:t>
+                  </w:r>
+                  <w:r>
+                    <w:t xml:space="preserve"> y</w:t>
+                  </w:r>
+                  <w:r>
+                    <w:t xml:space="preserve"> tipo&gt;</w:t>
+                  </w:r>
+                </w:p>
+                <w:p>
+                  <w:r>
+                    <w:t>strDecode = &lt;extraer longitud</w:t>
+                  </w:r>
+                  <w:r>
+                    <w:t xml:space="preserve"> y</w:t>
+                  </w:r>
+                  <w:r>
+                    <w:t xml:space="preserve"> tipo</w:t>
+                  </w:r>
+                  <w:r>
+                    <w:t>&gt;</w:t>
+                  </w:r>
+                </w:p>
+                <w:p/>
+              </w:txbxContent>
+            </v:textbox>
+          </v:shape>
+        </w:pict>
+      </w:r>
+      <w:r>
+        <w:rPr>
+          <w:noProof/>
+          <w:lang w:val="es-ES" w:eastAsia="es-ES"/>
+        </w:rPr>
+        <w:pict>
+          <v:shape id="_x0000_s1445" type="#_x0000_t109" style="position:absolute;margin-left:107.3pt;margin-top:489.75pt;width:215.2pt;height:24.85pt;z-index:251963392">
+            <v:textbox style="mso-next-textbox:#_x0000_s1445">
+              <w:txbxContent>
+                <w:p>
+                  <w:r>
+                    <w:t xml:space="preserve">strDecode = "for(i = 0; i &lt; </w:t>
+                  </w:r>
+                  <w:r>
+                    <w:t>longitud</w:t>
+                  </w:r>
+                  <w:r>
+                    <w:t>; i++){ "</w:t>
+                  </w:r>
+                  <w:r>
+                    <w:t xml:space="preserve"> </w:t>
+                  </w:r>
+                </w:p>
+              </w:txbxContent>
+            </v:textbox>
+          </v:shape>
+        </w:pict>
+      </w:r>
+      <w:r>
+        <w:rPr>
+          <w:noProof/>
+          <w:lang w:val="es-ES" w:eastAsia="es-ES"/>
+        </w:rPr>
+        <w:pict>
+          <v:shape id="_x0000_s1463" type="#_x0000_t32" style="position:absolute;margin-left:215.35pt;margin-top:600.65pt;width:0;height:12.55pt;z-index:251980800" o:connectortype="straight">
+            <v:stroke endarrow="block"/>
+          </v:shape>
+        </w:pict>
+      </w:r>
+      <w:r>
+        <w:rPr>
+          <w:noProof/>
+          <w:lang w:val="es-ES" w:eastAsia="es-ES"/>
+        </w:rPr>
+        <w:pict>
+          <v:shape id="_x0000_s1460" type="#_x0000_t109" style="position:absolute;margin-left:99.75pt;margin-top:575.25pt;width:227.3pt;height:24.85pt;z-index:251977728">
+            <v:textbox style="mso-next-textbox:#_x0000_s1460">
+              <w:txbxContent>
+                <w:p>
+                  <w:r>
+                    <w:t>strDecode = &lt;añadir elementoAux a lista&gt;</w:t>
+                  </w:r>
+                </w:p>
+              </w:txbxContent>
+            </v:textbox>
+          </v:shape>
+        </w:pict>
+      </w:r>
+      <w:r>
+        <w:rPr>
+          <w:noProof/>
+          <w:lang w:val="es-ES" w:eastAsia="es-ES"/>
+        </w:rPr>
+        <w:pict>
+          <v:shape id="_x0000_s1454" type="#_x0000_t116" style="position:absolute;margin-left:108.1pt;margin-top:532.5pt;width:214.4pt;height:28.35pt;z-index:251972608">
+            <v:textbox style="mso-next-textbox:#_x0000_s1454">
+              <w:txbxContent>
+                <w:p>
+                  <w:r>
+                    <w:rPr>
+                      <w:rFonts w:ascii="Consolas" w:hAnsi="Consolas" w:cs="Consolas"/>
+                      <w:sz w:val="19"/>
+                      <w:szCs w:val="19"/>
+                    </w:rPr>
+                    <w:t xml:space="preserve">elementoAux = </w:t>
+                  </w:r>
+                  <w:r>
+                    <w:rPr>
+                      <w:rFonts w:ascii="Consolas" w:hAnsi="Consolas" w:cs="Consolas"/>
+                      <w:sz w:val="19"/>
+                      <w:szCs w:val="19"/>
+                    </w:rPr>
+                    <w:t>getValueCSV (tElem)</w:t>
+                  </w:r>
+                </w:p>
+              </w:txbxContent>
+            </v:textbox>
+          </v:shape>
+        </w:pict>
+      </w:r>
+      <w:r>
+        <w:rPr>
+          <w:noProof/>
+          <w:lang w:val="es-ES" w:eastAsia="es-ES"/>
+        </w:rPr>
+        <w:pict>
+          <v:shape id="_x0000_s1461" type="#_x0000_t32" style="position:absolute;margin-left:213.85pt;margin-top:561pt;width:0;height:12.55pt;z-index:251978752" o:connectortype="straight">
+            <v:stroke endarrow="block"/>
+          </v:shape>
+        </w:pict>
+      </w:r>
+      <w:r>
+        <w:rPr>
+          <w:noProof/>
+          <w:lang w:val="es-ES" w:eastAsia="es-ES"/>
+        </w:rPr>
+        <w:pict>
+          <v:shape id="_x0000_s1453" type="#_x0000_t32" style="position:absolute;margin-left:214.6pt;margin-top:514.45pt;width:0;height:18.05pt;z-index:251971584" o:connectortype="straight">
+            <v:stroke endarrow="block"/>
+          </v:shape>
+        </w:pict>
+      </w:r>
+      <w:r>
+        <w:rPr>
+          <w:noProof/>
+          <w:lang w:val="es-ES" w:eastAsia="es-ES"/>
+        </w:rPr>
+        <w:pict>
+          <v:shape id="_x0000_s1446" type="#_x0000_t109" style="position:absolute;margin-left:103.55pt;margin-top:416.05pt;width:223.5pt;height:20.45pt;z-index:251964416">
+            <v:textbox style="mso-next-textbox:#_x0000_s1446">
+              <w:txbxContent>
+                <w:p>
+                  <w:r>
+                    <w:t>strEncode = "foreach(elemento in array){ "</w:t>
+                  </w:r>
+                </w:p>
+                <w:p/>
+              </w:txbxContent>
+            </v:textbox>
+          </v:shape>
+        </w:pict>
+      </w:r>
+      <w:r>
+        <w:rPr>
+          <w:rFonts w:ascii="Times New Roman" w:hAnsi="Times New Roman" w:cs="Times New Roman"/>
+          <w:sz w:val="24"/>
+          <w:szCs w:val="24"/>
+        </w:rPr>
+        <w:pict>
+          <v:shape id="_x0000_s1456" type="#_x0000_t109" style="position:absolute;margin-left:103.6pt;margin-top:449.8pt;width:223.4pt;height:24.95pt;z-index:251975680">
+            <v:textbox style="mso-next-textbox:#_x0000_s1456">
+              <w:txbxContent>
+                <w:p>
+                  <w:r>
+                    <w:t>strDecode = &lt;instanciar lista</w:t>
+                  </w:r>
+                  <w:r>
+                    <w:t xml:space="preserve"> con longitud</w:t>
+                  </w:r>
+                  <w:r>
+                    <w:t>&gt;</w:t>
+                  </w:r>
+                </w:p>
+              </w:txbxContent>
+            </v:textbox>
+          </v:shape>
+        </w:pict>
+      </w:r>
+      <w:r>
+        <w:rPr>
+          <w:rFonts w:ascii="Times New Roman" w:hAnsi="Times New Roman" w:cs="Times New Roman"/>
+          <w:noProof/>
+          <w:sz w:val="24"/>
+          <w:szCs w:val="24"/>
+          <w:lang w:val="es-ES" w:eastAsia="es-ES"/>
+        </w:rPr>
+        <w:pict>
+          <v:shape id="_x0000_s1457" type="#_x0000_t32" style="position:absolute;margin-left:215.35pt;margin-top:475.5pt;width:0;height:12.55pt;z-index:251976704" o:connectortype="straight">
+            <v:stroke endarrow="block"/>
+          </v:shape>
+        </w:pict>
+      </w:r>
+      <w:r>
+        <w:rPr>
+          <w:noProof/>
+          <w:lang w:val="es-ES" w:eastAsia="es-ES"/>
+        </w:rPr>
+        <w:pict>
+          <v:shape id="_x0000_s1447" type="#_x0000_t32" style="position:absolute;margin-left:215.35pt;margin-top:437.25pt;width:0;height:12.55pt;z-index:251965440" o:connectortype="straight">
+            <v:stroke endarrow="block"/>
+          </v:shape>
+        </w:pict>
+      </w:r>
+      <w:r>
+        <w:rPr>
+          <w:noProof/>
+          <w:lang w:val="es-ES" w:eastAsia="es-ES"/>
+        </w:rPr>
+        <w:pict>
+          <v:shape id="_x0000_s1444" type="#_x0000_t32" style="position:absolute;margin-left:215.35pt;margin-top:403.5pt;width:0;height:12.55pt;z-index:251962368" o:connectortype="straight">
+            <v:stroke endarrow="block"/>
+          </v:shape>
+        </w:pict>
+      </w:r>
+      <w:r>
+        <w:rPr>
+          <w:noProof/>
+          <w:lang w:val="es-ES" w:eastAsia="es-ES"/>
+        </w:rPr>
+        <w:pict>
+          <v:shape id="_x0000_s1441" type="#_x0000_t32" style="position:absolute;margin-left:215.3pt;margin-top:345pt;width:.05pt;height:20.25pt;z-index:251959296" o:connectortype="straight">
+            <v:stroke endarrow="block"/>
+          </v:shape>
+        </w:pict>
+      </w:r>
+      <w:r>
+        <w:rPr>
+          <w:noProof/>
+          <w:lang w:val="es-ES" w:eastAsia="es-ES"/>
+        </w:rPr>
+        <w:pict>
+          <v:shape id="_x0000_s1455" type="#_x0000_t116" style="position:absolute;margin-left:166.5pt;margin-top:316.65pt;width:97.5pt;height:28.35pt;z-index:251973632">
+            <v:textbox style="mso-next-textbox:#_x0000_s1455">
+              <w:txbxContent>
+                <w:p>
+                  <w:r>
+                    <w:rPr>
+                      <w:rFonts w:ascii="Consolas" w:hAnsi="Consolas" w:cs="Consolas"/>
+                      <w:sz w:val="19"/>
+                      <w:szCs w:val="19"/>
+                    </w:rPr>
+                    <w:t>procesarIList</w:t>
+                  </w:r>
+                </w:p>
+              </w:txbxContent>
+            </v:textbox>
+          </v:shape>
+        </w:pict>
+      </w:r>
+      <w:r>
+        <w:rPr>
+          <w:noProof/>
+          <w:lang w:val="es-ES" w:eastAsia="es-ES"/>
+        </w:rPr>
+        <w:pict>
+          <v:shape id="_x0000_s1406" type="#_x0000_t32" style="position:absolute;margin-left:215.3pt;margin-top:28.5pt;width:.05pt;height:20.25pt;z-index:251923456" o:connectortype="straight">
+            <v:stroke endarrow="block"/>
+          </v:shape>
+        </w:pict>
+      </w:r>
+      <w:r>
+        <w:rPr>
+          <w:noProof/>
+          <w:lang w:val="es-ES" w:eastAsia="es-ES"/>
+        </w:rPr>
+        <w:pict>
+          <v:shape id="_x0000_s1420" type="#_x0000_t116" style="position:absolute;margin-left:166.5pt;margin-top:.15pt;width:97.5pt;height:28.35pt;z-index:251937792">
+            <v:textbox style="mso-next-textbox:#_x0000_s1420">
+              <w:txbxContent>
+                <w:p>
+                  <w:r>
+                    <w:rPr>
+                      <w:rFonts w:ascii="Consolas" w:hAnsi="Consolas" w:cs="Consolas"/>
+                      <w:sz w:val="19"/>
+                      <w:szCs w:val="19"/>
+                    </w:rPr>
+                    <w:t>procesarArray</w:t>
+                  </w:r>
+                </w:p>
+              </w:txbxContent>
+            </v:textbox>
+          </v:shape>
+        </w:pict>
+      </w:r>
+      <w:r>
+        <w:rPr>
+          <w:noProof/>
+          <w:lang w:val="es-ES" w:eastAsia="es-ES"/>
+        </w:rPr>
+        <w:pict>
+          <v:shape id="_x0000_s1416" type="#_x0000_t32" style="position:absolute;margin-left:73.55pt;margin-top:163.5pt;width:.05pt;height:81.65pt;flip:y;z-index:251933696" o:connectortype="straight"/>
+        </w:pict>
+      </w:r>
+      <w:r>
+        <w:rPr>
+          <w:noProof/>
+          <w:lang w:val="es-ES" w:eastAsia="es-ES"/>
+        </w:rPr>
+        <w:pict>
+          <v:shape id="_x0000_s1415" type="#_x0000_t32" style="position:absolute;margin-left:274.55pt;margin-top:163.5pt;width:77.25pt;height:0;flip:x;z-index:251932672" o:connectortype="straight">
+            <v:stroke endarrow="block"/>
+          </v:shape>
+        </w:pict>
+      </w:r>
+      <w:r>
+        <w:rPr>
+          <w:noProof/>
+          <w:lang w:val="es-ES" w:eastAsia="es-ES"/>
+        </w:rPr>
+        <w:pict>
+          <v:shape id="_x0000_s1414" type="#_x0000_t32" style="position:absolute;margin-left:351.8pt;margin-top:163.5pt;width:0;height:53.25pt;flip:y;z-index:251931648" o:connectortype="straight"/>
+        </w:pict>
+      </w:r>
+      <w:r>
+        <w:rPr>
+          <w:noProof/>
+          <w:lang w:val="es-ES" w:eastAsia="es-ES"/>
+        </w:rPr>
+        <w:pict>
+          <v:shape id="_x0000_s1413" type="#_x0000_t32" style="position:absolute;margin-left:340.55pt;margin-top:216.75pt;width:11.25pt;height:0;flip:x;z-index:251930624" o:connectortype="straight"/>
+        </w:pict>
+      </w:r>
+      <w:r>
+        <w:rPr>
+          <w:noProof/>
+          <w:lang w:val="es-ES" w:eastAsia="es-ES"/>
+        </w:rPr>
+        <w:pict>
+          <v:shape id="_x0000_s1412" type="#_x0000_t32" style="position:absolute;margin-left:215.35pt;margin-top:120.75pt;width:0;height:12.55pt;z-index:251929600" o:connectortype="straight">
+            <v:stroke endarrow="block"/>
+          </v:shape>
+        </w:pict>
+      </w:r>
+      <w:r>
+        <w:rPr>
+          <w:noProof/>
+          <w:lang w:val="es-ES" w:eastAsia="es-ES"/>
+        </w:rPr>
+        <w:pict>
+          <v:shape id="_x0000_s1411" type="#_x0000_t109" style="position:absolute;margin-left:108.05pt;margin-top:99.55pt;width:223.5pt;height:20.45pt;z-index:251928576">
+            <v:textbox style="mso-next-textbox:#_x0000_s1411">
+              <w:txbxContent>
+                <w:p>
+                  <w:r>
+                    <w:t>strEncode = "foreach(elemento in array){ "</w:t>
+                  </w:r>
+                </w:p>
+                <w:p/>
+              </w:txbxContent>
+            </v:textbox>
+          </v:shape>
+        </w:pict>
+      </w:r>
+      <w:r>
+        <w:rPr>
+          <w:noProof/>
+          <w:lang w:val="es-ES" w:eastAsia="es-ES"/>
+        </w:rPr>
+        <w:pict>
+          <v:shape id="_x0000_s1410" type="#_x0000_t109" style="position:absolute;margin-left:85.55pt;margin-top:206.25pt;width:254.25pt;height:24.85pt;z-index:251927552">
+            <v:textbox style="mso-next-textbox:#_x0000_s1410">
+              <w:txbxContent>
+                <w:p>
+                  <w:r>
+                    <w:t>strDecode = "for(i = r.tope[0]; i &lt; r.tope[1]; i++){ "</w:t>
+                  </w:r>
+                </w:p>
+              </w:txbxContent>
+            </v:textbox>
+          </v:shape>
+        </w:pict>
+      </w:r>
+      <w:r>
+        <w:rPr>
+          <w:noProof/>
+          <w:lang w:val="es-ES" w:eastAsia="es-ES"/>
+        </w:rPr>
+        <w:pict>
+          <v:shape id="_x0000_s1409" type="#_x0000_t32" style="position:absolute;margin-left:215.35pt;margin-top:87pt;width:0;height:12.55pt;z-index:251926528" o:connectortype="straight">
+            <v:stroke endarrow="block"/>
+          </v:shape>
+        </w:pict>
+      </w:r>
+      <w:r>
+        <w:rPr>
+          <w:noProof/>
+          <w:lang w:val="es-ES" w:eastAsia="es-ES"/>
+        </w:rPr>
+        <w:pict>
+          <v:shape id="_x0000_s1408" type="#_x0000_t4" style="position:absolute;margin-left:155.3pt;margin-top:134.05pt;width:119.25pt;height:59.45pt;z-index:251925504">
+            <v:textbox style="mso-next-textbox:#_x0000_s1408">
+              <w:txbxContent>
+                <w:p>
+                  <w:pPr>
+                    <w:jc w:val="center"/>
+                    <w:rPr>
+                      <w:sz w:val="18"/>
+                      <w:szCs w:val="18"/>
+                    </w:rPr>
+                  </w:pPr>
+                  <w:r>
+                    <w:rPr>
+                      <w:sz w:val="18"/>
+                      <w:szCs w:val="18"/>
+                    </w:rPr>
+                    <w:t xml:space="preserve">para cada rango (r) en t </w:t>
+                  </w:r>
+                </w:p>
+              </w:txbxContent>
+            </v:textbox>
+          </v:shape>
+        </w:pict>
+      </w:r>
+      <w:r>
+        <w:rPr>
+          <w:noProof/>
+          <w:lang w:val="es-ES" w:eastAsia="es-ES"/>
+        </w:rPr>
+        <w:pict>
+          <v:shape id="_x0000_s1407" type="#_x0000_t109" style="position:absolute;margin-left:95.3pt;margin-top:48.75pt;width:263.25pt;height:38.25pt;z-index:251924480">
+            <v:textbox style="mso-next-textbox:#_x0000_s1407">
+              <w:txbxContent>
+                <w:p>
+                  <w:r>
+                    <w:t>strEncode = &lt;añadir longitud, tipo, rango y topes&gt;</w:t>
+                  </w:r>
+                </w:p>
+                <w:p>
+                  <w:r>
+                    <w:t>strDecode = &lt;extraer longitud, tipo, rango y topes&gt;</w:t>
+                  </w:r>
+                </w:p>
+                <w:p/>
+              </w:txbxContent>
+            </v:textbox>
+          </v:shape>
+        </w:pict>
+      </w:r>
+      <w:r>
+        <w:rPr>
+          <w:noProof/>
+          <w:lang w:val="es-ES" w:eastAsia="es-ES"/>
+        </w:rPr>
+        <w:pict>
+          <v:shape id="_x0000_s1405" type="#_x0000_t32" style="position:absolute;margin-left:214.6pt;margin-top:192pt;width:0;height:14.25pt;z-index:251922432" o:connectortype="straight">
+            <v:stroke endarrow="block"/>
+          </v:shape>
+        </w:pict>
+      </w:r>
+      <w:r>
+        <w:rPr>
+          <w:noProof/>
+          <w:lang w:val="es-ES" w:eastAsia="es-ES"/>
+        </w:rPr>
+        <w:pict>
+          <v:shape id="_x0000_s1404" type="#_x0000_t32" style="position:absolute;margin-left:73.55pt;margin-top:163.5pt;width:81.75pt;height:0;flip:x;z-index:251921408" o:connectortype="straight"/>
+        </w:pict>
+      </w:r>
+      <w:r>
+        <w:rPr>
+          <w:noProof/>
+          <w:lang w:val="es-ES" w:eastAsia="es-ES"/>
+        </w:rPr>
+        <w:pict>
+          <v:shape id="_x0000_s1419" type="#_x0000_t116" style="position:absolute;margin-left:147.05pt;margin-top:263.25pt;width:133.5pt;height:28.35pt;z-index:251936768">
+            <v:textbox style="mso-next-textbox:#_x0000_s1419">
+              <w:txbxContent>
+                <w:p>
+                  <w:r>
+                    <w:rPr>
+                      <w:rFonts w:ascii="Consolas" w:hAnsi="Consolas" w:cs="Consolas"/>
+                      <w:sz w:val="19"/>
+                      <w:szCs w:val="19"/>
+                    </w:rPr>
+                    <w:t>getValueCSV (tElem)</w:t>
+                  </w:r>
+                </w:p>
+              </w:txbxContent>
+            </v:textbox>
+          </v:shape>
+        </w:pict>
+      </w:r>
+      <w:r>
+        <w:rPr>
+          <w:noProof/>
+          <w:lang w:val="es-ES" w:eastAsia="es-ES"/>
+        </w:rPr>
+        <w:pict>
+          <v:shape id="_x0000_s1418" type="#_x0000_t32" style="position:absolute;margin-left:213.1pt;margin-top:245.2pt;width:0;height:18.05pt;z-index:251935744" o:connectortype="straight">
+            <v:stroke endarrow="block"/>
+          </v:shape>
+        </w:pict>
+      </w:r>
+      <w:r>
+        <w:rPr>
+          <w:noProof/>
+          <w:lang w:val="es-ES" w:eastAsia="es-ES"/>
+        </w:rPr>
+        <w:pict>
+          <v:shape id="_x0000_s1417" type="#_x0000_t32" style="position:absolute;margin-left:73.55pt;margin-top:245.15pt;width:139.55pt;height:.05pt;flip:x;z-index:251934720" o:connectortype="straight"/>
+        </w:pict>
+      </w:r>
+      <w:r>
+        <w:t xml:space="preserve"> </w:t>
+      </w:r>
+      <w:r>
+        <w:br w:type="page"/>
+      </w:r>
+    </w:p>
+    <w:p/>
+    <w:p>
+      <w:r>
+        <w:rPr>
+          <w:noProof/>
+          <w:lang w:val="es-ES" w:eastAsia="es-ES"/>
+        </w:rPr>
+        <w:pict>
+          <v:shape id="_x0000_s1472" type="#_x0000_t116" style="position:absolute;margin-left:166.5pt;margin-top:7.2pt;width:121.5pt;height:28.35pt;z-index:251990016">
+            <v:textbox style="mso-next-textbox:#_x0000_s1472">
+              <w:txbxContent>
+                <w:p>
+                  <w:r>
+                    <w:rPr>
+                      <w:rFonts w:ascii="Consolas" w:hAnsi="Consolas" w:cs="Consolas"/>
+                      <w:sz w:val="19"/>
+                      <w:szCs w:val="19"/>
+                    </w:rPr>
+                    <w:t>procesarDictionary</w:t>
+                  </w:r>
+                </w:p>
+              </w:txbxContent>
+            </v:textbox>
+          </v:shape>
+        </w:pict>
+      </w:r>
+    </w:p>
+    <w:p/>
+    <w:p>
+      <w:r>
+        <w:rPr>
+          <w:noProof/>
+          <w:lang w:val="es-ES" w:eastAsia="es-ES"/>
+        </w:rPr>
+        <w:pict>
+          <v:shape id="_x0000_s1475" type="#_x0000_t109" style="position:absolute;margin-left:71.3pt;margin-top:299.7pt;width:308.2pt;height:24.85pt;z-index:251993088">
+            <v:textbox style="mso-next-textbox:#_x0000_s1475">
+              <w:txbxContent>
+                <w:p>
+                  <w:r>
+                    <w:t xml:space="preserve">strDecode = &lt;añadir </w:t>
+                  </w:r>
+                  <w:r>
+                    <w:t xml:space="preserve">indiceAux, </w:t>
+                  </w:r>
+                  <w:r>
+                    <w:t xml:space="preserve">elementoAux a </w:t>
+                  </w:r>
+                  <w:r>
+                    <w:t>dictionary</w:t>
+                  </w:r>
+                  <w:r>
+                    <w:t>&gt;</w:t>
+                  </w:r>
+                </w:p>
+              </w:txbxContent>
+            </v:textbox>
+          </v:shape>
+        </w:pict>
+      </w:r>
+      <w:r>
+        <w:rPr>
+          <w:noProof/>
+          <w:lang w:val="es-ES" w:eastAsia="es-ES"/>
+        </w:rPr>
+        <w:pict>
+          <v:shape id="_x0000_s1477" type="#_x0000_t109" style="position:absolute;margin-left:138.05pt;margin-top:340.85pt;width:177.7pt;height:42.1pt;z-index:251995136">
+            <v:textbox style="mso-next-textbox:#_x0000_s1477">
+              <w:txbxContent>
+                <w:p>
+                  <w:r>
+                    <w:t>str</w:t>
+                  </w:r>
+                  <w:r>
+                    <w:t>En</w:t>
+                  </w:r>
+                  <w:r>
+                    <w:t>code = " } // fin del for</w:t>
+                  </w:r>
+                  <w:r>
+                    <w:t>each</w:t>
+                  </w:r>
+                  <w:r>
+                    <w:t xml:space="preserve">" </w:t>
+                  </w:r>
+                </w:p>
+                <w:p>
+                  <w:r>
+                    <w:t xml:space="preserve">strDecode = " } // fin del for" </w:t>
+                  </w:r>
+                </w:p>
+                <w:p/>
+              </w:txbxContent>
+            </v:textbox>
+          </v:shape>
+        </w:pict>
+      </w:r>
+      <w:r>
+        <w:rPr>
+          <w:noProof/>
+          <w:lang w:val="es-ES" w:eastAsia="es-ES"/>
+        </w:rPr>
+        <w:pict>
+          <v:shape id="_x0000_s1476" type="#_x0000_t32" style="position:absolute;margin-left:226.6pt;margin-top:277.8pt;width:0;height:21.7pt;z-index:251994112" o:connectortype="straight">
+            <v:stroke endarrow="block"/>
+          </v:shape>
+        </w:pict>
+      </w:r>
+      <w:r>
+        <w:rPr>
+          <w:noProof/>
+          <w:lang w:val="es-ES" w:eastAsia="es-ES"/>
+        </w:rPr>
+        <w:pict>
+          <v:shape id="_x0000_s1471" type="#_x0000_t116" style="position:absolute;margin-left:120.1pt;margin-top:249.45pt;width:214.4pt;height:28.35pt;z-index:251988992">
+            <v:textbox style="mso-next-textbox:#_x0000_s1471">
+              <w:txbxContent>
+                <w:p>
+                  <w:r>
+                    <w:rPr>
+                      <w:rFonts w:ascii="Consolas" w:hAnsi="Consolas" w:cs="Consolas"/>
+                      <w:sz w:val="19"/>
+                      <w:szCs w:val="19"/>
+                    </w:rPr>
+                    <w:t>elementoAux = getValueCSV (tElem)</w:t>
+                  </w:r>
+                </w:p>
+              </w:txbxContent>
+            </v:textbox>
+          </v:shape>
+        </w:pict>
+      </w:r>
+      <w:r>
+        <w:rPr>
+          <w:noProof/>
+          <w:lang w:val="es-ES" w:eastAsia="es-ES"/>
+        </w:rPr>
+        <w:pict>
+          <v:shape id="_x0000_s1470" type="#_x0000_t32" style="position:absolute;margin-left:226.6pt;margin-top:231.4pt;width:0;height:18.05pt;z-index:251987968" o:connectortype="straight">
+            <v:stroke endarrow="block"/>
+          </v:shape>
+        </w:pict>
+      </w:r>
+      <w:r>
+        <w:rPr>
+          <w:noProof/>
+          <w:lang w:val="es-ES" w:eastAsia="es-ES"/>
+        </w:rPr>
+        <w:pict>
+          <v:shape id="_x0000_s1483" type="#_x0000_t116" style="position:absolute;margin-left:120.1pt;margin-top:202.85pt;width:214.4pt;height:28.35pt;z-index:252001280">
+            <v:textbox style="mso-next-textbox:#_x0000_s1483">
+              <w:txbxContent>
+                <w:p>
+                  <w:r>
+                    <w:rPr>
+                      <w:rFonts w:ascii="Consolas" w:hAnsi="Consolas" w:cs="Consolas"/>
+                      <w:sz w:val="19"/>
+                      <w:szCs w:val="19"/>
+                    </w:rPr>
+                    <w:t>indiceAux = getValueCSV (tIndice)</w:t>
+                  </w:r>
+                </w:p>
+              </w:txbxContent>
+            </v:textbox>
+          </v:shape>
+        </w:pict>
+      </w:r>
+      <w:r>
+        <w:rPr>
+          <w:noProof/>
+          <w:lang w:val="es-ES" w:eastAsia="es-ES"/>
+        </w:rPr>
+        <w:pict>
+          <v:shape id="_x0000_s1481" type="#_x0000_t32" style="position:absolute;margin-left:226.6pt;margin-top:184.8pt;width:0;height:18.05pt;z-index:251999232" o:connectortype="straight">
+            <v:stroke endarrow="block"/>
+          </v:shape>
+        </w:pict>
+      </w:r>
+      <w:r>
+        <w:rPr>
+          <w:noProof/>
+          <w:lang w:val="es-ES" w:eastAsia="es-ES"/>
+        </w:rPr>
+        <w:pict>
+          <v:shape id="_x0000_s1482" type="#_x0000_t116" style="position:absolute;margin-left:120.1pt;margin-top:202.85pt;width:214.4pt;height:28.35pt;z-index:252000256">
+            <v:textbox style="mso-next-textbox:#_x0000_s1482">
+              <w:txbxContent>
+                <w:p>
+                  <w:r>
+                    <w:rPr>
+                      <w:rFonts w:ascii="Consolas" w:hAnsi="Consolas" w:cs="Consolas"/>
+                      <w:sz w:val="19"/>
+                      <w:szCs w:val="19"/>
+                    </w:rPr>
+                    <w:t>indiceAux = getValueCSV (tIndice)</w:t>
+                  </w:r>
+                </w:p>
+              </w:txbxContent>
+            </v:textbox>
+          </v:shape>
+        </w:pict>
+      </w:r>
+      <w:r>
+        <w:rPr>
+          <w:noProof/>
+          <w:lang w:val="es-ES" w:eastAsia="es-ES"/>
+        </w:rPr>
+        <w:pict>
+          <v:shape id="_x0000_s1474" type="#_x0000_t32" style="position:absolute;margin-left:227.3pt;margin-top:145.95pt;width:.05pt;height:14.25pt;flip:x;z-index:251992064" o:connectortype="straight">
+            <v:stroke endarrow="block"/>
+          </v:shape>
+        </w:pict>
+      </w:r>
+      <w:r>
+        <w:rPr>
+          <w:noProof/>
+          <w:lang w:val="es-ES" w:eastAsia="es-ES"/>
+        </w:rPr>
+        <w:pict>
+          <v:shape id="_x0000_s1467" type="#_x0000_t109" style="position:absolute;margin-left:119.3pt;margin-top:160.2pt;width:215.2pt;height:24.85pt;z-index:251984896">
+            <v:textbox style="mso-next-textbox:#_x0000_s1467">
+              <w:txbxContent>
+                <w:p>
+                  <w:r>
+                    <w:t xml:space="preserve">strDecode = "for(i = 0; i &lt; longitud; i++){ " </w:t>
+                  </w:r>
+                </w:p>
+              </w:txbxContent>
+            </v:textbox>
+          </v:shape>
+        </w:pict>
+      </w:r>
+      <w:r>
+        <w:rPr>
+          <w:noProof/>
+          <w:lang w:val="es-ES" w:eastAsia="es-ES"/>
+        </w:rPr>
+        <w:pict>
+          <v:shape id="_x0000_s1473" type="#_x0000_t109" style="position:absolute;margin-left:131.35pt;margin-top:120.25pt;width:191.9pt;height:24.95pt;z-index:251991040">
+            <v:textbox style="mso-next-textbox:#_x0000_s1473">
+              <w:txbxContent>
+                <w:p>
+                  <w:r>
+                    <w:t xml:space="preserve">strDecode = &lt;instanciar </w:t>
+                  </w:r>
+                  <w:r>
+                    <w:t>dictionary</w:t>
+                  </w:r>
+                  <w:r>
+                    <w:t>&gt;</w:t>
+                  </w:r>
+                </w:p>
+              </w:txbxContent>
+            </v:textbox>
+          </v:shape>
+        </w:pict>
+      </w:r>
+      <w:r>
+        <w:rPr>
+          <w:noProof/>
+          <w:lang w:val="es-ES" w:eastAsia="es-ES"/>
+        </w:rPr>
+        <w:pict>
+          <v:shape id="_x0000_s1469" type="#_x0000_t32" style="position:absolute;margin-left:227.35pt;margin-top:107.7pt;width:0;height:12.55pt;z-index:251986944" o:connectortype="straight">
+            <v:stroke endarrow="block"/>
+          </v:shape>
+        </w:pict>
+      </w:r>
+      <w:r>
+        <w:rPr>
+          <w:noProof/>
+          <w:lang w:val="es-ES" w:eastAsia="es-ES"/>
+        </w:rPr>
+        <w:pict>
+          <v:shape id="_x0000_s1468" type="#_x0000_t109" style="position:absolute;margin-left:92.35pt;margin-top:87.25pt;width:269.9pt;height:20.45pt;z-index:251985920">
+            <v:textbox style="mso-next-textbox:#_x0000_s1468">
+              <w:txbxContent>
+                <w:p>
+                  <w:r>
+                    <w:t>strEncode = "foreach(</w:t>
+                  </w:r>
+                  <w:r>
+                    <w:t>ParClaveValor</w:t>
+                  </w:r>
+                  <w:r>
+                    <w:t xml:space="preserve"> in </w:t>
+                  </w:r>
+                  <w:r>
+                    <w:t>dictionary</w:t>
+                  </w:r>
+                  <w:r>
+                    <w:t>){ "</w:t>
+                  </w:r>
+                </w:p>
+                <w:p/>
+              </w:txbxContent>
+            </v:textbox>
+          </v:shape>
+        </w:pict>
+      </w:r>
+      <w:r>
+        <w:rPr>
+          <w:noProof/>
+          <w:lang w:val="es-ES" w:eastAsia="es-ES"/>
+        </w:rPr>
+        <w:pict>
+          <v:shape id="_x0000_s1464" type="#_x0000_t32" style="position:absolute;margin-left:227.3pt;margin-top:64.2pt;width:.05pt;height:20.25pt;z-index:251981824" o:connectortype="straight">
+            <v:stroke endarrow="block"/>
+          </v:shape>
+        </w:pict>
+      </w:r>
+      <w:r>
+        <w:rPr>
+          <w:noProof/>
+          <w:lang w:val="es-ES" w:eastAsia="es-ES"/>
+        </w:rPr>
+        <w:pict>
+          <v:shape id="_x0000_s1480" type="#_x0000_t109" style="position:absolute;margin-left:98.3pt;margin-top:26.7pt;width:281.2pt;height:38.25pt;z-index:251998208">
+            <v:textbox style="mso-next-textbox:#_x0000_s1480">
+              <w:txbxContent>
+                <w:p>
+                  <w:r>
+                    <w:t>strEncode = &lt;añadir longitud, tipoIndice y tipoValor&gt;</w:t>
+                  </w:r>
+                </w:p>
+                <w:p>
+                  <w:r>
+                    <w:t>strDecode = &lt;extraer longitud, tipoIndice y tipoValor&gt;</w:t>
+                  </w:r>
+                </w:p>
+                <w:p/>
+              </w:txbxContent>
+            </v:textbox>
+          </v:shape>
+        </w:pict>
+      </w:r>
+      <w:r>
+        <w:rPr>
+          <w:noProof/>
+          <w:lang w:val="es-ES" w:eastAsia="es-ES"/>
+        </w:rPr>
+        <w:pict>
+          <v:shape id="_x0000_s1479" type="#_x0000_t32" style="position:absolute;margin-left:227.3pt;margin-top:6.45pt;width:.05pt;height:20.25pt;z-index:251997184" o:connectortype="straight">
+            <v:stroke endarrow="block"/>
+          </v:shape>
+        </w:pict>
+      </w:r>
+      <w:r>
+        <w:rPr>
+          <w:noProof/>
+          <w:lang w:val="es-ES" w:eastAsia="es-ES"/>
+        </w:rPr>
+        <w:pict>
+          <v:shape id="_x0000_s1478" type="#_x0000_t32" style="position:absolute;margin-left:227.35pt;margin-top:326.6pt;width:0;height:12.55pt;z-index:251996160" o:connectortype="straight">
+            <v:stroke endarrow="block"/>
+          </v:shape>
+        </w:pict>
+      </w:r>
       <w:r>
         <w:br w:type="page"/>
       </w:r>
@@ -51131,7 +52595,7 @@
           <w:rFonts w:asciiTheme="majorHAnsi" w:hAnsiTheme="majorHAnsi"/>
           <w:noProof/>
         </w:rPr>
-        <w:t>4</w:t>
+        <w:t>63</w:t>
       </w:r>
     </w:fldSimple>
   </w:p>
@@ -53736,11 +55200,11 @@
             </c:numRef>
           </c:val>
         </c:ser>
-        <c:axId val="118301056"/>
-        <c:axId val="118302976"/>
+        <c:axId val="115454720"/>
+        <c:axId val="115456256"/>
       </c:barChart>
       <c:catAx>
-        <c:axId val="118301056"/>
+        <c:axId val="115454720"/>
         <c:scaling>
           <c:orientation val="minMax"/>
         </c:scaling>
@@ -53756,14 +55220,14 @@
             <a:endParaRPr lang="es-ES"/>
           </a:p>
         </c:txPr>
-        <c:crossAx val="118302976"/>
+        <c:crossAx val="115456256"/>
         <c:crosses val="autoZero"/>
         <c:auto val="1"/>
         <c:lblAlgn val="ctr"/>
         <c:lblOffset val="100"/>
       </c:catAx>
       <c:valAx>
-        <c:axId val="118302976"/>
+        <c:axId val="115456256"/>
         <c:scaling>
           <c:orientation val="minMax"/>
         </c:scaling>
@@ -53781,7 +55245,7 @@
             <a:endParaRPr lang="es-ES"/>
           </a:p>
         </c:txPr>
-        <c:crossAx val="118301056"/>
+        <c:crossAx val="115454720"/>
         <c:crosses val="autoZero"/>
         <c:crossBetween val="between"/>
       </c:valAx>
@@ -53897,11 +55361,11 @@
             </c:numRef>
           </c:val>
         </c:ser>
-        <c:axId val="73830400"/>
-        <c:axId val="73831936"/>
+        <c:axId val="118611328"/>
+        <c:axId val="118617216"/>
       </c:barChart>
       <c:catAx>
-        <c:axId val="73830400"/>
+        <c:axId val="118611328"/>
         <c:scaling>
           <c:orientation val="minMax"/>
         </c:scaling>
@@ -53917,14 +55381,14 @@
             <a:endParaRPr lang="es-ES"/>
           </a:p>
         </c:txPr>
-        <c:crossAx val="73831936"/>
+        <c:crossAx val="118617216"/>
         <c:crosses val="autoZero"/>
         <c:auto val="1"/>
         <c:lblAlgn val="ctr"/>
         <c:lblOffset val="100"/>
       </c:catAx>
       <c:valAx>
-        <c:axId val="73831936"/>
+        <c:axId val="118617216"/>
         <c:scaling>
           <c:orientation val="minMax"/>
         </c:scaling>
@@ -53942,7 +55406,7 @@
             <a:endParaRPr lang="es-ES"/>
           </a:p>
         </c:txPr>
-        <c:crossAx val="73830400"/>
+        <c:crossAx val="118611328"/>
         <c:crosses val="autoZero"/>
         <c:crossBetween val="between"/>
       </c:valAx>
@@ -54061,11 +55525,11 @@
             </c:numRef>
           </c:val>
         </c:ser>
-        <c:axId val="73843456"/>
-        <c:axId val="73844992"/>
+        <c:axId val="118722944"/>
+        <c:axId val="118724480"/>
       </c:barChart>
       <c:catAx>
-        <c:axId val="73843456"/>
+        <c:axId val="118722944"/>
         <c:scaling>
           <c:orientation val="minMax"/>
         </c:scaling>
@@ -54081,14 +55545,14 @@
             <a:endParaRPr lang="es-ES"/>
           </a:p>
         </c:txPr>
-        <c:crossAx val="73844992"/>
+        <c:crossAx val="118724480"/>
         <c:crosses val="autoZero"/>
         <c:auto val="1"/>
         <c:lblAlgn val="ctr"/>
         <c:lblOffset val="100"/>
       </c:catAx>
       <c:valAx>
-        <c:axId val="73844992"/>
+        <c:axId val="118724480"/>
         <c:scaling>
           <c:orientation val="minMax"/>
         </c:scaling>
@@ -54106,7 +55570,7 @@
             <a:endParaRPr lang="es-ES"/>
           </a:p>
         </c:txPr>
-        <c:crossAx val="73843456"/>
+        <c:crossAx val="118722944"/>
         <c:crosses val="autoZero"/>
         <c:crossBetween val="between"/>
       </c:valAx>
@@ -54225,11 +55689,11 @@
             </c:numRef>
           </c:val>
         </c:ser>
-        <c:axId val="80795136"/>
-        <c:axId val="80796672"/>
+        <c:axId val="118776960"/>
+        <c:axId val="118778496"/>
       </c:barChart>
       <c:catAx>
-        <c:axId val="80795136"/>
+        <c:axId val="118776960"/>
         <c:scaling>
           <c:orientation val="minMax"/>
         </c:scaling>
@@ -54245,14 +55709,14 @@
             <a:endParaRPr lang="es-ES"/>
           </a:p>
         </c:txPr>
-        <c:crossAx val="80796672"/>
+        <c:crossAx val="118778496"/>
         <c:crosses val="autoZero"/>
         <c:auto val="1"/>
         <c:lblAlgn val="ctr"/>
         <c:lblOffset val="100"/>
       </c:catAx>
       <c:valAx>
-        <c:axId val="80796672"/>
+        <c:axId val="118778496"/>
         <c:scaling>
           <c:orientation val="minMax"/>
         </c:scaling>
@@ -54270,7 +55734,7 @@
             <a:endParaRPr lang="es-ES"/>
           </a:p>
         </c:txPr>
-        <c:crossAx val="80795136"/>
+        <c:crossAx val="118776960"/>
         <c:crosses val="autoZero"/>
         <c:crossBetween val="between"/>
       </c:valAx>
@@ -54386,11 +55850,11 @@
             </c:numRef>
           </c:val>
         </c:ser>
-        <c:axId val="83536128"/>
-        <c:axId val="83550208"/>
+        <c:axId val="118810496"/>
+        <c:axId val="118812032"/>
       </c:barChart>
       <c:catAx>
-        <c:axId val="83536128"/>
+        <c:axId val="118810496"/>
         <c:scaling>
           <c:orientation val="minMax"/>
         </c:scaling>
@@ -54406,14 +55870,14 @@
             <a:endParaRPr lang="es-ES"/>
           </a:p>
         </c:txPr>
-        <c:crossAx val="83550208"/>
+        <c:crossAx val="118812032"/>
         <c:crosses val="autoZero"/>
         <c:auto val="1"/>
         <c:lblAlgn val="ctr"/>
         <c:lblOffset val="100"/>
       </c:catAx>
       <c:valAx>
-        <c:axId val="83550208"/>
+        <c:axId val="118812032"/>
         <c:scaling>
           <c:orientation val="minMax"/>
         </c:scaling>
@@ -54431,7 +55895,7 @@
             <a:endParaRPr lang="es-ES"/>
           </a:p>
         </c:txPr>
-        <c:crossAx val="83536128"/>
+        <c:crossAx val="118810496"/>
         <c:crosses val="autoZero"/>
         <c:crossBetween val="between"/>
       </c:valAx>
@@ -54547,11 +56011,11 @@
             </c:numRef>
           </c:val>
         </c:ser>
-        <c:axId val="83565568"/>
-        <c:axId val="83571456"/>
+        <c:axId val="119044736"/>
+        <c:axId val="119062912"/>
       </c:barChart>
       <c:catAx>
-        <c:axId val="83565568"/>
+        <c:axId val="119044736"/>
         <c:scaling>
           <c:orientation val="minMax"/>
         </c:scaling>
@@ -54567,14 +56031,14 @@
             <a:endParaRPr lang="es-ES"/>
           </a:p>
         </c:txPr>
-        <c:crossAx val="83571456"/>
+        <c:crossAx val="119062912"/>
         <c:crosses val="autoZero"/>
         <c:auto val="1"/>
         <c:lblAlgn val="ctr"/>
         <c:lblOffset val="100"/>
       </c:catAx>
       <c:valAx>
-        <c:axId val="83571456"/>
+        <c:axId val="119062912"/>
         <c:scaling>
           <c:orientation val="minMax"/>
         </c:scaling>
@@ -54592,7 +56056,7 @@
             <a:endParaRPr lang="es-ES"/>
           </a:p>
         </c:txPr>
-        <c:crossAx val="83565568"/>
+        <c:crossAx val="119044736"/>
         <c:crosses val="autoZero"/>
         <c:crossBetween val="between"/>
       </c:valAx>
@@ -54711,11 +56175,11 @@
             </c:numRef>
           </c:val>
         </c:ser>
-        <c:axId val="63043456"/>
-        <c:axId val="63044992"/>
+        <c:axId val="118522240"/>
+        <c:axId val="118523776"/>
       </c:barChart>
       <c:catAx>
-        <c:axId val="63043456"/>
+        <c:axId val="118522240"/>
         <c:scaling>
           <c:orientation val="minMax"/>
         </c:scaling>
@@ -54731,14 +56195,14 @@
             <a:endParaRPr lang="es-ES"/>
           </a:p>
         </c:txPr>
-        <c:crossAx val="63044992"/>
+        <c:crossAx val="118523776"/>
         <c:crosses val="autoZero"/>
         <c:auto val="1"/>
         <c:lblAlgn val="ctr"/>
         <c:lblOffset val="100"/>
       </c:catAx>
       <c:valAx>
-        <c:axId val="63044992"/>
+        <c:axId val="118523776"/>
         <c:scaling>
           <c:orientation val="minMax"/>
         </c:scaling>
@@ -54756,7 +56220,7 @@
             <a:endParaRPr lang="es-ES"/>
           </a:p>
         </c:txPr>
-        <c:crossAx val="63043456"/>
+        <c:crossAx val="118522240"/>
         <c:crosses val="autoZero"/>
         <c:crossBetween val="between"/>
       </c:valAx>
@@ -54872,11 +56336,11 @@
             </c:numRef>
           </c:val>
         </c:ser>
-        <c:axId val="63056512"/>
-        <c:axId val="63058304"/>
+        <c:axId val="119125888"/>
+        <c:axId val="118259712"/>
       </c:barChart>
       <c:catAx>
-        <c:axId val="63056512"/>
+        <c:axId val="119125888"/>
         <c:scaling>
           <c:orientation val="minMax"/>
         </c:scaling>
@@ -54892,14 +56356,14 @@
             <a:endParaRPr lang="es-ES"/>
           </a:p>
         </c:txPr>
-        <c:crossAx val="63058304"/>
+        <c:crossAx val="118259712"/>
         <c:crosses val="autoZero"/>
         <c:auto val="1"/>
         <c:lblAlgn val="ctr"/>
         <c:lblOffset val="100"/>
       </c:catAx>
       <c:valAx>
-        <c:axId val="63058304"/>
+        <c:axId val="118259712"/>
         <c:scaling>
           <c:orientation val="minMax"/>
         </c:scaling>
@@ -54917,7 +56381,7 @@
             <a:endParaRPr lang="es-ES"/>
           </a:p>
         </c:txPr>
-        <c:crossAx val="63056512"/>
+        <c:crossAx val="119125888"/>
         <c:crosses val="autoZero"/>
         <c:crossBetween val="between"/>
       </c:valAx>
@@ -55033,11 +56497,11 @@
             </c:numRef>
           </c:val>
         </c:ser>
-        <c:axId val="63065472"/>
-        <c:axId val="63071360"/>
+        <c:axId val="118270976"/>
+        <c:axId val="118272768"/>
       </c:barChart>
       <c:catAx>
-        <c:axId val="63065472"/>
+        <c:axId val="118270976"/>
         <c:scaling>
           <c:orientation val="minMax"/>
         </c:scaling>
@@ -55053,14 +56517,14 @@
             <a:endParaRPr lang="es-ES"/>
           </a:p>
         </c:txPr>
-        <c:crossAx val="63071360"/>
+        <c:crossAx val="118272768"/>
         <c:crosses val="autoZero"/>
         <c:auto val="1"/>
         <c:lblAlgn val="ctr"/>
         <c:lblOffset val="100"/>
       </c:catAx>
       <c:valAx>
-        <c:axId val="63071360"/>
+        <c:axId val="118272768"/>
         <c:scaling>
           <c:orientation val="minMax"/>
         </c:scaling>
@@ -55078,7 +56542,7 @@
             <a:endParaRPr lang="es-ES"/>
           </a:p>
         </c:txPr>
-        <c:crossAx val="63065472"/>
+        <c:crossAx val="118270976"/>
         <c:crosses val="autoZero"/>
         <c:crossBetween val="between"/>
       </c:valAx>
@@ -55185,11 +56649,11 @@
             </c:numRef>
           </c:val>
         </c:ser>
-        <c:axId val="63078784"/>
-        <c:axId val="63080320"/>
+        <c:axId val="118304768"/>
+        <c:axId val="118306304"/>
       </c:barChart>
       <c:catAx>
-        <c:axId val="63078784"/>
+        <c:axId val="118304768"/>
         <c:scaling>
           <c:orientation val="minMax"/>
         </c:scaling>
@@ -55205,14 +56669,14 @@
             <a:endParaRPr lang="es-ES"/>
           </a:p>
         </c:txPr>
-        <c:crossAx val="63080320"/>
+        <c:crossAx val="118306304"/>
         <c:crosses val="autoZero"/>
         <c:auto val="1"/>
         <c:lblAlgn val="ctr"/>
         <c:lblOffset val="100"/>
       </c:catAx>
       <c:valAx>
-        <c:axId val="63080320"/>
+        <c:axId val="118306304"/>
         <c:scaling>
           <c:orientation val="minMax"/>
         </c:scaling>
@@ -55230,7 +56694,7 @@
             <a:endParaRPr lang="es-ES"/>
           </a:p>
         </c:txPr>
-        <c:crossAx val="63078784"/>
+        <c:crossAx val="118304768"/>
         <c:crosses val="autoZero"/>
         <c:crossBetween val="between"/>
       </c:valAx>
@@ -55314,11 +56778,11 @@
             </c:numRef>
           </c:val>
         </c:ser>
-        <c:axId val="63100032"/>
-        <c:axId val="63101568"/>
+        <c:axId val="118366976"/>
+        <c:axId val="118368512"/>
       </c:barChart>
       <c:catAx>
-        <c:axId val="63100032"/>
+        <c:axId val="118366976"/>
         <c:scaling>
           <c:orientation val="minMax"/>
         </c:scaling>
@@ -55334,14 +56798,14 @@
             <a:endParaRPr lang="es-ES"/>
           </a:p>
         </c:txPr>
-        <c:crossAx val="63101568"/>
+        <c:crossAx val="118368512"/>
         <c:crosses val="autoZero"/>
         <c:auto val="1"/>
         <c:lblAlgn val="ctr"/>
         <c:lblOffset val="100"/>
       </c:catAx>
       <c:valAx>
-        <c:axId val="63101568"/>
+        <c:axId val="118368512"/>
         <c:scaling>
           <c:orientation val="minMax"/>
         </c:scaling>
@@ -55359,7 +56823,7 @@
             <a:endParaRPr lang="es-ES"/>
           </a:p>
         </c:txPr>
-        <c:crossAx val="63100032"/>
+        <c:crossAx val="118366976"/>
         <c:crosses val="autoZero"/>
         <c:crossBetween val="between"/>
       </c:valAx>
@@ -55475,11 +56939,11 @@
             </c:numRef>
           </c:val>
         </c:ser>
-        <c:axId val="64124416"/>
-        <c:axId val="64125952"/>
+        <c:axId val="118510720"/>
+        <c:axId val="118512256"/>
       </c:barChart>
       <c:catAx>
-        <c:axId val="64124416"/>
+        <c:axId val="118510720"/>
         <c:scaling>
           <c:orientation val="minMax"/>
         </c:scaling>
@@ -55495,14 +56959,14 @@
             <a:endParaRPr lang="es-ES"/>
           </a:p>
         </c:txPr>
-        <c:crossAx val="64125952"/>
+        <c:crossAx val="118512256"/>
         <c:crosses val="autoZero"/>
         <c:auto val="1"/>
         <c:lblAlgn val="ctr"/>
         <c:lblOffset val="100"/>
       </c:catAx>
       <c:valAx>
-        <c:axId val="64125952"/>
+        <c:axId val="118512256"/>
         <c:scaling>
           <c:orientation val="minMax"/>
         </c:scaling>
@@ -55520,7 +56984,7 @@
             <a:endParaRPr lang="es-ES"/>
           </a:p>
         </c:txPr>
-        <c:crossAx val="64124416"/>
+        <c:crossAx val="118510720"/>
         <c:crosses val="autoZero"/>
         <c:crossBetween val="between"/>
       </c:valAx>
@@ -55636,11 +57100,11 @@
             </c:numRef>
           </c:val>
         </c:ser>
-        <c:axId val="73804032"/>
-        <c:axId val="73809920"/>
+        <c:axId val="118536064"/>
+        <c:axId val="118537600"/>
       </c:barChart>
       <c:catAx>
-        <c:axId val="73804032"/>
+        <c:axId val="118536064"/>
         <c:scaling>
           <c:orientation val="minMax"/>
         </c:scaling>
@@ -55656,14 +57120,14 @@
             <a:endParaRPr lang="es-ES"/>
           </a:p>
         </c:txPr>
-        <c:crossAx val="73809920"/>
+        <c:crossAx val="118537600"/>
         <c:crosses val="autoZero"/>
         <c:auto val="1"/>
         <c:lblAlgn val="ctr"/>
         <c:lblOffset val="100"/>
       </c:catAx>
       <c:valAx>
-        <c:axId val="73809920"/>
+        <c:axId val="118537600"/>
         <c:scaling>
           <c:orientation val="minMax"/>
         </c:scaling>
@@ -55681,7 +57145,7 @@
             <a:endParaRPr lang="es-ES"/>
           </a:p>
         </c:txPr>
-        <c:crossAx val="73804032"/>
+        <c:crossAx val="118536064"/>
         <c:crosses val="autoZero"/>
         <c:crossBetween val="between"/>
       </c:valAx>
@@ -55797,11 +57261,11 @@
             </c:numRef>
           </c:val>
         </c:ser>
-        <c:axId val="73817088"/>
-        <c:axId val="73822976"/>
+        <c:axId val="118557312"/>
+        <c:axId val="118583680"/>
       </c:barChart>
       <c:catAx>
-        <c:axId val="73817088"/>
+        <c:axId val="118557312"/>
         <c:scaling>
           <c:orientation val="minMax"/>
         </c:scaling>
@@ -55817,14 +57281,14 @@
             <a:endParaRPr lang="es-ES"/>
           </a:p>
         </c:txPr>
-        <c:crossAx val="73822976"/>
+        <c:crossAx val="118583680"/>
         <c:crosses val="autoZero"/>
         <c:auto val="1"/>
         <c:lblAlgn val="ctr"/>
         <c:lblOffset val="100"/>
       </c:catAx>
       <c:valAx>
-        <c:axId val="73822976"/>
+        <c:axId val="118583680"/>
         <c:scaling>
           <c:orientation val="minMax"/>
         </c:scaling>
@@ -55842,7 +57306,7 @@
             <a:endParaRPr lang="es-ES"/>
           </a:p>
         </c:txPr>
-        <c:crossAx val="73817088"/>
+        <c:crossAx val="118557312"/>
         <c:crosses val="autoZero"/>
         <c:crossBetween val="between"/>
       </c:valAx>

</xml_diff>

<commit_message>
Nueva versión de la presentación
</commit_message>
<xml_diff>
--- a/Memoria/Memoria.docx
+++ b/Memoria/Memoria.docx
@@ -4605,7 +4605,13 @@
               <w:jc w:val="center"/>
             </w:pPr>
             <w:r>
-              <w:t>-</w:t>
+              <w:t xml:space="preserve">  X</w:t>
+            </w:r>
+            <w:r>
+              <w:rPr>
+                <w:vertAlign w:val="superscript"/>
+              </w:rPr>
+              <w:t>(*)</w:t>
             </w:r>
           </w:p>
         </w:tc>
@@ -4855,6 +4861,15 @@
               <w:spacing w:line="240" w:lineRule="auto"/>
               <w:jc w:val="center"/>
             </w:pPr>
+            <w:r>
+              <w:t xml:space="preserve">  X</w:t>
+            </w:r>
+            <w:r>
+              <w:rPr>
+                <w:vertAlign w:val="superscript"/>
+              </w:rPr>
+              <w:t>(*)</w:t>
+            </w:r>
           </w:p>
         </w:tc>
         <w:tc>
@@ -5086,6 +5101,9 @@
               <w:spacing w:line="240" w:lineRule="auto"/>
               <w:jc w:val="center"/>
             </w:pPr>
+            <w:r>
+              <w:t>-</w:t>
+            </w:r>
           </w:p>
         </w:tc>
         <w:tc>
@@ -6068,7 +6086,13 @@
               <w:jc w:val="center"/>
             </w:pPr>
             <w:r>
-              <w:t>X(?)</w:t>
+              <w:t>X</w:t>
+            </w:r>
+            <w:r>
+              <w:rPr>
+                <w:vertAlign w:val="superscript"/>
+              </w:rPr>
+              <w:t>(?)</w:t>
             </w:r>
           </w:p>
         </w:tc>
@@ -6442,6 +6466,56 @@
           <w:szCs w:val="18"/>
         </w:rPr>
       </w:pPr>
+      <w:r>
+        <w:rPr>
+          <w:rFonts w:asciiTheme="minorHAnsi" w:hAnsiTheme="minorHAnsi" w:cstheme="minorHAnsi"/>
+          <w:sz w:val="18"/>
+          <w:szCs w:val="18"/>
+        </w:rPr>
+        <w:t>(</w:t>
+      </w:r>
+      <w:r>
+        <w:rPr>
+          <w:rFonts w:asciiTheme="minorHAnsi" w:hAnsiTheme="minorHAnsi" w:cstheme="minorHAnsi"/>
+          <w:sz w:val="18"/>
+          <w:szCs w:val="18"/>
+        </w:rPr>
+        <w:t>*</w:t>
+      </w:r>
+      <w:r>
+        <w:rPr>
+          <w:rFonts w:asciiTheme="minorHAnsi" w:hAnsiTheme="minorHAnsi" w:cstheme="minorHAnsi"/>
+          <w:sz w:val="18"/>
+          <w:szCs w:val="18"/>
+        </w:rPr>
+        <w:t xml:space="preserve">): Se </w:t>
+      </w:r>
+      <w:r>
+        <w:rPr>
+          <w:rFonts w:asciiTheme="minorHAnsi" w:hAnsiTheme="minorHAnsi" w:cstheme="minorHAnsi"/>
+          <w:sz w:val="18"/>
+          <w:szCs w:val="18"/>
+        </w:rPr>
+        <w:t>pueden serializar si se indica en el constructor el tipo al que corresponden los objetos</w:t>
+      </w:r>
+    </w:p>
+    <w:p>
+      <w:pPr>
+        <w:pStyle w:val="normal0"/>
+        <w:rPr>
+          <w:rFonts w:asciiTheme="minorHAnsi" w:hAnsiTheme="minorHAnsi" w:cstheme="minorHAnsi"/>
+          <w:sz w:val="18"/>
+          <w:szCs w:val="18"/>
+        </w:rPr>
+      </w:pPr>
+      <w:r>
+        <w:rPr>
+          <w:rFonts w:asciiTheme="minorHAnsi" w:hAnsiTheme="minorHAnsi" w:cstheme="minorHAnsi"/>
+          <w:sz w:val="18"/>
+          <w:szCs w:val="18"/>
+        </w:rPr>
+        <w:t xml:space="preserve"> </w:t>
+      </w:r>
       <w:r>
         <w:rPr>
           <w:rFonts w:asciiTheme="minorHAnsi" w:hAnsiTheme="minorHAnsi" w:cstheme="minorHAnsi"/>
@@ -8409,6 +8483,7 @@
           <w:sz w:val="19"/>
           <w:szCs w:val="19"/>
           <w:highlight w:val="white"/>
+          <w:lang w:val="en-US"/>
         </w:rPr>
       </w:pPr>
       <w:r>
@@ -8418,6 +8493,7 @@
           <w:sz w:val="19"/>
           <w:szCs w:val="19"/>
           <w:highlight w:val="white"/>
+          <w:lang w:val="en-US"/>
         </w:rPr>
         <w:t>Assembly</w:t>
       </w:r>
@@ -8427,42 +8503,28 @@
           <w:sz w:val="19"/>
           <w:szCs w:val="19"/>
           <w:highlight w:val="white"/>
-        </w:rPr>
-        <w:t xml:space="preserve"> loAssembly = </w:t>
-      </w:r>
-      <w:r>
+          <w:lang w:val="en-US"/>
+        </w:rPr>
+        <w:t xml:space="preserve"> loAssembly = cr.CompiledAssembly;</w:t>
+      </w:r>
+    </w:p>
+    <w:p>
+      <w:pPr>
+        <w:autoSpaceDE w:val="0"/>
+        <w:autoSpaceDN w:val="0"/>
+        <w:adjustRightInd w:val="0"/>
+        <w:spacing w:line="240" w:lineRule="auto"/>
         <w:rPr>
           <w:rFonts w:ascii="Consolas" w:hAnsi="Consolas" w:cs="Consolas"/>
           <w:sz w:val="19"/>
           <w:szCs w:val="19"/>
           <w:highlight w:val="white"/>
         </w:rPr>
-        <w:t>cr</w:t>
-      </w:r>
-      <w:r>
-        <w:rPr>
-          <w:rFonts w:ascii="Consolas" w:hAnsi="Consolas" w:cs="Consolas"/>
-          <w:sz w:val="19"/>
-          <w:szCs w:val="19"/>
-          <w:highlight w:val="white"/>
-        </w:rPr>
-        <w:t>.CompiledAssembly;</w:t>
-      </w:r>
-    </w:p>
-    <w:p>
-      <w:pPr>
-        <w:autoSpaceDE w:val="0"/>
-        <w:autoSpaceDN w:val="0"/>
-        <w:adjustRightInd w:val="0"/>
-        <w:spacing w:line="240" w:lineRule="auto"/>
-        <w:rPr>
-          <w:rFonts w:ascii="Consolas" w:hAnsi="Consolas" w:cs="Consolas"/>
-          <w:sz w:val="19"/>
-          <w:szCs w:val="19"/>
-          <w:highlight w:val="white"/>
-        </w:rPr>
-      </w:pPr>
-      <w:r>
+      </w:pPr>
+      <w:r>
+        <w:rPr>
+          <w:lang w:val="en-US"/>
+        </w:rPr>
         <w:tab/>
       </w:r>
       <w:r>
@@ -8884,6 +8946,7 @@
         <w:spacing w:line="240" w:lineRule="auto"/>
         <w:rPr>
           <w:color w:val="auto"/>
+          <w:lang w:val="en-US"/>
         </w:rPr>
       </w:pPr>
       <w:r>
@@ -8891,6 +8954,7 @@
           <w:rFonts w:ascii="Courier New" w:eastAsia="Courier New" w:hAnsi="Courier New" w:cs="Courier New"/>
           <w:color w:val="auto"/>
           <w:sz w:val="20"/>
+          <w:lang w:val="en-US"/>
         </w:rPr>
         <w:t xml:space="preserve">    </w:t>
       </w:r>
@@ -8901,6 +8965,7 @@
           <w:sz w:val="19"/>
           <w:szCs w:val="19"/>
           <w:highlight w:val="white"/>
+          <w:lang w:val="en-US"/>
         </w:rPr>
         <w:t>class</w:t>
       </w:r>
@@ -8909,6 +8974,7 @@
           <w:rFonts w:ascii="Courier New" w:eastAsia="Courier New" w:hAnsi="Courier New" w:cs="Courier New"/>
           <w:color w:val="auto"/>
           <w:sz w:val="20"/>
+          <w:lang w:val="en-US"/>
         </w:rPr>
         <w:t xml:space="preserve"> </w:t>
       </w:r>
@@ -8919,6 +8985,7 @@
           <w:sz w:val="19"/>
           <w:szCs w:val="19"/>
           <w:highlight w:val="white"/>
+          <w:lang w:val="en-US"/>
         </w:rPr>
         <w:t>MainClass</w:t>
       </w:r>
@@ -8936,6 +9003,7 @@
           <w:rFonts w:ascii="Courier New" w:eastAsia="Courier New" w:hAnsi="Courier New" w:cs="Courier New"/>
           <w:color w:val="auto"/>
           <w:sz w:val="20"/>
+          <w:lang w:val="en-US"/>
         </w:rPr>
         <w:t xml:space="preserve">    </w:t>
       </w:r>
@@ -9001,7 +9069,6 @@
           <w:sz w:val="19"/>
           <w:szCs w:val="19"/>
           <w:highlight w:val="white"/>
-          <w:lang w:val="en-US"/>
         </w:rPr>
         <w:t xml:space="preserve">        </w:t>
       </w:r>
@@ -10047,6 +10114,7 @@
           <w:sz w:val="19"/>
           <w:szCs w:val="19"/>
           <w:highlight w:val="white"/>
+          <w:lang w:val="en-US"/>
         </w:rPr>
         <w:t xml:space="preserve">            </w:t>
       </w:r>
@@ -10441,15 +10509,7 @@
       </w:pPr>
     </w:p>
     <w:p>
-      <w:pPr>
-        <w:rPr>
-          <w:lang w:val="en-US"/>
-        </w:rPr>
-      </w:pPr>
-      <w:r>
-        <w:rPr>
-          <w:lang w:val="en-US"/>
-        </w:rPr>
+      <w:r>
         <w:br w:type="page"/>
       </w:r>
     </w:p>
@@ -20178,24 +20238,14 @@
               <w:rPr>
                 <w:rFonts w:ascii="Courier New" w:hAnsi="Courier New" w:cs="Courier New"/>
                 <w:color w:val="auto"/>
-                <w:lang w:val="en-US"/>
               </w:rPr>
             </w:pPr>
             <w:r>
               <w:rPr>
                 <w:rFonts w:ascii="Courier New" w:hAnsi="Courier New" w:cs="Courier New"/>
                 <w:color w:val="auto"/>
-                <w:lang w:val="en-US"/>
-              </w:rPr>
-              <w:t>nombre+" = Array.CreateInstance("+tipoElemento+", "+longitudes+");</w:t>
-            </w:r>
-            <w:r>
-              <w:rPr>
-                <w:rFonts w:ascii="Courier New" w:hAnsi="Courier New" w:cs="Courier New"/>
-                <w:color w:val="auto"/>
-                <w:lang w:val="en-US"/>
-              </w:rPr>
-              <w:t>"</w:t>
+              </w:rPr>
+              <w:t>nombre+" = Array.CreateInstance("+tipoElemento+", "+longitudes+");"</w:t>
             </w:r>
           </w:p>
         </w:tc>
@@ -20204,9 +20254,6 @@
     <w:p>
       <w:pPr>
         <w:pStyle w:val="normal0"/>
-        <w:rPr>
-          <w:lang w:val="en-US"/>
-        </w:rPr>
       </w:pPr>
     </w:p>
     <w:p>
@@ -20228,14 +20275,12 @@
         <w:rPr>
           <w:rFonts w:ascii="Courier New" w:hAnsi="Courier New" w:cs="Courier New"/>
           <w:color w:val="auto"/>
-          <w:lang w:val="en-US"/>
         </w:rPr>
       </w:pPr>
       <w:r>
         <w:rPr>
           <w:rFonts w:ascii="Courier New" w:hAnsi="Courier New" w:cs="Courier New"/>
           <w:color w:val="auto"/>
-          <w:lang w:val="en-US"/>
         </w:rPr>
         <w:t>miArray = Array.CreateInstance(int, new int32[2] {3, 4});</w:t>
       </w:r>
@@ -21908,17 +21953,11 @@
     <w:p>
       <w:pPr>
         <w:pStyle w:val="normal0"/>
-        <w:rPr>
-          <w:lang w:val="en-US"/>
-        </w:rPr>
       </w:pPr>
       <w:r>
         <w:t>Matrices unidimensionales:</w:t>
       </w:r>
       <w:r>
-        <w:rPr>
-          <w:lang w:val="en-US"/>
-        </w:rPr>
         <w:t xml:space="preserve"> </w:t>
       </w:r>
     </w:p>
@@ -21939,9 +21978,6 @@
     <w:p>
       <w:pPr>
         <w:pStyle w:val="normal0"/>
-        <w:rPr>
-          <w:lang w:val="en-US"/>
-        </w:rPr>
       </w:pPr>
     </w:p>
     <w:p>
@@ -22143,7 +22179,6 @@
       <w:r>
         <w:rPr>
           <w:color w:val="auto"/>
-          <w:lang w:val="en-US"/>
         </w:rPr>
         <w:t>int[ ][,,][,] numbers;</w:t>
       </w:r>
@@ -22154,9 +22189,6 @@
         <w:jc w:val="center"/>
       </w:pPr>
       <w:r>
-        <w:rPr>
-          <w:lang w:val="en-US"/>
-        </w:rPr>
         <w:br/>
       </w:r>
       <w:r>
@@ -28640,12 +28672,14 @@
                     <w:rPr>
                       <w:sz w:val="18"/>
                       <w:szCs w:val="18"/>
+                      <w:lang w:val="en-US"/>
                     </w:rPr>
                   </w:pPr>
                   <w:r>
                     <w:rPr>
                       <w:sz w:val="18"/>
                       <w:szCs w:val="18"/>
+                      <w:lang w:val="en-US"/>
                     </w:rPr>
                     <w:t>t="String" OR isEnum OR</w:t>
                   </w:r>
@@ -28656,12 +28690,14 @@
                     <w:rPr>
                       <w:sz w:val="18"/>
                       <w:szCs w:val="18"/>
+                      <w:lang w:val="en-US"/>
                     </w:rPr>
                   </w:pPr>
                   <w:r>
                     <w:rPr>
                       <w:sz w:val="18"/>
                       <w:szCs w:val="18"/>
+                      <w:lang w:val="en-US"/>
                     </w:rPr>
                     <w:t>isPrimitive</w:t>
                   </w:r>
@@ -29324,7 +29360,15 @@
             <v:textbox style="mso-next-textbox:#_x0000_s1445">
               <w:txbxContent>
                 <w:p>
+                  <w:pPr>
+                    <w:rPr>
+                      <w:lang w:val="en-US"/>
+                    </w:rPr>
+                  </w:pPr>
                   <w:r>
+                    <w:rPr>
+                      <w:lang w:val="en-US"/>
+                    </w:rPr>
                     <w:t xml:space="preserve">strDecode = "for(i = 0; i &lt; longitud; i++){ " </w:t>
                   </w:r>
                 </w:p>
@@ -29424,11 +29468,25 @@
             <v:textbox style="mso-next-textbox:#_x0000_s1446">
               <w:txbxContent>
                 <w:p>
+                  <w:pPr>
+                    <w:rPr>
+                      <w:lang w:val="en-US"/>
+                    </w:rPr>
+                  </w:pPr>
                   <w:r>
+                    <w:rPr>
+                      <w:lang w:val="en-US"/>
+                    </w:rPr>
                     <w:t>strEncode = "foreach(elemento in array){ "</w:t>
                   </w:r>
                 </w:p>
-                <w:p/>
+                <w:p>
+                  <w:pPr>
+                    <w:rPr>
+                      <w:lang w:val="en-US"/>
+                    </w:rPr>
+                  </w:pPr>
+                </w:p>
               </w:txbxContent>
             </v:textbox>
           </v:shape>
@@ -29530,7 +29588,15 @@
             <v:textbox style="mso-next-textbox:#_x0000_s1410">
               <w:txbxContent>
                 <w:p>
+                  <w:pPr>
+                    <w:rPr>
+                      <w:lang w:val="en-US"/>
+                    </w:rPr>
+                  </w:pPr>
                   <w:r>
+                    <w:rPr>
+                      <w:lang w:val="en-US"/>
+                    </w:rPr>
                     <w:t>strDecode = "for(i = r.tope[0]; i &lt; r.tope[1]; i++){ "</w:t>
                   </w:r>
                 </w:p>
@@ -29641,11 +29707,25 @@
             <v:textbox style="mso-next-textbox:#_x0000_s1411">
               <w:txbxContent>
                 <w:p>
+                  <w:pPr>
+                    <w:rPr>
+                      <w:lang w:val="en-US"/>
+                    </w:rPr>
+                  </w:pPr>
                   <w:r>
+                    <w:rPr>
+                      <w:lang w:val="en-US"/>
+                    </w:rPr>
                     <w:t>strEncode = "foreach(elemento in array){ "</w:t>
                   </w:r>
                 </w:p>
-                <w:p/>
+                <w:p>
+                  <w:pPr>
+                    <w:rPr>
+                      <w:lang w:val="en-US"/>
+                    </w:rPr>
+                  </w:pPr>
+                </w:p>
               </w:txbxContent>
             </v:textbox>
           </v:shape>
@@ -29980,7 +30060,15 @@
             <v:textbox style="mso-next-textbox:#_x0000_s1467">
               <w:txbxContent>
                 <w:p>
+                  <w:pPr>
+                    <w:rPr>
+                      <w:lang w:val="en-US"/>
+                    </w:rPr>
+                  </w:pPr>
                   <w:r>
+                    <w:rPr>
+                      <w:lang w:val="en-US"/>
+                    </w:rPr>
                     <w:t xml:space="preserve">strDecode = "for(i = 0; i &lt; longitud; i++){ " </w:t>
                   </w:r>
                 </w:p>
@@ -30029,11 +30117,25 @@
             <v:textbox style="mso-next-textbox:#_x0000_s1468">
               <w:txbxContent>
                 <w:p>
+                  <w:pPr>
+                    <w:rPr>
+                      <w:lang w:val="en-US"/>
+                    </w:rPr>
+                  </w:pPr>
                   <w:r>
+                    <w:rPr>
+                      <w:lang w:val="en-US"/>
+                    </w:rPr>
                     <w:t>strEncode = "foreach(ParClaveValor in dictionary){ "</w:t>
                   </w:r>
                 </w:p>
-                <w:p/>
+                <w:p>
+                  <w:pPr>
+                    <w:rPr>
+                      <w:lang w:val="en-US"/>
+                    </w:rPr>
+                  </w:pPr>
+                </w:p>
               </w:txbxContent>
             </v:textbox>
           </v:shape>
@@ -31317,7 +31419,6 @@
       <w:r>
         <w:rPr>
           <w:noProof/>
-          <w:lang w:val="es-ES" w:eastAsia="es-ES"/>
         </w:rPr>
         <w:drawing>
           <wp:inline distT="0" distB="0" distL="0" distR="0">
@@ -32256,7 +32357,6 @@
       <w:r>
         <w:rPr>
           <w:noProof/>
-          <w:lang w:val="es-ES" w:eastAsia="es-ES"/>
         </w:rPr>
         <w:drawing>
           <wp:inline distT="0" distB="0" distL="0" distR="0">
@@ -33214,7 +33314,6 @@
       <w:r>
         <w:rPr>
           <w:noProof/>
-          <w:lang w:val="es-ES" w:eastAsia="es-ES"/>
         </w:rPr>
         <w:drawing>
           <wp:inline distT="0" distB="0" distL="0" distR="0">
@@ -34191,7 +34290,6 @@
       <w:r>
         <w:rPr>
           <w:noProof/>
-          <w:lang w:val="es-ES" w:eastAsia="es-ES"/>
         </w:rPr>
         <w:drawing>
           <wp:inline distT="0" distB="0" distL="0" distR="0">
@@ -35171,7 +35269,6 @@
       <w:r>
         <w:rPr>
           <w:noProof/>
-          <w:lang w:val="es-ES" w:eastAsia="es-ES"/>
         </w:rPr>
         <w:drawing>
           <wp:inline distT="0" distB="0" distL="0" distR="0">
@@ -36284,7 +36381,6 @@
       <w:r>
         <w:rPr>
           <w:noProof/>
-          <w:lang w:val="es-ES" w:eastAsia="es-ES"/>
         </w:rPr>
         <w:drawing>
           <wp:inline distT="0" distB="0" distL="0" distR="0">
@@ -37347,7 +37443,6 @@
       <w:r>
         <w:rPr>
           <w:noProof/>
-          <w:lang w:val="es-ES" w:eastAsia="es-ES"/>
         </w:rPr>
         <w:drawing>
           <wp:inline distT="0" distB="0" distL="0" distR="0">
@@ -38338,7 +38433,6 @@
       <w:r>
         <w:rPr>
           <w:noProof/>
-          <w:lang w:val="es-ES" w:eastAsia="es-ES"/>
         </w:rPr>
         <w:drawing>
           <wp:inline distT="0" distB="0" distL="0" distR="0">
@@ -39245,7 +39339,6 @@
       <w:r>
         <w:rPr>
           <w:noProof/>
-          <w:lang w:val="es-ES" w:eastAsia="es-ES"/>
         </w:rPr>
         <w:drawing>
           <wp:inline distT="0" distB="0" distL="0" distR="0">
@@ -40149,7 +40242,6 @@
       <w:r>
         <w:rPr>
           <w:noProof/>
-          <w:lang w:val="es-ES" w:eastAsia="es-ES"/>
         </w:rPr>
         <w:drawing>
           <wp:inline distT="0" distB="0" distL="0" distR="0">
@@ -41072,7 +41164,6 @@
       <w:r>
         <w:rPr>
           <w:noProof/>
-          <w:lang w:val="es-ES" w:eastAsia="es-ES"/>
         </w:rPr>
         <w:drawing>
           <wp:inline distT="0" distB="0" distL="0" distR="0">
@@ -41998,7 +42089,6 @@
       <w:r>
         <w:rPr>
           <w:noProof/>
-          <w:lang w:val="es-ES" w:eastAsia="es-ES"/>
         </w:rPr>
         <w:drawing>
           <wp:inline distT="0" distB="0" distL="0" distR="0">
@@ -42801,7 +42891,6 @@
       <w:r>
         <w:rPr>
           <w:noProof/>
-          <w:lang w:val="es-ES" w:eastAsia="es-ES"/>
         </w:rPr>
         <w:drawing>
           <wp:inline distT="0" distB="0" distL="0" distR="0">
@@ -43772,7 +43861,6 @@
       <w:r>
         <w:rPr>
           <w:noProof/>
-          <w:lang w:val="es-ES" w:eastAsia="es-ES"/>
         </w:rPr>
         <w:drawing>
           <wp:inline distT="0" distB="0" distL="0" distR="0">
@@ -52507,7 +52595,7 @@
           <w:rFonts w:asciiTheme="majorHAnsi" w:hAnsiTheme="majorHAnsi"/>
           <w:noProof/>
         </w:rPr>
-        <w:t>60</w:t>
+        <w:t>10</w:t>
       </w:r>
     </w:fldSimple>
   </w:p>
@@ -55007,7 +55095,7 @@
 <file path=word/charts/chart1.xml><?xml version="1.0" encoding="utf-8"?>
 <c:chartSpace xmlns:c="http://schemas.openxmlformats.org/drawingml/2006/chart" xmlns:a="http://schemas.openxmlformats.org/drawingml/2006/main" xmlns:r="http://schemas.openxmlformats.org/officeDocument/2006/relationships">
   <c:date1904 val="1"/>
-  <c:lang val="es-ES"/>
+  <c:lang val="es-ES_tradnl"/>
   <c:chart>
     <c:title>
       <c:txPr>
@@ -55017,7 +55105,7 @@
           <a:pPr>
             <a:defRPr lang="es-ES_tradnl"/>
           </a:pPr>
-          <a:endParaRPr lang="es-ES"/>
+          <a:endParaRPr lang="es-ES_tradnl"/>
         </a:p>
       </c:txPr>
     </c:title>
@@ -55094,10 +55182,10 @@
                   <c:v>103</c:v>
                 </c:pt>
                 <c:pt idx="4">
-                  <c:v>2849.3333333333544</c:v>
+                  <c:v>2849.3333333333571</c:v>
                 </c:pt>
                 <c:pt idx="5">
-                  <c:v>1665.3333333333269</c:v>
+                  <c:v>1665.333333333326</c:v>
                 </c:pt>
                 <c:pt idx="6">
                   <c:v>123</c:v>
@@ -55112,11 +55200,11 @@
             </c:numRef>
           </c:val>
         </c:ser>
-        <c:axId val="102055296"/>
-        <c:axId val="102610048"/>
+        <c:axId val="93302144"/>
+        <c:axId val="93308032"/>
       </c:barChart>
       <c:catAx>
-        <c:axId val="102055296"/>
+        <c:axId val="93302144"/>
         <c:scaling>
           <c:orientation val="minMax"/>
         </c:scaling>
@@ -55129,17 +55217,17 @@
             <a:pPr>
               <a:defRPr lang="es-ES_tradnl"/>
             </a:pPr>
-            <a:endParaRPr lang="es-ES"/>
+            <a:endParaRPr lang="es-ES_tradnl"/>
           </a:p>
         </c:txPr>
-        <c:crossAx val="102610048"/>
+        <c:crossAx val="93308032"/>
         <c:crosses val="autoZero"/>
         <c:auto val="1"/>
         <c:lblAlgn val="ctr"/>
         <c:lblOffset val="100"/>
       </c:catAx>
       <c:valAx>
-        <c:axId val="102610048"/>
+        <c:axId val="93308032"/>
         <c:scaling>
           <c:orientation val="minMax"/>
         </c:scaling>
@@ -55154,10 +55242,10 @@
             <a:pPr>
               <a:defRPr lang="es-ES_tradnl"/>
             </a:pPr>
-            <a:endParaRPr lang="es-ES"/>
+            <a:endParaRPr lang="es-ES_tradnl"/>
           </a:p>
         </c:txPr>
-        <c:crossAx val="102055296"/>
+        <c:crossAx val="93302144"/>
         <c:crosses val="autoZero"/>
         <c:crossBetween val="between"/>
       </c:valAx>
@@ -55171,7 +55259,7 @@
 <file path=word/charts/chart10.xml><?xml version="1.0" encoding="utf-8"?>
 <c:chartSpace xmlns:c="http://schemas.openxmlformats.org/drawingml/2006/chart" xmlns:a="http://schemas.openxmlformats.org/drawingml/2006/main" xmlns:r="http://schemas.openxmlformats.org/officeDocument/2006/relationships">
   <c:date1904 val="1"/>
-  <c:lang val="es-ES"/>
+  <c:lang val="es-ES_tradnl"/>
   <c:chart>
     <c:title>
       <c:txPr>
@@ -55181,7 +55269,7 @@
           <a:pPr>
             <a:defRPr lang="es-ES_tradnl"/>
           </a:pPr>
-          <a:endParaRPr lang="es-ES"/>
+          <a:endParaRPr lang="es-ES_tradnl"/>
         </a:p>
       </c:txPr>
     </c:title>
@@ -55273,11 +55361,11 @@
             </c:numRef>
           </c:val>
         </c:ser>
-        <c:axId val="102864000"/>
-        <c:axId val="102865536"/>
+        <c:axId val="100407552"/>
+        <c:axId val="100450304"/>
       </c:barChart>
       <c:catAx>
-        <c:axId val="102864000"/>
+        <c:axId val="100407552"/>
         <c:scaling>
           <c:orientation val="minMax"/>
         </c:scaling>
@@ -55290,17 +55378,17 @@
             <a:pPr>
               <a:defRPr lang="es-ES_tradnl"/>
             </a:pPr>
-            <a:endParaRPr lang="es-ES"/>
+            <a:endParaRPr lang="es-ES_tradnl"/>
           </a:p>
         </c:txPr>
-        <c:crossAx val="102865536"/>
+        <c:crossAx val="100450304"/>
         <c:crosses val="autoZero"/>
         <c:auto val="1"/>
         <c:lblAlgn val="ctr"/>
         <c:lblOffset val="100"/>
       </c:catAx>
       <c:valAx>
-        <c:axId val="102865536"/>
+        <c:axId val="100450304"/>
         <c:scaling>
           <c:orientation val="minMax"/>
         </c:scaling>
@@ -55315,10 +55403,10 @@
             <a:pPr>
               <a:defRPr lang="es-ES_tradnl"/>
             </a:pPr>
-            <a:endParaRPr lang="es-ES"/>
+            <a:endParaRPr lang="es-ES_tradnl"/>
           </a:p>
         </c:txPr>
-        <c:crossAx val="102864000"/>
+        <c:crossAx val="100407552"/>
         <c:crosses val="autoZero"/>
         <c:crossBetween val="between"/>
       </c:valAx>
@@ -55332,7 +55420,7 @@
 <file path=word/charts/chart11.xml><?xml version="1.0" encoding="utf-8"?>
 <c:chartSpace xmlns:c="http://schemas.openxmlformats.org/drawingml/2006/chart" xmlns:a="http://schemas.openxmlformats.org/drawingml/2006/main" xmlns:r="http://schemas.openxmlformats.org/officeDocument/2006/relationships">
   <c:date1904 val="1"/>
-  <c:lang val="es-ES"/>
+  <c:lang val="es-ES_tradnl"/>
   <c:chart>
     <c:title>
       <c:txPr>
@@ -55342,7 +55430,7 @@
           <a:pPr>
             <a:defRPr lang="es-ES_tradnl"/>
           </a:pPr>
-          <a:endParaRPr lang="es-ES"/>
+          <a:endParaRPr lang="es-ES_tradnl"/>
         </a:p>
       </c:txPr>
     </c:title>
@@ -55419,10 +55507,10 @@
                   <c:v>172</c:v>
                 </c:pt>
                 <c:pt idx="4">
-                  <c:v>1561.3333333333285</c:v>
+                  <c:v>1561.3333333333276</c:v>
                 </c:pt>
                 <c:pt idx="5">
-                  <c:v>1466.8333333333285</c:v>
+                  <c:v>1466.8333333333276</c:v>
                 </c:pt>
                 <c:pt idx="6">
                   <c:v>16</c:v>
@@ -55437,11 +55525,11 @@
             </c:numRef>
           </c:val>
         </c:ser>
-        <c:axId val="102881152"/>
-        <c:axId val="102882688"/>
+        <c:axId val="100469760"/>
+        <c:axId val="100479744"/>
       </c:barChart>
       <c:catAx>
-        <c:axId val="102881152"/>
+        <c:axId val="100469760"/>
         <c:scaling>
           <c:orientation val="minMax"/>
         </c:scaling>
@@ -55454,17 +55542,17 @@
             <a:pPr>
               <a:defRPr lang="es-ES_tradnl"/>
             </a:pPr>
-            <a:endParaRPr lang="es-ES"/>
+            <a:endParaRPr lang="es-ES_tradnl"/>
           </a:p>
         </c:txPr>
-        <c:crossAx val="102882688"/>
+        <c:crossAx val="100479744"/>
         <c:crosses val="autoZero"/>
         <c:auto val="1"/>
         <c:lblAlgn val="ctr"/>
         <c:lblOffset val="100"/>
       </c:catAx>
       <c:valAx>
-        <c:axId val="102882688"/>
+        <c:axId val="100479744"/>
         <c:scaling>
           <c:orientation val="minMax"/>
         </c:scaling>
@@ -55479,10 +55567,10 @@
             <a:pPr>
               <a:defRPr lang="es-ES_tradnl"/>
             </a:pPr>
-            <a:endParaRPr lang="es-ES"/>
+            <a:endParaRPr lang="es-ES_tradnl"/>
           </a:p>
         </c:txPr>
-        <c:crossAx val="102881152"/>
+        <c:crossAx val="100469760"/>
         <c:crosses val="autoZero"/>
         <c:crossBetween val="between"/>
       </c:valAx>
@@ -55496,7 +55584,7 @@
 <file path=word/charts/chart12.xml><?xml version="1.0" encoding="utf-8"?>
 <c:chartSpace xmlns:c="http://schemas.openxmlformats.org/drawingml/2006/chart" xmlns:a="http://schemas.openxmlformats.org/drawingml/2006/main" xmlns:r="http://schemas.openxmlformats.org/officeDocument/2006/relationships">
   <c:date1904 val="1"/>
-  <c:lang val="es-ES"/>
+  <c:lang val="es-ES_tradnl"/>
   <c:chart>
     <c:title>
       <c:txPr>
@@ -55506,7 +55594,7 @@
           <a:pPr>
             <a:defRPr lang="es-ES_tradnl"/>
           </a:pPr>
-          <a:endParaRPr lang="es-ES"/>
+          <a:endParaRPr lang="es-ES_tradnl"/>
         </a:p>
       </c:txPr>
     </c:title>
@@ -55601,11 +55689,11 @@
             </c:numRef>
           </c:val>
         </c:ser>
-        <c:axId val="104069760"/>
-        <c:axId val="101060992"/>
+        <c:axId val="100511744"/>
+        <c:axId val="100513280"/>
       </c:barChart>
       <c:catAx>
-        <c:axId val="104069760"/>
+        <c:axId val="100511744"/>
         <c:scaling>
           <c:orientation val="minMax"/>
         </c:scaling>
@@ -55618,17 +55706,17 @@
             <a:pPr>
               <a:defRPr lang="es-ES_tradnl"/>
             </a:pPr>
-            <a:endParaRPr lang="es-ES"/>
+            <a:endParaRPr lang="es-ES_tradnl"/>
           </a:p>
         </c:txPr>
-        <c:crossAx val="101060992"/>
+        <c:crossAx val="100513280"/>
         <c:crosses val="autoZero"/>
         <c:auto val="1"/>
         <c:lblAlgn val="ctr"/>
         <c:lblOffset val="100"/>
       </c:catAx>
       <c:valAx>
-        <c:axId val="101060992"/>
+        <c:axId val="100513280"/>
         <c:scaling>
           <c:orientation val="minMax"/>
         </c:scaling>
@@ -55643,10 +55731,10 @@
             <a:pPr>
               <a:defRPr lang="es-ES_tradnl"/>
             </a:pPr>
-            <a:endParaRPr lang="es-ES"/>
+            <a:endParaRPr lang="es-ES_tradnl"/>
           </a:p>
         </c:txPr>
-        <c:crossAx val="104069760"/>
+        <c:crossAx val="100511744"/>
         <c:crosses val="autoZero"/>
         <c:crossBetween val="between"/>
       </c:valAx>
@@ -55660,7 +55748,7 @@
 <file path=word/charts/chart13.xml><?xml version="1.0" encoding="utf-8"?>
 <c:chartSpace xmlns:c="http://schemas.openxmlformats.org/drawingml/2006/chart" xmlns:a="http://schemas.openxmlformats.org/drawingml/2006/main" xmlns:r="http://schemas.openxmlformats.org/officeDocument/2006/relationships">
   <c:date1904 val="1"/>
-  <c:lang val="es-ES"/>
+  <c:lang val="es-ES_tradnl"/>
   <c:chart>
     <c:title>
       <c:txPr>
@@ -55670,7 +55758,7 @@
           <a:pPr>
             <a:defRPr lang="es-ES_tradnl"/>
           </a:pPr>
-          <a:endParaRPr lang="es-ES"/>
+          <a:endParaRPr lang="es-ES_tradnl"/>
         </a:p>
       </c:txPr>
     </c:title>
@@ -55762,11 +55850,11 @@
             </c:numRef>
           </c:val>
         </c:ser>
-        <c:axId val="101068160"/>
-        <c:axId val="101082240"/>
+        <c:axId val="100541184"/>
+        <c:axId val="100542720"/>
       </c:barChart>
       <c:catAx>
-        <c:axId val="101068160"/>
+        <c:axId val="100541184"/>
         <c:scaling>
           <c:orientation val="minMax"/>
         </c:scaling>
@@ -55779,17 +55867,17 @@
             <a:pPr>
               <a:defRPr lang="es-ES_tradnl"/>
             </a:pPr>
-            <a:endParaRPr lang="es-ES"/>
+            <a:endParaRPr lang="es-ES_tradnl"/>
           </a:p>
         </c:txPr>
-        <c:crossAx val="101082240"/>
+        <c:crossAx val="100542720"/>
         <c:crosses val="autoZero"/>
         <c:auto val="1"/>
         <c:lblAlgn val="ctr"/>
         <c:lblOffset val="100"/>
       </c:catAx>
       <c:valAx>
-        <c:axId val="101082240"/>
+        <c:axId val="100542720"/>
         <c:scaling>
           <c:orientation val="minMax"/>
         </c:scaling>
@@ -55804,10 +55892,10 @@
             <a:pPr>
               <a:defRPr lang="es-ES_tradnl"/>
             </a:pPr>
-            <a:endParaRPr lang="es-ES"/>
+            <a:endParaRPr lang="es-ES_tradnl"/>
           </a:p>
         </c:txPr>
-        <c:crossAx val="101068160"/>
+        <c:crossAx val="100541184"/>
         <c:crosses val="autoZero"/>
         <c:crossBetween val="between"/>
       </c:valAx>
@@ -55821,7 +55909,7 @@
 <file path=word/charts/chart14.xml><?xml version="1.0" encoding="utf-8"?>
 <c:chartSpace xmlns:c="http://schemas.openxmlformats.org/drawingml/2006/chart" xmlns:a="http://schemas.openxmlformats.org/drawingml/2006/main" xmlns:r="http://schemas.openxmlformats.org/officeDocument/2006/relationships">
   <c:date1904 val="1"/>
-  <c:lang val="es-ES"/>
+  <c:lang val="es-ES_tradnl"/>
   <c:chart>
     <c:title>
       <c:txPr>
@@ -55831,7 +55919,7 @@
           <a:pPr>
             <a:defRPr lang="es-ES_tradnl"/>
           </a:pPr>
-          <a:endParaRPr lang="es-ES"/>
+          <a:endParaRPr lang="es-ES_tradnl"/>
         </a:p>
       </c:txPr>
     </c:title>
@@ -55923,11 +56011,11 @@
             </c:numRef>
           </c:val>
         </c:ser>
-        <c:axId val="101110144"/>
-        <c:axId val="101111680"/>
+        <c:axId val="100550144"/>
+        <c:axId val="100551680"/>
       </c:barChart>
       <c:catAx>
-        <c:axId val="101110144"/>
+        <c:axId val="100550144"/>
         <c:scaling>
           <c:orientation val="minMax"/>
         </c:scaling>
@@ -55940,17 +56028,17 @@
             <a:pPr>
               <a:defRPr lang="es-ES_tradnl"/>
             </a:pPr>
-            <a:endParaRPr lang="es-ES"/>
+            <a:endParaRPr lang="es-ES_tradnl"/>
           </a:p>
         </c:txPr>
-        <c:crossAx val="101111680"/>
+        <c:crossAx val="100551680"/>
         <c:crosses val="autoZero"/>
         <c:auto val="1"/>
         <c:lblAlgn val="ctr"/>
         <c:lblOffset val="100"/>
       </c:catAx>
       <c:valAx>
-        <c:axId val="101111680"/>
+        <c:axId val="100551680"/>
         <c:scaling>
           <c:orientation val="minMax"/>
         </c:scaling>
@@ -55965,10 +56053,10 @@
             <a:pPr>
               <a:defRPr lang="es-ES_tradnl"/>
             </a:pPr>
-            <a:endParaRPr lang="es-ES"/>
+            <a:endParaRPr lang="es-ES_tradnl"/>
           </a:p>
         </c:txPr>
-        <c:crossAx val="101110144"/>
+        <c:crossAx val="100550144"/>
         <c:crosses val="autoZero"/>
         <c:crossBetween val="between"/>
       </c:valAx>
@@ -55982,7 +56070,7 @@
 <file path=word/charts/chart2.xml><?xml version="1.0" encoding="utf-8"?>
 <c:chartSpace xmlns:c="http://schemas.openxmlformats.org/drawingml/2006/chart" xmlns:a="http://schemas.openxmlformats.org/drawingml/2006/main" xmlns:r="http://schemas.openxmlformats.org/officeDocument/2006/relationships">
   <c:date1904 val="1"/>
-  <c:lang val="es-ES"/>
+  <c:lang val="es-ES_tradnl"/>
   <c:chart>
     <c:title>
       <c:txPr>
@@ -55992,7 +56080,7 @@
           <a:pPr>
             <a:defRPr lang="es-ES_tradnl"/>
           </a:pPr>
-          <a:endParaRPr lang="es-ES"/>
+          <a:endParaRPr lang="es-ES_tradnl"/>
         </a:p>
       </c:txPr>
     </c:title>
@@ -56087,11 +56175,11 @@
             </c:numRef>
           </c:val>
         </c:ser>
-        <c:axId val="104032512"/>
-        <c:axId val="78729984"/>
+        <c:axId val="93315456"/>
+        <c:axId val="93316992"/>
       </c:barChart>
       <c:catAx>
-        <c:axId val="104032512"/>
+        <c:axId val="93315456"/>
         <c:scaling>
           <c:orientation val="minMax"/>
         </c:scaling>
@@ -56104,17 +56192,17 @@
             <a:pPr>
               <a:defRPr lang="es-ES_tradnl"/>
             </a:pPr>
-            <a:endParaRPr lang="es-ES"/>
+            <a:endParaRPr lang="es-ES_tradnl"/>
           </a:p>
         </c:txPr>
-        <c:crossAx val="78729984"/>
+        <c:crossAx val="93316992"/>
         <c:crosses val="autoZero"/>
         <c:auto val="1"/>
         <c:lblAlgn val="ctr"/>
         <c:lblOffset val="100"/>
       </c:catAx>
       <c:valAx>
-        <c:axId val="78729984"/>
+        <c:axId val="93316992"/>
         <c:scaling>
           <c:orientation val="minMax"/>
         </c:scaling>
@@ -56129,10 +56217,10 @@
             <a:pPr>
               <a:defRPr lang="es-ES_tradnl"/>
             </a:pPr>
-            <a:endParaRPr lang="es-ES"/>
+            <a:endParaRPr lang="es-ES_tradnl"/>
           </a:p>
         </c:txPr>
-        <c:crossAx val="104032512"/>
+        <c:crossAx val="93315456"/>
         <c:crosses val="autoZero"/>
         <c:crossBetween val="between"/>
       </c:valAx>
@@ -56146,7 +56234,7 @@
 <file path=word/charts/chart3.xml><?xml version="1.0" encoding="utf-8"?>
 <c:chartSpace xmlns:c="http://schemas.openxmlformats.org/drawingml/2006/chart" xmlns:a="http://schemas.openxmlformats.org/drawingml/2006/main" xmlns:r="http://schemas.openxmlformats.org/officeDocument/2006/relationships">
   <c:date1904 val="1"/>
-  <c:lang val="es-ES"/>
+  <c:lang val="es-ES_tradnl"/>
   <c:chart>
     <c:title>
       <c:txPr>
@@ -56156,7 +56244,7 @@
           <a:pPr>
             <a:defRPr lang="es-ES_tradnl"/>
           </a:pPr>
-          <a:endParaRPr lang="es-ES"/>
+          <a:endParaRPr lang="es-ES_tradnl"/>
         </a:p>
       </c:txPr>
     </c:title>
@@ -56248,11 +56336,11 @@
             </c:numRef>
           </c:val>
         </c:ser>
-        <c:axId val="101896192"/>
-        <c:axId val="101897728"/>
+        <c:axId val="93652096"/>
+        <c:axId val="93653632"/>
       </c:barChart>
       <c:catAx>
-        <c:axId val="101896192"/>
+        <c:axId val="93652096"/>
         <c:scaling>
           <c:orientation val="minMax"/>
         </c:scaling>
@@ -56265,17 +56353,17 @@
             <a:pPr>
               <a:defRPr lang="es-ES_tradnl"/>
             </a:pPr>
-            <a:endParaRPr lang="es-ES"/>
+            <a:endParaRPr lang="es-ES_tradnl"/>
           </a:p>
         </c:txPr>
-        <c:crossAx val="101897728"/>
+        <c:crossAx val="93653632"/>
         <c:crosses val="autoZero"/>
         <c:auto val="1"/>
         <c:lblAlgn val="ctr"/>
         <c:lblOffset val="100"/>
       </c:catAx>
       <c:valAx>
-        <c:axId val="101897728"/>
+        <c:axId val="93653632"/>
         <c:scaling>
           <c:orientation val="minMax"/>
         </c:scaling>
@@ -56290,10 +56378,10 @@
             <a:pPr>
               <a:defRPr lang="es-ES_tradnl"/>
             </a:pPr>
-            <a:endParaRPr lang="es-ES"/>
+            <a:endParaRPr lang="es-ES_tradnl"/>
           </a:p>
         </c:txPr>
-        <c:crossAx val="101896192"/>
+        <c:crossAx val="93652096"/>
         <c:crosses val="autoZero"/>
         <c:crossBetween val="between"/>
       </c:valAx>
@@ -56307,7 +56395,7 @@
 <file path=word/charts/chart4.xml><?xml version="1.0" encoding="utf-8"?>
 <c:chartSpace xmlns:c="http://schemas.openxmlformats.org/drawingml/2006/chart" xmlns:a="http://schemas.openxmlformats.org/drawingml/2006/main" xmlns:r="http://schemas.openxmlformats.org/officeDocument/2006/relationships">
   <c:date1904 val="1"/>
-  <c:lang val="es-ES"/>
+  <c:lang val="es-ES_tradnl"/>
   <c:chart>
     <c:title>
       <c:txPr>
@@ -56317,7 +56405,7 @@
           <a:pPr>
             <a:defRPr lang="es-ES_tradnl"/>
           </a:pPr>
-          <a:endParaRPr lang="es-ES"/>
+          <a:endParaRPr lang="es-ES_tradnl"/>
         </a:p>
       </c:txPr>
     </c:title>
@@ -56409,11 +56497,11 @@
             </c:numRef>
           </c:val>
         </c:ser>
-        <c:axId val="101913344"/>
-        <c:axId val="101914880"/>
+        <c:axId val="93673344"/>
+        <c:axId val="93674880"/>
       </c:barChart>
       <c:catAx>
-        <c:axId val="101913344"/>
+        <c:axId val="93673344"/>
         <c:scaling>
           <c:orientation val="minMax"/>
         </c:scaling>
@@ -56426,17 +56514,17 @@
             <a:pPr>
               <a:defRPr lang="es-ES_tradnl"/>
             </a:pPr>
-            <a:endParaRPr lang="es-ES"/>
+            <a:endParaRPr lang="es-ES_tradnl"/>
           </a:p>
         </c:txPr>
-        <c:crossAx val="101914880"/>
+        <c:crossAx val="93674880"/>
         <c:crosses val="autoZero"/>
         <c:auto val="1"/>
         <c:lblAlgn val="ctr"/>
         <c:lblOffset val="100"/>
       </c:catAx>
       <c:valAx>
-        <c:axId val="101914880"/>
+        <c:axId val="93674880"/>
         <c:scaling>
           <c:orientation val="minMax"/>
         </c:scaling>
@@ -56451,10 +56539,10 @@
             <a:pPr>
               <a:defRPr lang="es-ES_tradnl"/>
             </a:pPr>
-            <a:endParaRPr lang="es-ES"/>
+            <a:endParaRPr lang="es-ES_tradnl"/>
           </a:p>
         </c:txPr>
-        <c:crossAx val="101913344"/>
+        <c:crossAx val="93673344"/>
         <c:crosses val="autoZero"/>
         <c:crossBetween val="between"/>
       </c:valAx>
@@ -56468,7 +56556,7 @@
 <file path=word/charts/chart5.xml><?xml version="1.0" encoding="utf-8"?>
 <c:chartSpace xmlns:c="http://schemas.openxmlformats.org/drawingml/2006/chart" xmlns:a="http://schemas.openxmlformats.org/drawingml/2006/main" xmlns:r="http://schemas.openxmlformats.org/officeDocument/2006/relationships">
   <c:date1904 val="1"/>
-  <c:lang val="es-ES"/>
+  <c:lang val="es-ES_tradnl"/>
   <c:chart>
     <c:title>
       <c:txPr>
@@ -56478,7 +56566,7 @@
           <a:pPr>
             <a:defRPr lang="es-ES_tradnl"/>
           </a:pPr>
-          <a:endParaRPr lang="es-ES"/>
+          <a:endParaRPr lang="es-ES_tradnl"/>
         </a:p>
       </c:txPr>
     </c:title>
@@ -56546,7 +56634,7 @@
                   <c:v>1436</c:v>
                 </c:pt>
                 <c:pt idx="4">
-                  <c:v>3775.6666666666529</c:v>
+                  <c:v>3775.6666666666511</c:v>
                 </c:pt>
                 <c:pt idx="5">
                   <c:v>3642</c:v>
@@ -56561,11 +56649,11 @@
             </c:numRef>
           </c:val>
         </c:ser>
-        <c:axId val="102020608"/>
-        <c:axId val="102022144"/>
+        <c:axId val="93682304"/>
+        <c:axId val="93684096"/>
       </c:barChart>
       <c:catAx>
-        <c:axId val="102020608"/>
+        <c:axId val="93682304"/>
         <c:scaling>
           <c:orientation val="minMax"/>
         </c:scaling>
@@ -56578,17 +56666,17 @@
             <a:pPr>
               <a:defRPr lang="es-ES_tradnl"/>
             </a:pPr>
-            <a:endParaRPr lang="es-ES"/>
+            <a:endParaRPr lang="es-ES_tradnl"/>
           </a:p>
         </c:txPr>
-        <c:crossAx val="102022144"/>
+        <c:crossAx val="93684096"/>
         <c:crosses val="autoZero"/>
         <c:auto val="1"/>
         <c:lblAlgn val="ctr"/>
         <c:lblOffset val="100"/>
       </c:catAx>
       <c:valAx>
-        <c:axId val="102022144"/>
+        <c:axId val="93684096"/>
         <c:scaling>
           <c:orientation val="minMax"/>
         </c:scaling>
@@ -56603,10 +56691,10 @@
             <a:pPr>
               <a:defRPr lang="es-ES_tradnl"/>
             </a:pPr>
-            <a:endParaRPr lang="es-ES"/>
+            <a:endParaRPr lang="es-ES_tradnl"/>
           </a:p>
         </c:txPr>
-        <c:crossAx val="102020608"/>
+        <c:crossAx val="93682304"/>
         <c:crosses val="autoZero"/>
         <c:crossBetween val="between"/>
       </c:valAx>
@@ -56620,7 +56708,7 @@
 <file path=word/charts/chart6.xml><?xml version="1.0" encoding="utf-8"?>
 <c:chartSpace xmlns:c="http://schemas.openxmlformats.org/drawingml/2006/chart" xmlns:a="http://schemas.openxmlformats.org/drawingml/2006/main" xmlns:r="http://schemas.openxmlformats.org/officeDocument/2006/relationships">
   <c:date1904 val="1"/>
-  <c:lang val="es-ES"/>
+  <c:lang val="es-ES_tradnl"/>
   <c:chart>
     <c:plotArea>
       <c:layout/>
@@ -56690,11 +56778,11 @@
             </c:numRef>
           </c:val>
         </c:ser>
-        <c:axId val="102091008"/>
-        <c:axId val="102629376"/>
+        <c:axId val="93691264"/>
+        <c:axId val="93697152"/>
       </c:barChart>
       <c:catAx>
-        <c:axId val="102091008"/>
+        <c:axId val="93691264"/>
         <c:scaling>
           <c:orientation val="minMax"/>
         </c:scaling>
@@ -56707,17 +56795,17 @@
             <a:pPr>
               <a:defRPr lang="es-ES_tradnl"/>
             </a:pPr>
-            <a:endParaRPr lang="es-ES"/>
+            <a:endParaRPr lang="es-ES_tradnl"/>
           </a:p>
         </c:txPr>
-        <c:crossAx val="102629376"/>
+        <c:crossAx val="93697152"/>
         <c:crosses val="autoZero"/>
         <c:auto val="1"/>
         <c:lblAlgn val="ctr"/>
         <c:lblOffset val="100"/>
       </c:catAx>
       <c:valAx>
-        <c:axId val="102629376"/>
+        <c:axId val="93697152"/>
         <c:scaling>
           <c:orientation val="minMax"/>
         </c:scaling>
@@ -56732,10 +56820,10 @@
             <a:pPr>
               <a:defRPr lang="es-ES_tradnl"/>
             </a:pPr>
-            <a:endParaRPr lang="es-ES"/>
+            <a:endParaRPr lang="es-ES_tradnl"/>
           </a:p>
         </c:txPr>
-        <c:crossAx val="102091008"/>
+        <c:crossAx val="93691264"/>
         <c:crosses val="autoZero"/>
         <c:crossBetween val="between"/>
       </c:valAx>
@@ -56749,7 +56837,7 @@
 <file path=word/charts/chart7.xml><?xml version="1.0" encoding="utf-8"?>
 <c:chartSpace xmlns:c="http://schemas.openxmlformats.org/drawingml/2006/chart" xmlns:a="http://schemas.openxmlformats.org/drawingml/2006/main" xmlns:r="http://schemas.openxmlformats.org/officeDocument/2006/relationships">
   <c:date1904 val="1"/>
-  <c:lang val="es-ES"/>
+  <c:lang val="es-ES_tradnl"/>
   <c:chart>
     <c:title>
       <c:txPr>
@@ -56759,7 +56847,7 @@
           <a:pPr>
             <a:defRPr lang="es-ES_tradnl"/>
           </a:pPr>
-          <a:endParaRPr lang="es-ES"/>
+          <a:endParaRPr lang="es-ES_tradnl"/>
         </a:p>
       </c:txPr>
     </c:title>
@@ -56836,10 +56924,10 @@
                   <c:v>65</c:v>
                 </c:pt>
                 <c:pt idx="4">
-                  <c:v>1075.3333333333269</c:v>
+                  <c:v>1075.333333333326</c:v>
                 </c:pt>
                 <c:pt idx="5">
-                  <c:v>1077.3333333333269</c:v>
+                  <c:v>1077.333333333326</c:v>
                 </c:pt>
                 <c:pt idx="7">
                   <c:v>16</c:v>
@@ -56851,11 +56939,11 @@
             </c:numRef>
           </c:val>
         </c:ser>
-        <c:axId val="102648448"/>
-        <c:axId val="102662528"/>
+        <c:axId val="99311616"/>
+        <c:axId val="99313152"/>
       </c:barChart>
       <c:catAx>
-        <c:axId val="102648448"/>
+        <c:axId val="99311616"/>
         <c:scaling>
           <c:orientation val="minMax"/>
         </c:scaling>
@@ -56868,17 +56956,17 @@
             <a:pPr>
               <a:defRPr lang="es-ES_tradnl"/>
             </a:pPr>
-            <a:endParaRPr lang="es-ES"/>
+            <a:endParaRPr lang="es-ES_tradnl"/>
           </a:p>
         </c:txPr>
-        <c:crossAx val="102662528"/>
+        <c:crossAx val="99313152"/>
         <c:crosses val="autoZero"/>
         <c:auto val="1"/>
         <c:lblAlgn val="ctr"/>
         <c:lblOffset val="100"/>
       </c:catAx>
       <c:valAx>
-        <c:axId val="102662528"/>
+        <c:axId val="99313152"/>
         <c:scaling>
           <c:orientation val="minMax"/>
         </c:scaling>
@@ -56893,10 +56981,10 @@
             <a:pPr>
               <a:defRPr lang="es-ES_tradnl"/>
             </a:pPr>
-            <a:endParaRPr lang="es-ES"/>
+            <a:endParaRPr lang="es-ES_tradnl"/>
           </a:p>
         </c:txPr>
-        <c:crossAx val="102648448"/>
+        <c:crossAx val="99311616"/>
         <c:crosses val="autoZero"/>
         <c:crossBetween val="between"/>
       </c:valAx>
@@ -56910,7 +56998,7 @@
 <file path=word/charts/chart8.xml><?xml version="1.0" encoding="utf-8"?>
 <c:chartSpace xmlns:c="http://schemas.openxmlformats.org/drawingml/2006/chart" xmlns:a="http://schemas.openxmlformats.org/drawingml/2006/main" xmlns:r="http://schemas.openxmlformats.org/officeDocument/2006/relationships">
   <c:date1904 val="1"/>
-  <c:lang val="es-ES"/>
+  <c:lang val="es-ES_tradnl"/>
   <c:chart>
     <c:title>
       <c:txPr>
@@ -56920,7 +57008,7 @@
           <a:pPr>
             <a:defRPr lang="es-ES_tradnl"/>
           </a:pPr>
-          <a:endParaRPr lang="es-ES"/>
+          <a:endParaRPr lang="es-ES_tradnl"/>
         </a:p>
       </c:txPr>
     </c:title>
@@ -57012,11 +57100,11 @@
             </c:numRef>
           </c:val>
         </c:ser>
-        <c:axId val="102669696"/>
-        <c:axId val="102687872"/>
+        <c:axId val="99336960"/>
+        <c:axId val="99338496"/>
       </c:barChart>
       <c:catAx>
-        <c:axId val="102669696"/>
+        <c:axId val="99336960"/>
         <c:scaling>
           <c:orientation val="minMax"/>
         </c:scaling>
@@ -57029,17 +57117,17 @@
             <a:pPr>
               <a:defRPr lang="es-ES_tradnl"/>
             </a:pPr>
-            <a:endParaRPr lang="es-ES"/>
+            <a:endParaRPr lang="es-ES_tradnl"/>
           </a:p>
         </c:txPr>
-        <c:crossAx val="102687872"/>
+        <c:crossAx val="99338496"/>
         <c:crosses val="autoZero"/>
         <c:auto val="1"/>
         <c:lblAlgn val="ctr"/>
         <c:lblOffset val="100"/>
       </c:catAx>
       <c:valAx>
-        <c:axId val="102687872"/>
+        <c:axId val="99338496"/>
         <c:scaling>
           <c:orientation val="minMax"/>
         </c:scaling>
@@ -57054,10 +57142,10 @@
             <a:pPr>
               <a:defRPr lang="es-ES_tradnl"/>
             </a:pPr>
-            <a:endParaRPr lang="es-ES"/>
+            <a:endParaRPr lang="es-ES_tradnl"/>
           </a:p>
         </c:txPr>
-        <c:crossAx val="102669696"/>
+        <c:crossAx val="99336960"/>
         <c:crosses val="autoZero"/>
         <c:crossBetween val="between"/>
       </c:valAx>
@@ -57071,7 +57159,7 @@
 <file path=word/charts/chart9.xml><?xml version="1.0" encoding="utf-8"?>
 <c:chartSpace xmlns:c="http://schemas.openxmlformats.org/drawingml/2006/chart" xmlns:a="http://schemas.openxmlformats.org/drawingml/2006/main" xmlns:r="http://schemas.openxmlformats.org/officeDocument/2006/relationships">
   <c:date1904 val="1"/>
-  <c:lang val="es-ES"/>
+  <c:lang val="es-ES_tradnl"/>
   <c:chart>
     <c:title>
       <c:txPr>
@@ -57081,7 +57169,7 @@
           <a:pPr>
             <a:defRPr lang="es-ES_tradnl"/>
           </a:pPr>
-          <a:endParaRPr lang="es-ES"/>
+          <a:endParaRPr lang="es-ES_tradnl"/>
         </a:p>
       </c:txPr>
     </c:title>
@@ -57173,11 +57261,11 @@
             </c:numRef>
           </c:val>
         </c:ser>
-        <c:axId val="102850944"/>
-        <c:axId val="102852480"/>
+        <c:axId val="99350016"/>
+        <c:axId val="99351552"/>
       </c:barChart>
       <c:catAx>
-        <c:axId val="102850944"/>
+        <c:axId val="99350016"/>
         <c:scaling>
           <c:orientation val="minMax"/>
         </c:scaling>
@@ -57190,17 +57278,17 @@
             <a:pPr>
               <a:defRPr lang="es-ES_tradnl"/>
             </a:pPr>
-            <a:endParaRPr lang="es-ES"/>
+            <a:endParaRPr lang="es-ES_tradnl"/>
           </a:p>
         </c:txPr>
-        <c:crossAx val="102852480"/>
+        <c:crossAx val="99351552"/>
         <c:crosses val="autoZero"/>
         <c:auto val="1"/>
         <c:lblAlgn val="ctr"/>
         <c:lblOffset val="100"/>
       </c:catAx>
       <c:valAx>
-        <c:axId val="102852480"/>
+        <c:axId val="99351552"/>
         <c:scaling>
           <c:orientation val="minMax"/>
         </c:scaling>
@@ -57215,10 +57303,10 @@
             <a:pPr>
               <a:defRPr lang="es-ES_tradnl"/>
             </a:pPr>
-            <a:endParaRPr lang="es-ES"/>
+            <a:endParaRPr lang="es-ES_tradnl"/>
           </a:p>
         </c:txPr>
-        <c:crossAx val="102850944"/>
+        <c:crossAx val="99350016"/>
         <c:crosses val="autoZero"/>
         <c:crossBetween val="between"/>
       </c:valAx>

</xml_diff>

<commit_message>
Incluyendo Fases de desarrollo en la presentación
</commit_message>
<xml_diff>
--- a/Memoria/Memoria.docx
+++ b/Memoria/Memoria.docx
@@ -4062,7 +4062,7 @@
     <w:tbl>
       <w:tblPr>
         <w:tblStyle w:val="a2"/>
-        <w:tblW w:w="9639" w:type="dxa"/>
+        <w:tblW w:w="8931" w:type="dxa"/>
         <w:tblInd w:w="100" w:type="dxa"/>
         <w:tblBorders>
           <w:top w:val="single" w:sz="8" w:space="0" w:color="000000"/>
@@ -4086,7 +4086,6 @@
         <w:gridCol w:w="992"/>
         <w:gridCol w:w="709"/>
         <w:gridCol w:w="709"/>
-        <w:gridCol w:w="708"/>
       </w:tblGrid>
       <w:tr>
         <w:tc>
@@ -4423,6 +4422,78 @@
             </w:r>
           </w:p>
         </w:tc>
+      </w:tr>
+      <w:tr>
+        <w:tc>
+          <w:tcPr>
+            <w:tcW w:w="1560" w:type="dxa"/>
+            <w:tcMar>
+              <w:top w:w="100" w:type="dxa"/>
+              <w:left w:w="100" w:type="dxa"/>
+              <w:bottom w:w="100" w:type="dxa"/>
+              <w:right w:w="100" w:type="dxa"/>
+            </w:tcMar>
+          </w:tcPr>
+          <w:p>
+            <w:pPr>
+              <w:pStyle w:val="normal0"/>
+              <w:spacing w:line="240" w:lineRule="auto"/>
+              <w:rPr>
+                <w:sz w:val="18"/>
+                <w:szCs w:val="18"/>
+              </w:rPr>
+            </w:pPr>
+            <w:r>
+              <w:rPr>
+                <w:sz w:val="18"/>
+                <w:szCs w:val="18"/>
+              </w:rPr>
+              <w:t>XMLSerializer</w:t>
+            </w:r>
+          </w:p>
+        </w:tc>
+        <w:tc>
+          <w:tcPr>
+            <w:tcW w:w="850" w:type="dxa"/>
+            <w:tcMar>
+              <w:top w:w="100" w:type="dxa"/>
+              <w:left w:w="100" w:type="dxa"/>
+              <w:bottom w:w="100" w:type="dxa"/>
+              <w:right w:w="100" w:type="dxa"/>
+            </w:tcMar>
+          </w:tcPr>
+          <w:p>
+            <w:pPr>
+              <w:pStyle w:val="normal0"/>
+              <w:spacing w:line="240" w:lineRule="auto"/>
+              <w:jc w:val="center"/>
+            </w:pPr>
+            <w:r>
+              <w:t>X</w:t>
+            </w:r>
+          </w:p>
+        </w:tc>
+        <w:tc>
+          <w:tcPr>
+            <w:tcW w:w="851" w:type="dxa"/>
+            <w:tcMar>
+              <w:top w:w="100" w:type="dxa"/>
+              <w:left w:w="100" w:type="dxa"/>
+              <w:bottom w:w="100" w:type="dxa"/>
+              <w:right w:w="100" w:type="dxa"/>
+            </w:tcMar>
+          </w:tcPr>
+          <w:p>
+            <w:pPr>
+              <w:pStyle w:val="normal0"/>
+              <w:spacing w:line="240" w:lineRule="auto"/>
+              <w:jc w:val="center"/>
+            </w:pPr>
+            <w:r>
+              <w:t>X</w:t>
+            </w:r>
+          </w:p>
+        </w:tc>
         <w:tc>
           <w:tcPr>
             <w:tcW w:w="708" w:type="dxa"/>
@@ -4438,18 +4509,138 @@
               <w:pStyle w:val="normal0"/>
               <w:spacing w:line="240" w:lineRule="auto"/>
               <w:jc w:val="center"/>
-              <w:rPr>
-                <w:sz w:val="16"/>
-                <w:szCs w:val="16"/>
-              </w:rPr>
-            </w:pPr>
-            <w:r>
-              <w:rPr>
-                <w:b/>
-                <w:sz w:val="16"/>
-                <w:szCs w:val="16"/>
-              </w:rPr>
-              <w:t>Otros</w:t>
+            </w:pPr>
+            <w:r>
+              <w:t>X</w:t>
+            </w:r>
+          </w:p>
+        </w:tc>
+        <w:tc>
+          <w:tcPr>
+            <w:tcW w:w="993" w:type="dxa"/>
+            <w:tcMar>
+              <w:top w:w="100" w:type="dxa"/>
+              <w:left w:w="100" w:type="dxa"/>
+              <w:bottom w:w="100" w:type="dxa"/>
+              <w:right w:w="100" w:type="dxa"/>
+            </w:tcMar>
+          </w:tcPr>
+          <w:p>
+            <w:pPr>
+              <w:pStyle w:val="normal0"/>
+              <w:spacing w:line="240" w:lineRule="auto"/>
+              <w:jc w:val="center"/>
+            </w:pPr>
+            <w:r>
+              <w:t>-</w:t>
+            </w:r>
+          </w:p>
+        </w:tc>
+        <w:tc>
+          <w:tcPr>
+            <w:tcW w:w="708" w:type="dxa"/>
+            <w:tcMar>
+              <w:top w:w="100" w:type="dxa"/>
+              <w:left w:w="100" w:type="dxa"/>
+              <w:bottom w:w="100" w:type="dxa"/>
+              <w:right w:w="100" w:type="dxa"/>
+            </w:tcMar>
+          </w:tcPr>
+          <w:p>
+            <w:pPr>
+              <w:pStyle w:val="normal0"/>
+              <w:spacing w:line="240" w:lineRule="auto"/>
+              <w:jc w:val="center"/>
+            </w:pPr>
+            <w:r>
+              <w:t>X</w:t>
+            </w:r>
+          </w:p>
+        </w:tc>
+        <w:tc>
+          <w:tcPr>
+            <w:tcW w:w="851" w:type="dxa"/>
+            <w:tcMar>
+              <w:top w:w="100" w:type="dxa"/>
+              <w:left w:w="100" w:type="dxa"/>
+              <w:bottom w:w="100" w:type="dxa"/>
+              <w:right w:w="100" w:type="dxa"/>
+            </w:tcMar>
+          </w:tcPr>
+          <w:p>
+            <w:pPr>
+              <w:pStyle w:val="normal0"/>
+              <w:spacing w:line="240" w:lineRule="auto"/>
+              <w:jc w:val="center"/>
+            </w:pPr>
+            <w:r>
+              <w:t xml:space="preserve">  X</w:t>
+            </w:r>
+            <w:r>
+              <w:rPr>
+                <w:vertAlign w:val="superscript"/>
+              </w:rPr>
+              <w:t>(*)</w:t>
+            </w:r>
+          </w:p>
+        </w:tc>
+        <w:tc>
+          <w:tcPr>
+            <w:tcW w:w="992" w:type="dxa"/>
+            <w:tcMar>
+              <w:top w:w="100" w:type="dxa"/>
+              <w:left w:w="100" w:type="dxa"/>
+              <w:bottom w:w="100" w:type="dxa"/>
+              <w:right w:w="100" w:type="dxa"/>
+            </w:tcMar>
+          </w:tcPr>
+          <w:p>
+            <w:pPr>
+              <w:pStyle w:val="normal0"/>
+              <w:spacing w:line="240" w:lineRule="auto"/>
+              <w:jc w:val="center"/>
+            </w:pPr>
+          </w:p>
+        </w:tc>
+        <w:tc>
+          <w:tcPr>
+            <w:tcW w:w="709" w:type="dxa"/>
+            <w:tcMar>
+              <w:top w:w="100" w:type="dxa"/>
+              <w:left w:w="100" w:type="dxa"/>
+              <w:bottom w:w="100" w:type="dxa"/>
+              <w:right w:w="100" w:type="dxa"/>
+            </w:tcMar>
+          </w:tcPr>
+          <w:p>
+            <w:pPr>
+              <w:pStyle w:val="normal0"/>
+              <w:spacing w:line="240" w:lineRule="auto"/>
+              <w:jc w:val="center"/>
+            </w:pPr>
+            <w:r>
+              <w:t>X</w:t>
+            </w:r>
+          </w:p>
+        </w:tc>
+        <w:tc>
+          <w:tcPr>
+            <w:tcW w:w="709" w:type="dxa"/>
+            <w:tcMar>
+              <w:top w:w="100" w:type="dxa"/>
+              <w:left w:w="100" w:type="dxa"/>
+              <w:bottom w:w="100" w:type="dxa"/>
+              <w:right w:w="100" w:type="dxa"/>
+            </w:tcMar>
+          </w:tcPr>
+          <w:p>
+            <w:pPr>
+              <w:pStyle w:val="normal0"/>
+              <w:spacing w:line="240" w:lineRule="auto"/>
+              <w:jc w:val="center"/>
+            </w:pPr>
+            <w:r>
+              <w:t>X</w:t>
             </w:r>
           </w:p>
         </w:tc>
@@ -4479,7 +4670,24 @@
                 <w:sz w:val="18"/>
                 <w:szCs w:val="18"/>
               </w:rPr>
-              <w:t>XMLSerializer</w:t>
+              <w:t>DataContract</w:t>
+            </w:r>
+          </w:p>
+          <w:p>
+            <w:pPr>
+              <w:pStyle w:val="normal0"/>
+              <w:spacing w:line="240" w:lineRule="auto"/>
+              <w:rPr>
+                <w:sz w:val="18"/>
+                <w:szCs w:val="18"/>
+              </w:rPr>
+            </w:pPr>
+            <w:r>
+              <w:rPr>
+                <w:sz w:val="18"/>
+                <w:szCs w:val="18"/>
+              </w:rPr>
+              <w:t>Serializer</w:t>
             </w:r>
           </w:p>
         </w:tc>
@@ -4675,6 +4883,78 @@
             </w:r>
           </w:p>
         </w:tc>
+      </w:tr>
+      <w:tr>
+        <w:tc>
+          <w:tcPr>
+            <w:tcW w:w="1560" w:type="dxa"/>
+            <w:tcMar>
+              <w:top w:w="100" w:type="dxa"/>
+              <w:left w:w="100" w:type="dxa"/>
+              <w:bottom w:w="100" w:type="dxa"/>
+              <w:right w:w="100" w:type="dxa"/>
+            </w:tcMar>
+          </w:tcPr>
+          <w:p>
+            <w:pPr>
+              <w:pStyle w:val="normal0"/>
+              <w:spacing w:line="240" w:lineRule="auto"/>
+              <w:rPr>
+                <w:sz w:val="18"/>
+                <w:szCs w:val="18"/>
+              </w:rPr>
+            </w:pPr>
+            <w:r>
+              <w:rPr>
+                <w:sz w:val="18"/>
+                <w:szCs w:val="18"/>
+              </w:rPr>
+              <w:t>BinaryFormatter</w:t>
+            </w:r>
+          </w:p>
+        </w:tc>
+        <w:tc>
+          <w:tcPr>
+            <w:tcW w:w="850" w:type="dxa"/>
+            <w:tcMar>
+              <w:top w:w="100" w:type="dxa"/>
+              <w:left w:w="100" w:type="dxa"/>
+              <w:bottom w:w="100" w:type="dxa"/>
+              <w:right w:w="100" w:type="dxa"/>
+            </w:tcMar>
+          </w:tcPr>
+          <w:p>
+            <w:pPr>
+              <w:pStyle w:val="normal0"/>
+              <w:spacing w:line="240" w:lineRule="auto"/>
+              <w:jc w:val="center"/>
+            </w:pPr>
+            <w:r>
+              <w:t>X</w:t>
+            </w:r>
+          </w:p>
+        </w:tc>
+        <w:tc>
+          <w:tcPr>
+            <w:tcW w:w="851" w:type="dxa"/>
+            <w:tcMar>
+              <w:top w:w="100" w:type="dxa"/>
+              <w:left w:w="100" w:type="dxa"/>
+              <w:bottom w:w="100" w:type="dxa"/>
+              <w:right w:w="100" w:type="dxa"/>
+            </w:tcMar>
+          </w:tcPr>
+          <w:p>
+            <w:pPr>
+              <w:pStyle w:val="normal0"/>
+              <w:spacing w:line="240" w:lineRule="auto"/>
+              <w:jc w:val="center"/>
+            </w:pPr>
+            <w:r>
+              <w:t>X</w:t>
+            </w:r>
+          </w:p>
+        </w:tc>
         <w:tc>
           <w:tcPr>
             <w:tcW w:w="708" w:type="dxa"/>
@@ -4691,6 +4971,135 @@
               <w:spacing w:line="240" w:lineRule="auto"/>
               <w:jc w:val="center"/>
             </w:pPr>
+            <w:r>
+              <w:t xml:space="preserve">X </w:t>
+            </w:r>
+          </w:p>
+        </w:tc>
+        <w:tc>
+          <w:tcPr>
+            <w:tcW w:w="993" w:type="dxa"/>
+            <w:tcMar>
+              <w:top w:w="100" w:type="dxa"/>
+              <w:left w:w="100" w:type="dxa"/>
+              <w:bottom w:w="100" w:type="dxa"/>
+              <w:right w:w="100" w:type="dxa"/>
+            </w:tcMar>
+          </w:tcPr>
+          <w:p>
+            <w:pPr>
+              <w:pStyle w:val="normal0"/>
+              <w:spacing w:line="240" w:lineRule="auto"/>
+              <w:jc w:val="center"/>
+            </w:pPr>
+            <w:r>
+              <w:t>X</w:t>
+            </w:r>
+          </w:p>
+        </w:tc>
+        <w:tc>
+          <w:tcPr>
+            <w:tcW w:w="708" w:type="dxa"/>
+            <w:tcMar>
+              <w:top w:w="100" w:type="dxa"/>
+              <w:left w:w="100" w:type="dxa"/>
+              <w:bottom w:w="100" w:type="dxa"/>
+              <w:right w:w="100" w:type="dxa"/>
+            </w:tcMar>
+          </w:tcPr>
+          <w:p>
+            <w:pPr>
+              <w:pStyle w:val="normal0"/>
+              <w:spacing w:line="240" w:lineRule="auto"/>
+              <w:jc w:val="center"/>
+            </w:pPr>
+            <w:r>
+              <w:t>X</w:t>
+            </w:r>
+          </w:p>
+        </w:tc>
+        <w:tc>
+          <w:tcPr>
+            <w:tcW w:w="851" w:type="dxa"/>
+            <w:tcMar>
+              <w:top w:w="100" w:type="dxa"/>
+              <w:left w:w="100" w:type="dxa"/>
+              <w:bottom w:w="100" w:type="dxa"/>
+              <w:right w:w="100" w:type="dxa"/>
+            </w:tcMar>
+          </w:tcPr>
+          <w:p>
+            <w:pPr>
+              <w:pStyle w:val="normal0"/>
+              <w:spacing w:line="240" w:lineRule="auto"/>
+              <w:jc w:val="center"/>
+            </w:pPr>
+            <w:r>
+              <w:t>-</w:t>
+            </w:r>
+          </w:p>
+        </w:tc>
+        <w:tc>
+          <w:tcPr>
+            <w:tcW w:w="992" w:type="dxa"/>
+            <w:tcMar>
+              <w:top w:w="100" w:type="dxa"/>
+              <w:left w:w="100" w:type="dxa"/>
+              <w:bottom w:w="100" w:type="dxa"/>
+              <w:right w:w="100" w:type="dxa"/>
+            </w:tcMar>
+          </w:tcPr>
+          <w:p>
+            <w:pPr>
+              <w:pStyle w:val="normal0"/>
+              <w:spacing w:line="240" w:lineRule="auto"/>
+              <w:jc w:val="center"/>
+            </w:pPr>
+            <w:r>
+              <w:t>X</w:t>
+            </w:r>
+          </w:p>
+        </w:tc>
+        <w:tc>
+          <w:tcPr>
+            <w:tcW w:w="709" w:type="dxa"/>
+            <w:tcMar>
+              <w:top w:w="100" w:type="dxa"/>
+              <w:left w:w="100" w:type="dxa"/>
+              <w:bottom w:w="100" w:type="dxa"/>
+              <w:right w:w="100" w:type="dxa"/>
+            </w:tcMar>
+          </w:tcPr>
+          <w:p>
+            <w:pPr>
+              <w:pStyle w:val="normal0"/>
+              <w:spacing w:line="240" w:lineRule="auto"/>
+              <w:jc w:val="center"/>
+            </w:pPr>
+            <w:r>
+              <w:t>X</w:t>
+            </w:r>
+          </w:p>
+        </w:tc>
+        <w:tc>
+          <w:tcPr>
+            <w:tcW w:w="709" w:type="dxa"/>
+            <w:tcMar>
+              <w:top w:w="100" w:type="dxa"/>
+              <w:left w:w="100" w:type="dxa"/>
+              <w:bottom w:w="100" w:type="dxa"/>
+              <w:right w:w="100" w:type="dxa"/>
+            </w:tcMar>
+          </w:tcPr>
+          <w:p>
+            <w:pPr>
+              <w:pStyle w:val="normal0"/>
+              <w:spacing w:line="240" w:lineRule="auto"/>
+              <w:jc w:val="center"/>
+            </w:pPr>
+            <w:r>
+              <w:t>X</w:t>
+            </w:r>
           </w:p>
         </w:tc>
       </w:tr>
@@ -4719,24 +5128,7 @@
                 <w:sz w:val="18"/>
                 <w:szCs w:val="18"/>
               </w:rPr>
-              <w:t>DataContract</w:t>
-            </w:r>
-          </w:p>
-          <w:p>
-            <w:pPr>
-              <w:pStyle w:val="normal0"/>
-              <w:spacing w:line="240" w:lineRule="auto"/>
-              <w:rPr>
-                <w:sz w:val="18"/>
-                <w:szCs w:val="18"/>
-              </w:rPr>
-            </w:pPr>
-            <w:r>
-              <w:rPr>
-                <w:sz w:val="18"/>
-                <w:szCs w:val="18"/>
-              </w:rPr>
-              <w:t>Serializer</w:t>
+              <w:t>SOAPFormatter</w:t>
             </w:r>
           </w:p>
         </w:tc>
@@ -4862,13 +5254,7 @@
               <w:jc w:val="center"/>
             </w:pPr>
             <w:r>
-              <w:t xml:space="preserve">  X</w:t>
-            </w:r>
-            <w:r>
-              <w:rPr>
-                <w:vertAlign w:val="superscript"/>
-              </w:rPr>
-              <w:t>(*)</w:t>
+              <w:t>-</w:t>
             </w:r>
           </w:p>
         </w:tc>
@@ -4888,6 +5274,9 @@
               <w:spacing w:line="240" w:lineRule="auto"/>
               <w:jc w:val="center"/>
             </w:pPr>
+            <w:r>
+              <w:t>X</w:t>
+            </w:r>
           </w:p>
         </w:tc>
         <w:tc>
@@ -4932,6 +5321,78 @@
             </w:r>
           </w:p>
         </w:tc>
+      </w:tr>
+      <w:tr>
+        <w:tc>
+          <w:tcPr>
+            <w:tcW w:w="1560" w:type="dxa"/>
+            <w:tcMar>
+              <w:top w:w="100" w:type="dxa"/>
+              <w:left w:w="100" w:type="dxa"/>
+              <w:bottom w:w="100" w:type="dxa"/>
+              <w:right w:w="100" w:type="dxa"/>
+            </w:tcMar>
+          </w:tcPr>
+          <w:p>
+            <w:pPr>
+              <w:pStyle w:val="normal0"/>
+              <w:spacing w:line="240" w:lineRule="auto"/>
+              <w:rPr>
+                <w:sz w:val="18"/>
+                <w:szCs w:val="18"/>
+              </w:rPr>
+            </w:pPr>
+            <w:r>
+              <w:rPr>
+                <w:sz w:val="18"/>
+                <w:szCs w:val="18"/>
+              </w:rPr>
+              <w:t>SharpSerializer</w:t>
+            </w:r>
+          </w:p>
+        </w:tc>
+        <w:tc>
+          <w:tcPr>
+            <w:tcW w:w="850" w:type="dxa"/>
+            <w:tcMar>
+              <w:top w:w="100" w:type="dxa"/>
+              <w:left w:w="100" w:type="dxa"/>
+              <w:bottom w:w="100" w:type="dxa"/>
+              <w:right w:w="100" w:type="dxa"/>
+            </w:tcMar>
+          </w:tcPr>
+          <w:p>
+            <w:pPr>
+              <w:pStyle w:val="normal0"/>
+              <w:spacing w:line="240" w:lineRule="auto"/>
+              <w:jc w:val="center"/>
+            </w:pPr>
+            <w:r>
+              <w:t>X</w:t>
+            </w:r>
+          </w:p>
+        </w:tc>
+        <w:tc>
+          <w:tcPr>
+            <w:tcW w:w="851" w:type="dxa"/>
+            <w:tcMar>
+              <w:top w:w="100" w:type="dxa"/>
+              <w:left w:w="100" w:type="dxa"/>
+              <w:bottom w:w="100" w:type="dxa"/>
+              <w:right w:w="100" w:type="dxa"/>
+            </w:tcMar>
+          </w:tcPr>
+          <w:p>
+            <w:pPr>
+              <w:pStyle w:val="normal0"/>
+              <w:spacing w:line="240" w:lineRule="auto"/>
+              <w:jc w:val="center"/>
+            </w:pPr>
+            <w:r>
+              <w:t>-</w:t>
+            </w:r>
+          </w:p>
+        </w:tc>
         <w:tc>
           <w:tcPr>
             <w:tcW w:w="708" w:type="dxa"/>
@@ -4948,6 +5409,135 @@
               <w:spacing w:line="240" w:lineRule="auto"/>
               <w:jc w:val="center"/>
             </w:pPr>
+            <w:r>
+              <w:t>X</w:t>
+            </w:r>
+          </w:p>
+        </w:tc>
+        <w:tc>
+          <w:tcPr>
+            <w:tcW w:w="993" w:type="dxa"/>
+            <w:tcMar>
+              <w:top w:w="100" w:type="dxa"/>
+              <w:left w:w="100" w:type="dxa"/>
+              <w:bottom w:w="100" w:type="dxa"/>
+              <w:right w:w="100" w:type="dxa"/>
+            </w:tcMar>
+          </w:tcPr>
+          <w:p>
+            <w:pPr>
+              <w:pStyle w:val="normal0"/>
+              <w:spacing w:line="240" w:lineRule="auto"/>
+              <w:jc w:val="center"/>
+            </w:pPr>
+            <w:r>
+              <w:t>X</w:t>
+            </w:r>
+          </w:p>
+        </w:tc>
+        <w:tc>
+          <w:tcPr>
+            <w:tcW w:w="708" w:type="dxa"/>
+            <w:tcMar>
+              <w:top w:w="100" w:type="dxa"/>
+              <w:left w:w="100" w:type="dxa"/>
+              <w:bottom w:w="100" w:type="dxa"/>
+              <w:right w:w="100" w:type="dxa"/>
+            </w:tcMar>
+          </w:tcPr>
+          <w:p>
+            <w:pPr>
+              <w:pStyle w:val="normal0"/>
+              <w:spacing w:line="240" w:lineRule="auto"/>
+              <w:jc w:val="center"/>
+            </w:pPr>
+            <w:r>
+              <w:t>X</w:t>
+            </w:r>
+          </w:p>
+        </w:tc>
+        <w:tc>
+          <w:tcPr>
+            <w:tcW w:w="851" w:type="dxa"/>
+            <w:tcMar>
+              <w:top w:w="100" w:type="dxa"/>
+              <w:left w:w="100" w:type="dxa"/>
+              <w:bottom w:w="100" w:type="dxa"/>
+              <w:right w:w="100" w:type="dxa"/>
+            </w:tcMar>
+          </w:tcPr>
+          <w:p>
+            <w:pPr>
+              <w:pStyle w:val="normal0"/>
+              <w:spacing w:line="240" w:lineRule="auto"/>
+              <w:jc w:val="center"/>
+            </w:pPr>
+            <w:r>
+              <w:t>X</w:t>
+            </w:r>
+          </w:p>
+        </w:tc>
+        <w:tc>
+          <w:tcPr>
+            <w:tcW w:w="992" w:type="dxa"/>
+            <w:tcMar>
+              <w:top w:w="100" w:type="dxa"/>
+              <w:left w:w="100" w:type="dxa"/>
+              <w:bottom w:w="100" w:type="dxa"/>
+              <w:right w:w="100" w:type="dxa"/>
+            </w:tcMar>
+          </w:tcPr>
+          <w:p>
+            <w:pPr>
+              <w:pStyle w:val="normal0"/>
+              <w:spacing w:line="240" w:lineRule="auto"/>
+              <w:jc w:val="center"/>
+            </w:pPr>
+            <w:r>
+              <w:t>X</w:t>
+            </w:r>
+          </w:p>
+        </w:tc>
+        <w:tc>
+          <w:tcPr>
+            <w:tcW w:w="709" w:type="dxa"/>
+            <w:tcMar>
+              <w:top w:w="100" w:type="dxa"/>
+              <w:left w:w="100" w:type="dxa"/>
+              <w:bottom w:w="100" w:type="dxa"/>
+              <w:right w:w="100" w:type="dxa"/>
+            </w:tcMar>
+          </w:tcPr>
+          <w:p>
+            <w:pPr>
+              <w:pStyle w:val="normal0"/>
+              <w:spacing w:line="240" w:lineRule="auto"/>
+              <w:jc w:val="center"/>
+            </w:pPr>
+            <w:r>
+              <w:t>X</w:t>
+            </w:r>
+          </w:p>
+        </w:tc>
+        <w:tc>
+          <w:tcPr>
+            <w:tcW w:w="709" w:type="dxa"/>
+            <w:tcMar>
+              <w:top w:w="100" w:type="dxa"/>
+              <w:left w:w="100" w:type="dxa"/>
+              <w:bottom w:w="100" w:type="dxa"/>
+              <w:right w:w="100" w:type="dxa"/>
+            </w:tcMar>
+          </w:tcPr>
+          <w:p>
+            <w:pPr>
+              <w:pStyle w:val="normal0"/>
+              <w:spacing w:line="240" w:lineRule="auto"/>
+              <w:jc w:val="center"/>
+            </w:pPr>
+            <w:r>
+              <w:t>X</w:t>
+            </w:r>
           </w:p>
         </w:tc>
       </w:tr>
@@ -4976,7 +5566,7 @@
                 <w:sz w:val="18"/>
                 <w:szCs w:val="18"/>
               </w:rPr>
-              <w:t>BinaryFormatter</w:t>
+              <w:t>NetSerializer</w:t>
             </w:r>
           </w:p>
         </w:tc>
@@ -5039,7 +5629,7 @@
               <w:jc w:val="center"/>
             </w:pPr>
             <w:r>
-              <w:t xml:space="preserve">X </w:t>
+              <w:t>X</w:t>
             </w:r>
           </w:p>
         </w:tc>
@@ -5059,9 +5649,6 @@
               <w:spacing w:line="240" w:lineRule="auto"/>
               <w:jc w:val="center"/>
             </w:pPr>
-            <w:r>
-              <w:t>X</w:t>
-            </w:r>
           </w:p>
         </w:tc>
         <w:tc>
@@ -5080,9 +5667,6 @@
               <w:spacing w:line="240" w:lineRule="auto"/>
               <w:jc w:val="center"/>
             </w:pPr>
-            <w:r>
-              <w:t>X</w:t>
-            </w:r>
           </w:p>
         </w:tc>
         <w:tc>
@@ -5102,7 +5686,7 @@
               <w:jc w:val="center"/>
             </w:pPr>
             <w:r>
-              <w:t>-</w:t>
+              <w:t>X</w:t>
             </w:r>
           </w:p>
         </w:tc>
@@ -5122,9 +5706,6 @@
               <w:spacing w:line="240" w:lineRule="auto"/>
               <w:jc w:val="center"/>
             </w:pPr>
-            <w:r>
-              <w:t>X</w:t>
-            </w:r>
           </w:p>
         </w:tc>
         <w:tc>
@@ -5169,6 +5750,78 @@
             </w:r>
           </w:p>
         </w:tc>
+      </w:tr>
+      <w:tr>
+        <w:tc>
+          <w:tcPr>
+            <w:tcW w:w="1560" w:type="dxa"/>
+            <w:tcMar>
+              <w:top w:w="100" w:type="dxa"/>
+              <w:left w:w="100" w:type="dxa"/>
+              <w:bottom w:w="100" w:type="dxa"/>
+              <w:right w:w="100" w:type="dxa"/>
+            </w:tcMar>
+          </w:tcPr>
+          <w:p>
+            <w:pPr>
+              <w:pStyle w:val="normal0"/>
+              <w:spacing w:line="240" w:lineRule="auto"/>
+              <w:rPr>
+                <w:sz w:val="18"/>
+                <w:szCs w:val="18"/>
+              </w:rPr>
+            </w:pPr>
+            <w:r>
+              <w:rPr>
+                <w:sz w:val="18"/>
+                <w:szCs w:val="18"/>
+              </w:rPr>
+              <w:t>Protobuf-net</w:t>
+            </w:r>
+          </w:p>
+        </w:tc>
+        <w:tc>
+          <w:tcPr>
+            <w:tcW w:w="850" w:type="dxa"/>
+            <w:tcMar>
+              <w:top w:w="100" w:type="dxa"/>
+              <w:left w:w="100" w:type="dxa"/>
+              <w:bottom w:w="100" w:type="dxa"/>
+              <w:right w:w="100" w:type="dxa"/>
+            </w:tcMar>
+          </w:tcPr>
+          <w:p>
+            <w:pPr>
+              <w:pStyle w:val="normal0"/>
+              <w:spacing w:line="240" w:lineRule="auto"/>
+              <w:jc w:val="center"/>
+            </w:pPr>
+            <w:r>
+              <w:t>X</w:t>
+            </w:r>
+          </w:p>
+        </w:tc>
+        <w:tc>
+          <w:tcPr>
+            <w:tcW w:w="851" w:type="dxa"/>
+            <w:tcMar>
+              <w:top w:w="100" w:type="dxa"/>
+              <w:left w:w="100" w:type="dxa"/>
+              <w:bottom w:w="100" w:type="dxa"/>
+              <w:right w:w="100" w:type="dxa"/>
+            </w:tcMar>
+          </w:tcPr>
+          <w:p>
+            <w:pPr>
+              <w:pStyle w:val="normal0"/>
+              <w:spacing w:line="240" w:lineRule="auto"/>
+              <w:jc w:val="center"/>
+            </w:pPr>
+            <w:r>
+              <w:t>X</w:t>
+            </w:r>
+          </w:p>
+        </w:tc>
         <w:tc>
           <w:tcPr>
             <w:tcW w:w="708" w:type="dxa"/>
@@ -5185,6 +5838,141 @@
               <w:spacing w:line="240" w:lineRule="auto"/>
               <w:jc w:val="center"/>
             </w:pPr>
+            <w:r>
+              <w:t>X</w:t>
+            </w:r>
+          </w:p>
+        </w:tc>
+        <w:tc>
+          <w:tcPr>
+            <w:tcW w:w="993" w:type="dxa"/>
+            <w:tcMar>
+              <w:top w:w="100" w:type="dxa"/>
+              <w:left w:w="100" w:type="dxa"/>
+              <w:bottom w:w="100" w:type="dxa"/>
+              <w:right w:w="100" w:type="dxa"/>
+            </w:tcMar>
+          </w:tcPr>
+          <w:p>
+            <w:pPr>
+              <w:pStyle w:val="normal0"/>
+              <w:spacing w:line="240" w:lineRule="auto"/>
+              <w:jc w:val="center"/>
+            </w:pPr>
+            <w:r>
+              <w:t>-</w:t>
+            </w:r>
+          </w:p>
+        </w:tc>
+        <w:tc>
+          <w:tcPr>
+            <w:tcW w:w="708" w:type="dxa"/>
+            <w:tcMar>
+              <w:top w:w="100" w:type="dxa"/>
+              <w:left w:w="100" w:type="dxa"/>
+              <w:bottom w:w="100" w:type="dxa"/>
+              <w:right w:w="100" w:type="dxa"/>
+            </w:tcMar>
+          </w:tcPr>
+          <w:p>
+            <w:pPr>
+              <w:pStyle w:val="normal0"/>
+              <w:spacing w:line="240" w:lineRule="auto"/>
+              <w:jc w:val="center"/>
+            </w:pPr>
+            <w:r>
+              <w:t>X</w:t>
+            </w:r>
+          </w:p>
+        </w:tc>
+        <w:tc>
+          <w:tcPr>
+            <w:tcW w:w="851" w:type="dxa"/>
+            <w:tcMar>
+              <w:top w:w="100" w:type="dxa"/>
+              <w:left w:w="100" w:type="dxa"/>
+              <w:bottom w:w="100" w:type="dxa"/>
+              <w:right w:w="100" w:type="dxa"/>
+            </w:tcMar>
+          </w:tcPr>
+          <w:p>
+            <w:pPr>
+              <w:pStyle w:val="normal0"/>
+              <w:spacing w:line="240" w:lineRule="auto"/>
+              <w:jc w:val="center"/>
+            </w:pPr>
+            <w:r>
+              <w:t>X</w:t>
+            </w:r>
+          </w:p>
+        </w:tc>
+        <w:tc>
+          <w:tcPr>
+            <w:tcW w:w="992" w:type="dxa"/>
+            <w:tcMar>
+              <w:top w:w="100" w:type="dxa"/>
+              <w:left w:w="100" w:type="dxa"/>
+              <w:bottom w:w="100" w:type="dxa"/>
+              <w:right w:w="100" w:type="dxa"/>
+            </w:tcMar>
+          </w:tcPr>
+          <w:p>
+            <w:pPr>
+              <w:pStyle w:val="normal0"/>
+              <w:spacing w:line="240" w:lineRule="auto"/>
+              <w:jc w:val="center"/>
+            </w:pPr>
+            <w:r>
+              <w:t>X</w:t>
+            </w:r>
+          </w:p>
+        </w:tc>
+        <w:tc>
+          <w:tcPr>
+            <w:tcW w:w="709" w:type="dxa"/>
+            <w:tcMar>
+              <w:top w:w="100" w:type="dxa"/>
+              <w:left w:w="100" w:type="dxa"/>
+              <w:bottom w:w="100" w:type="dxa"/>
+              <w:right w:w="100" w:type="dxa"/>
+            </w:tcMar>
+          </w:tcPr>
+          <w:p>
+            <w:pPr>
+              <w:pStyle w:val="normal0"/>
+              <w:spacing w:line="240" w:lineRule="auto"/>
+              <w:jc w:val="center"/>
+            </w:pPr>
+            <w:r>
+              <w:t>X</w:t>
+            </w:r>
+            <w:r>
+              <w:rPr>
+                <w:vertAlign w:val="superscript"/>
+              </w:rPr>
+              <w:t>(?)</w:t>
+            </w:r>
+          </w:p>
+        </w:tc>
+        <w:tc>
+          <w:tcPr>
+            <w:tcW w:w="709" w:type="dxa"/>
+            <w:tcMar>
+              <w:top w:w="100" w:type="dxa"/>
+              <w:left w:w="100" w:type="dxa"/>
+              <w:bottom w:w="100" w:type="dxa"/>
+              <w:right w:w="100" w:type="dxa"/>
+            </w:tcMar>
+          </w:tcPr>
+          <w:p>
+            <w:pPr>
+              <w:pStyle w:val="normal0"/>
+              <w:spacing w:line="240" w:lineRule="auto"/>
+              <w:jc w:val="center"/>
+            </w:pPr>
+            <w:r>
+              <w:t>X</w:t>
+            </w:r>
           </w:p>
         </w:tc>
       </w:tr>
@@ -5204,16 +5992,21 @@
               <w:pStyle w:val="normal0"/>
               <w:spacing w:line="240" w:lineRule="auto"/>
               <w:rPr>
+                <w:i/>
                 <w:sz w:val="18"/>
                 <w:szCs w:val="18"/>
-              </w:rPr>
-            </w:pPr>
-            <w:r>
-              <w:rPr>
+                <w:highlight w:val="green"/>
+              </w:rPr>
+            </w:pPr>
+            <w:r>
+              <w:rPr>
+                <w:i/>
                 <w:sz w:val="18"/>
                 <w:szCs w:val="18"/>
-              </w:rPr>
-              <w:t>SOAPFormatter</w:t>
+                <w:highlight w:val="green"/>
+                <w:u w:val="single"/>
+              </w:rPr>
+              <w:t>HiperSerializer</w:t>
             </w:r>
           </w:p>
         </w:tc>
@@ -5232,8 +6025,15 @@
               <w:pStyle w:val="normal0"/>
               <w:spacing w:line="240" w:lineRule="auto"/>
               <w:jc w:val="center"/>
-            </w:pPr>
-            <w:r>
+              <w:rPr>
+                <w:highlight w:val="green"/>
+              </w:rPr>
+            </w:pPr>
+            <w:r>
+              <w:rPr>
+                <w:sz w:val="24"/>
+                <w:highlight w:val="green"/>
+              </w:rPr>
               <w:t>X</w:t>
             </w:r>
           </w:p>
@@ -5253,8 +6053,15 @@
               <w:pStyle w:val="normal0"/>
               <w:spacing w:line="240" w:lineRule="auto"/>
               <w:jc w:val="center"/>
-            </w:pPr>
-            <w:r>
+              <w:rPr>
+                <w:highlight w:val="green"/>
+              </w:rPr>
+            </w:pPr>
+            <w:r>
+              <w:rPr>
+                <w:sz w:val="24"/>
+                <w:highlight w:val="green"/>
+              </w:rPr>
               <w:t>X</w:t>
             </w:r>
           </w:p>
@@ -5274,8 +6081,15 @@
               <w:pStyle w:val="normal0"/>
               <w:spacing w:line="240" w:lineRule="auto"/>
               <w:jc w:val="center"/>
-            </w:pPr>
-            <w:r>
+              <w:rPr>
+                <w:highlight w:val="green"/>
+              </w:rPr>
+            </w:pPr>
+            <w:r>
+              <w:rPr>
+                <w:sz w:val="24"/>
+                <w:highlight w:val="green"/>
+              </w:rPr>
               <w:t>X</w:t>
             </w:r>
           </w:p>
@@ -5295,9 +6109,16 @@
               <w:pStyle w:val="normal0"/>
               <w:spacing w:line="240" w:lineRule="auto"/>
               <w:jc w:val="center"/>
-            </w:pPr>
-            <w:r>
-              <w:t>-</w:t>
+              <w:rPr>
+                <w:highlight w:val="green"/>
+              </w:rPr>
+            </w:pPr>
+            <w:r>
+              <w:rPr>
+                <w:sz w:val="24"/>
+                <w:highlight w:val="green"/>
+              </w:rPr>
+              <w:t>X</w:t>
             </w:r>
           </w:p>
         </w:tc>
@@ -5316,8 +6137,15 @@
               <w:pStyle w:val="normal0"/>
               <w:spacing w:line="240" w:lineRule="auto"/>
               <w:jc w:val="center"/>
-            </w:pPr>
-            <w:r>
+              <w:rPr>
+                <w:highlight w:val="green"/>
+              </w:rPr>
+            </w:pPr>
+            <w:r>
+              <w:rPr>
+                <w:sz w:val="24"/>
+                <w:highlight w:val="green"/>
+              </w:rPr>
               <w:t>X</w:t>
             </w:r>
           </w:p>
@@ -5337,9 +6165,16 @@
               <w:pStyle w:val="normal0"/>
               <w:spacing w:line="240" w:lineRule="auto"/>
               <w:jc w:val="center"/>
-            </w:pPr>
-            <w:r>
-              <w:t>-</w:t>
+              <w:rPr>
+                <w:highlight w:val="green"/>
+              </w:rPr>
+            </w:pPr>
+            <w:r>
+              <w:rPr>
+                <w:sz w:val="24"/>
+                <w:highlight w:val="green"/>
+              </w:rPr>
+              <w:t>X</w:t>
             </w:r>
           </w:p>
         </w:tc>
@@ -5358,8 +6193,15 @@
               <w:pStyle w:val="normal0"/>
               <w:spacing w:line="240" w:lineRule="auto"/>
               <w:jc w:val="center"/>
-            </w:pPr>
-            <w:r>
+              <w:rPr>
+                <w:highlight w:val="green"/>
+              </w:rPr>
+            </w:pPr>
+            <w:r>
+              <w:rPr>
+                <w:sz w:val="24"/>
+                <w:highlight w:val="green"/>
+              </w:rPr>
               <w:t>X</w:t>
             </w:r>
           </w:p>
@@ -5379,8 +6221,15 @@
               <w:pStyle w:val="normal0"/>
               <w:spacing w:line="240" w:lineRule="auto"/>
               <w:jc w:val="center"/>
-            </w:pPr>
-            <w:r>
+              <w:rPr>
+                <w:highlight w:val="green"/>
+              </w:rPr>
+            </w:pPr>
+            <w:r>
+              <w:rPr>
+                <w:sz w:val="24"/>
+                <w:highlight w:val="green"/>
+              </w:rPr>
               <w:t>X</w:t>
             </w:r>
           </w:p>
@@ -5388,1043 +6237,6 @@
         <w:tc>
           <w:tcPr>
             <w:tcW w:w="709" w:type="dxa"/>
-            <w:tcMar>
-              <w:top w:w="100" w:type="dxa"/>
-              <w:left w:w="100" w:type="dxa"/>
-              <w:bottom w:w="100" w:type="dxa"/>
-              <w:right w:w="100" w:type="dxa"/>
-            </w:tcMar>
-          </w:tcPr>
-          <w:p>
-            <w:pPr>
-              <w:pStyle w:val="normal0"/>
-              <w:spacing w:line="240" w:lineRule="auto"/>
-              <w:jc w:val="center"/>
-            </w:pPr>
-            <w:r>
-              <w:t>X</w:t>
-            </w:r>
-          </w:p>
-        </w:tc>
-        <w:tc>
-          <w:tcPr>
-            <w:tcW w:w="708" w:type="dxa"/>
-            <w:tcMar>
-              <w:top w:w="100" w:type="dxa"/>
-              <w:left w:w="100" w:type="dxa"/>
-              <w:bottom w:w="100" w:type="dxa"/>
-              <w:right w:w="100" w:type="dxa"/>
-            </w:tcMar>
-          </w:tcPr>
-          <w:p>
-            <w:pPr>
-              <w:pStyle w:val="normal0"/>
-              <w:spacing w:line="240" w:lineRule="auto"/>
-              <w:jc w:val="center"/>
-            </w:pPr>
-            <w:r>
-              <w:t>X</w:t>
-            </w:r>
-          </w:p>
-        </w:tc>
-      </w:tr>
-      <w:tr>
-        <w:tc>
-          <w:tcPr>
-            <w:tcW w:w="1560" w:type="dxa"/>
-            <w:tcMar>
-              <w:top w:w="100" w:type="dxa"/>
-              <w:left w:w="100" w:type="dxa"/>
-              <w:bottom w:w="100" w:type="dxa"/>
-              <w:right w:w="100" w:type="dxa"/>
-            </w:tcMar>
-          </w:tcPr>
-          <w:p>
-            <w:pPr>
-              <w:pStyle w:val="normal0"/>
-              <w:spacing w:line="240" w:lineRule="auto"/>
-              <w:rPr>
-                <w:sz w:val="18"/>
-                <w:szCs w:val="18"/>
-              </w:rPr>
-            </w:pPr>
-            <w:r>
-              <w:rPr>
-                <w:sz w:val="18"/>
-                <w:szCs w:val="18"/>
-              </w:rPr>
-              <w:t>SharpSerializer</w:t>
-            </w:r>
-          </w:p>
-        </w:tc>
-        <w:tc>
-          <w:tcPr>
-            <w:tcW w:w="850" w:type="dxa"/>
-            <w:tcMar>
-              <w:top w:w="100" w:type="dxa"/>
-              <w:left w:w="100" w:type="dxa"/>
-              <w:bottom w:w="100" w:type="dxa"/>
-              <w:right w:w="100" w:type="dxa"/>
-            </w:tcMar>
-          </w:tcPr>
-          <w:p>
-            <w:pPr>
-              <w:pStyle w:val="normal0"/>
-              <w:spacing w:line="240" w:lineRule="auto"/>
-              <w:jc w:val="center"/>
-            </w:pPr>
-            <w:r>
-              <w:t>X</w:t>
-            </w:r>
-          </w:p>
-        </w:tc>
-        <w:tc>
-          <w:tcPr>
-            <w:tcW w:w="851" w:type="dxa"/>
-            <w:tcMar>
-              <w:top w:w="100" w:type="dxa"/>
-              <w:left w:w="100" w:type="dxa"/>
-              <w:bottom w:w="100" w:type="dxa"/>
-              <w:right w:w="100" w:type="dxa"/>
-            </w:tcMar>
-          </w:tcPr>
-          <w:p>
-            <w:pPr>
-              <w:pStyle w:val="normal0"/>
-              <w:spacing w:line="240" w:lineRule="auto"/>
-              <w:jc w:val="center"/>
-            </w:pPr>
-            <w:r>
-              <w:t>-</w:t>
-            </w:r>
-          </w:p>
-        </w:tc>
-        <w:tc>
-          <w:tcPr>
-            <w:tcW w:w="708" w:type="dxa"/>
-            <w:tcMar>
-              <w:top w:w="100" w:type="dxa"/>
-              <w:left w:w="100" w:type="dxa"/>
-              <w:bottom w:w="100" w:type="dxa"/>
-              <w:right w:w="100" w:type="dxa"/>
-            </w:tcMar>
-          </w:tcPr>
-          <w:p>
-            <w:pPr>
-              <w:pStyle w:val="normal0"/>
-              <w:spacing w:line="240" w:lineRule="auto"/>
-              <w:jc w:val="center"/>
-            </w:pPr>
-            <w:r>
-              <w:t>X</w:t>
-            </w:r>
-          </w:p>
-        </w:tc>
-        <w:tc>
-          <w:tcPr>
-            <w:tcW w:w="993" w:type="dxa"/>
-            <w:tcMar>
-              <w:top w:w="100" w:type="dxa"/>
-              <w:left w:w="100" w:type="dxa"/>
-              <w:bottom w:w="100" w:type="dxa"/>
-              <w:right w:w="100" w:type="dxa"/>
-            </w:tcMar>
-          </w:tcPr>
-          <w:p>
-            <w:pPr>
-              <w:pStyle w:val="normal0"/>
-              <w:spacing w:line="240" w:lineRule="auto"/>
-              <w:jc w:val="center"/>
-            </w:pPr>
-            <w:r>
-              <w:t>X</w:t>
-            </w:r>
-          </w:p>
-        </w:tc>
-        <w:tc>
-          <w:tcPr>
-            <w:tcW w:w="708" w:type="dxa"/>
-            <w:tcMar>
-              <w:top w:w="100" w:type="dxa"/>
-              <w:left w:w="100" w:type="dxa"/>
-              <w:bottom w:w="100" w:type="dxa"/>
-              <w:right w:w="100" w:type="dxa"/>
-            </w:tcMar>
-          </w:tcPr>
-          <w:p>
-            <w:pPr>
-              <w:pStyle w:val="normal0"/>
-              <w:spacing w:line="240" w:lineRule="auto"/>
-              <w:jc w:val="center"/>
-            </w:pPr>
-            <w:r>
-              <w:t>X</w:t>
-            </w:r>
-          </w:p>
-        </w:tc>
-        <w:tc>
-          <w:tcPr>
-            <w:tcW w:w="851" w:type="dxa"/>
-            <w:tcMar>
-              <w:top w:w="100" w:type="dxa"/>
-              <w:left w:w="100" w:type="dxa"/>
-              <w:bottom w:w="100" w:type="dxa"/>
-              <w:right w:w="100" w:type="dxa"/>
-            </w:tcMar>
-          </w:tcPr>
-          <w:p>
-            <w:pPr>
-              <w:pStyle w:val="normal0"/>
-              <w:spacing w:line="240" w:lineRule="auto"/>
-              <w:jc w:val="center"/>
-            </w:pPr>
-            <w:r>
-              <w:t>X</w:t>
-            </w:r>
-          </w:p>
-        </w:tc>
-        <w:tc>
-          <w:tcPr>
-            <w:tcW w:w="992" w:type="dxa"/>
-            <w:tcMar>
-              <w:top w:w="100" w:type="dxa"/>
-              <w:left w:w="100" w:type="dxa"/>
-              <w:bottom w:w="100" w:type="dxa"/>
-              <w:right w:w="100" w:type="dxa"/>
-            </w:tcMar>
-          </w:tcPr>
-          <w:p>
-            <w:pPr>
-              <w:pStyle w:val="normal0"/>
-              <w:spacing w:line="240" w:lineRule="auto"/>
-              <w:jc w:val="center"/>
-            </w:pPr>
-            <w:r>
-              <w:t>X</w:t>
-            </w:r>
-          </w:p>
-        </w:tc>
-        <w:tc>
-          <w:tcPr>
-            <w:tcW w:w="709" w:type="dxa"/>
-            <w:tcMar>
-              <w:top w:w="100" w:type="dxa"/>
-              <w:left w:w="100" w:type="dxa"/>
-              <w:bottom w:w="100" w:type="dxa"/>
-              <w:right w:w="100" w:type="dxa"/>
-            </w:tcMar>
-          </w:tcPr>
-          <w:p>
-            <w:pPr>
-              <w:pStyle w:val="normal0"/>
-              <w:spacing w:line="240" w:lineRule="auto"/>
-              <w:jc w:val="center"/>
-            </w:pPr>
-            <w:r>
-              <w:t>X</w:t>
-            </w:r>
-          </w:p>
-        </w:tc>
-        <w:tc>
-          <w:tcPr>
-            <w:tcW w:w="709" w:type="dxa"/>
-            <w:tcMar>
-              <w:top w:w="100" w:type="dxa"/>
-              <w:left w:w="100" w:type="dxa"/>
-              <w:bottom w:w="100" w:type="dxa"/>
-              <w:right w:w="100" w:type="dxa"/>
-            </w:tcMar>
-          </w:tcPr>
-          <w:p>
-            <w:pPr>
-              <w:pStyle w:val="normal0"/>
-              <w:spacing w:line="240" w:lineRule="auto"/>
-              <w:jc w:val="center"/>
-            </w:pPr>
-            <w:r>
-              <w:t>X</w:t>
-            </w:r>
-          </w:p>
-        </w:tc>
-        <w:tc>
-          <w:tcPr>
-            <w:tcW w:w="708" w:type="dxa"/>
-            <w:tcMar>
-              <w:top w:w="100" w:type="dxa"/>
-              <w:left w:w="100" w:type="dxa"/>
-              <w:bottom w:w="100" w:type="dxa"/>
-              <w:right w:w="100" w:type="dxa"/>
-            </w:tcMar>
-          </w:tcPr>
-          <w:p>
-            <w:pPr>
-              <w:pStyle w:val="normal0"/>
-              <w:spacing w:line="240" w:lineRule="auto"/>
-              <w:jc w:val="center"/>
-            </w:pPr>
-          </w:p>
-        </w:tc>
-      </w:tr>
-      <w:tr>
-        <w:tc>
-          <w:tcPr>
-            <w:tcW w:w="1560" w:type="dxa"/>
-            <w:tcMar>
-              <w:top w:w="100" w:type="dxa"/>
-              <w:left w:w="100" w:type="dxa"/>
-              <w:bottom w:w="100" w:type="dxa"/>
-              <w:right w:w="100" w:type="dxa"/>
-            </w:tcMar>
-          </w:tcPr>
-          <w:p>
-            <w:pPr>
-              <w:pStyle w:val="normal0"/>
-              <w:spacing w:line="240" w:lineRule="auto"/>
-              <w:rPr>
-                <w:sz w:val="18"/>
-                <w:szCs w:val="18"/>
-              </w:rPr>
-            </w:pPr>
-            <w:r>
-              <w:rPr>
-                <w:sz w:val="18"/>
-                <w:szCs w:val="18"/>
-              </w:rPr>
-              <w:t>NetSerializer</w:t>
-            </w:r>
-          </w:p>
-        </w:tc>
-        <w:tc>
-          <w:tcPr>
-            <w:tcW w:w="850" w:type="dxa"/>
-            <w:tcMar>
-              <w:top w:w="100" w:type="dxa"/>
-              <w:left w:w="100" w:type="dxa"/>
-              <w:bottom w:w="100" w:type="dxa"/>
-              <w:right w:w="100" w:type="dxa"/>
-            </w:tcMar>
-          </w:tcPr>
-          <w:p>
-            <w:pPr>
-              <w:pStyle w:val="normal0"/>
-              <w:spacing w:line="240" w:lineRule="auto"/>
-              <w:jc w:val="center"/>
-            </w:pPr>
-            <w:r>
-              <w:t>X</w:t>
-            </w:r>
-          </w:p>
-        </w:tc>
-        <w:tc>
-          <w:tcPr>
-            <w:tcW w:w="851" w:type="dxa"/>
-            <w:tcMar>
-              <w:top w:w="100" w:type="dxa"/>
-              <w:left w:w="100" w:type="dxa"/>
-              <w:bottom w:w="100" w:type="dxa"/>
-              <w:right w:w="100" w:type="dxa"/>
-            </w:tcMar>
-          </w:tcPr>
-          <w:p>
-            <w:pPr>
-              <w:pStyle w:val="normal0"/>
-              <w:spacing w:line="240" w:lineRule="auto"/>
-              <w:jc w:val="center"/>
-            </w:pPr>
-            <w:r>
-              <w:t>X</w:t>
-            </w:r>
-          </w:p>
-        </w:tc>
-        <w:tc>
-          <w:tcPr>
-            <w:tcW w:w="708" w:type="dxa"/>
-            <w:tcMar>
-              <w:top w:w="100" w:type="dxa"/>
-              <w:left w:w="100" w:type="dxa"/>
-              <w:bottom w:w="100" w:type="dxa"/>
-              <w:right w:w="100" w:type="dxa"/>
-            </w:tcMar>
-          </w:tcPr>
-          <w:p>
-            <w:pPr>
-              <w:pStyle w:val="normal0"/>
-              <w:spacing w:line="240" w:lineRule="auto"/>
-              <w:jc w:val="center"/>
-            </w:pPr>
-            <w:r>
-              <w:t>X</w:t>
-            </w:r>
-          </w:p>
-        </w:tc>
-        <w:tc>
-          <w:tcPr>
-            <w:tcW w:w="993" w:type="dxa"/>
-            <w:tcMar>
-              <w:top w:w="100" w:type="dxa"/>
-              <w:left w:w="100" w:type="dxa"/>
-              <w:bottom w:w="100" w:type="dxa"/>
-              <w:right w:w="100" w:type="dxa"/>
-            </w:tcMar>
-          </w:tcPr>
-          <w:p>
-            <w:pPr>
-              <w:pStyle w:val="normal0"/>
-              <w:spacing w:line="240" w:lineRule="auto"/>
-              <w:jc w:val="center"/>
-            </w:pPr>
-          </w:p>
-        </w:tc>
-        <w:tc>
-          <w:tcPr>
-            <w:tcW w:w="708" w:type="dxa"/>
-            <w:tcMar>
-              <w:top w:w="100" w:type="dxa"/>
-              <w:left w:w="100" w:type="dxa"/>
-              <w:bottom w:w="100" w:type="dxa"/>
-              <w:right w:w="100" w:type="dxa"/>
-            </w:tcMar>
-          </w:tcPr>
-          <w:p>
-            <w:pPr>
-              <w:pStyle w:val="normal0"/>
-              <w:spacing w:line="240" w:lineRule="auto"/>
-              <w:jc w:val="center"/>
-            </w:pPr>
-          </w:p>
-        </w:tc>
-        <w:tc>
-          <w:tcPr>
-            <w:tcW w:w="851" w:type="dxa"/>
-            <w:tcMar>
-              <w:top w:w="100" w:type="dxa"/>
-              <w:left w:w="100" w:type="dxa"/>
-              <w:bottom w:w="100" w:type="dxa"/>
-              <w:right w:w="100" w:type="dxa"/>
-            </w:tcMar>
-          </w:tcPr>
-          <w:p>
-            <w:pPr>
-              <w:pStyle w:val="normal0"/>
-              <w:spacing w:line="240" w:lineRule="auto"/>
-              <w:jc w:val="center"/>
-            </w:pPr>
-            <w:r>
-              <w:t>X</w:t>
-            </w:r>
-          </w:p>
-        </w:tc>
-        <w:tc>
-          <w:tcPr>
-            <w:tcW w:w="992" w:type="dxa"/>
-            <w:tcMar>
-              <w:top w:w="100" w:type="dxa"/>
-              <w:left w:w="100" w:type="dxa"/>
-              <w:bottom w:w="100" w:type="dxa"/>
-              <w:right w:w="100" w:type="dxa"/>
-            </w:tcMar>
-          </w:tcPr>
-          <w:p>
-            <w:pPr>
-              <w:pStyle w:val="normal0"/>
-              <w:spacing w:line="240" w:lineRule="auto"/>
-              <w:jc w:val="center"/>
-            </w:pPr>
-          </w:p>
-        </w:tc>
-        <w:tc>
-          <w:tcPr>
-            <w:tcW w:w="709" w:type="dxa"/>
-            <w:tcMar>
-              <w:top w:w="100" w:type="dxa"/>
-              <w:left w:w="100" w:type="dxa"/>
-              <w:bottom w:w="100" w:type="dxa"/>
-              <w:right w:w="100" w:type="dxa"/>
-            </w:tcMar>
-          </w:tcPr>
-          <w:p>
-            <w:pPr>
-              <w:pStyle w:val="normal0"/>
-              <w:spacing w:line="240" w:lineRule="auto"/>
-              <w:jc w:val="center"/>
-            </w:pPr>
-            <w:r>
-              <w:t>X</w:t>
-            </w:r>
-          </w:p>
-        </w:tc>
-        <w:tc>
-          <w:tcPr>
-            <w:tcW w:w="709" w:type="dxa"/>
-            <w:tcMar>
-              <w:top w:w="100" w:type="dxa"/>
-              <w:left w:w="100" w:type="dxa"/>
-              <w:bottom w:w="100" w:type="dxa"/>
-              <w:right w:w="100" w:type="dxa"/>
-            </w:tcMar>
-          </w:tcPr>
-          <w:p>
-            <w:pPr>
-              <w:pStyle w:val="normal0"/>
-              <w:spacing w:line="240" w:lineRule="auto"/>
-              <w:jc w:val="center"/>
-            </w:pPr>
-            <w:r>
-              <w:t>X</w:t>
-            </w:r>
-          </w:p>
-        </w:tc>
-        <w:tc>
-          <w:tcPr>
-            <w:tcW w:w="708" w:type="dxa"/>
-            <w:tcMar>
-              <w:top w:w="100" w:type="dxa"/>
-              <w:left w:w="100" w:type="dxa"/>
-              <w:bottom w:w="100" w:type="dxa"/>
-              <w:right w:w="100" w:type="dxa"/>
-            </w:tcMar>
-          </w:tcPr>
-          <w:p>
-            <w:pPr>
-              <w:pStyle w:val="normal0"/>
-              <w:spacing w:line="240" w:lineRule="auto"/>
-              <w:jc w:val="center"/>
-            </w:pPr>
-          </w:p>
-        </w:tc>
-      </w:tr>
-      <w:tr>
-        <w:tc>
-          <w:tcPr>
-            <w:tcW w:w="1560" w:type="dxa"/>
-            <w:tcMar>
-              <w:top w:w="100" w:type="dxa"/>
-              <w:left w:w="100" w:type="dxa"/>
-              <w:bottom w:w="100" w:type="dxa"/>
-              <w:right w:w="100" w:type="dxa"/>
-            </w:tcMar>
-          </w:tcPr>
-          <w:p>
-            <w:pPr>
-              <w:pStyle w:val="normal0"/>
-              <w:spacing w:line="240" w:lineRule="auto"/>
-              <w:rPr>
-                <w:sz w:val="18"/>
-                <w:szCs w:val="18"/>
-              </w:rPr>
-            </w:pPr>
-            <w:r>
-              <w:rPr>
-                <w:sz w:val="18"/>
-                <w:szCs w:val="18"/>
-              </w:rPr>
-              <w:t>Protobuf-net</w:t>
-            </w:r>
-          </w:p>
-        </w:tc>
-        <w:tc>
-          <w:tcPr>
-            <w:tcW w:w="850" w:type="dxa"/>
-            <w:tcMar>
-              <w:top w:w="100" w:type="dxa"/>
-              <w:left w:w="100" w:type="dxa"/>
-              <w:bottom w:w="100" w:type="dxa"/>
-              <w:right w:w="100" w:type="dxa"/>
-            </w:tcMar>
-          </w:tcPr>
-          <w:p>
-            <w:pPr>
-              <w:pStyle w:val="normal0"/>
-              <w:spacing w:line="240" w:lineRule="auto"/>
-              <w:jc w:val="center"/>
-            </w:pPr>
-            <w:r>
-              <w:t>X</w:t>
-            </w:r>
-          </w:p>
-        </w:tc>
-        <w:tc>
-          <w:tcPr>
-            <w:tcW w:w="851" w:type="dxa"/>
-            <w:tcMar>
-              <w:top w:w="100" w:type="dxa"/>
-              <w:left w:w="100" w:type="dxa"/>
-              <w:bottom w:w="100" w:type="dxa"/>
-              <w:right w:w="100" w:type="dxa"/>
-            </w:tcMar>
-          </w:tcPr>
-          <w:p>
-            <w:pPr>
-              <w:pStyle w:val="normal0"/>
-              <w:spacing w:line="240" w:lineRule="auto"/>
-              <w:jc w:val="center"/>
-            </w:pPr>
-            <w:r>
-              <w:t>X</w:t>
-            </w:r>
-          </w:p>
-        </w:tc>
-        <w:tc>
-          <w:tcPr>
-            <w:tcW w:w="708" w:type="dxa"/>
-            <w:tcMar>
-              <w:top w:w="100" w:type="dxa"/>
-              <w:left w:w="100" w:type="dxa"/>
-              <w:bottom w:w="100" w:type="dxa"/>
-              <w:right w:w="100" w:type="dxa"/>
-            </w:tcMar>
-          </w:tcPr>
-          <w:p>
-            <w:pPr>
-              <w:pStyle w:val="normal0"/>
-              <w:spacing w:line="240" w:lineRule="auto"/>
-              <w:jc w:val="center"/>
-            </w:pPr>
-            <w:r>
-              <w:t>X</w:t>
-            </w:r>
-          </w:p>
-        </w:tc>
-        <w:tc>
-          <w:tcPr>
-            <w:tcW w:w="993" w:type="dxa"/>
-            <w:tcMar>
-              <w:top w:w="100" w:type="dxa"/>
-              <w:left w:w="100" w:type="dxa"/>
-              <w:bottom w:w="100" w:type="dxa"/>
-              <w:right w:w="100" w:type="dxa"/>
-            </w:tcMar>
-          </w:tcPr>
-          <w:p>
-            <w:pPr>
-              <w:pStyle w:val="normal0"/>
-              <w:spacing w:line="240" w:lineRule="auto"/>
-              <w:jc w:val="center"/>
-            </w:pPr>
-            <w:r>
-              <w:t>-</w:t>
-            </w:r>
-          </w:p>
-        </w:tc>
-        <w:tc>
-          <w:tcPr>
-            <w:tcW w:w="708" w:type="dxa"/>
-            <w:tcMar>
-              <w:top w:w="100" w:type="dxa"/>
-              <w:left w:w="100" w:type="dxa"/>
-              <w:bottom w:w="100" w:type="dxa"/>
-              <w:right w:w="100" w:type="dxa"/>
-            </w:tcMar>
-          </w:tcPr>
-          <w:p>
-            <w:pPr>
-              <w:pStyle w:val="normal0"/>
-              <w:spacing w:line="240" w:lineRule="auto"/>
-              <w:jc w:val="center"/>
-            </w:pPr>
-            <w:r>
-              <w:t>X</w:t>
-            </w:r>
-          </w:p>
-        </w:tc>
-        <w:tc>
-          <w:tcPr>
-            <w:tcW w:w="851" w:type="dxa"/>
-            <w:tcMar>
-              <w:top w:w="100" w:type="dxa"/>
-              <w:left w:w="100" w:type="dxa"/>
-              <w:bottom w:w="100" w:type="dxa"/>
-              <w:right w:w="100" w:type="dxa"/>
-            </w:tcMar>
-          </w:tcPr>
-          <w:p>
-            <w:pPr>
-              <w:pStyle w:val="normal0"/>
-              <w:spacing w:line="240" w:lineRule="auto"/>
-              <w:jc w:val="center"/>
-            </w:pPr>
-            <w:r>
-              <w:t>X</w:t>
-            </w:r>
-          </w:p>
-        </w:tc>
-        <w:tc>
-          <w:tcPr>
-            <w:tcW w:w="992" w:type="dxa"/>
-            <w:tcMar>
-              <w:top w:w="100" w:type="dxa"/>
-              <w:left w:w="100" w:type="dxa"/>
-              <w:bottom w:w="100" w:type="dxa"/>
-              <w:right w:w="100" w:type="dxa"/>
-            </w:tcMar>
-          </w:tcPr>
-          <w:p>
-            <w:pPr>
-              <w:pStyle w:val="normal0"/>
-              <w:spacing w:line="240" w:lineRule="auto"/>
-              <w:jc w:val="center"/>
-            </w:pPr>
-            <w:r>
-              <w:t>X</w:t>
-            </w:r>
-          </w:p>
-        </w:tc>
-        <w:tc>
-          <w:tcPr>
-            <w:tcW w:w="709" w:type="dxa"/>
-            <w:tcMar>
-              <w:top w:w="100" w:type="dxa"/>
-              <w:left w:w="100" w:type="dxa"/>
-              <w:bottom w:w="100" w:type="dxa"/>
-              <w:right w:w="100" w:type="dxa"/>
-            </w:tcMar>
-          </w:tcPr>
-          <w:p>
-            <w:pPr>
-              <w:pStyle w:val="normal0"/>
-              <w:spacing w:line="240" w:lineRule="auto"/>
-              <w:jc w:val="center"/>
-            </w:pPr>
-            <w:r>
-              <w:t>X</w:t>
-            </w:r>
-            <w:r>
-              <w:rPr>
-                <w:vertAlign w:val="superscript"/>
-              </w:rPr>
-              <w:t>(?)</w:t>
-            </w:r>
-          </w:p>
-        </w:tc>
-        <w:tc>
-          <w:tcPr>
-            <w:tcW w:w="709" w:type="dxa"/>
-            <w:tcMar>
-              <w:top w:w="100" w:type="dxa"/>
-              <w:left w:w="100" w:type="dxa"/>
-              <w:bottom w:w="100" w:type="dxa"/>
-              <w:right w:w="100" w:type="dxa"/>
-            </w:tcMar>
-          </w:tcPr>
-          <w:p>
-            <w:pPr>
-              <w:pStyle w:val="normal0"/>
-              <w:spacing w:line="240" w:lineRule="auto"/>
-              <w:jc w:val="center"/>
-            </w:pPr>
-            <w:r>
-              <w:t>X</w:t>
-            </w:r>
-          </w:p>
-        </w:tc>
-        <w:tc>
-          <w:tcPr>
-            <w:tcW w:w="708" w:type="dxa"/>
-            <w:tcMar>
-              <w:top w:w="100" w:type="dxa"/>
-              <w:left w:w="100" w:type="dxa"/>
-              <w:bottom w:w="100" w:type="dxa"/>
-              <w:right w:w="100" w:type="dxa"/>
-            </w:tcMar>
-          </w:tcPr>
-          <w:p>
-            <w:pPr>
-              <w:pStyle w:val="normal0"/>
-              <w:spacing w:line="240" w:lineRule="auto"/>
-              <w:jc w:val="center"/>
-            </w:pPr>
-          </w:p>
-        </w:tc>
-      </w:tr>
-      <w:tr>
-        <w:tc>
-          <w:tcPr>
-            <w:tcW w:w="1560" w:type="dxa"/>
-            <w:tcMar>
-              <w:top w:w="100" w:type="dxa"/>
-              <w:left w:w="100" w:type="dxa"/>
-              <w:bottom w:w="100" w:type="dxa"/>
-              <w:right w:w="100" w:type="dxa"/>
-            </w:tcMar>
-          </w:tcPr>
-          <w:p>
-            <w:pPr>
-              <w:pStyle w:val="normal0"/>
-              <w:spacing w:line="240" w:lineRule="auto"/>
-              <w:rPr>
-                <w:i/>
-                <w:sz w:val="18"/>
-                <w:szCs w:val="18"/>
-                <w:highlight w:val="green"/>
-              </w:rPr>
-            </w:pPr>
-            <w:r>
-              <w:rPr>
-                <w:i/>
-                <w:sz w:val="18"/>
-                <w:szCs w:val="18"/>
-                <w:highlight w:val="green"/>
-                <w:u w:val="single"/>
-              </w:rPr>
-              <w:t>HiperSerializer</w:t>
-            </w:r>
-          </w:p>
-        </w:tc>
-        <w:tc>
-          <w:tcPr>
-            <w:tcW w:w="850" w:type="dxa"/>
-            <w:tcMar>
-              <w:top w:w="100" w:type="dxa"/>
-              <w:left w:w="100" w:type="dxa"/>
-              <w:bottom w:w="100" w:type="dxa"/>
-              <w:right w:w="100" w:type="dxa"/>
-            </w:tcMar>
-          </w:tcPr>
-          <w:p>
-            <w:pPr>
-              <w:pStyle w:val="normal0"/>
-              <w:spacing w:line="240" w:lineRule="auto"/>
-              <w:jc w:val="center"/>
-              <w:rPr>
-                <w:highlight w:val="green"/>
-              </w:rPr>
-            </w:pPr>
-            <w:r>
-              <w:rPr>
-                <w:sz w:val="24"/>
-                <w:highlight w:val="green"/>
-              </w:rPr>
-              <w:t>X</w:t>
-            </w:r>
-          </w:p>
-        </w:tc>
-        <w:tc>
-          <w:tcPr>
-            <w:tcW w:w="851" w:type="dxa"/>
-            <w:tcMar>
-              <w:top w:w="100" w:type="dxa"/>
-              <w:left w:w="100" w:type="dxa"/>
-              <w:bottom w:w="100" w:type="dxa"/>
-              <w:right w:w="100" w:type="dxa"/>
-            </w:tcMar>
-          </w:tcPr>
-          <w:p>
-            <w:pPr>
-              <w:pStyle w:val="normal0"/>
-              <w:spacing w:line="240" w:lineRule="auto"/>
-              <w:jc w:val="center"/>
-              <w:rPr>
-                <w:highlight w:val="green"/>
-              </w:rPr>
-            </w:pPr>
-            <w:r>
-              <w:rPr>
-                <w:sz w:val="24"/>
-                <w:highlight w:val="green"/>
-              </w:rPr>
-              <w:t>X</w:t>
-            </w:r>
-          </w:p>
-        </w:tc>
-        <w:tc>
-          <w:tcPr>
-            <w:tcW w:w="708" w:type="dxa"/>
-            <w:tcMar>
-              <w:top w:w="100" w:type="dxa"/>
-              <w:left w:w="100" w:type="dxa"/>
-              <w:bottom w:w="100" w:type="dxa"/>
-              <w:right w:w="100" w:type="dxa"/>
-            </w:tcMar>
-          </w:tcPr>
-          <w:p>
-            <w:pPr>
-              <w:pStyle w:val="normal0"/>
-              <w:spacing w:line="240" w:lineRule="auto"/>
-              <w:jc w:val="center"/>
-              <w:rPr>
-                <w:highlight w:val="green"/>
-              </w:rPr>
-            </w:pPr>
-            <w:r>
-              <w:rPr>
-                <w:sz w:val="24"/>
-                <w:highlight w:val="green"/>
-              </w:rPr>
-              <w:t>X</w:t>
-            </w:r>
-          </w:p>
-        </w:tc>
-        <w:tc>
-          <w:tcPr>
-            <w:tcW w:w="993" w:type="dxa"/>
-            <w:tcMar>
-              <w:top w:w="100" w:type="dxa"/>
-              <w:left w:w="100" w:type="dxa"/>
-              <w:bottom w:w="100" w:type="dxa"/>
-              <w:right w:w="100" w:type="dxa"/>
-            </w:tcMar>
-          </w:tcPr>
-          <w:p>
-            <w:pPr>
-              <w:pStyle w:val="normal0"/>
-              <w:spacing w:line="240" w:lineRule="auto"/>
-              <w:jc w:val="center"/>
-              <w:rPr>
-                <w:highlight w:val="green"/>
-              </w:rPr>
-            </w:pPr>
-            <w:r>
-              <w:rPr>
-                <w:sz w:val="24"/>
-                <w:highlight w:val="green"/>
-              </w:rPr>
-              <w:t>X</w:t>
-            </w:r>
-          </w:p>
-        </w:tc>
-        <w:tc>
-          <w:tcPr>
-            <w:tcW w:w="708" w:type="dxa"/>
-            <w:tcMar>
-              <w:top w:w="100" w:type="dxa"/>
-              <w:left w:w="100" w:type="dxa"/>
-              <w:bottom w:w="100" w:type="dxa"/>
-              <w:right w:w="100" w:type="dxa"/>
-            </w:tcMar>
-          </w:tcPr>
-          <w:p>
-            <w:pPr>
-              <w:pStyle w:val="normal0"/>
-              <w:spacing w:line="240" w:lineRule="auto"/>
-              <w:jc w:val="center"/>
-              <w:rPr>
-                <w:highlight w:val="green"/>
-              </w:rPr>
-            </w:pPr>
-            <w:r>
-              <w:rPr>
-                <w:sz w:val="24"/>
-                <w:highlight w:val="green"/>
-              </w:rPr>
-              <w:t>X</w:t>
-            </w:r>
-          </w:p>
-        </w:tc>
-        <w:tc>
-          <w:tcPr>
-            <w:tcW w:w="851" w:type="dxa"/>
-            <w:tcMar>
-              <w:top w:w="100" w:type="dxa"/>
-              <w:left w:w="100" w:type="dxa"/>
-              <w:bottom w:w="100" w:type="dxa"/>
-              <w:right w:w="100" w:type="dxa"/>
-            </w:tcMar>
-          </w:tcPr>
-          <w:p>
-            <w:pPr>
-              <w:pStyle w:val="normal0"/>
-              <w:spacing w:line="240" w:lineRule="auto"/>
-              <w:jc w:val="center"/>
-              <w:rPr>
-                <w:highlight w:val="green"/>
-              </w:rPr>
-            </w:pPr>
-            <w:r>
-              <w:rPr>
-                <w:sz w:val="24"/>
-                <w:highlight w:val="green"/>
-              </w:rPr>
-              <w:t>X</w:t>
-            </w:r>
-          </w:p>
-        </w:tc>
-        <w:tc>
-          <w:tcPr>
-            <w:tcW w:w="992" w:type="dxa"/>
-            <w:tcMar>
-              <w:top w:w="100" w:type="dxa"/>
-              <w:left w:w="100" w:type="dxa"/>
-              <w:bottom w:w="100" w:type="dxa"/>
-              <w:right w:w="100" w:type="dxa"/>
-            </w:tcMar>
-          </w:tcPr>
-          <w:p>
-            <w:pPr>
-              <w:pStyle w:val="normal0"/>
-              <w:spacing w:line="240" w:lineRule="auto"/>
-              <w:jc w:val="center"/>
-              <w:rPr>
-                <w:highlight w:val="green"/>
-              </w:rPr>
-            </w:pPr>
-            <w:r>
-              <w:rPr>
-                <w:sz w:val="24"/>
-                <w:highlight w:val="green"/>
-              </w:rPr>
-              <w:t>X</w:t>
-            </w:r>
-          </w:p>
-        </w:tc>
-        <w:tc>
-          <w:tcPr>
-            <w:tcW w:w="709" w:type="dxa"/>
-            <w:tcMar>
-              <w:top w:w="100" w:type="dxa"/>
-              <w:left w:w="100" w:type="dxa"/>
-              <w:bottom w:w="100" w:type="dxa"/>
-              <w:right w:w="100" w:type="dxa"/>
-            </w:tcMar>
-          </w:tcPr>
-          <w:p>
-            <w:pPr>
-              <w:pStyle w:val="normal0"/>
-              <w:spacing w:line="240" w:lineRule="auto"/>
-              <w:jc w:val="center"/>
-              <w:rPr>
-                <w:highlight w:val="green"/>
-              </w:rPr>
-            </w:pPr>
-            <w:r>
-              <w:rPr>
-                <w:sz w:val="24"/>
-                <w:highlight w:val="green"/>
-              </w:rPr>
-              <w:t>X</w:t>
-            </w:r>
-          </w:p>
-        </w:tc>
-        <w:tc>
-          <w:tcPr>
-            <w:tcW w:w="709" w:type="dxa"/>
-            <w:tcMar>
-              <w:top w:w="100" w:type="dxa"/>
-              <w:left w:w="100" w:type="dxa"/>
-              <w:bottom w:w="100" w:type="dxa"/>
-              <w:right w:w="100" w:type="dxa"/>
-            </w:tcMar>
-          </w:tcPr>
-          <w:p>
-            <w:pPr>
-              <w:pStyle w:val="normal0"/>
-              <w:spacing w:line="240" w:lineRule="auto"/>
-              <w:jc w:val="center"/>
-              <w:rPr>
-                <w:highlight w:val="green"/>
-              </w:rPr>
-            </w:pPr>
-            <w:r>
-              <w:rPr>
-                <w:sz w:val="24"/>
-                <w:highlight w:val="green"/>
-              </w:rPr>
-              <w:t>X</w:t>
-            </w:r>
-          </w:p>
-        </w:tc>
-        <w:tc>
-          <w:tcPr>
-            <w:tcW w:w="708" w:type="dxa"/>
             <w:tcMar>
               <w:top w:w="100" w:type="dxa"/>
               <w:left w:w="100" w:type="dxa"/>
@@ -10267,6 +10079,14 @@
     <w:p>
       <w:pPr>
         <w:pStyle w:val="normal0"/>
+        <w:ind w:left="720" w:right="571"/>
+        <w:contextualSpacing/>
+        <w:jc w:val="both"/>
+      </w:pPr>
+    </w:p>
+    <w:p>
+      <w:pPr>
+        <w:pStyle w:val="normal0"/>
         <w:numPr>
           <w:ilvl w:val="0"/>
           <w:numId w:val="14"/>
@@ -10327,6 +10147,14 @@
     <w:p>
       <w:pPr>
         <w:pStyle w:val="normal0"/>
+        <w:ind w:right="571"/>
+        <w:contextualSpacing/>
+        <w:jc w:val="both"/>
+      </w:pPr>
+    </w:p>
+    <w:p>
+      <w:pPr>
+        <w:pStyle w:val="normal0"/>
         <w:numPr>
           <w:ilvl w:val="0"/>
           <w:numId w:val="14"/>
@@ -10422,6 +10250,14 @@
       <w:r>
         <w:t xml:space="preserve"> con el ensamblado de la clase compilada.</w:t>
       </w:r>
+    </w:p>
+    <w:p>
+      <w:pPr>
+        <w:pStyle w:val="normal0"/>
+        <w:ind w:right="571"/>
+        <w:contextualSpacing/>
+        <w:jc w:val="both"/>
+      </w:pPr>
     </w:p>
     <w:p>
       <w:pPr>
@@ -16261,14 +16097,11 @@
       </w:hyperlink>
     </w:p>
     <w:p>
-      <w:pPr>
-        <w:pStyle w:val="normal0"/>
-      </w:pPr>
-    </w:p>
-    <w:p>
       <w:r>
         <w:br w:type="page"/>
       </w:r>
+    </w:p>
+    <w:p>
       <w:r>
         <w:lastRenderedPageBreak/>
         <w:t>FASE 3</w:t>
@@ -26358,25 +26191,49 @@
         <w:t>Object</w:t>
       </w:r>
       <w:r>
-        <w:t>, ya que en tiempo de compilación se deben indicar los métodos que t</w:t>
-      </w:r>
-      <w:r>
-        <w:t xml:space="preserve">endrá este objeto, </w:t>
-      </w:r>
-      <w:r>
-        <w:t>y en tiempo de compilación no existen.</w:t>
+        <w:t>, ya que en tiempo de compilación no existen</w:t>
+      </w:r>
+      <w:r>
+        <w:t xml:space="preserve"> los métodos que se invocarán del objeto, y por tanto se produce un error de compilación:</w:t>
       </w:r>
     </w:p>
     <w:p>
       <w:pPr>
         <w:pStyle w:val="normal0"/>
         <w:jc w:val="both"/>
-      </w:pPr>
+        <w:rPr>
+          <w:color w:val="FF0000"/>
+          <w:lang w:val="en-US"/>
+        </w:rPr>
+      </w:pPr>
+      <w:r>
+        <w:rPr>
+          <w:color w:val="FF0000"/>
+          <w:lang w:val="en-US"/>
+        </w:rPr>
+        <w:t>'object' does not contain a definition for 'codificar' and no extension method 'codificar' accepting a first argument of type 'object' could be found (are you missing a using directive or an assembly reference?)</w:t>
+      </w:r>
+      <w:r>
+        <w:rPr>
+          <w:color w:val="FF0000"/>
+          <w:lang w:val="en-US"/>
+        </w:rPr>
+        <w:tab/>
+      </w:r>
     </w:p>
     <w:p>
       <w:pPr>
         <w:pStyle w:val="normal0"/>
         <w:jc w:val="both"/>
+        <w:rPr>
+          <w:lang w:val="en-US"/>
+        </w:rPr>
+      </w:pPr>
+    </w:p>
+    <w:p>
+      <w:pPr>
+        <w:pStyle w:val="normal0"/>
+        <w:jc w:val="both"/>
       </w:pPr>
       <w:r>
         <w:t xml:space="preserve">Una </w:t>
@@ -26458,21 +26315,6 @@
       </w:r>
       <w:r>
         <w:t>, lo que nos permitiría salvar el obstáculo anterior.</w:t>
-      </w:r>
-    </w:p>
-    <w:p>
-      <w:pPr>
-        <w:pStyle w:val="normal0"/>
-      </w:pPr>
-    </w:p>
-    <w:p>
-      <w:pPr>
-        <w:pStyle w:val="normal0"/>
-      </w:pPr>
-    </w:p>
-    <w:p>
-      <w:r>
-        <w:br w:type="page"/>
       </w:r>
     </w:p>
     <w:p>
@@ -46306,10 +46148,16 @@
       </w:pPr>
     </w:p>
     <w:p>
-      <w:pPr>
-        <w:pStyle w:val="normal0"/>
-      </w:pPr>
-      <w:r>
+      <w:r>
+        <w:br w:type="page"/>
+      </w:r>
+    </w:p>
+    <w:p>
+      <w:pPr>
+        <w:pStyle w:val="normal0"/>
+      </w:pPr>
+      <w:r>
+        <w:lastRenderedPageBreak/>
         <w:t xml:space="preserve">- </w:t>
       </w:r>
       <w:r>
@@ -46321,20 +46169,55 @@
         <w:pStyle w:val="normal0"/>
       </w:pPr>
       <w:r>
-        <w:t xml:space="preserve">El principal problema es el tiempo. Se trata de que el proceso de serialización y deserialización sea lo más rápido posible (de alto rendimiento). Para solucionarlo hemos realizado el proceso de serialización de manera Asíncrona. </w:t>
-      </w:r>
-    </w:p>
-    <w:p>
-      <w:pPr>
-        <w:pStyle w:val="normal0"/>
-      </w:pPr>
-    </w:p>
-    <w:p>
-      <w:pPr>
-        <w:pStyle w:val="normal0"/>
-      </w:pPr>
-      <w:r>
-        <w:lastRenderedPageBreak/>
+        <w:t>El principal problema es el tiempo</w:t>
+      </w:r>
+      <w:r>
+        <w:t xml:space="preserve"> a la hora de serializar y deserializar objetos. Se trata de que estos</w:t>
+      </w:r>
+      <w:r>
+        <w:t xml:space="preserve"> procesos</w:t>
+      </w:r>
+      <w:r>
+        <w:t xml:space="preserve"> </w:t>
+      </w:r>
+      <w:r>
+        <w:t>sea</w:t>
+      </w:r>
+      <w:r>
+        <w:t>n</w:t>
+      </w:r>
+      <w:r>
+        <w:t xml:space="preserve"> lo más rápido posible (de alto rendimiento). </w:t>
+      </w:r>
+      <w:r>
+        <w:t xml:space="preserve">Además, cuando los tipos que tengamos que procesar tengan varias clases generadas por el usuario en su interior, se tendrán que serializar varios tipos de objeto de manera consecutiva. </w:t>
+      </w:r>
+      <w:r>
+        <w:t xml:space="preserve">Para </w:t>
+      </w:r>
+      <w:r>
+        <w:t xml:space="preserve">conseguir mejores tiempos podríamos </w:t>
+      </w:r>
+      <w:r>
+        <w:t>realiza</w:t>
+      </w:r>
+      <w:r>
+        <w:t xml:space="preserve">r </w:t>
+      </w:r>
+      <w:r>
+        <w:t xml:space="preserve">el proceso de serialización de manera Asíncrona. </w:t>
+      </w:r>
+    </w:p>
+    <w:p>
+      <w:pPr>
+        <w:pStyle w:val="normal0"/>
+      </w:pPr>
+    </w:p>
+    <w:p>
+      <w:pPr>
+        <w:pStyle w:val="normal0"/>
+      </w:pPr>
+      <w:r>
         <w:t>Para serializar las variables, por ejemplo float, hay que tener en cuenta si la codificación de su valor al convertirse a binario se realiza con formato big-endian ó little-endian.</w:t>
       </w:r>
     </w:p>
@@ -52595,7 +52478,7 @@
           <w:rFonts w:asciiTheme="majorHAnsi" w:hAnsiTheme="majorHAnsi"/>
           <w:noProof/>
         </w:rPr>
-        <w:t>10</w:t>
+        <w:t>38</w:t>
       </w:r>
     </w:fldSimple>
   </w:p>
@@ -55200,11 +55083,11 @@
             </c:numRef>
           </c:val>
         </c:ser>
-        <c:axId val="93302144"/>
-        <c:axId val="93308032"/>
+        <c:axId val="99841920"/>
+        <c:axId val="99852288"/>
       </c:barChart>
       <c:catAx>
-        <c:axId val="93302144"/>
+        <c:axId val="99841920"/>
         <c:scaling>
           <c:orientation val="minMax"/>
         </c:scaling>
@@ -55220,14 +55103,14 @@
             <a:endParaRPr lang="es-ES_tradnl"/>
           </a:p>
         </c:txPr>
-        <c:crossAx val="93308032"/>
+        <c:crossAx val="99852288"/>
         <c:crosses val="autoZero"/>
         <c:auto val="1"/>
         <c:lblAlgn val="ctr"/>
         <c:lblOffset val="100"/>
       </c:catAx>
       <c:valAx>
-        <c:axId val="93308032"/>
+        <c:axId val="99852288"/>
         <c:scaling>
           <c:orientation val="minMax"/>
         </c:scaling>
@@ -55245,7 +55128,7 @@
             <a:endParaRPr lang="es-ES_tradnl"/>
           </a:p>
         </c:txPr>
-        <c:crossAx val="93302144"/>
+        <c:crossAx val="99841920"/>
         <c:crosses val="autoZero"/>
         <c:crossBetween val="between"/>
       </c:valAx>
@@ -55361,11 +55244,11 @@
             </c:numRef>
           </c:val>
         </c:ser>
-        <c:axId val="100407552"/>
-        <c:axId val="100450304"/>
+        <c:axId val="99182080"/>
+        <c:axId val="99183616"/>
       </c:barChart>
       <c:catAx>
-        <c:axId val="100407552"/>
+        <c:axId val="99182080"/>
         <c:scaling>
           <c:orientation val="minMax"/>
         </c:scaling>
@@ -55381,14 +55264,14 @@
             <a:endParaRPr lang="es-ES_tradnl"/>
           </a:p>
         </c:txPr>
-        <c:crossAx val="100450304"/>
+        <c:crossAx val="99183616"/>
         <c:crosses val="autoZero"/>
         <c:auto val="1"/>
         <c:lblAlgn val="ctr"/>
         <c:lblOffset val="100"/>
       </c:catAx>
       <c:valAx>
-        <c:axId val="100450304"/>
+        <c:axId val="99183616"/>
         <c:scaling>
           <c:orientation val="minMax"/>
         </c:scaling>
@@ -55406,7 +55289,7 @@
             <a:endParaRPr lang="es-ES_tradnl"/>
           </a:p>
         </c:txPr>
-        <c:crossAx val="100407552"/>
+        <c:crossAx val="99182080"/>
         <c:crosses val="autoZero"/>
         <c:crossBetween val="between"/>
       </c:valAx>
@@ -55525,11 +55408,11 @@
             </c:numRef>
           </c:val>
         </c:ser>
-        <c:axId val="100469760"/>
-        <c:axId val="100479744"/>
+        <c:axId val="99367168"/>
+        <c:axId val="99368960"/>
       </c:barChart>
       <c:catAx>
-        <c:axId val="100469760"/>
+        <c:axId val="99367168"/>
         <c:scaling>
           <c:orientation val="minMax"/>
         </c:scaling>
@@ -55545,14 +55428,14 @@
             <a:endParaRPr lang="es-ES_tradnl"/>
           </a:p>
         </c:txPr>
-        <c:crossAx val="100479744"/>
+        <c:crossAx val="99368960"/>
         <c:crosses val="autoZero"/>
         <c:auto val="1"/>
         <c:lblAlgn val="ctr"/>
         <c:lblOffset val="100"/>
       </c:catAx>
       <c:valAx>
-        <c:axId val="100479744"/>
+        <c:axId val="99368960"/>
         <c:scaling>
           <c:orientation val="minMax"/>
         </c:scaling>
@@ -55570,7 +55453,7 @@
             <a:endParaRPr lang="es-ES_tradnl"/>
           </a:p>
         </c:txPr>
-        <c:crossAx val="100469760"/>
+        <c:crossAx val="99367168"/>
         <c:crosses val="autoZero"/>
         <c:crossBetween val="between"/>
       </c:valAx>
@@ -55689,11 +55572,11 @@
             </c:numRef>
           </c:val>
         </c:ser>
-        <c:axId val="100511744"/>
-        <c:axId val="100513280"/>
+        <c:axId val="99376128"/>
+        <c:axId val="99377920"/>
       </c:barChart>
       <c:catAx>
-        <c:axId val="100511744"/>
+        <c:axId val="99376128"/>
         <c:scaling>
           <c:orientation val="minMax"/>
         </c:scaling>
@@ -55709,14 +55592,14 @@
             <a:endParaRPr lang="es-ES_tradnl"/>
           </a:p>
         </c:txPr>
-        <c:crossAx val="100513280"/>
+        <c:crossAx val="99377920"/>
         <c:crosses val="autoZero"/>
         <c:auto val="1"/>
         <c:lblAlgn val="ctr"/>
         <c:lblOffset val="100"/>
       </c:catAx>
       <c:valAx>
-        <c:axId val="100513280"/>
+        <c:axId val="99377920"/>
         <c:scaling>
           <c:orientation val="minMax"/>
         </c:scaling>
@@ -55734,7 +55617,7 @@
             <a:endParaRPr lang="es-ES_tradnl"/>
           </a:p>
         </c:txPr>
-        <c:crossAx val="100511744"/>
+        <c:crossAx val="99376128"/>
         <c:crosses val="autoZero"/>
         <c:crossBetween val="between"/>
       </c:valAx>
@@ -55850,11 +55733,11 @@
             </c:numRef>
           </c:val>
         </c:ser>
-        <c:axId val="100541184"/>
-        <c:axId val="100542720"/>
+        <c:axId val="99401728"/>
+        <c:axId val="99403264"/>
       </c:barChart>
       <c:catAx>
-        <c:axId val="100541184"/>
+        <c:axId val="99401728"/>
         <c:scaling>
           <c:orientation val="minMax"/>
         </c:scaling>
@@ -55870,14 +55753,14 @@
             <a:endParaRPr lang="es-ES_tradnl"/>
           </a:p>
         </c:txPr>
-        <c:crossAx val="100542720"/>
+        <c:crossAx val="99403264"/>
         <c:crosses val="autoZero"/>
         <c:auto val="1"/>
         <c:lblAlgn val="ctr"/>
         <c:lblOffset val="100"/>
       </c:catAx>
       <c:valAx>
-        <c:axId val="100542720"/>
+        <c:axId val="99403264"/>
         <c:scaling>
           <c:orientation val="minMax"/>
         </c:scaling>
@@ -55895,7 +55778,7 @@
             <a:endParaRPr lang="es-ES_tradnl"/>
           </a:p>
         </c:txPr>
-        <c:crossAx val="100541184"/>
+        <c:crossAx val="99401728"/>
         <c:crosses val="autoZero"/>
         <c:crossBetween val="between"/>
       </c:valAx>
@@ -56011,11 +55894,11 @@
             </c:numRef>
           </c:val>
         </c:ser>
-        <c:axId val="100550144"/>
-        <c:axId val="100551680"/>
+        <c:axId val="100532992"/>
+        <c:axId val="100534528"/>
       </c:barChart>
       <c:catAx>
-        <c:axId val="100550144"/>
+        <c:axId val="100532992"/>
         <c:scaling>
           <c:orientation val="minMax"/>
         </c:scaling>
@@ -56031,14 +55914,14 @@
             <a:endParaRPr lang="es-ES_tradnl"/>
           </a:p>
         </c:txPr>
-        <c:crossAx val="100551680"/>
+        <c:crossAx val="100534528"/>
         <c:crosses val="autoZero"/>
         <c:auto val="1"/>
         <c:lblAlgn val="ctr"/>
         <c:lblOffset val="100"/>
       </c:catAx>
       <c:valAx>
-        <c:axId val="100551680"/>
+        <c:axId val="100534528"/>
         <c:scaling>
           <c:orientation val="minMax"/>
         </c:scaling>
@@ -56056,7 +55939,7 @@
             <a:endParaRPr lang="es-ES_tradnl"/>
           </a:p>
         </c:txPr>
-        <c:crossAx val="100550144"/>
+        <c:crossAx val="100532992"/>
         <c:crosses val="autoZero"/>
         <c:crossBetween val="between"/>
       </c:valAx>
@@ -56175,11 +56058,11 @@
             </c:numRef>
           </c:val>
         </c:ser>
-        <c:axId val="93315456"/>
-        <c:axId val="93316992"/>
+        <c:axId val="100562048"/>
+        <c:axId val="100563584"/>
       </c:barChart>
       <c:catAx>
-        <c:axId val="93315456"/>
+        <c:axId val="100562048"/>
         <c:scaling>
           <c:orientation val="minMax"/>
         </c:scaling>
@@ -56195,14 +56078,14 @@
             <a:endParaRPr lang="es-ES_tradnl"/>
           </a:p>
         </c:txPr>
-        <c:crossAx val="93316992"/>
+        <c:crossAx val="100563584"/>
         <c:crosses val="autoZero"/>
         <c:auto val="1"/>
         <c:lblAlgn val="ctr"/>
         <c:lblOffset val="100"/>
       </c:catAx>
       <c:valAx>
-        <c:axId val="93316992"/>
+        <c:axId val="100563584"/>
         <c:scaling>
           <c:orientation val="minMax"/>
         </c:scaling>
@@ -56220,7 +56103,7 @@
             <a:endParaRPr lang="es-ES_tradnl"/>
           </a:p>
         </c:txPr>
-        <c:crossAx val="93315456"/>
+        <c:crossAx val="100562048"/>
         <c:crosses val="autoZero"/>
         <c:crossBetween val="between"/>
       </c:valAx>
@@ -56336,11 +56219,11 @@
             </c:numRef>
           </c:val>
         </c:ser>
-        <c:axId val="93652096"/>
-        <c:axId val="93653632"/>
+        <c:axId val="100721024"/>
+        <c:axId val="100722560"/>
       </c:barChart>
       <c:catAx>
-        <c:axId val="93652096"/>
+        <c:axId val="100721024"/>
         <c:scaling>
           <c:orientation val="minMax"/>
         </c:scaling>
@@ -56356,14 +56239,14 @@
             <a:endParaRPr lang="es-ES_tradnl"/>
           </a:p>
         </c:txPr>
-        <c:crossAx val="93653632"/>
+        <c:crossAx val="100722560"/>
         <c:crosses val="autoZero"/>
         <c:auto val="1"/>
         <c:lblAlgn val="ctr"/>
         <c:lblOffset val="100"/>
       </c:catAx>
       <c:valAx>
-        <c:axId val="93653632"/>
+        <c:axId val="100722560"/>
         <c:scaling>
           <c:orientation val="minMax"/>
         </c:scaling>
@@ -56381,7 +56264,7 @@
             <a:endParaRPr lang="es-ES_tradnl"/>
           </a:p>
         </c:txPr>
-        <c:crossAx val="93652096"/>
+        <c:crossAx val="100721024"/>
         <c:crosses val="autoZero"/>
         <c:crossBetween val="between"/>
       </c:valAx>
@@ -56497,11 +56380,11 @@
             </c:numRef>
           </c:val>
         </c:ser>
-        <c:axId val="93673344"/>
-        <c:axId val="93674880"/>
+        <c:axId val="102617856"/>
+        <c:axId val="102619776"/>
       </c:barChart>
       <c:catAx>
-        <c:axId val="93673344"/>
+        <c:axId val="102617856"/>
         <c:scaling>
           <c:orientation val="minMax"/>
         </c:scaling>
@@ -56517,14 +56400,14 @@
             <a:endParaRPr lang="es-ES_tradnl"/>
           </a:p>
         </c:txPr>
-        <c:crossAx val="93674880"/>
+        <c:crossAx val="102619776"/>
         <c:crosses val="autoZero"/>
         <c:auto val="1"/>
         <c:lblAlgn val="ctr"/>
         <c:lblOffset val="100"/>
       </c:catAx>
       <c:valAx>
-        <c:axId val="93674880"/>
+        <c:axId val="102619776"/>
         <c:scaling>
           <c:orientation val="minMax"/>
         </c:scaling>
@@ -56542,7 +56425,7 @@
             <a:endParaRPr lang="es-ES_tradnl"/>
           </a:p>
         </c:txPr>
-        <c:crossAx val="93673344"/>
+        <c:crossAx val="102617856"/>
         <c:crosses val="autoZero"/>
         <c:crossBetween val="between"/>
       </c:valAx>
@@ -56649,11 +56532,11 @@
             </c:numRef>
           </c:val>
         </c:ser>
-        <c:axId val="93682304"/>
-        <c:axId val="93684096"/>
+        <c:axId val="93669248"/>
+        <c:axId val="93670784"/>
       </c:barChart>
       <c:catAx>
-        <c:axId val="93682304"/>
+        <c:axId val="93669248"/>
         <c:scaling>
           <c:orientation val="minMax"/>
         </c:scaling>
@@ -56669,14 +56552,14 @@
             <a:endParaRPr lang="es-ES_tradnl"/>
           </a:p>
         </c:txPr>
-        <c:crossAx val="93684096"/>
+        <c:crossAx val="93670784"/>
         <c:crosses val="autoZero"/>
         <c:auto val="1"/>
         <c:lblAlgn val="ctr"/>
         <c:lblOffset val="100"/>
       </c:catAx>
       <c:valAx>
-        <c:axId val="93684096"/>
+        <c:axId val="93670784"/>
         <c:scaling>
           <c:orientation val="minMax"/>
         </c:scaling>
@@ -56694,7 +56577,7 @@
             <a:endParaRPr lang="es-ES_tradnl"/>
           </a:p>
         </c:txPr>
-        <c:crossAx val="93682304"/>
+        <c:crossAx val="93669248"/>
         <c:crosses val="autoZero"/>
         <c:crossBetween val="between"/>
       </c:valAx>
@@ -56778,11 +56661,11 @@
             </c:numRef>
           </c:val>
         </c:ser>
-        <c:axId val="93691264"/>
-        <c:axId val="93697152"/>
+        <c:axId val="93719168"/>
+        <c:axId val="93720960"/>
       </c:barChart>
       <c:catAx>
-        <c:axId val="93691264"/>
+        <c:axId val="93719168"/>
         <c:scaling>
           <c:orientation val="minMax"/>
         </c:scaling>
@@ -56798,14 +56681,14 @@
             <a:endParaRPr lang="es-ES_tradnl"/>
           </a:p>
         </c:txPr>
-        <c:crossAx val="93697152"/>
+        <c:crossAx val="93720960"/>
         <c:crosses val="autoZero"/>
         <c:auto val="1"/>
         <c:lblAlgn val="ctr"/>
         <c:lblOffset val="100"/>
       </c:catAx>
       <c:valAx>
-        <c:axId val="93697152"/>
+        <c:axId val="93720960"/>
         <c:scaling>
           <c:orientation val="minMax"/>
         </c:scaling>
@@ -56823,7 +56706,7 @@
             <a:endParaRPr lang="es-ES_tradnl"/>
           </a:p>
         </c:txPr>
-        <c:crossAx val="93691264"/>
+        <c:crossAx val="93719168"/>
         <c:crosses val="autoZero"/>
         <c:crossBetween val="between"/>
       </c:valAx>
@@ -56939,11 +56822,11 @@
             </c:numRef>
           </c:val>
         </c:ser>
-        <c:axId val="99311616"/>
-        <c:axId val="99313152"/>
+        <c:axId val="93735936"/>
+        <c:axId val="93750016"/>
       </c:barChart>
       <c:catAx>
-        <c:axId val="99311616"/>
+        <c:axId val="93735936"/>
         <c:scaling>
           <c:orientation val="minMax"/>
         </c:scaling>
@@ -56959,14 +56842,14 @@
             <a:endParaRPr lang="es-ES_tradnl"/>
           </a:p>
         </c:txPr>
-        <c:crossAx val="99313152"/>
+        <c:crossAx val="93750016"/>
         <c:crosses val="autoZero"/>
         <c:auto val="1"/>
         <c:lblAlgn val="ctr"/>
         <c:lblOffset val="100"/>
       </c:catAx>
       <c:valAx>
-        <c:axId val="99313152"/>
+        <c:axId val="93750016"/>
         <c:scaling>
           <c:orientation val="minMax"/>
         </c:scaling>
@@ -56984,7 +56867,7 @@
             <a:endParaRPr lang="es-ES_tradnl"/>
           </a:p>
         </c:txPr>
-        <c:crossAx val="99311616"/>
+        <c:crossAx val="93735936"/>
         <c:crosses val="autoZero"/>
         <c:crossBetween val="between"/>
       </c:valAx>
@@ -57100,11 +56983,11 @@
             </c:numRef>
           </c:val>
         </c:ser>
-        <c:axId val="99336960"/>
-        <c:axId val="99338496"/>
+        <c:axId val="93777920"/>
+        <c:axId val="93779456"/>
       </c:barChart>
       <c:catAx>
-        <c:axId val="99336960"/>
+        <c:axId val="93777920"/>
         <c:scaling>
           <c:orientation val="minMax"/>
         </c:scaling>
@@ -57120,14 +57003,14 @@
             <a:endParaRPr lang="es-ES_tradnl"/>
           </a:p>
         </c:txPr>
-        <c:crossAx val="99338496"/>
+        <c:crossAx val="93779456"/>
         <c:crosses val="autoZero"/>
         <c:auto val="1"/>
         <c:lblAlgn val="ctr"/>
         <c:lblOffset val="100"/>
       </c:catAx>
       <c:valAx>
-        <c:axId val="99338496"/>
+        <c:axId val="93779456"/>
         <c:scaling>
           <c:orientation val="minMax"/>
         </c:scaling>
@@ -57145,7 +57028,7 @@
             <a:endParaRPr lang="es-ES_tradnl"/>
           </a:p>
         </c:txPr>
-        <c:crossAx val="99336960"/>
+        <c:crossAx val="93777920"/>
         <c:crosses val="autoZero"/>
         <c:crossBetween val="between"/>
       </c:valAx>
@@ -57261,11 +57144,11 @@
             </c:numRef>
           </c:val>
         </c:ser>
-        <c:axId val="99350016"/>
-        <c:axId val="99351552"/>
+        <c:axId val="99132160"/>
+        <c:axId val="99133696"/>
       </c:barChart>
       <c:catAx>
-        <c:axId val="99350016"/>
+        <c:axId val="99132160"/>
         <c:scaling>
           <c:orientation val="minMax"/>
         </c:scaling>
@@ -57281,14 +57164,14 @@
             <a:endParaRPr lang="es-ES_tradnl"/>
           </a:p>
         </c:txPr>
-        <c:crossAx val="99351552"/>
+        <c:crossAx val="99133696"/>
         <c:crosses val="autoZero"/>
         <c:auto val="1"/>
         <c:lblAlgn val="ctr"/>
         <c:lblOffset val="100"/>
       </c:catAx>
       <c:valAx>
-        <c:axId val="99351552"/>
+        <c:axId val="99133696"/>
         <c:scaling>
           <c:orientation val="minMax"/>
         </c:scaling>
@@ -57306,7 +57189,7 @@
             <a:endParaRPr lang="es-ES_tradnl"/>
           </a:p>
         </c:txPr>
-        <c:crossAx val="99350016"/>
+        <c:crossAx val="99132160"/>
         <c:crosses val="autoZero"/>
         <c:crossBetween val="between"/>
       </c:valAx>

</xml_diff>

<commit_message>
Cambiando iconos de X
</commit_message>
<xml_diff>
--- a/Memoria/Memoria.docx
+++ b/Memoria/Memoria.docx
@@ -6731,6 +6731,24 @@
       <w:pPr>
         <w:pStyle w:val="normal0"/>
       </w:pPr>
+      <w:hyperlink r:id="rId26" w:history="1">
+        <w:r>
+          <w:rPr>
+            <w:rStyle w:val="Hipervnculo"/>
+          </w:rPr>
+          <w:t>https://github.com/tomba/netserializer</w:t>
+        </w:r>
+      </w:hyperlink>
+    </w:p>
+    <w:p>
+      <w:pPr>
+        <w:pStyle w:val="normal0"/>
+      </w:pPr>
+    </w:p>
+    <w:p>
+      <w:pPr>
+        <w:pStyle w:val="normal0"/>
+      </w:pPr>
     </w:p>
     <w:p>
       <w:pPr>
@@ -6747,7 +6765,7 @@
       <w:pPr>
         <w:pStyle w:val="normal0"/>
       </w:pPr>
-      <w:hyperlink r:id="rId26" w:history="1">
+      <w:hyperlink r:id="rId27" w:history="1">
         <w:r>
           <w:rPr>
             <w:rStyle w:val="Hipervnculo"/>
@@ -6760,7 +6778,7 @@
       <w:pPr>
         <w:pStyle w:val="normal0"/>
       </w:pPr>
-      <w:hyperlink r:id="rId27">
+      <w:hyperlink r:id="rId28">
         <w:r>
           <w:rPr>
             <w:color w:val="1155CC"/>
@@ -6774,7 +6792,7 @@
       <w:pPr>
         <w:pStyle w:val="normal0"/>
       </w:pPr>
-      <w:hyperlink r:id="rId28" w:history="1">
+      <w:hyperlink r:id="rId29" w:history="1">
         <w:r>
           <w:rPr>
             <w:rStyle w:val="Hipervnculo"/>
@@ -6787,7 +6805,7 @@
       <w:pPr>
         <w:pStyle w:val="normal0"/>
       </w:pPr>
-      <w:hyperlink r:id="rId29" w:anchor="3462828" w:history="1">
+      <w:hyperlink r:id="rId30" w:anchor="3462828" w:history="1">
         <w:r>
           <w:rPr>
             <w:rStyle w:val="Hipervnculo"/>
@@ -6809,7 +6827,7 @@
       <w:pPr>
         <w:pStyle w:val="normal0"/>
       </w:pPr>
-      <w:hyperlink r:id="rId30" w:history="1">
+      <w:hyperlink r:id="rId31" w:history="1">
         <w:r>
           <w:rPr>
             <w:rStyle w:val="Hipervnculo"/>
@@ -10388,7 +10406,7 @@
           <w:lang w:val="en-US"/>
         </w:rPr>
       </w:pPr>
-      <w:hyperlink r:id="rId31">
+      <w:hyperlink r:id="rId32">
         <w:r>
           <w:rPr>
             <w:color w:val="1155CC"/>
@@ -10406,7 +10424,7 @@
           <w:lang w:val="en-US"/>
         </w:rPr>
       </w:pPr>
-      <w:hyperlink r:id="rId32"/>
+      <w:hyperlink r:id="rId33"/>
     </w:p>
     <w:p>
       <w:pPr>
@@ -10422,7 +10440,7 @@
         <w:pStyle w:val="normal0"/>
         <w:spacing w:line="331" w:lineRule="auto"/>
       </w:pPr>
-      <w:hyperlink r:id="rId33">
+      <w:hyperlink r:id="rId34">
         <w:r>
           <w:rPr>
             <w:color w:val="1155CC"/>
@@ -10436,8 +10454,8 @@
       <w:pPr>
         <w:pStyle w:val="normal0"/>
       </w:pPr>
-      <w:hyperlink r:id="rId34"/>
       <w:hyperlink r:id="rId35"/>
+      <w:hyperlink r:id="rId36"/>
     </w:p>
     <w:p>
       <w:pPr>
@@ -10462,7 +10480,7 @@
           <w:lang w:val="en-US"/>
         </w:rPr>
       </w:pPr>
-      <w:hyperlink r:id="rId36">
+      <w:hyperlink r:id="rId37">
         <w:r>
           <w:rPr>
             <w:color w:val="1155CC"/>
@@ -10481,7 +10499,7 @@
           <w:lang w:val="en-US"/>
         </w:rPr>
       </w:pPr>
-      <w:hyperlink r:id="rId37">
+      <w:hyperlink r:id="rId38">
         <w:r>
           <w:rPr>
             <w:color w:val="1155CC"/>
@@ -10499,25 +10517,25 @@
           <w:lang w:val="en-US"/>
         </w:rPr>
       </w:pPr>
-      <w:hyperlink r:id="rId38"/>
-    </w:p>
-    <w:p>
-      <w:pPr>
-        <w:pStyle w:val="normal0"/>
-      </w:pPr>
-      <w:hyperlink r:id="rId39">
+      <w:hyperlink r:id="rId39"/>
+    </w:p>
+    <w:p>
+      <w:pPr>
+        <w:pStyle w:val="normal0"/>
+      </w:pPr>
+      <w:hyperlink r:id="rId40">
         <w:r>
           <w:t>Compilando en tiempo de ejecución</w:t>
         </w:r>
       </w:hyperlink>
-      <w:hyperlink r:id="rId40"/>
+      <w:hyperlink r:id="rId41"/>
     </w:p>
     <w:p>
       <w:pPr>
         <w:pStyle w:val="normal0"/>
         <w:spacing w:line="397" w:lineRule="auto"/>
       </w:pPr>
-      <w:hyperlink r:id="rId41">
+      <w:hyperlink r:id="rId42">
         <w:r>
           <w:rPr>
             <w:color w:val="1155CC"/>
@@ -10545,7 +10563,7 @@
         <w:pStyle w:val="normal0"/>
         <w:spacing w:line="331" w:lineRule="auto"/>
       </w:pPr>
-      <w:hyperlink r:id="rId42">
+      <w:hyperlink r:id="rId43">
         <w:r>
           <w:rPr>
             <w:color w:val="1155CC"/>
@@ -10579,7 +10597,7 @@
         </w:rPr>
         <w:br/>
       </w:r>
-      <w:hyperlink r:id="rId43">
+      <w:hyperlink r:id="rId44">
         <w:r>
           <w:rPr>
             <w:rFonts w:ascii="Verdana" w:eastAsia="Verdana" w:hAnsi="Verdana" w:cs="Verdana"/>
@@ -10590,7 +10608,7 @@
           <w:t>http://www.codeproject.com/Articles/7119/Compiling-with-CodeDom</w:t>
         </w:r>
       </w:hyperlink>
-      <w:hyperlink r:id="rId44"/>
+      <w:hyperlink r:id="rId45"/>
     </w:p>
     <w:p>
       <w:pPr>
@@ -10608,7 +10626,7 @@
       <w:pPr>
         <w:pStyle w:val="normal0"/>
       </w:pPr>
-      <w:hyperlink r:id="rId45">
+      <w:hyperlink r:id="rId46">
         <w:r>
           <w:rPr>
             <w:color w:val="1155CC"/>
@@ -10622,7 +10640,7 @@
       <w:pPr>
         <w:pStyle w:val="normal0"/>
       </w:pPr>
-      <w:hyperlink r:id="rId46">
+      <w:hyperlink r:id="rId47">
         <w:r>
           <w:rPr>
             <w:color w:val="1155CC"/>
@@ -10636,7 +10654,7 @@
       <w:pPr>
         <w:pStyle w:val="normal0"/>
       </w:pPr>
-      <w:hyperlink r:id="rId47">
+      <w:hyperlink r:id="rId48">
         <w:r>
           <w:rPr>
             <w:color w:val="1155CC"/>
@@ -16056,7 +16074,7 @@
       <w:pPr>
         <w:pStyle w:val="normal0"/>
       </w:pPr>
-      <w:hyperlink r:id="rId48">
+      <w:hyperlink r:id="rId49">
         <w:r>
           <w:rPr>
             <w:color w:val="1155CC"/>
@@ -16086,7 +16104,7 @@
       <w:pPr>
         <w:pStyle w:val="normal0"/>
       </w:pPr>
-      <w:hyperlink r:id="rId49">
+      <w:hyperlink r:id="rId50">
         <w:r>
           <w:rPr>
             <w:color w:val="1155CC"/>
@@ -20224,7 +20242,7 @@
       <w:pPr>
         <w:pStyle w:val="normal0"/>
       </w:pPr>
-      <w:hyperlink r:id="rId50">
+      <w:hyperlink r:id="rId51">
         <w:r>
           <w:rPr>
             <w:color w:val="1155CC"/>
@@ -20261,7 +20279,7 @@
       <w:pPr>
         <w:pStyle w:val="normal0"/>
       </w:pPr>
-      <w:hyperlink r:id="rId51">
+      <w:hyperlink r:id="rId52">
         <w:r>
           <w:rPr>
             <w:color w:val="1155CC"/>
@@ -20288,7 +20306,7 @@
       <w:pPr>
         <w:pStyle w:val="normal0"/>
       </w:pPr>
-      <w:hyperlink r:id="rId52">
+      <w:hyperlink r:id="rId53">
         <w:r>
           <w:rPr>
             <w:color w:val="1155CC"/>
@@ -20315,7 +20333,7 @@
       <w:pPr>
         <w:pStyle w:val="normal0"/>
       </w:pPr>
-      <w:hyperlink r:id="rId53">
+      <w:hyperlink r:id="rId54">
         <w:r>
           <w:rPr>
             <w:color w:val="1155CC"/>
@@ -20342,7 +20360,7 @@
       <w:pPr>
         <w:pStyle w:val="normal0"/>
       </w:pPr>
-      <w:hyperlink r:id="rId54">
+      <w:hyperlink r:id="rId55">
         <w:r>
           <w:rPr>
             <w:color w:val="1155CC"/>
@@ -20356,7 +20374,7 @@
       <w:pPr>
         <w:pStyle w:val="normal0"/>
       </w:pPr>
-      <w:hyperlink r:id="rId55">
+      <w:hyperlink r:id="rId56">
         <w:r>
           <w:rPr>
             <w:color w:val="1155CC"/>
@@ -20383,7 +20401,7 @@
       <w:pPr>
         <w:pStyle w:val="normal0"/>
       </w:pPr>
-      <w:hyperlink r:id="rId56">
+      <w:hyperlink r:id="rId57">
         <w:r>
           <w:rPr>
             <w:color w:val="1155CC"/>
@@ -20397,7 +20415,7 @@
       <w:pPr>
         <w:pStyle w:val="normal0"/>
       </w:pPr>
-      <w:hyperlink r:id="rId57">
+      <w:hyperlink r:id="rId58">
         <w:r>
           <w:rPr>
             <w:color w:val="1155CC"/>
@@ -20410,10 +20428,7 @@
         <w:t xml:space="preserve"> (</w:t>
       </w:r>
       <w:r>
-        <w:t>PLUG-IN</w:t>
-      </w:r>
-      <w:r>
-        <w:t xml:space="preserve"> QUE ACELERA EL ACCESO)</w:t>
+        <w:t>plug-in que acelera el acceso)</w:t>
       </w:r>
     </w:p>
     <w:p>
@@ -20433,7 +20448,7 @@
       <w:pPr>
         <w:pStyle w:val="normal0"/>
       </w:pPr>
-      <w:hyperlink r:id="rId58">
+      <w:hyperlink r:id="rId59">
         <w:r>
           <w:rPr>
             <w:color w:val="1155CC"/>
@@ -22146,7 +22161,7 @@
       <w:pPr>
         <w:pStyle w:val="normal0"/>
       </w:pPr>
-      <w:hyperlink r:id="rId59">
+      <w:hyperlink r:id="rId60">
         <w:r>
           <w:rPr>
             <w:color w:val="1155CC"/>
@@ -22173,7 +22188,7 @@
       <w:pPr>
         <w:pStyle w:val="normal0"/>
       </w:pPr>
-      <w:hyperlink r:id="rId60">
+      <w:hyperlink r:id="rId61">
         <w:r>
           <w:rPr>
             <w:color w:val="1155CC"/>
@@ -23930,7 +23945,7 @@
       <w:pPr>
         <w:pStyle w:val="normal0"/>
       </w:pPr>
-      <w:hyperlink r:id="rId61">
+      <w:hyperlink r:id="rId62">
         <w:r>
           <w:rPr>
             <w:color w:val="1155CC"/>
@@ -25032,7 +25047,7 @@
       <w:pPr>
         <w:pStyle w:val="normal0"/>
       </w:pPr>
-      <w:hyperlink r:id="rId62" w:anchor="v=onepage&amp;q&amp;f=false">
+      <w:hyperlink r:id="rId63" w:anchor="v=onepage&amp;q&amp;f=false">
         <w:r>
           <w:rPr>
             <w:color w:val="1155CC"/>
@@ -25068,7 +25083,7 @@
           <w:lang w:val="en-US"/>
         </w:rPr>
       </w:pPr>
-      <w:hyperlink r:id="rId63">
+      <w:hyperlink r:id="rId64">
         <w:r>
           <w:rPr>
             <w:color w:val="1155CC"/>
@@ -25099,7 +25114,7 @@
       <w:pPr>
         <w:pStyle w:val="normal0"/>
       </w:pPr>
-      <w:hyperlink r:id="rId64">
+      <w:hyperlink r:id="rId65">
         <w:r>
           <w:rPr>
             <w:color w:val="1155CC"/>
@@ -25126,7 +25141,7 @@
       <w:pPr>
         <w:pStyle w:val="normal0"/>
       </w:pPr>
-      <w:hyperlink r:id="rId65">
+      <w:hyperlink r:id="rId66">
         <w:r>
           <w:rPr>
             <w:color w:val="1155CC"/>
@@ -25153,7 +25168,7 @@
       <w:pPr>
         <w:pStyle w:val="normal0"/>
       </w:pPr>
-      <w:hyperlink r:id="rId66">
+      <w:hyperlink r:id="rId67">
         <w:r>
           <w:rPr>
             <w:color w:val="1155CC"/>
@@ -25176,7 +25191,7 @@
       <w:pPr>
         <w:pStyle w:val="normal0"/>
       </w:pPr>
-      <w:hyperlink r:id="rId67">
+      <w:hyperlink r:id="rId68">
         <w:r>
           <w:rPr>
             <w:color w:val="1155CC"/>
@@ -25203,7 +25218,7 @@
       <w:pPr>
         <w:pStyle w:val="normal0"/>
       </w:pPr>
-      <w:hyperlink r:id="rId68">
+      <w:hyperlink r:id="rId69">
         <w:r>
           <w:rPr>
             <w:color w:val="1155CC"/>
@@ -25217,7 +25232,7 @@
       <w:pPr>
         <w:pStyle w:val="normal0"/>
       </w:pPr>
-      <w:hyperlink r:id="rId69">
+      <w:hyperlink r:id="rId70">
         <w:r>
           <w:rPr>
             <w:color w:val="1155CC"/>
@@ -25244,7 +25259,7 @@
       <w:pPr>
         <w:pStyle w:val="normal0"/>
       </w:pPr>
-      <w:hyperlink r:id="rId70">
+      <w:hyperlink r:id="rId71">
         <w:r>
           <w:rPr>
             <w:color w:val="1155CC"/>
@@ -25274,7 +25289,7 @@
       <w:pPr>
         <w:pStyle w:val="normal0"/>
       </w:pPr>
-      <w:hyperlink r:id="rId71">
+      <w:hyperlink r:id="rId72">
         <w:r>
           <w:rPr>
             <w:color w:val="1155CC"/>
@@ -25309,7 +25324,7 @@
       <w:pPr>
         <w:pStyle w:val="normal0"/>
       </w:pPr>
-      <w:hyperlink r:id="rId72">
+      <w:hyperlink r:id="rId73">
         <w:r>
           <w:rPr>
             <w:color w:val="1155CC"/>
@@ -25323,7 +25338,7 @@
       <w:pPr>
         <w:pStyle w:val="normal0"/>
       </w:pPr>
-      <w:hyperlink r:id="rId73">
+      <w:hyperlink r:id="rId74">
         <w:r>
           <w:rPr>
             <w:color w:val="1155CC"/>
@@ -25350,7 +25365,7 @@
       <w:pPr>
         <w:pStyle w:val="normal0"/>
       </w:pPr>
-      <w:hyperlink r:id="rId74">
+      <w:hyperlink r:id="rId75">
         <w:r>
           <w:rPr>
             <w:color w:val="1155CC"/>
@@ -25364,7 +25379,7 @@
       <w:pPr>
         <w:pStyle w:val="normal0"/>
       </w:pPr>
-      <w:hyperlink r:id="rId75">
+      <w:hyperlink r:id="rId76">
         <w:r>
           <w:rPr>
             <w:color w:val="1155CC"/>
@@ -25391,7 +25406,7 @@
       <w:pPr>
         <w:pStyle w:val="normal0"/>
       </w:pPr>
-      <w:hyperlink r:id="rId76">
+      <w:hyperlink r:id="rId77">
         <w:r>
           <w:rPr>
             <w:color w:val="1155CC"/>
@@ -26200,6 +26215,12 @@
     <w:p>
       <w:pPr>
         <w:pStyle w:val="normal0"/>
+        <w:pBdr>
+          <w:top w:val="single" w:sz="4" w:space="1" w:color="auto"/>
+          <w:left w:val="single" w:sz="4" w:space="4" w:color="auto"/>
+          <w:bottom w:val="single" w:sz="4" w:space="1" w:color="auto"/>
+          <w:right w:val="single" w:sz="4" w:space="4" w:color="auto"/>
+        </w:pBdr>
         <w:jc w:val="both"/>
         <w:rPr>
           <w:color w:val="FF0000"/>
@@ -30066,7 +30087,7 @@
       <w:pPr>
         <w:pStyle w:val="normal0"/>
       </w:pPr>
-      <w:hyperlink r:id="rId77" w:history="1">
+      <w:hyperlink r:id="rId78" w:history="1">
         <w:r>
           <w:rPr>
             <w:rStyle w:val="Hipervnculo"/>
@@ -30095,7 +30116,7 @@
       <w:pPr>
         <w:pStyle w:val="normal0"/>
       </w:pPr>
-      <w:hyperlink r:id="rId78">
+      <w:hyperlink r:id="rId79">
         <w:r>
           <w:rPr>
             <w:color w:val="1155CC"/>
@@ -30125,7 +30146,7 @@
       <w:pPr>
         <w:pStyle w:val="normal0"/>
       </w:pPr>
-      <w:hyperlink r:id="rId79">
+      <w:hyperlink r:id="rId80">
         <w:r>
           <w:rPr>
             <w:color w:val="1155CC"/>
@@ -30155,7 +30176,7 @@
       <w:pPr>
         <w:pStyle w:val="normal0"/>
       </w:pPr>
-      <w:hyperlink r:id="rId80">
+      <w:hyperlink r:id="rId81">
         <w:r>
           <w:rPr>
             <w:color w:val="1155CC"/>
@@ -30169,7 +30190,7 @@
       <w:pPr>
         <w:pStyle w:val="normal0"/>
       </w:pPr>
-      <w:hyperlink r:id="rId81">
+      <w:hyperlink r:id="rId82">
         <w:r>
           <w:rPr>
             <w:color w:val="1155CC"/>
@@ -30196,7 +30217,7 @@
       <w:pPr>
         <w:pStyle w:val="normal0"/>
       </w:pPr>
-      <w:hyperlink r:id="rId82">
+      <w:hyperlink r:id="rId83">
         <w:r>
           <w:rPr>
             <w:color w:val="1155CC"/>
@@ -30972,7 +30993,7 @@
       <w:pPr>
         <w:pStyle w:val="normal0"/>
       </w:pPr>
-      <w:hyperlink r:id="rId83">
+      <w:hyperlink r:id="rId84">
         <w:r>
           <w:rPr>
             <w:color w:val="1155CC"/>
@@ -30999,7 +31020,7 @@
       <w:pPr>
         <w:pStyle w:val="normal0"/>
       </w:pPr>
-      <w:hyperlink r:id="rId84">
+      <w:hyperlink r:id="rId85">
         <w:r>
           <w:rPr>
             <w:color w:val="1155CC"/>
@@ -31026,7 +31047,7 @@
       <w:pPr>
         <w:pStyle w:val="normal0"/>
       </w:pPr>
-      <w:hyperlink r:id="rId85">
+      <w:hyperlink r:id="rId86">
         <w:r>
           <w:rPr>
             <w:color w:val="1155CC"/>
@@ -31053,7 +31074,7 @@
       <w:pPr>
         <w:pStyle w:val="normal0"/>
       </w:pPr>
-      <w:hyperlink r:id="rId86">
+      <w:hyperlink r:id="rId87">
         <w:r>
           <w:rPr>
             <w:color w:val="1155CC"/>
@@ -31080,7 +31101,7 @@
       <w:pPr>
         <w:pStyle w:val="normal0"/>
       </w:pPr>
-      <w:hyperlink r:id="rId87">
+      <w:hyperlink r:id="rId88">
         <w:r>
           <w:rPr>
             <w:color w:val="1155CC"/>
@@ -31261,6 +31282,7 @@
       <w:r>
         <w:rPr>
           <w:noProof/>
+          <w:lang w:val="es-ES" w:eastAsia="es-ES"/>
         </w:rPr>
         <w:drawing>
           <wp:inline distT="0" distB="0" distL="0" distR="0">
@@ -31270,7 +31292,7 @@
             <wp:cNvGraphicFramePr/>
             <a:graphic xmlns:a="http://schemas.openxmlformats.org/drawingml/2006/main">
               <a:graphicData uri="http://schemas.openxmlformats.org/drawingml/2006/chart">
-                <c:chart xmlns:c="http://schemas.openxmlformats.org/drawingml/2006/chart" xmlns:r="http://schemas.openxmlformats.org/officeDocument/2006/relationships" r:id="rId88"/>
+                <c:chart xmlns:c="http://schemas.openxmlformats.org/drawingml/2006/chart" xmlns:r="http://schemas.openxmlformats.org/officeDocument/2006/relationships" r:id="rId89"/>
               </a:graphicData>
             </a:graphic>
           </wp:inline>
@@ -32199,6 +32221,7 @@
       <w:r>
         <w:rPr>
           <w:noProof/>
+          <w:lang w:val="es-ES" w:eastAsia="es-ES"/>
         </w:rPr>
         <w:drawing>
           <wp:inline distT="0" distB="0" distL="0" distR="0">
@@ -32208,7 +32231,7 @@
             <wp:cNvGraphicFramePr/>
             <a:graphic xmlns:a="http://schemas.openxmlformats.org/drawingml/2006/main">
               <a:graphicData uri="http://schemas.openxmlformats.org/drawingml/2006/chart">
-                <c:chart xmlns:c="http://schemas.openxmlformats.org/drawingml/2006/chart" xmlns:r="http://schemas.openxmlformats.org/officeDocument/2006/relationships" r:id="rId89"/>
+                <c:chart xmlns:c="http://schemas.openxmlformats.org/drawingml/2006/chart" xmlns:r="http://schemas.openxmlformats.org/officeDocument/2006/relationships" r:id="rId90"/>
               </a:graphicData>
             </a:graphic>
           </wp:inline>
@@ -33156,6 +33179,7 @@
       <w:r>
         <w:rPr>
           <w:noProof/>
+          <w:lang w:val="es-ES" w:eastAsia="es-ES"/>
         </w:rPr>
         <w:drawing>
           <wp:inline distT="0" distB="0" distL="0" distR="0">
@@ -33165,7 +33189,7 @@
             <wp:cNvGraphicFramePr/>
             <a:graphic xmlns:a="http://schemas.openxmlformats.org/drawingml/2006/main">
               <a:graphicData uri="http://schemas.openxmlformats.org/drawingml/2006/chart">
-                <c:chart xmlns:c="http://schemas.openxmlformats.org/drawingml/2006/chart" xmlns:r="http://schemas.openxmlformats.org/officeDocument/2006/relationships" r:id="rId90"/>
+                <c:chart xmlns:c="http://schemas.openxmlformats.org/drawingml/2006/chart" xmlns:r="http://schemas.openxmlformats.org/officeDocument/2006/relationships" r:id="rId91"/>
               </a:graphicData>
             </a:graphic>
           </wp:inline>
@@ -34132,6 +34156,7 @@
       <w:r>
         <w:rPr>
           <w:noProof/>
+          <w:lang w:val="es-ES" w:eastAsia="es-ES"/>
         </w:rPr>
         <w:drawing>
           <wp:inline distT="0" distB="0" distL="0" distR="0">
@@ -34141,7 +34166,7 @@
             <wp:cNvGraphicFramePr/>
             <a:graphic xmlns:a="http://schemas.openxmlformats.org/drawingml/2006/main">
               <a:graphicData uri="http://schemas.openxmlformats.org/drawingml/2006/chart">
-                <c:chart xmlns:c="http://schemas.openxmlformats.org/drawingml/2006/chart" xmlns:r="http://schemas.openxmlformats.org/officeDocument/2006/relationships" r:id="rId91"/>
+                <c:chart xmlns:c="http://schemas.openxmlformats.org/drawingml/2006/chart" xmlns:r="http://schemas.openxmlformats.org/officeDocument/2006/relationships" r:id="rId92"/>
               </a:graphicData>
             </a:graphic>
           </wp:inline>
@@ -35111,6 +35136,7 @@
       <w:r>
         <w:rPr>
           <w:noProof/>
+          <w:lang w:val="es-ES" w:eastAsia="es-ES"/>
         </w:rPr>
         <w:drawing>
           <wp:inline distT="0" distB="0" distL="0" distR="0">
@@ -35120,7 +35146,7 @@
             <wp:cNvGraphicFramePr/>
             <a:graphic xmlns:a="http://schemas.openxmlformats.org/drawingml/2006/main">
               <a:graphicData uri="http://schemas.openxmlformats.org/drawingml/2006/chart">
-                <c:chart xmlns:c="http://schemas.openxmlformats.org/drawingml/2006/chart" xmlns:r="http://schemas.openxmlformats.org/officeDocument/2006/relationships" r:id="rId92"/>
+                <c:chart xmlns:c="http://schemas.openxmlformats.org/drawingml/2006/chart" xmlns:r="http://schemas.openxmlformats.org/officeDocument/2006/relationships" r:id="rId93"/>
               </a:graphicData>
             </a:graphic>
           </wp:inline>
@@ -36223,6 +36249,7 @@
       <w:r>
         <w:rPr>
           <w:noProof/>
+          <w:lang w:val="es-ES" w:eastAsia="es-ES"/>
         </w:rPr>
         <w:drawing>
           <wp:inline distT="0" distB="0" distL="0" distR="0">
@@ -36232,7 +36259,7 @@
             <wp:cNvGraphicFramePr/>
             <a:graphic xmlns:a="http://schemas.openxmlformats.org/drawingml/2006/main">
               <a:graphicData uri="http://schemas.openxmlformats.org/drawingml/2006/chart">
-                <c:chart xmlns:c="http://schemas.openxmlformats.org/drawingml/2006/chart" xmlns:r="http://schemas.openxmlformats.org/officeDocument/2006/relationships" r:id="rId93"/>
+                <c:chart xmlns:c="http://schemas.openxmlformats.org/drawingml/2006/chart" xmlns:r="http://schemas.openxmlformats.org/officeDocument/2006/relationships" r:id="rId94"/>
               </a:graphicData>
             </a:graphic>
           </wp:inline>
@@ -37285,6 +37312,7 @@
       <w:r>
         <w:rPr>
           <w:noProof/>
+          <w:lang w:val="es-ES" w:eastAsia="es-ES"/>
         </w:rPr>
         <w:drawing>
           <wp:inline distT="0" distB="0" distL="0" distR="0">
@@ -37294,7 +37322,7 @@
             <wp:cNvGraphicFramePr/>
             <a:graphic xmlns:a="http://schemas.openxmlformats.org/drawingml/2006/main">
               <a:graphicData uri="http://schemas.openxmlformats.org/drawingml/2006/chart">
-                <c:chart xmlns:c="http://schemas.openxmlformats.org/drawingml/2006/chart" xmlns:r="http://schemas.openxmlformats.org/officeDocument/2006/relationships" r:id="rId94"/>
+                <c:chart xmlns:c="http://schemas.openxmlformats.org/drawingml/2006/chart" xmlns:r="http://schemas.openxmlformats.org/officeDocument/2006/relationships" r:id="rId95"/>
               </a:graphicData>
             </a:graphic>
           </wp:inline>
@@ -38275,6 +38303,7 @@
       <w:r>
         <w:rPr>
           <w:noProof/>
+          <w:lang w:val="es-ES" w:eastAsia="es-ES"/>
         </w:rPr>
         <w:drawing>
           <wp:inline distT="0" distB="0" distL="0" distR="0">
@@ -38284,7 +38313,7 @@
             <wp:cNvGraphicFramePr/>
             <a:graphic xmlns:a="http://schemas.openxmlformats.org/drawingml/2006/main">
               <a:graphicData uri="http://schemas.openxmlformats.org/drawingml/2006/chart">
-                <c:chart xmlns:c="http://schemas.openxmlformats.org/drawingml/2006/chart" xmlns:r="http://schemas.openxmlformats.org/officeDocument/2006/relationships" r:id="rId95"/>
+                <c:chart xmlns:c="http://schemas.openxmlformats.org/drawingml/2006/chart" xmlns:r="http://schemas.openxmlformats.org/officeDocument/2006/relationships" r:id="rId96"/>
               </a:graphicData>
             </a:graphic>
           </wp:inline>
@@ -39181,6 +39210,7 @@
       <w:r>
         <w:rPr>
           <w:noProof/>
+          <w:lang w:val="es-ES" w:eastAsia="es-ES"/>
         </w:rPr>
         <w:drawing>
           <wp:inline distT="0" distB="0" distL="0" distR="0">
@@ -39190,7 +39220,7 @@
             <wp:cNvGraphicFramePr/>
             <a:graphic xmlns:a="http://schemas.openxmlformats.org/drawingml/2006/main">
               <a:graphicData uri="http://schemas.openxmlformats.org/drawingml/2006/chart">
-                <c:chart xmlns:c="http://schemas.openxmlformats.org/drawingml/2006/chart" xmlns:r="http://schemas.openxmlformats.org/officeDocument/2006/relationships" r:id="rId96"/>
+                <c:chart xmlns:c="http://schemas.openxmlformats.org/drawingml/2006/chart" xmlns:r="http://schemas.openxmlformats.org/officeDocument/2006/relationships" r:id="rId97"/>
               </a:graphicData>
             </a:graphic>
           </wp:inline>
@@ -40084,6 +40114,7 @@
       <w:r>
         <w:rPr>
           <w:noProof/>
+          <w:lang w:val="es-ES" w:eastAsia="es-ES"/>
         </w:rPr>
         <w:drawing>
           <wp:inline distT="0" distB="0" distL="0" distR="0">
@@ -40093,7 +40124,7 @@
             <wp:cNvGraphicFramePr/>
             <a:graphic xmlns:a="http://schemas.openxmlformats.org/drawingml/2006/main">
               <a:graphicData uri="http://schemas.openxmlformats.org/drawingml/2006/chart">
-                <c:chart xmlns:c="http://schemas.openxmlformats.org/drawingml/2006/chart" xmlns:r="http://schemas.openxmlformats.org/officeDocument/2006/relationships" r:id="rId97"/>
+                <c:chart xmlns:c="http://schemas.openxmlformats.org/drawingml/2006/chart" xmlns:r="http://schemas.openxmlformats.org/officeDocument/2006/relationships" r:id="rId98"/>
               </a:graphicData>
             </a:graphic>
           </wp:inline>
@@ -41006,6 +41037,7 @@
       <w:r>
         <w:rPr>
           <w:noProof/>
+          <w:lang w:val="es-ES" w:eastAsia="es-ES"/>
         </w:rPr>
         <w:drawing>
           <wp:inline distT="0" distB="0" distL="0" distR="0">
@@ -41015,7 +41047,7 @@
             <wp:cNvGraphicFramePr/>
             <a:graphic xmlns:a="http://schemas.openxmlformats.org/drawingml/2006/main">
               <a:graphicData uri="http://schemas.openxmlformats.org/drawingml/2006/chart">
-                <c:chart xmlns:c="http://schemas.openxmlformats.org/drawingml/2006/chart" xmlns:r="http://schemas.openxmlformats.org/officeDocument/2006/relationships" r:id="rId98"/>
+                <c:chart xmlns:c="http://schemas.openxmlformats.org/drawingml/2006/chart" xmlns:r="http://schemas.openxmlformats.org/officeDocument/2006/relationships" r:id="rId99"/>
               </a:graphicData>
             </a:graphic>
           </wp:inline>
@@ -41931,6 +41963,7 @@
       <w:r>
         <w:rPr>
           <w:noProof/>
+          <w:lang w:val="es-ES" w:eastAsia="es-ES"/>
         </w:rPr>
         <w:drawing>
           <wp:inline distT="0" distB="0" distL="0" distR="0">
@@ -41940,7 +41973,7 @@
             <wp:cNvGraphicFramePr/>
             <a:graphic xmlns:a="http://schemas.openxmlformats.org/drawingml/2006/main">
               <a:graphicData uri="http://schemas.openxmlformats.org/drawingml/2006/chart">
-                <c:chart xmlns:c="http://schemas.openxmlformats.org/drawingml/2006/chart" xmlns:r="http://schemas.openxmlformats.org/officeDocument/2006/relationships" r:id="rId99"/>
+                <c:chart xmlns:c="http://schemas.openxmlformats.org/drawingml/2006/chart" xmlns:r="http://schemas.openxmlformats.org/officeDocument/2006/relationships" r:id="rId100"/>
               </a:graphicData>
             </a:graphic>
           </wp:inline>
@@ -42733,6 +42766,7 @@
       <w:r>
         <w:rPr>
           <w:noProof/>
+          <w:lang w:val="es-ES" w:eastAsia="es-ES"/>
         </w:rPr>
         <w:drawing>
           <wp:inline distT="0" distB="0" distL="0" distR="0">
@@ -42742,7 +42776,7 @@
             <wp:cNvGraphicFramePr/>
             <a:graphic xmlns:a="http://schemas.openxmlformats.org/drawingml/2006/main">
               <a:graphicData uri="http://schemas.openxmlformats.org/drawingml/2006/chart">
-                <c:chart xmlns:c="http://schemas.openxmlformats.org/drawingml/2006/chart" xmlns:r="http://schemas.openxmlformats.org/officeDocument/2006/relationships" r:id="rId100"/>
+                <c:chart xmlns:c="http://schemas.openxmlformats.org/drawingml/2006/chart" xmlns:r="http://schemas.openxmlformats.org/officeDocument/2006/relationships" r:id="rId101"/>
               </a:graphicData>
             </a:graphic>
           </wp:inline>
@@ -43703,6 +43737,7 @@
       <w:r>
         <w:rPr>
           <w:noProof/>
+          <w:lang w:val="es-ES" w:eastAsia="es-ES"/>
         </w:rPr>
         <w:drawing>
           <wp:inline distT="0" distB="0" distL="0" distR="0">
@@ -43712,7 +43747,7 @@
             <wp:cNvGraphicFramePr/>
             <a:graphic xmlns:a="http://schemas.openxmlformats.org/drawingml/2006/main">
               <a:graphicData uri="http://schemas.openxmlformats.org/drawingml/2006/chart">
-                <c:chart xmlns:c="http://schemas.openxmlformats.org/drawingml/2006/chart" xmlns:r="http://schemas.openxmlformats.org/officeDocument/2006/relationships" r:id="rId101"/>
+                <c:chart xmlns:c="http://schemas.openxmlformats.org/drawingml/2006/chart" xmlns:r="http://schemas.openxmlformats.org/officeDocument/2006/relationships" r:id="rId102"/>
               </a:graphicData>
             </a:graphic>
           </wp:inline>
@@ -45515,7 +45550,7 @@
       <w:pPr>
         <w:pStyle w:val="normal0"/>
       </w:pPr>
-      <w:hyperlink r:id="rId102">
+      <w:hyperlink r:id="rId103">
         <w:r>
           <w:rPr>
             <w:color w:val="1155CC"/>
@@ -45529,7 +45564,7 @@
       <w:pPr>
         <w:pStyle w:val="normal0"/>
       </w:pPr>
-      <w:hyperlink r:id="rId103">
+      <w:hyperlink r:id="rId104">
         <w:r>
           <w:rPr>
             <w:color w:val="1155CC"/>
@@ -45550,45 +45585,6 @@
       </w:pPr>
       <w:r>
         <w:t>Otra forma de hacerlo, más compleja, en español:</w:t>
-      </w:r>
-    </w:p>
-    <w:p>
-      <w:pPr>
-        <w:pStyle w:val="normal0"/>
-      </w:pPr>
-      <w:hyperlink r:id="rId104">
-        <w:r>
-          <w:rPr>
-            <w:color w:val="1155CC"/>
-            <w:u w:val="single"/>
-          </w:rPr>
-          <w:t>http://www.thecoldsun.com/es/content/01-2009/sistema-de-plugins-con-c-parte-i-conceptos</w:t>
-        </w:r>
-      </w:hyperlink>
-    </w:p>
-    <w:p>
-      <w:pPr>
-        <w:pStyle w:val="normal0"/>
-      </w:pPr>
-    </w:p>
-    <w:p>
-      <w:pPr>
-        <w:pStyle w:val="normal0"/>
-      </w:pPr>
-      <w:r>
-        <w:t xml:space="preserve">Teoría de </w:t>
-      </w:r>
-      <w:r>
-        <w:t>como</w:t>
-      </w:r>
-      <w:r>
-        <w:t xml:space="preserve"> crear un sistema de plug</w:t>
-      </w:r>
-      <w:r>
-        <w:t>-</w:t>
-      </w:r>
-      <w:r>
-        <w:t>ins en C#:</w:t>
       </w:r>
     </w:p>
     <w:p>
@@ -45615,6 +45611,45 @@
         <w:pStyle w:val="normal0"/>
       </w:pPr>
       <w:r>
+        <w:t xml:space="preserve">Teoría de </w:t>
+      </w:r>
+      <w:r>
+        <w:t>como</w:t>
+      </w:r>
+      <w:r>
+        <w:t xml:space="preserve"> crear un sistema de plug</w:t>
+      </w:r>
+      <w:r>
+        <w:t>-</w:t>
+      </w:r>
+      <w:r>
+        <w:t>ins en C#:</w:t>
+      </w:r>
+    </w:p>
+    <w:p>
+      <w:pPr>
+        <w:pStyle w:val="normal0"/>
+      </w:pPr>
+      <w:hyperlink r:id="rId106">
+        <w:r>
+          <w:rPr>
+            <w:color w:val="1155CC"/>
+            <w:u w:val="single"/>
+          </w:rPr>
+          <w:t>http://www.thecoldsun.com/es/content/01-2009/sistema-de-plugins-con-c-parte-i-conceptos</w:t>
+        </w:r>
+      </w:hyperlink>
+    </w:p>
+    <w:p>
+      <w:pPr>
+        <w:pStyle w:val="normal0"/>
+      </w:pPr>
+    </w:p>
+    <w:p>
+      <w:pPr>
+        <w:pStyle w:val="normal0"/>
+      </w:pPr>
+      <w:r>
         <w:t>Otro ejemplo de creación de plug</w:t>
       </w:r>
       <w:r>
@@ -45628,7 +45663,7 @@
       <w:pPr>
         <w:pStyle w:val="normal0"/>
       </w:pPr>
-      <w:hyperlink r:id="rId106">
+      <w:hyperlink r:id="rId107">
         <w:r>
           <w:rPr>
             <w:color w:val="1155CC"/>
@@ -45655,7 +45690,7 @@
       <w:pPr>
         <w:pStyle w:val="normal0"/>
       </w:pPr>
-      <w:hyperlink r:id="rId107">
+      <w:hyperlink r:id="rId108">
         <w:r>
           <w:rPr>
             <w:color w:val="1155CC"/>
@@ -45685,7 +45720,7 @@
       <w:pPr>
         <w:pStyle w:val="normal0"/>
       </w:pPr>
-      <w:hyperlink r:id="rId108">
+      <w:hyperlink r:id="rId109">
         <w:r>
           <w:rPr>
             <w:color w:val="1155CC"/>
@@ -45712,7 +45747,7 @@
       <w:pPr>
         <w:pStyle w:val="normal0"/>
       </w:pPr>
-      <w:hyperlink r:id="rId109">
+      <w:hyperlink r:id="rId110">
         <w:r>
           <w:rPr>
             <w:color w:val="1155CC"/>
@@ -45739,7 +45774,7 @@
       <w:pPr>
         <w:pStyle w:val="normal0"/>
       </w:pPr>
-      <w:hyperlink r:id="rId110">
+      <w:hyperlink r:id="rId111">
         <w:r>
           <w:rPr>
             <w:color w:val="1155CC"/>
@@ -46127,7 +46162,7 @@
       <w:pPr>
         <w:pStyle w:val="normal0"/>
       </w:pPr>
-      <w:hyperlink r:id="rId111">
+      <w:hyperlink r:id="rId112">
         <w:r>
           <w:rPr>
             <w:color w:val="1155CC"/>
@@ -46246,7 +46281,7 @@
       <w:pPr>
         <w:pStyle w:val="normal0"/>
       </w:pPr>
-      <w:hyperlink r:id="rId112">
+      <w:hyperlink r:id="rId113">
         <w:r>
           <w:rPr>
             <w:color w:val="1155CC"/>
@@ -48817,7 +48852,7 @@
         <w:pStyle w:val="normal0"/>
         <w:spacing w:line="315" w:lineRule="auto"/>
       </w:pPr>
-      <w:hyperlink r:id="rId113">
+      <w:hyperlink r:id="rId114">
         <w:r>
           <w:rPr>
             <w:rFonts w:ascii="Verdana" w:eastAsia="Verdana" w:hAnsi="Verdana" w:cs="Verdana"/>
@@ -48843,7 +48878,7 @@
         <w:pStyle w:val="normal0"/>
         <w:spacing w:line="315" w:lineRule="auto"/>
       </w:pPr>
-      <w:hyperlink r:id="rId114">
+      <w:hyperlink r:id="rId115">
         <w:r>
           <w:rPr>
             <w:color w:val="1155CC"/>
@@ -49208,7 +49243,7 @@
         <w:pStyle w:val="normal0"/>
         <w:spacing w:line="315" w:lineRule="auto"/>
       </w:pPr>
-      <w:hyperlink r:id="rId115">
+      <w:hyperlink r:id="rId116">
         <w:r>
           <w:rPr>
             <w:color w:val="1155CC"/>
@@ -49241,7 +49276,7 @@
         <w:pStyle w:val="normal0"/>
         <w:spacing w:line="315" w:lineRule="auto"/>
       </w:pPr>
-      <w:hyperlink r:id="rId116">
+      <w:hyperlink r:id="rId117">
         <w:r>
           <w:rPr>
             <w:color w:val="1155CC"/>
@@ -49271,7 +49306,7 @@
         <w:pStyle w:val="normal0"/>
         <w:spacing w:line="315" w:lineRule="auto"/>
       </w:pPr>
-      <w:hyperlink r:id="rId117">
+      <w:hyperlink r:id="rId118">
         <w:r>
           <w:rPr>
             <w:color w:val="1155CC"/>
@@ -49722,7 +49757,7 @@
                 <w:szCs w:val="18"/>
               </w:rPr>
             </w:pPr>
-            <w:hyperlink r:id="rId118">
+            <w:hyperlink r:id="rId119">
               <w:r>
                 <w:rPr>
                   <w:rFonts w:ascii="Verdana" w:eastAsia="Verdana" w:hAnsi="Verdana" w:cs="Verdana"/>
@@ -49927,7 +49962,7 @@
                 <w:szCs w:val="18"/>
               </w:rPr>
             </w:pPr>
-            <w:hyperlink r:id="rId119">
+            <w:hyperlink r:id="rId120">
               <w:r>
                 <w:rPr>
                   <w:rFonts w:ascii="Verdana" w:eastAsia="Verdana" w:hAnsi="Verdana" w:cs="Verdana"/>
@@ -50111,7 +50146,7 @@
                 <w:szCs w:val="18"/>
               </w:rPr>
             </w:pPr>
-            <w:hyperlink r:id="rId120">
+            <w:hyperlink r:id="rId121">
               <w:r>
                 <w:rPr>
                   <w:rFonts w:ascii="Verdana" w:eastAsia="Verdana" w:hAnsi="Verdana" w:cs="Verdana"/>
@@ -50295,7 +50330,7 @@
                 <w:szCs w:val="18"/>
               </w:rPr>
             </w:pPr>
-            <w:hyperlink r:id="rId121">
+            <w:hyperlink r:id="rId122">
               <w:r>
                 <w:rPr>
                   <w:rFonts w:ascii="Verdana" w:eastAsia="Verdana" w:hAnsi="Verdana" w:cs="Verdana"/>
@@ -50479,7 +50514,7 @@
                 <w:szCs w:val="18"/>
               </w:rPr>
             </w:pPr>
-            <w:hyperlink r:id="rId122">
+            <w:hyperlink r:id="rId123">
               <w:r>
                 <w:rPr>
                   <w:rFonts w:ascii="Verdana" w:eastAsia="Verdana" w:hAnsi="Verdana" w:cs="Verdana"/>
@@ -50663,7 +50698,7 @@
                 <w:szCs w:val="18"/>
               </w:rPr>
             </w:pPr>
-            <w:hyperlink r:id="rId123">
+            <w:hyperlink r:id="rId124">
               <w:r>
                 <w:rPr>
                   <w:rFonts w:ascii="Verdana" w:eastAsia="Verdana" w:hAnsi="Verdana" w:cs="Verdana"/>
@@ -50850,7 +50885,7 @@
                 <w:szCs w:val="18"/>
               </w:rPr>
             </w:pPr>
-            <w:hyperlink r:id="rId124">
+            <w:hyperlink r:id="rId125">
               <w:r>
                 <w:rPr>
                   <w:rFonts w:ascii="Verdana" w:eastAsia="Verdana" w:hAnsi="Verdana" w:cs="Verdana"/>
@@ -51035,7 +51070,7 @@
                 <w:szCs w:val="18"/>
               </w:rPr>
             </w:pPr>
-            <w:hyperlink r:id="rId125">
+            <w:hyperlink r:id="rId126">
               <w:r>
                 <w:rPr>
                   <w:rFonts w:ascii="Verdana" w:eastAsia="Verdana" w:hAnsi="Verdana" w:cs="Verdana"/>
@@ -51219,7 +51254,7 @@
                 <w:szCs w:val="18"/>
               </w:rPr>
             </w:pPr>
-            <w:hyperlink r:id="rId126">
+            <w:hyperlink r:id="rId127">
               <w:r>
                 <w:rPr>
                   <w:rFonts w:ascii="Verdana" w:eastAsia="Verdana" w:hAnsi="Verdana" w:cs="Verdana"/>
@@ -51403,7 +51438,7 @@
                 <w:szCs w:val="18"/>
               </w:rPr>
             </w:pPr>
-            <w:hyperlink r:id="rId127">
+            <w:hyperlink r:id="rId128">
               <w:r>
                 <w:rPr>
                   <w:rFonts w:ascii="Verdana" w:eastAsia="Verdana" w:hAnsi="Verdana" w:cs="Verdana"/>
@@ -51587,7 +51622,7 @@
                 <w:szCs w:val="18"/>
               </w:rPr>
             </w:pPr>
-            <w:hyperlink r:id="rId128">
+            <w:hyperlink r:id="rId129">
               <w:r>
                 <w:rPr>
                   <w:rFonts w:ascii="Verdana" w:eastAsia="Verdana" w:hAnsi="Verdana" w:cs="Verdana"/>
@@ -51771,7 +51806,7 @@
                 <w:szCs w:val="18"/>
               </w:rPr>
             </w:pPr>
-            <w:hyperlink r:id="rId129">
+            <w:hyperlink r:id="rId130">
               <w:r>
                 <w:rPr>
                   <w:rFonts w:ascii="Verdana" w:eastAsia="Verdana" w:hAnsi="Verdana" w:cs="Verdana"/>
@@ -51955,7 +51990,7 @@
                 <w:szCs w:val="18"/>
               </w:rPr>
             </w:pPr>
-            <w:hyperlink r:id="rId130">
+            <w:hyperlink r:id="rId131">
               <w:r>
                 <w:rPr>
                   <w:rFonts w:ascii="Verdana" w:eastAsia="Verdana" w:hAnsi="Verdana" w:cs="Verdana"/>
@@ -52121,7 +52156,7 @@
                 <w:szCs w:val="18"/>
               </w:rPr>
             </w:pPr>
-            <w:hyperlink r:id="rId131">
+            <w:hyperlink r:id="rId132">
               <w:r>
                 <w:rPr>
                   <w:rFonts w:ascii="Verdana" w:eastAsia="Verdana" w:hAnsi="Verdana" w:cs="Verdana"/>
@@ -52287,7 +52322,7 @@
                 <w:szCs w:val="18"/>
               </w:rPr>
             </w:pPr>
-            <w:hyperlink r:id="rId132">
+            <w:hyperlink r:id="rId133">
               <w:r>
                 <w:rPr>
                   <w:rFonts w:ascii="Verdana" w:eastAsia="Verdana" w:hAnsi="Verdana" w:cs="Verdana"/>
@@ -52394,7 +52429,7 @@
       </w:r>
     </w:p>
     <w:p>
-      <w:hyperlink r:id="rId133">
+      <w:hyperlink r:id="rId134">
         <w:r>
           <w:rPr>
             <w:color w:val="1155CC"/>
@@ -52406,8 +52441,8 @@
     </w:p>
     <w:p/>
     <w:sectPr>
-      <w:headerReference w:type="default" r:id="rId134"/>
-      <w:footerReference w:type="default" r:id="rId135"/>
+      <w:headerReference w:type="default" r:id="rId135"/>
+      <w:footerReference w:type="default" r:id="rId136"/>
       <w:pgSz w:w="12240" w:h="15840"/>
       <w:pgMar w:top="1440" w:right="1440" w:bottom="1440" w:left="1440" w:header="720" w:footer="720" w:gutter="0"/>
       <w:pgNumType w:start="1"/>
@@ -52478,7 +52513,7 @@
           <w:rFonts w:asciiTheme="majorHAnsi" w:hAnsiTheme="majorHAnsi"/>
           <w:noProof/>
         </w:rPr>
-        <w:t>38</w:t>
+        <w:t>12</w:t>
       </w:r>
     </w:fldSimple>
   </w:p>
@@ -54978,7 +55013,7 @@
 <file path=word/charts/chart1.xml><?xml version="1.0" encoding="utf-8"?>
 <c:chartSpace xmlns:c="http://schemas.openxmlformats.org/drawingml/2006/chart" xmlns:a="http://schemas.openxmlformats.org/drawingml/2006/main" xmlns:r="http://schemas.openxmlformats.org/officeDocument/2006/relationships">
   <c:date1904 val="1"/>
-  <c:lang val="es-ES_tradnl"/>
+  <c:lang val="es-ES"/>
   <c:chart>
     <c:title>
       <c:txPr>
@@ -54988,7 +55023,7 @@
           <a:pPr>
             <a:defRPr lang="es-ES_tradnl"/>
           </a:pPr>
-          <a:endParaRPr lang="es-ES_tradnl"/>
+          <a:endParaRPr lang="es-ES"/>
         </a:p>
       </c:txPr>
     </c:title>
@@ -55065,10 +55100,10 @@
                   <c:v>103</c:v>
                 </c:pt>
                 <c:pt idx="4">
-                  <c:v>2849.3333333333571</c:v>
+                  <c:v>2849.3333333333594</c:v>
                 </c:pt>
                 <c:pt idx="5">
-                  <c:v>1665.333333333326</c:v>
+                  <c:v>1665.3333333333251</c:v>
                 </c:pt>
                 <c:pt idx="6">
                   <c:v>123</c:v>
@@ -55083,11 +55118,11 @@
             </c:numRef>
           </c:val>
         </c:ser>
-        <c:axId val="99841920"/>
-        <c:axId val="99852288"/>
+        <c:axId val="95546752"/>
+        <c:axId val="95548544"/>
       </c:barChart>
       <c:catAx>
-        <c:axId val="99841920"/>
+        <c:axId val="95546752"/>
         <c:scaling>
           <c:orientation val="minMax"/>
         </c:scaling>
@@ -55100,17 +55135,17 @@
             <a:pPr>
               <a:defRPr lang="es-ES_tradnl"/>
             </a:pPr>
-            <a:endParaRPr lang="es-ES_tradnl"/>
+            <a:endParaRPr lang="es-ES"/>
           </a:p>
         </c:txPr>
-        <c:crossAx val="99852288"/>
+        <c:crossAx val="95548544"/>
         <c:crosses val="autoZero"/>
         <c:auto val="1"/>
         <c:lblAlgn val="ctr"/>
         <c:lblOffset val="100"/>
       </c:catAx>
       <c:valAx>
-        <c:axId val="99852288"/>
+        <c:axId val="95548544"/>
         <c:scaling>
           <c:orientation val="minMax"/>
         </c:scaling>
@@ -55125,10 +55160,10 @@
             <a:pPr>
               <a:defRPr lang="es-ES_tradnl"/>
             </a:pPr>
-            <a:endParaRPr lang="es-ES_tradnl"/>
+            <a:endParaRPr lang="es-ES"/>
           </a:p>
         </c:txPr>
-        <c:crossAx val="99841920"/>
+        <c:crossAx val="95546752"/>
         <c:crosses val="autoZero"/>
         <c:crossBetween val="between"/>
       </c:valAx>
@@ -55142,7 +55177,7 @@
 <file path=word/charts/chart10.xml><?xml version="1.0" encoding="utf-8"?>
 <c:chartSpace xmlns:c="http://schemas.openxmlformats.org/drawingml/2006/chart" xmlns:a="http://schemas.openxmlformats.org/drawingml/2006/main" xmlns:r="http://schemas.openxmlformats.org/officeDocument/2006/relationships">
   <c:date1904 val="1"/>
-  <c:lang val="es-ES_tradnl"/>
+  <c:lang val="es-ES"/>
   <c:chart>
     <c:title>
       <c:txPr>
@@ -55152,7 +55187,7 @@
           <a:pPr>
             <a:defRPr lang="es-ES_tradnl"/>
           </a:pPr>
-          <a:endParaRPr lang="es-ES_tradnl"/>
+          <a:endParaRPr lang="es-ES"/>
         </a:p>
       </c:txPr>
     </c:title>
@@ -55244,11 +55279,11 @@
             </c:numRef>
           </c:val>
         </c:ser>
-        <c:axId val="99182080"/>
-        <c:axId val="99183616"/>
+        <c:axId val="95385856"/>
+        <c:axId val="95395840"/>
       </c:barChart>
       <c:catAx>
-        <c:axId val="99182080"/>
+        <c:axId val="95385856"/>
         <c:scaling>
           <c:orientation val="minMax"/>
         </c:scaling>
@@ -55261,17 +55296,17 @@
             <a:pPr>
               <a:defRPr lang="es-ES_tradnl"/>
             </a:pPr>
-            <a:endParaRPr lang="es-ES_tradnl"/>
+            <a:endParaRPr lang="es-ES"/>
           </a:p>
         </c:txPr>
-        <c:crossAx val="99183616"/>
+        <c:crossAx val="95395840"/>
         <c:crosses val="autoZero"/>
         <c:auto val="1"/>
         <c:lblAlgn val="ctr"/>
         <c:lblOffset val="100"/>
       </c:catAx>
       <c:valAx>
-        <c:axId val="99183616"/>
+        <c:axId val="95395840"/>
         <c:scaling>
           <c:orientation val="minMax"/>
         </c:scaling>
@@ -55286,10 +55321,10 @@
             <a:pPr>
               <a:defRPr lang="es-ES_tradnl"/>
             </a:pPr>
-            <a:endParaRPr lang="es-ES_tradnl"/>
+            <a:endParaRPr lang="es-ES"/>
           </a:p>
         </c:txPr>
-        <c:crossAx val="99182080"/>
+        <c:crossAx val="95385856"/>
         <c:crosses val="autoZero"/>
         <c:crossBetween val="between"/>
       </c:valAx>
@@ -55303,7 +55338,7 @@
 <file path=word/charts/chart11.xml><?xml version="1.0" encoding="utf-8"?>
 <c:chartSpace xmlns:c="http://schemas.openxmlformats.org/drawingml/2006/chart" xmlns:a="http://schemas.openxmlformats.org/drawingml/2006/main" xmlns:r="http://schemas.openxmlformats.org/officeDocument/2006/relationships">
   <c:date1904 val="1"/>
-  <c:lang val="es-ES_tradnl"/>
+  <c:lang val="es-ES"/>
   <c:chart>
     <c:title>
       <c:txPr>
@@ -55313,7 +55348,7 @@
           <a:pPr>
             <a:defRPr lang="es-ES_tradnl"/>
           </a:pPr>
-          <a:endParaRPr lang="es-ES_tradnl"/>
+          <a:endParaRPr lang="es-ES"/>
         </a:p>
       </c:txPr>
     </c:title>
@@ -55390,10 +55425,10 @@
                   <c:v>172</c:v>
                 </c:pt>
                 <c:pt idx="4">
-                  <c:v>1561.3333333333276</c:v>
+                  <c:v>1561.3333333333269</c:v>
                 </c:pt>
                 <c:pt idx="5">
-                  <c:v>1466.8333333333276</c:v>
+                  <c:v>1466.8333333333269</c:v>
                 </c:pt>
                 <c:pt idx="6">
                   <c:v>16</c:v>
@@ -55408,11 +55443,11 @@
             </c:numRef>
           </c:val>
         </c:ser>
-        <c:axId val="99367168"/>
-        <c:axId val="99368960"/>
+        <c:axId val="95403008"/>
+        <c:axId val="95412992"/>
       </c:barChart>
       <c:catAx>
-        <c:axId val="99367168"/>
+        <c:axId val="95403008"/>
         <c:scaling>
           <c:orientation val="minMax"/>
         </c:scaling>
@@ -55425,17 +55460,17 @@
             <a:pPr>
               <a:defRPr lang="es-ES_tradnl"/>
             </a:pPr>
-            <a:endParaRPr lang="es-ES_tradnl"/>
+            <a:endParaRPr lang="es-ES"/>
           </a:p>
         </c:txPr>
-        <c:crossAx val="99368960"/>
+        <c:crossAx val="95412992"/>
         <c:crosses val="autoZero"/>
         <c:auto val="1"/>
         <c:lblAlgn val="ctr"/>
         <c:lblOffset val="100"/>
       </c:catAx>
       <c:valAx>
-        <c:axId val="99368960"/>
+        <c:axId val="95412992"/>
         <c:scaling>
           <c:orientation val="minMax"/>
         </c:scaling>
@@ -55450,10 +55485,10 @@
             <a:pPr>
               <a:defRPr lang="es-ES_tradnl"/>
             </a:pPr>
-            <a:endParaRPr lang="es-ES_tradnl"/>
+            <a:endParaRPr lang="es-ES"/>
           </a:p>
         </c:txPr>
-        <c:crossAx val="99367168"/>
+        <c:crossAx val="95403008"/>
         <c:crosses val="autoZero"/>
         <c:crossBetween val="between"/>
       </c:valAx>
@@ -55467,7 +55502,7 @@
 <file path=word/charts/chart12.xml><?xml version="1.0" encoding="utf-8"?>
 <c:chartSpace xmlns:c="http://schemas.openxmlformats.org/drawingml/2006/chart" xmlns:a="http://schemas.openxmlformats.org/drawingml/2006/main" xmlns:r="http://schemas.openxmlformats.org/officeDocument/2006/relationships">
   <c:date1904 val="1"/>
-  <c:lang val="es-ES_tradnl"/>
+  <c:lang val="es-ES"/>
   <c:chart>
     <c:title>
       <c:txPr>
@@ -55477,7 +55512,7 @@
           <a:pPr>
             <a:defRPr lang="es-ES_tradnl"/>
           </a:pPr>
-          <a:endParaRPr lang="es-ES_tradnl"/>
+          <a:endParaRPr lang="es-ES"/>
         </a:p>
       </c:txPr>
     </c:title>
@@ -55572,11 +55607,11 @@
             </c:numRef>
           </c:val>
         </c:ser>
-        <c:axId val="99376128"/>
-        <c:axId val="99377920"/>
+        <c:axId val="74997760"/>
+        <c:axId val="74999296"/>
       </c:barChart>
       <c:catAx>
-        <c:axId val="99376128"/>
+        <c:axId val="74997760"/>
         <c:scaling>
           <c:orientation val="minMax"/>
         </c:scaling>
@@ -55589,17 +55624,17 @@
             <a:pPr>
               <a:defRPr lang="es-ES_tradnl"/>
             </a:pPr>
-            <a:endParaRPr lang="es-ES_tradnl"/>
+            <a:endParaRPr lang="es-ES"/>
           </a:p>
         </c:txPr>
-        <c:crossAx val="99377920"/>
+        <c:crossAx val="74999296"/>
         <c:crosses val="autoZero"/>
         <c:auto val="1"/>
         <c:lblAlgn val="ctr"/>
         <c:lblOffset val="100"/>
       </c:catAx>
       <c:valAx>
-        <c:axId val="99377920"/>
+        <c:axId val="74999296"/>
         <c:scaling>
           <c:orientation val="minMax"/>
         </c:scaling>
@@ -55614,10 +55649,10 @@
             <a:pPr>
               <a:defRPr lang="es-ES_tradnl"/>
             </a:pPr>
-            <a:endParaRPr lang="es-ES_tradnl"/>
+            <a:endParaRPr lang="es-ES"/>
           </a:p>
         </c:txPr>
-        <c:crossAx val="99376128"/>
+        <c:crossAx val="74997760"/>
         <c:crosses val="autoZero"/>
         <c:crossBetween val="between"/>
       </c:valAx>
@@ -55631,7 +55666,7 @@
 <file path=word/charts/chart13.xml><?xml version="1.0" encoding="utf-8"?>
 <c:chartSpace xmlns:c="http://schemas.openxmlformats.org/drawingml/2006/chart" xmlns:a="http://schemas.openxmlformats.org/drawingml/2006/main" xmlns:r="http://schemas.openxmlformats.org/officeDocument/2006/relationships">
   <c:date1904 val="1"/>
-  <c:lang val="es-ES_tradnl"/>
+  <c:lang val="es-ES"/>
   <c:chart>
     <c:title>
       <c:txPr>
@@ -55641,7 +55676,7 @@
           <a:pPr>
             <a:defRPr lang="es-ES_tradnl"/>
           </a:pPr>
-          <a:endParaRPr lang="es-ES_tradnl"/>
+          <a:endParaRPr lang="es-ES"/>
         </a:p>
       </c:txPr>
     </c:title>
@@ -55733,11 +55768,11 @@
             </c:numRef>
           </c:val>
         </c:ser>
-        <c:axId val="99401728"/>
-        <c:axId val="99403264"/>
+        <c:axId val="75014912"/>
+        <c:axId val="75016448"/>
       </c:barChart>
       <c:catAx>
-        <c:axId val="99401728"/>
+        <c:axId val="75014912"/>
         <c:scaling>
           <c:orientation val="minMax"/>
         </c:scaling>
@@ -55750,17 +55785,17 @@
             <a:pPr>
               <a:defRPr lang="es-ES_tradnl"/>
             </a:pPr>
-            <a:endParaRPr lang="es-ES_tradnl"/>
+            <a:endParaRPr lang="es-ES"/>
           </a:p>
         </c:txPr>
-        <c:crossAx val="99403264"/>
+        <c:crossAx val="75016448"/>
         <c:crosses val="autoZero"/>
         <c:auto val="1"/>
         <c:lblAlgn val="ctr"/>
         <c:lblOffset val="100"/>
       </c:catAx>
       <c:valAx>
-        <c:axId val="99403264"/>
+        <c:axId val="75016448"/>
         <c:scaling>
           <c:orientation val="minMax"/>
         </c:scaling>
@@ -55775,10 +55810,10 @@
             <a:pPr>
               <a:defRPr lang="es-ES_tradnl"/>
             </a:pPr>
-            <a:endParaRPr lang="es-ES_tradnl"/>
+            <a:endParaRPr lang="es-ES"/>
           </a:p>
         </c:txPr>
-        <c:crossAx val="99401728"/>
+        <c:crossAx val="75014912"/>
         <c:crosses val="autoZero"/>
         <c:crossBetween val="between"/>
       </c:valAx>
@@ -55792,7 +55827,7 @@
 <file path=word/charts/chart14.xml><?xml version="1.0" encoding="utf-8"?>
 <c:chartSpace xmlns:c="http://schemas.openxmlformats.org/drawingml/2006/chart" xmlns:a="http://schemas.openxmlformats.org/drawingml/2006/main" xmlns:r="http://schemas.openxmlformats.org/officeDocument/2006/relationships">
   <c:date1904 val="1"/>
-  <c:lang val="es-ES_tradnl"/>
+  <c:lang val="es-ES"/>
   <c:chart>
     <c:title>
       <c:txPr>
@@ -55802,7 +55837,7 @@
           <a:pPr>
             <a:defRPr lang="es-ES_tradnl"/>
           </a:pPr>
-          <a:endParaRPr lang="es-ES_tradnl"/>
+          <a:endParaRPr lang="es-ES"/>
         </a:p>
       </c:txPr>
     </c:title>
@@ -55894,11 +55929,11 @@
             </c:numRef>
           </c:val>
         </c:ser>
-        <c:axId val="100532992"/>
-        <c:axId val="100534528"/>
+        <c:axId val="75023872"/>
+        <c:axId val="75025408"/>
       </c:barChart>
       <c:catAx>
-        <c:axId val="100532992"/>
+        <c:axId val="75023872"/>
         <c:scaling>
           <c:orientation val="minMax"/>
         </c:scaling>
@@ -55911,17 +55946,17 @@
             <a:pPr>
               <a:defRPr lang="es-ES_tradnl"/>
             </a:pPr>
-            <a:endParaRPr lang="es-ES_tradnl"/>
+            <a:endParaRPr lang="es-ES"/>
           </a:p>
         </c:txPr>
-        <c:crossAx val="100534528"/>
+        <c:crossAx val="75025408"/>
         <c:crosses val="autoZero"/>
         <c:auto val="1"/>
         <c:lblAlgn val="ctr"/>
         <c:lblOffset val="100"/>
       </c:catAx>
       <c:valAx>
-        <c:axId val="100534528"/>
+        <c:axId val="75025408"/>
         <c:scaling>
           <c:orientation val="minMax"/>
         </c:scaling>
@@ -55936,10 +55971,10 @@
             <a:pPr>
               <a:defRPr lang="es-ES_tradnl"/>
             </a:pPr>
-            <a:endParaRPr lang="es-ES_tradnl"/>
+            <a:endParaRPr lang="es-ES"/>
           </a:p>
         </c:txPr>
-        <c:crossAx val="100532992"/>
+        <c:crossAx val="75023872"/>
         <c:crosses val="autoZero"/>
         <c:crossBetween val="between"/>
       </c:valAx>
@@ -55953,7 +55988,7 @@
 <file path=word/charts/chart2.xml><?xml version="1.0" encoding="utf-8"?>
 <c:chartSpace xmlns:c="http://schemas.openxmlformats.org/drawingml/2006/chart" xmlns:a="http://schemas.openxmlformats.org/drawingml/2006/main" xmlns:r="http://schemas.openxmlformats.org/officeDocument/2006/relationships">
   <c:date1904 val="1"/>
-  <c:lang val="es-ES_tradnl"/>
+  <c:lang val="es-ES"/>
   <c:chart>
     <c:title>
       <c:txPr>
@@ -55963,7 +55998,7 @@
           <a:pPr>
             <a:defRPr lang="es-ES_tradnl"/>
           </a:pPr>
-          <a:endParaRPr lang="es-ES_tradnl"/>
+          <a:endParaRPr lang="es-ES"/>
         </a:p>
       </c:txPr>
     </c:title>
@@ -56058,11 +56093,11 @@
             </c:numRef>
           </c:val>
         </c:ser>
-        <c:axId val="100562048"/>
-        <c:axId val="100563584"/>
+        <c:axId val="97284480"/>
+        <c:axId val="97286016"/>
       </c:barChart>
       <c:catAx>
-        <c:axId val="100562048"/>
+        <c:axId val="97284480"/>
         <c:scaling>
           <c:orientation val="minMax"/>
         </c:scaling>
@@ -56075,17 +56110,17 @@
             <a:pPr>
               <a:defRPr lang="es-ES_tradnl"/>
             </a:pPr>
-            <a:endParaRPr lang="es-ES_tradnl"/>
+            <a:endParaRPr lang="es-ES"/>
           </a:p>
         </c:txPr>
-        <c:crossAx val="100563584"/>
+        <c:crossAx val="97286016"/>
         <c:crosses val="autoZero"/>
         <c:auto val="1"/>
         <c:lblAlgn val="ctr"/>
         <c:lblOffset val="100"/>
       </c:catAx>
       <c:valAx>
-        <c:axId val="100563584"/>
+        <c:axId val="97286016"/>
         <c:scaling>
           <c:orientation val="minMax"/>
         </c:scaling>
@@ -56100,10 +56135,10 @@
             <a:pPr>
               <a:defRPr lang="es-ES_tradnl"/>
             </a:pPr>
-            <a:endParaRPr lang="es-ES_tradnl"/>
+            <a:endParaRPr lang="es-ES"/>
           </a:p>
         </c:txPr>
-        <c:crossAx val="100562048"/>
+        <c:crossAx val="97284480"/>
         <c:crosses val="autoZero"/>
         <c:crossBetween val="between"/>
       </c:valAx>
@@ -56117,7 +56152,7 @@
 <file path=word/charts/chart3.xml><?xml version="1.0" encoding="utf-8"?>
 <c:chartSpace xmlns:c="http://schemas.openxmlformats.org/drawingml/2006/chart" xmlns:a="http://schemas.openxmlformats.org/drawingml/2006/main" xmlns:r="http://schemas.openxmlformats.org/officeDocument/2006/relationships">
   <c:date1904 val="1"/>
-  <c:lang val="es-ES_tradnl"/>
+  <c:lang val="es-ES"/>
   <c:chart>
     <c:title>
       <c:txPr>
@@ -56127,7 +56162,7 @@
           <a:pPr>
             <a:defRPr lang="es-ES_tradnl"/>
           </a:pPr>
-          <a:endParaRPr lang="es-ES_tradnl"/>
+          <a:endParaRPr lang="es-ES"/>
         </a:p>
       </c:txPr>
     </c:title>
@@ -56219,11 +56254,11 @@
             </c:numRef>
           </c:val>
         </c:ser>
-        <c:axId val="100721024"/>
-        <c:axId val="100722560"/>
+        <c:axId val="97293440"/>
+        <c:axId val="97294976"/>
       </c:barChart>
       <c:catAx>
-        <c:axId val="100721024"/>
+        <c:axId val="97293440"/>
         <c:scaling>
           <c:orientation val="minMax"/>
         </c:scaling>
@@ -56236,17 +56271,17 @@
             <a:pPr>
               <a:defRPr lang="es-ES_tradnl"/>
             </a:pPr>
-            <a:endParaRPr lang="es-ES_tradnl"/>
+            <a:endParaRPr lang="es-ES"/>
           </a:p>
         </c:txPr>
-        <c:crossAx val="100722560"/>
+        <c:crossAx val="97294976"/>
         <c:crosses val="autoZero"/>
         <c:auto val="1"/>
         <c:lblAlgn val="ctr"/>
         <c:lblOffset val="100"/>
       </c:catAx>
       <c:valAx>
-        <c:axId val="100722560"/>
+        <c:axId val="97294976"/>
         <c:scaling>
           <c:orientation val="minMax"/>
         </c:scaling>
@@ -56261,10 +56296,10 @@
             <a:pPr>
               <a:defRPr lang="es-ES_tradnl"/>
             </a:pPr>
-            <a:endParaRPr lang="es-ES_tradnl"/>
+            <a:endParaRPr lang="es-ES"/>
           </a:p>
         </c:txPr>
-        <c:crossAx val="100721024"/>
+        <c:crossAx val="97293440"/>
         <c:crosses val="autoZero"/>
         <c:crossBetween val="between"/>
       </c:valAx>
@@ -56278,7 +56313,7 @@
 <file path=word/charts/chart4.xml><?xml version="1.0" encoding="utf-8"?>
 <c:chartSpace xmlns:c="http://schemas.openxmlformats.org/drawingml/2006/chart" xmlns:a="http://schemas.openxmlformats.org/drawingml/2006/main" xmlns:r="http://schemas.openxmlformats.org/officeDocument/2006/relationships">
   <c:date1904 val="1"/>
-  <c:lang val="es-ES_tradnl"/>
+  <c:lang val="es-ES"/>
   <c:chart>
     <c:title>
       <c:txPr>
@@ -56288,7 +56323,7 @@
           <a:pPr>
             <a:defRPr lang="es-ES_tradnl"/>
           </a:pPr>
-          <a:endParaRPr lang="es-ES_tradnl"/>
+          <a:endParaRPr lang="es-ES"/>
         </a:p>
       </c:txPr>
     </c:title>
@@ -56380,11 +56415,11 @@
             </c:numRef>
           </c:val>
         </c:ser>
-        <c:axId val="102617856"/>
-        <c:axId val="102619776"/>
+        <c:axId val="97302400"/>
+        <c:axId val="97303936"/>
       </c:barChart>
       <c:catAx>
-        <c:axId val="102617856"/>
+        <c:axId val="97302400"/>
         <c:scaling>
           <c:orientation val="minMax"/>
         </c:scaling>
@@ -56397,17 +56432,17 @@
             <a:pPr>
               <a:defRPr lang="es-ES_tradnl"/>
             </a:pPr>
-            <a:endParaRPr lang="es-ES_tradnl"/>
+            <a:endParaRPr lang="es-ES"/>
           </a:p>
         </c:txPr>
-        <c:crossAx val="102619776"/>
+        <c:crossAx val="97303936"/>
         <c:crosses val="autoZero"/>
         <c:auto val="1"/>
         <c:lblAlgn val="ctr"/>
         <c:lblOffset val="100"/>
       </c:catAx>
       <c:valAx>
-        <c:axId val="102619776"/>
+        <c:axId val="97303936"/>
         <c:scaling>
           <c:orientation val="minMax"/>
         </c:scaling>
@@ -56422,10 +56457,10 @@
             <a:pPr>
               <a:defRPr lang="es-ES_tradnl"/>
             </a:pPr>
-            <a:endParaRPr lang="es-ES_tradnl"/>
+            <a:endParaRPr lang="es-ES"/>
           </a:p>
         </c:txPr>
-        <c:crossAx val="102617856"/>
+        <c:crossAx val="97302400"/>
         <c:crosses val="autoZero"/>
         <c:crossBetween val="between"/>
       </c:valAx>
@@ -56439,7 +56474,7 @@
 <file path=word/charts/chart5.xml><?xml version="1.0" encoding="utf-8"?>
 <c:chartSpace xmlns:c="http://schemas.openxmlformats.org/drawingml/2006/chart" xmlns:a="http://schemas.openxmlformats.org/drawingml/2006/main" xmlns:r="http://schemas.openxmlformats.org/officeDocument/2006/relationships">
   <c:date1904 val="1"/>
-  <c:lang val="es-ES_tradnl"/>
+  <c:lang val="es-ES"/>
   <c:chart>
     <c:title>
       <c:txPr>
@@ -56449,7 +56484,7 @@
           <a:pPr>
             <a:defRPr lang="es-ES_tradnl"/>
           </a:pPr>
-          <a:endParaRPr lang="es-ES_tradnl"/>
+          <a:endParaRPr lang="es-ES"/>
         </a:p>
       </c:txPr>
     </c:title>
@@ -56517,7 +56552,7 @@
                   <c:v>1436</c:v>
                 </c:pt>
                 <c:pt idx="4">
-                  <c:v>3775.6666666666511</c:v>
+                  <c:v>3775.6666666666492</c:v>
                 </c:pt>
                 <c:pt idx="5">
                   <c:v>3642</c:v>
@@ -56532,11 +56567,11 @@
             </c:numRef>
           </c:val>
         </c:ser>
-        <c:axId val="93669248"/>
-        <c:axId val="93670784"/>
+        <c:axId val="74844800"/>
+        <c:axId val="74846592"/>
       </c:barChart>
       <c:catAx>
-        <c:axId val="93669248"/>
+        <c:axId val="74844800"/>
         <c:scaling>
           <c:orientation val="minMax"/>
         </c:scaling>
@@ -56549,17 +56584,17 @@
             <a:pPr>
               <a:defRPr lang="es-ES_tradnl"/>
             </a:pPr>
-            <a:endParaRPr lang="es-ES_tradnl"/>
+            <a:endParaRPr lang="es-ES"/>
           </a:p>
         </c:txPr>
-        <c:crossAx val="93670784"/>
+        <c:crossAx val="74846592"/>
         <c:crosses val="autoZero"/>
         <c:auto val="1"/>
         <c:lblAlgn val="ctr"/>
         <c:lblOffset val="100"/>
       </c:catAx>
       <c:valAx>
-        <c:axId val="93670784"/>
+        <c:axId val="74846592"/>
         <c:scaling>
           <c:orientation val="minMax"/>
         </c:scaling>
@@ -56574,10 +56609,10 @@
             <a:pPr>
               <a:defRPr lang="es-ES_tradnl"/>
             </a:pPr>
-            <a:endParaRPr lang="es-ES_tradnl"/>
+            <a:endParaRPr lang="es-ES"/>
           </a:p>
         </c:txPr>
-        <c:crossAx val="93669248"/>
+        <c:crossAx val="74844800"/>
         <c:crosses val="autoZero"/>
         <c:crossBetween val="between"/>
       </c:valAx>
@@ -56591,7 +56626,7 @@
 <file path=word/charts/chart6.xml><?xml version="1.0" encoding="utf-8"?>
 <c:chartSpace xmlns:c="http://schemas.openxmlformats.org/drawingml/2006/chart" xmlns:a="http://schemas.openxmlformats.org/drawingml/2006/main" xmlns:r="http://schemas.openxmlformats.org/officeDocument/2006/relationships">
   <c:date1904 val="1"/>
-  <c:lang val="es-ES_tradnl"/>
+  <c:lang val="es-ES"/>
   <c:chart>
     <c:plotArea>
       <c:layout/>
@@ -56661,11 +56696,11 @@
             </c:numRef>
           </c:val>
         </c:ser>
-        <c:axId val="93719168"/>
-        <c:axId val="93720960"/>
+        <c:axId val="74857856"/>
+        <c:axId val="74867840"/>
       </c:barChart>
       <c:catAx>
-        <c:axId val="93719168"/>
+        <c:axId val="74857856"/>
         <c:scaling>
           <c:orientation val="minMax"/>
         </c:scaling>
@@ -56678,17 +56713,17 @@
             <a:pPr>
               <a:defRPr lang="es-ES_tradnl"/>
             </a:pPr>
-            <a:endParaRPr lang="es-ES_tradnl"/>
+            <a:endParaRPr lang="es-ES"/>
           </a:p>
         </c:txPr>
-        <c:crossAx val="93720960"/>
+        <c:crossAx val="74867840"/>
         <c:crosses val="autoZero"/>
         <c:auto val="1"/>
         <c:lblAlgn val="ctr"/>
         <c:lblOffset val="100"/>
       </c:catAx>
       <c:valAx>
-        <c:axId val="93720960"/>
+        <c:axId val="74867840"/>
         <c:scaling>
           <c:orientation val="minMax"/>
         </c:scaling>
@@ -56703,10 +56738,10 @@
             <a:pPr>
               <a:defRPr lang="es-ES_tradnl"/>
             </a:pPr>
-            <a:endParaRPr lang="es-ES_tradnl"/>
+            <a:endParaRPr lang="es-ES"/>
           </a:p>
         </c:txPr>
-        <c:crossAx val="93719168"/>
+        <c:crossAx val="74857856"/>
         <c:crosses val="autoZero"/>
         <c:crossBetween val="between"/>
       </c:valAx>
@@ -56720,7 +56755,7 @@
 <file path=word/charts/chart7.xml><?xml version="1.0" encoding="utf-8"?>
 <c:chartSpace xmlns:c="http://schemas.openxmlformats.org/drawingml/2006/chart" xmlns:a="http://schemas.openxmlformats.org/drawingml/2006/main" xmlns:r="http://schemas.openxmlformats.org/officeDocument/2006/relationships">
   <c:date1904 val="1"/>
-  <c:lang val="es-ES_tradnl"/>
+  <c:lang val="es-ES"/>
   <c:chart>
     <c:title>
       <c:txPr>
@@ -56730,7 +56765,7 @@
           <a:pPr>
             <a:defRPr lang="es-ES_tradnl"/>
           </a:pPr>
-          <a:endParaRPr lang="es-ES_tradnl"/>
+          <a:endParaRPr lang="es-ES"/>
         </a:p>
       </c:txPr>
     </c:title>
@@ -56807,10 +56842,10 @@
                   <c:v>65</c:v>
                 </c:pt>
                 <c:pt idx="4">
-                  <c:v>1075.333333333326</c:v>
+                  <c:v>1075.3333333333251</c:v>
                 </c:pt>
                 <c:pt idx="5">
-                  <c:v>1077.333333333326</c:v>
+                  <c:v>1077.3333333333251</c:v>
                 </c:pt>
                 <c:pt idx="7">
                   <c:v>16</c:v>
@@ -56822,11 +56857,11 @@
             </c:numRef>
           </c:val>
         </c:ser>
-        <c:axId val="93735936"/>
-        <c:axId val="93750016"/>
+        <c:axId val="74883072"/>
+        <c:axId val="74884608"/>
       </c:barChart>
       <c:catAx>
-        <c:axId val="93735936"/>
+        <c:axId val="74883072"/>
         <c:scaling>
           <c:orientation val="minMax"/>
         </c:scaling>
@@ -56839,17 +56874,17 @@
             <a:pPr>
               <a:defRPr lang="es-ES_tradnl"/>
             </a:pPr>
-            <a:endParaRPr lang="es-ES_tradnl"/>
+            <a:endParaRPr lang="es-ES"/>
           </a:p>
         </c:txPr>
-        <c:crossAx val="93750016"/>
+        <c:crossAx val="74884608"/>
         <c:crosses val="autoZero"/>
         <c:auto val="1"/>
         <c:lblAlgn val="ctr"/>
         <c:lblOffset val="100"/>
       </c:catAx>
       <c:valAx>
-        <c:axId val="93750016"/>
+        <c:axId val="74884608"/>
         <c:scaling>
           <c:orientation val="minMax"/>
         </c:scaling>
@@ -56864,10 +56899,10 @@
             <a:pPr>
               <a:defRPr lang="es-ES_tradnl"/>
             </a:pPr>
-            <a:endParaRPr lang="es-ES_tradnl"/>
+            <a:endParaRPr lang="es-ES"/>
           </a:p>
         </c:txPr>
-        <c:crossAx val="93735936"/>
+        <c:crossAx val="74883072"/>
         <c:crosses val="autoZero"/>
         <c:crossBetween val="between"/>
       </c:valAx>
@@ -56881,7 +56916,7 @@
 <file path=word/charts/chart8.xml><?xml version="1.0" encoding="utf-8"?>
 <c:chartSpace xmlns:c="http://schemas.openxmlformats.org/drawingml/2006/chart" xmlns:a="http://schemas.openxmlformats.org/drawingml/2006/main" xmlns:r="http://schemas.openxmlformats.org/officeDocument/2006/relationships">
   <c:date1904 val="1"/>
-  <c:lang val="es-ES_tradnl"/>
+  <c:lang val="es-ES"/>
   <c:chart>
     <c:title>
       <c:txPr>
@@ -56891,7 +56926,7 @@
           <a:pPr>
             <a:defRPr lang="es-ES_tradnl"/>
           </a:pPr>
-          <a:endParaRPr lang="es-ES_tradnl"/>
+          <a:endParaRPr lang="es-ES"/>
         </a:p>
       </c:txPr>
     </c:title>
@@ -56983,11 +57018,11 @@
             </c:numRef>
           </c:val>
         </c:ser>
-        <c:axId val="93777920"/>
-        <c:axId val="93779456"/>
+        <c:axId val="74896128"/>
+        <c:axId val="74897664"/>
       </c:barChart>
       <c:catAx>
-        <c:axId val="93777920"/>
+        <c:axId val="74896128"/>
         <c:scaling>
           <c:orientation val="minMax"/>
         </c:scaling>
@@ -57000,17 +57035,17 @@
             <a:pPr>
               <a:defRPr lang="es-ES_tradnl"/>
             </a:pPr>
-            <a:endParaRPr lang="es-ES_tradnl"/>
+            <a:endParaRPr lang="es-ES"/>
           </a:p>
         </c:txPr>
-        <c:crossAx val="93779456"/>
+        <c:crossAx val="74897664"/>
         <c:crosses val="autoZero"/>
         <c:auto val="1"/>
         <c:lblAlgn val="ctr"/>
         <c:lblOffset val="100"/>
       </c:catAx>
       <c:valAx>
-        <c:axId val="93779456"/>
+        <c:axId val="74897664"/>
         <c:scaling>
           <c:orientation val="minMax"/>
         </c:scaling>
@@ -57025,10 +57060,10 @@
             <a:pPr>
               <a:defRPr lang="es-ES_tradnl"/>
             </a:pPr>
-            <a:endParaRPr lang="es-ES_tradnl"/>
+            <a:endParaRPr lang="es-ES"/>
           </a:p>
         </c:txPr>
-        <c:crossAx val="93777920"/>
+        <c:crossAx val="74896128"/>
         <c:crosses val="autoZero"/>
         <c:crossBetween val="between"/>
       </c:valAx>
@@ -57042,7 +57077,7 @@
 <file path=word/charts/chart9.xml><?xml version="1.0" encoding="utf-8"?>
 <c:chartSpace xmlns:c="http://schemas.openxmlformats.org/drawingml/2006/chart" xmlns:a="http://schemas.openxmlformats.org/drawingml/2006/main" xmlns:r="http://schemas.openxmlformats.org/officeDocument/2006/relationships">
   <c:date1904 val="1"/>
-  <c:lang val="es-ES_tradnl"/>
+  <c:lang val="es-ES"/>
   <c:chart>
     <c:title>
       <c:txPr>
@@ -57052,7 +57087,7 @@
           <a:pPr>
             <a:defRPr lang="es-ES_tradnl"/>
           </a:pPr>
-          <a:endParaRPr lang="es-ES_tradnl"/>
+          <a:endParaRPr lang="es-ES"/>
         </a:p>
       </c:txPr>
     </c:title>
@@ -57144,11 +57179,11 @@
             </c:numRef>
           </c:val>
         </c:ser>
-        <c:axId val="99132160"/>
-        <c:axId val="99133696"/>
+        <c:axId val="95368704"/>
+        <c:axId val="95370240"/>
       </c:barChart>
       <c:catAx>
-        <c:axId val="99132160"/>
+        <c:axId val="95368704"/>
         <c:scaling>
           <c:orientation val="minMax"/>
         </c:scaling>
@@ -57161,17 +57196,17 @@
             <a:pPr>
               <a:defRPr lang="es-ES_tradnl"/>
             </a:pPr>
-            <a:endParaRPr lang="es-ES_tradnl"/>
+            <a:endParaRPr lang="es-ES"/>
           </a:p>
         </c:txPr>
-        <c:crossAx val="99133696"/>
+        <c:crossAx val="95370240"/>
         <c:crosses val="autoZero"/>
         <c:auto val="1"/>
         <c:lblAlgn val="ctr"/>
         <c:lblOffset val="100"/>
       </c:catAx>
       <c:valAx>
-        <c:axId val="99133696"/>
+        <c:axId val="95370240"/>
         <c:scaling>
           <c:orientation val="minMax"/>
         </c:scaling>
@@ -57186,10 +57221,10 @@
             <a:pPr>
               <a:defRPr lang="es-ES_tradnl"/>
             </a:pPr>
-            <a:endParaRPr lang="es-ES_tradnl"/>
+            <a:endParaRPr lang="es-ES"/>
           </a:p>
         </c:txPr>
-        <c:crossAx val="99132160"/>
+        <c:crossAx val="95368704"/>
         <c:crosses val="autoZero"/>
         <c:crossBetween val="between"/>
       </c:valAx>

</xml_diff>

<commit_message>
Memoria OK y presentacion a medias
</commit_message>
<xml_diff>
--- a/Memoria/Memoria.docx
+++ b/Memoria/Memoria.docx
@@ -599,22 +599,20 @@
     </w:p>
     <w:sdt>
       <w:sdtPr>
+        <w:rPr>
+          <w:rFonts w:asciiTheme="minorHAnsi" w:eastAsiaTheme="minorEastAsia" w:hAnsiTheme="minorHAnsi" w:cstheme="minorBidi"/>
+          <w:b w:val="0"/>
+          <w:bCs w:val="0"/>
+          <w:color w:val="auto"/>
+          <w:sz w:val="22"/>
+          <w:szCs w:val="22"/>
+        </w:rPr>
         <w:id w:val="87498469"/>
         <w:docPartObj>
           <w:docPartGallery w:val="Table of Contents"/>
           <w:docPartUnique/>
         </w:docPartObj>
       </w:sdtPr>
-      <w:sdtEndPr>
-        <w:rPr>
-          <w:rFonts w:asciiTheme="minorHAnsi" w:eastAsiaTheme="minorEastAsia" w:hAnsiTheme="minorHAnsi" w:cstheme="minorBidi"/>
-          <w:b w:val="0"/>
-          <w:bCs w:val="0"/>
-          <w:color w:val="auto"/>
-          <w:sz w:val="22"/>
-          <w:szCs w:val="22"/>
-        </w:rPr>
-      </w:sdtEndPr>
       <w:sdtContent>
         <w:p>
           <w:pPr>
@@ -879,7 +877,13 @@
         <w:ind w:left="446"/>
       </w:pPr>
       <w:r>
-        <w:t>4.5.1. Formato de salida (Encode)</w:t>
+        <w:t>4.5.1. Formato de salida (</w:t>
+      </w:r>
+      <w:r>
+        <w:t>Encode</w:t>
+      </w:r>
+      <w:r>
+        <w:t>)</w:t>
       </w:r>
       <w:r>
         <w:ptab w:relativeTo="margin" w:alignment="right" w:leader="dot"/>
@@ -1189,7 +1193,10 @@
         <w:ind w:left="446"/>
       </w:pPr>
       <w:r>
-        <w:t>6.2.4. Rellenar arrays multidimensionales enla función Decode</w:t>
+        <w:t xml:space="preserve">6.2.4. Rellenar arrays multidimensionales enla función </w:t>
+      </w:r>
+      <w:r>
+        <w:t>Decode</w:t>
       </w:r>
       <w:r>
         <w:ptab w:relativeTo="margin" w:alignment="right" w:leader="dot"/>
@@ -3154,13 +3161,13 @@
         <w:rPr>
           <w:b/>
         </w:rPr>
-        <w:t>En</w:t>
+        <w:t>Encode</w:t>
       </w:r>
       <w:r>
         <w:rPr>
           <w:b/>
         </w:rPr>
-        <w:t xml:space="preserve">code </w:t>
+        <w:t xml:space="preserve"> </w:t>
       </w:r>
       <w:r>
         <w:t xml:space="preserve">y </w:t>
@@ -3169,13 +3176,7 @@
         <w:rPr>
           <w:b/>
         </w:rPr>
-        <w:t>D</w:t>
-      </w:r>
-      <w:r>
-        <w:rPr>
-          <w:b/>
-        </w:rPr>
-        <w:t>ecode</w:t>
+        <w:t>Decode</w:t>
       </w:r>
       <w:r>
         <w:t xml:space="preserve">, realizará el proceso de serializado y deserializado, respectivamente, de objetos de ese tipo. </w:t>
@@ -7899,7 +7900,7 @@
         <w:rPr>
           <w:b/>
         </w:rPr>
-        <w:t>encode</w:t>
+        <w:t>Encode</w:t>
       </w:r>
       <w:r>
         <w:t xml:space="preserve"> y </w:t>
@@ -7908,7 +7909,7 @@
         <w:rPr>
           <w:b/>
         </w:rPr>
-        <w:t>decode</w:t>
+        <w:t>Decode</w:t>
       </w:r>
       <w:r>
         <w:t>, que es finalmente la funcionalidad esperada.</w:t>
@@ -11211,7 +11212,7 @@
         <w:rPr>
           <w:b/>
         </w:rPr>
-        <w:t>encode</w:t>
+        <w:t>Encode</w:t>
       </w:r>
       <w:r>
         <w:t xml:space="preserve"> y </w:t>
@@ -11220,10 +11221,16 @@
         <w:rPr>
           <w:b/>
         </w:rPr>
-        <w:t>decode</w:t>
-      </w:r>
-      <w:r>
-        <w:t xml:space="preserve">. Los métodos son normales (no son estáticos). El método encode recibe un parámetro, la instancia de la clase a serializar, enviada por </w:t>
+        <w:t>Decode</w:t>
+      </w:r>
+      <w:r>
+        <w:t xml:space="preserve">. Los métodos son normales (no son estáticos). El método </w:t>
+      </w:r>
+      <w:r>
+        <w:t>Encode</w:t>
+      </w:r>
+      <w:r>
+        <w:t xml:space="preserve"> recibe un parámetro, la instancia de la clase a serializar, enviada por </w:t>
       </w:r>
       <w:r>
         <w:rPr>
@@ -11232,7 +11239,13 @@
         <w:t xml:space="preserve">valor </w:t>
       </w:r>
       <w:r>
-        <w:t xml:space="preserve">al método y devuelve un string o stream con la codificación del objeto. El método decode recibe un parámetro, la cadena o stream que contiene la codificación del objeto, pasado por </w:t>
+        <w:t xml:space="preserve">al método y devuelve un string o stream con la codificación del objeto. El método </w:t>
+      </w:r>
+      <w:r>
+        <w:t>Decode</w:t>
+      </w:r>
+      <w:r>
+        <w:t xml:space="preserve"> recibe un parámetro, la cadena o stream que contiene la codificación del objeto, pasado por </w:t>
       </w:r>
       <w:r>
         <w:rPr>
@@ -11276,7 +11289,7 @@
         <w:rPr>
           <w:b/>
         </w:rPr>
-        <w:t>encode</w:t>
+        <w:t>Encode</w:t>
       </w:r>
       <w:r>
         <w:t xml:space="preserve"> y </w:t>
@@ -11285,10 +11298,16 @@
         <w:rPr>
           <w:b/>
         </w:rPr>
-        <w:t>decode</w:t>
-      </w:r>
-      <w:r>
-        <w:t xml:space="preserve">. Los métodos son normales (no son estáticos). El método encode recibe un parámetro, la instancia de la clase a serializar, enviada por </w:t>
+        <w:t>Decode</w:t>
+      </w:r>
+      <w:r>
+        <w:t xml:space="preserve">. Los métodos son normales (no son estáticos). El método </w:t>
+      </w:r>
+      <w:r>
+        <w:t>Encode</w:t>
+      </w:r>
+      <w:r>
+        <w:t xml:space="preserve"> recibe un parámetro, la instancia de la clase a serializar, enviada por </w:t>
       </w:r>
       <w:r>
         <w:rPr>
@@ -11297,7 +11316,13 @@
         <w:t>referencia</w:t>
       </w:r>
       <w:r>
-        <w:t xml:space="preserve"> al método. Se realiza la serialización directamente con la instancia a serializar, no sobre una copia de la misma. Se devuelve un string o stream con el objeto codificado. El método decode recibe un parámetro, la cadena o stream que contiene la codificación del objeto, y una instancia de la clase a deserializar, pasado por </w:t>
+        <w:t xml:space="preserve"> al método. Se realiza la serialización directamente con la instancia a serializar, no sobre una copia de la misma. Se devuelve un string o stream con el objeto codificado. El método </w:t>
+      </w:r>
+      <w:r>
+        <w:t>Decode</w:t>
+      </w:r>
+      <w:r>
+        <w:t xml:space="preserve"> recibe un parámetro, la cadena o stream que contiene la codificación del objeto, y una instancia de la clase a deserializar, pasado por </w:t>
       </w:r>
       <w:r>
         <w:rPr>
@@ -11358,7 +11383,7 @@
         <w:rPr>
           <w:b/>
         </w:rPr>
-        <w:t>encode</w:t>
+        <w:t>Encode</w:t>
       </w:r>
       <w:r>
         <w:t xml:space="preserve"> y </w:t>
@@ -11367,7 +11392,7 @@
         <w:rPr>
           <w:b/>
         </w:rPr>
-        <w:t>decode</w:t>
+        <w:t>Decode</w:t>
       </w:r>
       <w:r>
         <w:t xml:space="preserve">, que se ejecutarán directamente como si fueran métodos de la clase que contiene el objeto serializado. Se pueden usar dos variantes de este método. Una en la que el parámetro que utilizarán los métodos serializar y deserializar se pasa por </w:t>
@@ -11432,7 +11457,7 @@
         <w:rPr>
           <w:b/>
         </w:rPr>
-        <w:t>encode</w:t>
+        <w:t>Encode</w:t>
       </w:r>
       <w:r>
         <w:t xml:space="preserve"> y </w:t>
@@ -11441,7 +11466,7 @@
         <w:rPr>
           <w:b/>
         </w:rPr>
-        <w:t>decode</w:t>
+        <w:t>Decode</w:t>
       </w:r>
       <w:r>
         <w:t>. De este modo, siempre se utilizará la misma clase para todas las veces que haya que serializar el mismo tipo de objetos, generándose en memoria una sola vez. Cuando se ha cargado la primera vez, se mantendrá durante toda la ejecución para serializar o deserializar cada instancia de ese mismo tipo.</w:t>
@@ -11515,7 +11540,19 @@
         <w:tab/>
       </w:r>
       <w:r>
-        <w:t>Con los dos primeros métodos, A y B simplemente comprobamos si es más útil la inclusión del objeto a serializar o deserializar en los métodos apropiados como parámetro pasado por valor o por referencia. Por tanto, en estas dos fórmulas se utilizan clases similares, con la única diferencia de que en la invocación de los métodos encode y decode en el primer caso se pasará el objeto con el que se trabaja por valor y en el segundo por referencia</w:t>
+        <w:t xml:space="preserve">Con los dos primeros métodos, A y B simplemente comprobamos si es más útil la inclusión del objeto a serializar o deserializar en los métodos apropiados como parámetro pasado por valor o por referencia. Por tanto, en estas dos fórmulas se utilizan clases similares, con la única diferencia de que en la invocación de los métodos </w:t>
+      </w:r>
+      <w:r>
+        <w:t>Encode</w:t>
+      </w:r>
+      <w:r>
+        <w:t xml:space="preserve"> y </w:t>
+      </w:r>
+      <w:r>
+        <w:t>Decode</w:t>
+      </w:r>
+      <w:r>
+        <w:t xml:space="preserve"> en el primer caso se pasará el objeto con el que se trabaja por valor y en el segundo por referencia</w:t>
       </w:r>
       <w:r>
         <w:t xml:space="preserve">. A continuación se indican </w:t>
@@ -11573,13 +11610,27 @@
           <w:rFonts w:ascii="Courier New" w:eastAsia="Courier New" w:hAnsi="Courier New" w:cs="Courier New"/>
           <w:lang w:val="en-US"/>
         </w:rPr>
-        <w:t xml:space="preserve">public string encode(ClaseBasica01 </w:t>
+        <w:t xml:space="preserve">public string </w:t>
       </w:r>
       <w:r>
         <w:rPr>
           <w:rFonts w:ascii="Courier New" w:eastAsia="Courier New" w:hAnsi="Courier New" w:cs="Courier New"/>
           <w:lang w:val="en-US"/>
         </w:rPr>
+        <w:t>Encode</w:t>
+      </w:r>
+      <w:r>
+        <w:rPr>
+          <w:rFonts w:ascii="Courier New" w:eastAsia="Courier New" w:hAnsi="Courier New" w:cs="Courier New"/>
+          <w:lang w:val="en-US"/>
+        </w:rPr>
+        <w:t xml:space="preserve">(ClaseBasica01 </w:t>
+      </w:r>
+      <w:r>
+        <w:rPr>
+          <w:rFonts w:ascii="Courier New" w:eastAsia="Courier New" w:hAnsi="Courier New" w:cs="Courier New"/>
+          <w:lang w:val="en-US"/>
+        </w:rPr>
         <w:t>obj</w:t>
       </w:r>
       <w:r>
@@ -11616,7 +11667,21 @@
           <w:rFonts w:ascii="Courier New" w:eastAsia="Courier New" w:hAnsi="Courier New" w:cs="Courier New"/>
           <w:lang w:val="en-US"/>
         </w:rPr>
-        <w:t>public ClaseBasica01 decode(string s);</w:t>
+        <w:t xml:space="preserve">public ClaseBasica01 </w:t>
+      </w:r>
+      <w:r>
+        <w:rPr>
+          <w:rFonts w:ascii="Courier New" w:eastAsia="Courier New" w:hAnsi="Courier New" w:cs="Courier New"/>
+          <w:lang w:val="en-US"/>
+        </w:rPr>
+        <w:t>Decode</w:t>
+      </w:r>
+      <w:r>
+        <w:rPr>
+          <w:rFonts w:ascii="Courier New" w:eastAsia="Courier New" w:hAnsi="Courier New" w:cs="Courier New"/>
+          <w:lang w:val="en-US"/>
+        </w:rPr>
+        <w:t>(string s);</w:t>
       </w:r>
     </w:p>
     <w:p>
@@ -11671,13 +11736,27 @@
           <w:rFonts w:ascii="Courier New" w:eastAsia="Courier New" w:hAnsi="Courier New" w:cs="Courier New"/>
           <w:lang w:val="en-US"/>
         </w:rPr>
-        <w:t xml:space="preserve">public string encode(ref ClaseBasica01 </w:t>
+        <w:t xml:space="preserve">public string </w:t>
       </w:r>
       <w:r>
         <w:rPr>
           <w:rFonts w:ascii="Courier New" w:eastAsia="Courier New" w:hAnsi="Courier New" w:cs="Courier New"/>
           <w:lang w:val="en-US"/>
         </w:rPr>
+        <w:t>Encode</w:t>
+      </w:r>
+      <w:r>
+        <w:rPr>
+          <w:rFonts w:ascii="Courier New" w:eastAsia="Courier New" w:hAnsi="Courier New" w:cs="Courier New"/>
+          <w:lang w:val="en-US"/>
+        </w:rPr>
+        <w:t xml:space="preserve">(ref ClaseBasica01 </w:t>
+      </w:r>
+      <w:r>
+        <w:rPr>
+          <w:rFonts w:ascii="Courier New" w:eastAsia="Courier New" w:hAnsi="Courier New" w:cs="Courier New"/>
+          <w:lang w:val="en-US"/>
+        </w:rPr>
         <w:t>obj</w:t>
       </w:r>
       <w:r>
@@ -11721,7 +11800,21 @@
           <w:rFonts w:ascii="Courier New" w:eastAsia="Courier New" w:hAnsi="Courier New" w:cs="Courier New"/>
           <w:lang w:val="en-US"/>
         </w:rPr>
-        <w:t>oid decode(</w:t>
+        <w:t xml:space="preserve">oid </w:t>
+      </w:r>
+      <w:r>
+        <w:rPr>
+          <w:rFonts w:ascii="Courier New" w:eastAsia="Courier New" w:hAnsi="Courier New" w:cs="Courier New"/>
+          <w:lang w:val="en-US"/>
+        </w:rPr>
+        <w:t>Decode</w:t>
+      </w:r>
+      <w:r>
+        <w:rPr>
+          <w:rFonts w:ascii="Courier New" w:eastAsia="Courier New" w:hAnsi="Courier New" w:cs="Courier New"/>
+          <w:lang w:val="en-US"/>
+        </w:rPr>
+        <w:t>(</w:t>
       </w:r>
       <w:r>
         <w:rPr>
@@ -11939,7 +12032,7 @@
         <w:rPr>
           <w:b/>
         </w:rPr>
-        <w:t>encode</w:t>
+        <w:t>Encode</w:t>
       </w:r>
       <w:r>
         <w:t xml:space="preserve"> y </w:t>
@@ -11948,7 +12041,7 @@
         <w:rPr>
           <w:b/>
         </w:rPr>
-        <w:t>decode</w:t>
+        <w:t>Decode</w:t>
       </w:r>
       <w:r>
         <w:t xml:space="preserve"> como </w:t>
@@ -15049,15 +15142,7 @@
           <w:sz w:val="18"/>
           <w:szCs w:val="18"/>
         </w:rPr>
-        <w:t>E</w:t>
-      </w:r>
-      <w:r>
-        <w:rPr>
-          <w:b/>
-          <w:sz w:val="18"/>
-          <w:szCs w:val="18"/>
-        </w:rPr>
-        <w:t>ncode</w:t>
+        <w:t>Encode</w:t>
       </w:r>
       <w:r>
         <w:rPr>
@@ -16615,21 +16700,13 @@
           <w:sz w:val="18"/>
           <w:szCs w:val="18"/>
         </w:rPr>
-        <w:t>D</w:t>
-      </w:r>
-      <w:r>
-        <w:rPr>
-          <w:b/>
+        <w:t>Decode</w:t>
+      </w:r>
+      <w:r>
+        <w:rPr>
           <w:sz w:val="18"/>
           <w:szCs w:val="18"/>
         </w:rPr>
-        <w:t>ecode</w:t>
-      </w:r>
-      <w:r>
-        <w:rPr>
-          <w:sz w:val="18"/>
-          <w:szCs w:val="18"/>
-        </w:rPr>
         <w:t>. Tiempo en milisegundos</w:t>
       </w:r>
     </w:p>
@@ -16817,7 +16894,19 @@
         <w:t xml:space="preserve">uando </w:t>
       </w:r>
       <w:r>
-        <w:t>mediante reflexión sobre el tipo objetivo, creando los métodos de codificación (encode) y decodificación (decode) para ese tipo</w:t>
+        <w:t>mediante reflexión sobre el tipo objetivo, creando los métodos de codificación (</w:t>
+      </w:r>
+      <w:r>
+        <w:t>Encode</w:t>
+      </w:r>
+      <w:r>
+        <w:t>) y decodificación (</w:t>
+      </w:r>
+      <w:r>
+        <w:t>Decode</w:t>
+      </w:r>
+      <w:r>
+        <w:t>) para ese tipo</w:t>
       </w:r>
       <w:r>
         <w:t xml:space="preserve"> recorriendo todos sus miembros</w:t>
@@ -17624,7 +17713,13 @@
         <w:t>F</w:t>
       </w:r>
       <w:r>
-        <w:t>ormato de salida (Encode)</w:t>
+        <w:t>ormato de salida (</w:t>
+      </w:r>
+      <w:r>
+        <w:t>Encode</w:t>
+      </w:r>
+      <w:r>
+        <w:t>)</w:t>
       </w:r>
     </w:p>
     <w:p>
@@ -19323,7 +19418,13 @@
         <w:t xml:space="preserve"> </w:t>
       </w:r>
       <w:r>
-        <w:t>A la hora de capturar los datos almacenados por el encode, he tenido especial deificultad para identificar los arrays. Esto es debido a que los arrays pueden tener distinta estructura:</w:t>
+        <w:t xml:space="preserve">A la hora de capturar los datos almacenados por el </w:t>
+      </w:r>
+      <w:r>
+        <w:t>Encode</w:t>
+      </w:r>
+      <w:r>
+        <w:t>, he tenido especial deificultad para identificar los arrays. Esto es debido a que los arrays pueden tener distinta estructura:</w:t>
       </w:r>
     </w:p>
     <w:p>
@@ -20054,7 +20155,25 @@
           <w:sz w:val="20"/>
           <w:lang w:val="en-US"/>
         </w:rPr>
-        <w:t xml:space="preserve">    strDecode += @"</w:t>
+        <w:t xml:space="preserve">    str</w:t>
+      </w:r>
+      <w:r>
+        <w:rPr>
+          <w:rFonts w:ascii="Courier New" w:eastAsia="Courier New" w:hAnsi="Courier New" w:cs="Courier New"/>
+          <w:color w:val="auto"/>
+          <w:sz w:val="20"/>
+          <w:lang w:val="en-US"/>
+        </w:rPr>
+        <w:t>Decode</w:t>
+      </w:r>
+      <w:r>
+        <w:rPr>
+          <w:rFonts w:ascii="Courier New" w:eastAsia="Courier New" w:hAnsi="Courier New" w:cs="Courier New"/>
+          <w:color w:val="auto"/>
+          <w:sz w:val="20"/>
+          <w:lang w:val="en-US"/>
+        </w:rPr>
+        <w:t xml:space="preserve"> += @"</w:t>
       </w:r>
     </w:p>
     <w:p>
@@ -20245,7 +20364,25 @@
           <w:sz w:val="20"/>
           <w:lang w:val="en-US"/>
         </w:rPr>
-        <w:t>strDecode += @"</w:t>
+        <w:t>str</w:t>
+      </w:r>
+      <w:r>
+        <w:rPr>
+          <w:rFonts w:ascii="Courier New" w:eastAsia="Courier New" w:hAnsi="Courier New" w:cs="Courier New"/>
+          <w:color w:val="auto"/>
+          <w:sz w:val="20"/>
+          <w:lang w:val="en-US"/>
+        </w:rPr>
+        <w:t>Decode</w:t>
+      </w:r>
+      <w:r>
+        <w:rPr>
+          <w:rFonts w:ascii="Courier New" w:eastAsia="Courier New" w:hAnsi="Courier New" w:cs="Courier New"/>
+          <w:color w:val="auto"/>
+          <w:sz w:val="20"/>
+          <w:lang w:val="en-US"/>
+        </w:rPr>
+        <w:t xml:space="preserve"> += @"</w:t>
       </w:r>
     </w:p>
     <w:p>
@@ -20283,7 +20420,23 @@
           <w:color w:val="auto"/>
           <w:sz w:val="20"/>
         </w:rPr>
-        <w:t>strDecode += @"</w:t>
+        <w:t>str</w:t>
+      </w:r>
+      <w:r>
+        <w:rPr>
+          <w:rFonts w:ascii="Courier New" w:eastAsia="Courier New" w:hAnsi="Courier New" w:cs="Courier New"/>
+          <w:color w:val="auto"/>
+          <w:sz w:val="20"/>
+        </w:rPr>
+        <w:t>Decode</w:t>
+      </w:r>
+      <w:r>
+        <w:rPr>
+          <w:rFonts w:ascii="Courier New" w:eastAsia="Courier New" w:hAnsi="Courier New" w:cs="Courier New"/>
+          <w:color w:val="auto"/>
+          <w:sz w:val="20"/>
+        </w:rPr>
+        <w:t xml:space="preserve"> += @"</w:t>
       </w:r>
     </w:p>
     <w:p>
@@ -20388,7 +20541,23 @@
           <w:color w:val="auto"/>
           <w:sz w:val="20"/>
         </w:rPr>
-        <w:t xml:space="preserve">    strDecode += @"</w:t>
+        <w:t xml:space="preserve">    str</w:t>
+      </w:r>
+      <w:r>
+        <w:rPr>
+          <w:rFonts w:ascii="Courier New" w:eastAsia="Courier New" w:hAnsi="Courier New" w:cs="Courier New"/>
+          <w:color w:val="auto"/>
+          <w:sz w:val="20"/>
+        </w:rPr>
+        <w:t>Decode</w:t>
+      </w:r>
+      <w:r>
+        <w:rPr>
+          <w:rFonts w:ascii="Courier New" w:eastAsia="Courier New" w:hAnsi="Courier New" w:cs="Courier New"/>
+          <w:color w:val="auto"/>
+          <w:sz w:val="20"/>
+        </w:rPr>
+        <w:t xml:space="preserve"> += @"</w:t>
       </w:r>
     </w:p>
     <w:p>
@@ -22521,7 +22690,13 @@
         <w:rPr>
           <w:b/>
         </w:rPr>
-        <w:t xml:space="preserve">decode </w:t>
+        <w:t>Decode</w:t>
+      </w:r>
+      <w:r>
+        <w:rPr>
+          <w:b/>
+        </w:rPr>
+        <w:t xml:space="preserve"> </w:t>
       </w:r>
       <w:r>
         <w:t xml:space="preserve">a la vez que el del método </w:t>
@@ -22530,10 +22705,22 @@
         <w:rPr>
           <w:b/>
         </w:rPr>
-        <w:t>encode</w:t>
-      </w:r>
-      <w:r>
-        <w:t>. Por cada generación de código en el método encode se genera el correspondiente código en decode. De este modo, el proceso siempre será coherente, ya que trabajará con los mismos datos, primero codificándolos (generando la codificación)y luego decodificándolos (capturando los datos codificados y devolvíendolos a un objeto instanciado. Además, para los tipos de codificación donde no se identifiquen de ninguna manera los nombres, tipos de los elementos serializados y demás información superflua y sólo estén los datos, se recogerán éstos de manera directa, uno detrás de otro, sin necesitar siquiera los nombres de los campos a los que corresponden. Es el caso de JSON, CSV o la codificación binaria.</w:t>
+        <w:t>Encode</w:t>
+      </w:r>
+      <w:r>
+        <w:t xml:space="preserve">. Por cada generación de código en el método </w:t>
+      </w:r>
+      <w:r>
+        <w:t>Encode</w:t>
+      </w:r>
+      <w:r>
+        <w:t xml:space="preserve"> se genera el correspondiente código en </w:t>
+      </w:r>
+      <w:r>
+        <w:t>Decode</w:t>
+      </w:r>
+      <w:r>
+        <w:t>. De este modo, el proceso siempre será coherente, ya que trabajará con los mismos datos, primero codificándolos (generando la codificación)y luego decodificándolos (capturando los datos codificados y devolvíendolos a un objeto instanciado. Además, para los tipos de codificación donde no se identifiquen de ninguna manera los nombres, tipos de los elementos serializados y demás información superflua y sólo estén los datos, se recogerán éstos de manera directa, uno detrás de otro, sin necesitar siquiera los nombres de los campos a los que corresponden. Es el caso de JSON, CSV o la codificación binaria.</w:t>
       </w:r>
     </w:p>
     <w:p>
@@ -22647,7 +22834,19 @@
         <w:tab/>
       </w:r>
       <w:r>
-        <w:t>El método servirá lo mismo para generar el código de codificación que irá en el método encode como el que irá en el método decode. Como hemos dicho anteriormente, ambos métodos se van rellenando de manera paralela, y es esta función la que generará el código que servirá para rellenar la parte más importante de esos métodos.</w:t>
+        <w:t xml:space="preserve">El método servirá lo mismo para generar el código de codificación que irá en el método </w:t>
+      </w:r>
+      <w:r>
+        <w:t>Encode</w:t>
+      </w:r>
+      <w:r>
+        <w:t xml:space="preserve"> como el que irá en el método </w:t>
+      </w:r>
+      <w:r>
+        <w:t>Decode</w:t>
+      </w:r>
+      <w:r>
+        <w:t>. Como hemos dicho anteriormente, ambos métodos se van rellenando de manera paralela, y es esta función la que generará el código que servirá para rellenar la parte más importante de esos métodos.</w:t>
       </w:r>
     </w:p>
     <w:p>
@@ -22686,7 +22885,19 @@
         <w:tab/>
       </w:r>
       <w:r>
-        <w:t>Además, para los tipos de datos complejos que correspondan a estructuras dinámicas, tales como arrays, listas, diccionarios, no se sabe a priori datos necesarios para su inicialización, como puede ser la cantidad de elementos que contiene en todas sus posibles dimensiones. Es por esto que el código de los métodos encode y decode tiene que capturar esta información para la instancia que se esté procesando.</w:t>
+        <w:t xml:space="preserve">Además, para los tipos de datos complejos que correspondan a estructuras dinámicas, tales como arrays, listas, diccionarios, no se sabe a priori datos necesarios para su inicialización, como puede ser la cantidad de elementos que contiene en todas sus posibles dimensiones. Es por esto que el código de los métodos </w:t>
+      </w:r>
+      <w:r>
+        <w:t>Encode</w:t>
+      </w:r>
+      <w:r>
+        <w:t xml:space="preserve"> y </w:t>
+      </w:r>
+      <w:r>
+        <w:t>Decode</w:t>
+      </w:r>
+      <w:r>
+        <w:t xml:space="preserve"> tiene que capturar esta información para la instancia que se esté procesando.</w:t>
       </w:r>
     </w:p>
     <w:p>
@@ -23046,12 +23257,24 @@
               <w:txbxContent>
                 <w:p>
                   <w:r>
-                    <w:t>procesarEncode(nombre);</w:t>
+                    <w:t>procesar</w:t>
+                  </w:r>
+                  <w:r>
+                    <w:t>Encode</w:t>
+                  </w:r>
+                  <w:r>
+                    <w:t>(nombre);</w:t>
                   </w:r>
                 </w:p>
                 <w:p>
                   <w:r>
-                    <w:t>procesarDecode (nombre);</w:t>
+                    <w:t>procesar</w:t>
+                  </w:r>
+                  <w:r>
+                    <w:t>Decode</w:t>
+                  </w:r>
+                  <w:r>
+                    <w:t xml:space="preserve"> (nombre);</w:t>
                   </w:r>
                 </w:p>
                 <w:p/>
@@ -23158,12 +23381,24 @@
               <w:txbxContent>
                 <w:p>
                   <w:r>
-                    <w:t>procesarEncode (datos del array);</w:t>
+                    <w:t>procesar</w:t>
+                  </w:r>
+                  <w:r>
+                    <w:t>Encode</w:t>
+                  </w:r>
+                  <w:r>
+                    <w:t xml:space="preserve"> (datos del array);</w:t>
                   </w:r>
                 </w:p>
                 <w:p>
                   <w:r>
-                    <w:t>procesarDecode (datos del array);</w:t>
+                    <w:t>procesar</w:t>
+                  </w:r>
+                  <w:r>
+                    <w:t>Decode</w:t>
+                  </w:r>
+                  <w:r>
+                    <w:t xml:space="preserve"> (datos del array);</w:t>
                   </w:r>
                 </w:p>
                 <w:p/>
@@ -23344,13 +23579,25 @@
               <w:txbxContent>
                 <w:p>
                   <w:r>
-                    <w:t>procesarEncode(datos del rango);</w:t>
+                    <w:t>procesar</w:t>
+                  </w:r>
+                  <w:r>
+                    <w:t>Encode</w:t>
+                  </w:r>
+                  <w:r>
+                    <w:t>(datos del rango);</w:t>
                   </w:r>
                   <w:r>
                     <w:t xml:space="preserve"> </w:t>
                   </w:r>
                   <w:r>
-                    <w:t>procesarDecode(datos del rango);</w:t>
+                    <w:t>procesar</w:t>
+                  </w:r>
+                  <w:r>
+                    <w:t>Decode</w:t>
+                  </w:r>
+                  <w:r>
+                    <w:t>(datos del rango);</w:t>
                   </w:r>
                 </w:p>
                 <w:p/>
@@ -23436,13 +23683,25 @@
               <w:txbxContent>
                 <w:p>
                   <w:r>
-                    <w:t>procesarEncode(datos del iList);</w:t>
+                    <w:t>procesar</w:t>
+                  </w:r>
+                  <w:r>
+                    <w:t>Encode</w:t>
+                  </w:r>
+                  <w:r>
+                    <w:t>(datos del iList);</w:t>
                   </w:r>
                   <w:r>
                     <w:t xml:space="preserve"> </w:t>
                   </w:r>
                   <w:r>
-                    <w:t>procesarDecode(datos del iList);</w:t>
+                    <w:t>procesar</w:t>
+                  </w:r>
+                  <w:r>
+                    <w:t>Decode</w:t>
+                  </w:r>
+                  <w:r>
+                    <w:t>(datos del iList);</w:t>
                   </w:r>
                 </w:p>
                 <w:p>
@@ -23575,13 +23834,25 @@
               <w:txbxContent>
                 <w:p>
                   <w:r>
-                    <w:t>procesarEncode(datos del iList);</w:t>
+                    <w:t>procesar</w:t>
+                  </w:r>
+                  <w:r>
+                    <w:t>Encode</w:t>
+                  </w:r>
+                  <w:r>
+                    <w:t>(datos del iList);</w:t>
                   </w:r>
                   <w:r>
                     <w:t xml:space="preserve"> </w:t>
                   </w:r>
                   <w:r>
-                    <w:t>procesarDecode(datos del iList);</w:t>
+                    <w:t>procesar</w:t>
+                  </w:r>
+                  <w:r>
+                    <w:t>Decode</w:t>
+                  </w:r>
+                  <w:r>
+                    <w:t>(datos del iList);</w:t>
                   </w:r>
                 </w:p>
                 <w:p>
@@ -23701,12 +23972,24 @@
                 </w:p>
                 <w:p>
                   <w:r>
-                    <w:t>Llamar a tipo-serializador.encode()</w:t>
+                    <w:t>Llamar a tipo-serializador.</w:t>
+                  </w:r>
+                  <w:r>
+                    <w:t>Encode</w:t>
+                  </w:r>
+                  <w:r>
+                    <w:t>()</w:t>
                   </w:r>
                 </w:p>
                 <w:p>
                   <w:r>
-                    <w:t>Llamar a tipo-serializador.decode()</w:t>
+                    <w:t>Llamar a tipo-serializador.</w:t>
+                  </w:r>
+                  <w:r>
+                    <w:t>Decode</w:t>
+                  </w:r>
+                  <w:r>
+                    <w:t>()</w:t>
                   </w:r>
                 </w:p>
                 <w:p/>
@@ -24483,7 +24766,19 @@
         <w:tab/>
       </w:r>
       <w:r>
-        <w:t xml:space="preserve">A la hora de invocar el método decode con objetos internos a un objeto, si éstos corresponden a propiedades, no se pueden pasar como parámetro por referencia a la invocación de decode, ya que las propiedades no se pueden utilizar como parámetros out o ref y produce el correspondiente error de compilación. </w:t>
+        <w:t xml:space="preserve">A la hora de invocar el método </w:t>
+      </w:r>
+      <w:r>
+        <w:t>Decode</w:t>
+      </w:r>
+      <w:r>
+        <w:t xml:space="preserve"> con objetos internos a un objeto, si éstos corresponden a propiedades, no se pueden pasar como parámetro por referencia a la invocación de </w:t>
+      </w:r>
+      <w:r>
+        <w:t>Decode</w:t>
+      </w:r>
+      <w:r>
+        <w:t xml:space="preserve">, ya que las propiedades no se pueden utilizar como parámetros out o ref y produce el correspondiente error de compilación. </w:t>
       </w:r>
     </w:p>
     <w:p>
@@ -24542,7 +24837,19 @@
         <w:jc w:val="both"/>
       </w:pPr>
       <w:r>
-        <w:t>Para solucionar esto, instanciamos un objeto de ese mismo tipo justo antes de la llamada a decode, y será esta instancia la que se pase por referencia en la llamada a decode. Cuando vuelva, ya con su valor correspondiente una vez decodificado, se asigna a la propiedad adecuada sin ningún problema</w:t>
+        <w:t xml:space="preserve">Para solucionar esto, instanciamos un objeto de ese mismo tipo justo antes de la llamada a </w:t>
+      </w:r>
+      <w:r>
+        <w:t>Decode</w:t>
+      </w:r>
+      <w:r>
+        <w:t xml:space="preserve">, y será esta instancia la que se pase por referencia en la llamada a </w:t>
+      </w:r>
+      <w:r>
+        <w:t>Decode</w:t>
+      </w:r>
+      <w:r>
+        <w:t>. Cuando vuelva, ya con su valor correspondiente una vez decodificado, se asigna a la propiedad adecuada sin ningún problema</w:t>
       </w:r>
     </w:p>
     <w:p>
@@ -24677,7 +24984,13 @@
         <w:tab/>
       </w:r>
       <w:r>
-        <w:t>A la hora de decodificar esos mismos arrays multidimensionales, lo lógico es realizarlo de la misma manera. Así, inicializamos el array con las dimensiones y tamaño para cada una de ellas que le correspondan, para lo cual guardamos estos datos también en la codificación. De este modo, recorriendo con la función foreach este array, se podrían ir introduciendo los valores tal como se sacaron de cada uno de sus índices en el método encode. Pero el método con el que se realizó el recorrido secuencial para codificar todos los elementos del array no sirve para volcar datos en él. A la hora de recorrer el array vacío con un foreach para ir llenándolo con los valores codificados, descubrimos que no se pueden modificar los elementos del array, ya que foreach realiza un recorrido del array como colección enumerable que es, y en este contexto no se permite la modificación del elemento de iteración, que es justo lo que necesitamos.</w:t>
+        <w:t xml:space="preserve">A la hora de decodificar esos mismos arrays multidimensionales, lo lógico es realizarlo de la misma manera. Así, inicializamos el array con las dimensiones y tamaño para cada una de ellas que le correspondan, para lo cual guardamos estos datos también en la codificación. De este modo, recorriendo con la función foreach este array, se podrían ir introduciendo los valores tal como se sacaron de cada uno de sus índices en el método </w:t>
+      </w:r>
+      <w:r>
+        <w:t>Encode</w:t>
+      </w:r>
+      <w:r>
+        <w:t>. Pero el método con el que se realizó el recorrido secuencial para codificar todos los elementos del array no sirve para volcar datos en él. A la hora de recorrer el array vacío con un foreach para ir llenándolo con los valores codificados, descubrimos que no se pueden modificar los elementos del array, ya que foreach realiza un recorrido del array como colección enumerable que es, y en este contexto no se permite la modificación del elemento de iteración, que es justo lo que necesitamos.</w:t>
       </w:r>
     </w:p>
     <w:p>
@@ -24690,7 +25003,13 @@
         <w:tab/>
       </w:r>
       <w:r>
-        <w:t>Una alternativa sería montar en el método decode (recordamos que lo estamos generando al vuelo sin saber cuáles son los datos que se van a procesar) tantos bucles for como dimensiones tuviera el array, y en el interior de todos los bucles for generar el índice que capturará cada elemento.</w:t>
+        <w:t xml:space="preserve">Una alternativa sería montar en el método </w:t>
+      </w:r>
+      <w:r>
+        <w:t>Decode</w:t>
+      </w:r>
+      <w:r>
+        <w:t xml:space="preserve"> (recordamos que lo estamos generando al vuelo sin saber cuáles son los datos que se van a procesar) tantos bucles for como dimensiones tuviera el array, y en el interior de todos los bucles for generar el índice que capturará cada elemento.</w:t>
       </w:r>
     </w:p>
     <w:p>
@@ -25490,7 +25809,13 @@
         <w:tab/>
       </w:r>
       <w:r>
-        <w:t xml:space="preserve">Conseguimos esto gracias a que vamos generando el código de la decodificación a la vez que generamos el de la codificación. Solo hay que realizar una lectura secuencial por cada etiqueta que se fue añadiendo en el encode, y capturar el contenido de la etiqueta que contenga los datos que necesitamos en cada momento. </w:t>
+        <w:t xml:space="preserve">Conseguimos esto gracias a que vamos generando el código de la decodificación a la vez que generamos el de la codificación. Solo hay que realizar una lectura secuencial por cada etiqueta que se fue añadiendo en el </w:t>
+      </w:r>
+      <w:r>
+        <w:t>Encode</w:t>
+      </w:r>
+      <w:r>
+        <w:t xml:space="preserve">, y capturar el contenido de la etiqueta que contenga los datos que necesitamos en cada momento. </w:t>
       </w:r>
     </w:p>
     <w:p>
@@ -25739,7 +26064,19 @@
         <w:t>s</w:t>
       </w:r>
       <w:r>
-        <w:t xml:space="preserve"> encode y decode a la vez.</w:t>
+        <w:t xml:space="preserve"> </w:t>
+      </w:r>
+      <w:r>
+        <w:t>Encode</w:t>
+      </w:r>
+      <w:r>
+        <w:t xml:space="preserve"> y </w:t>
+      </w:r>
+      <w:r>
+        <w:t>Decode</w:t>
+      </w:r>
+      <w:r>
+        <w:t xml:space="preserve"> a la vez.</w:t>
       </w:r>
     </w:p>
     <w:p>
@@ -25880,10 +26217,10 @@
         <w:t xml:space="preserve"> va a ser la estructura y qué etiquetas se van a ir generando a cada paso que el método </w:t>
       </w:r>
       <w:r>
-        <w:t>E</w:t>
-      </w:r>
-      <w:r>
-        <w:t xml:space="preserve">ncode </w:t>
+        <w:t>Encode</w:t>
+      </w:r>
+      <w:r>
+        <w:t xml:space="preserve"> </w:t>
       </w:r>
       <w:r>
         <w:t>vaya dando</w:t>
@@ -25892,10 +26229,10 @@
         <w:t xml:space="preserve">. Por tanto, solo tenemos que recorrer las etiquetas de manera secuencial en el método </w:t>
       </w:r>
       <w:r>
-        <w:t>D</w:t>
-      </w:r>
-      <w:r>
-        <w:t>ecode y estaremos capturando los valores correspondientes a cada elemento de manera secuencial.</w:t>
+        <w:t>Decode</w:t>
+      </w:r>
+      <w:r>
+        <w:t xml:space="preserve"> y estaremos capturando los valores correspondientes a cada elemento de manera secuencial.</w:t>
       </w:r>
       <w:r>
         <w:t xml:space="preserve"> Lo mismo se podría aplicar al caso de serialización en binario, en JSON, o cualquier otro formato que deseáramos y que, como hemos ido avanzando y se explicará más adelante, a partir de un mecanismo de plug-ins se podría implementar fácilmente.</w:t>
@@ -25977,7 +26314,7 @@
         <w:rPr>
           <w:i/>
         </w:rPr>
-        <w:t>encode</w:t>
+        <w:t>Encode</w:t>
       </w:r>
       <w:r>
         <w:t xml:space="preserve">, por lo que solo hay que añadirla a la información del objeto serializado, y el método </w:t>
@@ -25986,7 +26323,7 @@
         <w:rPr>
           <w:i/>
         </w:rPr>
-        <w:t>decode</w:t>
+        <w:t>Decode</w:t>
       </w:r>
       <w:r>
         <w:t xml:space="preserve"> </w:t>
@@ -26300,7 +26637,19 @@
         <w:tab/>
       </w:r>
       <w:r>
-        <w:t>A la hora de serializar en el primer nivel los miembros de Clase1, cuando nos encontremos con un elemento del tipo Clase2 lo único que tenemos que hacer es invocar a la serialización de ese tipo (Clase2Serializer.encode) o a su deserialización (Clase2Serializer.decode).</w:t>
+        <w:t>A la hora de serializar en el primer nivel los miembros de Clase1, cuando nos encontremos con un elemento del tipo Clase2 lo único que tenemos que hacer es invocar a la serialización de ese tipo (Clase2Serializer.</w:t>
+      </w:r>
+      <w:r>
+        <w:t>Encode</w:t>
+      </w:r>
+      <w:r>
+        <w:t>) o a su deserialización (Clase2Serializer.</w:t>
+      </w:r>
+      <w:r>
+        <w:t>Decode</w:t>
+      </w:r>
+      <w:r>
+        <w:t>).</w:t>
       </w:r>
     </w:p>
     <w:p>
@@ -26475,7 +26824,19 @@
         <w:t xml:space="preserve">posibilidad para solventar este problema podría </w:t>
       </w:r>
       <w:r>
-        <w:t>ser definir una interface que contenga los dos métodos, encode y decode, y hacer que el objeto que se recoja la instancia serializadora sea de ese tipo. Pero hay un problema, y es que no se puede definir una interface c</w:t>
+        <w:t xml:space="preserve">ser definir una interface que contenga los dos métodos, </w:t>
+      </w:r>
+      <w:r>
+        <w:t>Encode</w:t>
+      </w:r>
+      <w:r>
+        <w:t xml:space="preserve"> y </w:t>
+      </w:r>
+      <w:r>
+        <w:t>Decode</w:t>
+      </w:r>
+      <w:r>
+        <w:t>, y hacer que el objeto que se recoja la instancia serializadora sea de ese tipo. Pero hay un problema, y es que no se puede definir una interface c</w:t>
       </w:r>
       <w:r>
         <w:t>on métodos estáticos,</w:t>
@@ -26539,7 +26900,7 @@
         <w:rPr>
           <w:b/>
         </w:rPr>
-        <w:t>encode</w:t>
+        <w:t>Encode</w:t>
       </w:r>
       <w:r>
         <w:t xml:space="preserve"> y </w:t>
@@ -26548,7 +26909,7 @@
         <w:rPr>
           <w:b/>
         </w:rPr>
-        <w:t>decode</w:t>
+        <w:t>Decode</w:t>
       </w:r>
       <w:r>
         <w:t>, lo que nos permitiría salvar el obstáculo anterior.</w:t>
@@ -26923,7 +27284,13 @@
         <w:rPr>
           <w:b/>
         </w:rPr>
-        <w:t xml:space="preserve">encode </w:t>
+        <w:t>Encode</w:t>
+      </w:r>
+      <w:r>
+        <w:rPr>
+          <w:b/>
+        </w:rPr>
+        <w:t xml:space="preserve"> </w:t>
       </w:r>
       <w:r>
         <w:t xml:space="preserve">y </w:t>
@@ -26932,7 +27299,13 @@
         <w:rPr>
           <w:b/>
         </w:rPr>
-        <w:t xml:space="preserve">decode </w:t>
+        <w:t>Decode</w:t>
+      </w:r>
+      <w:r>
+        <w:rPr>
+          <w:b/>
+        </w:rPr>
+        <w:t xml:space="preserve"> </w:t>
       </w:r>
       <w:r>
         <w:t>para un determinado objeto. Estos módulos son:</w:t>
@@ -27308,21 +27681,45 @@
         <w:rPr>
           <w:lang w:val="en-US"/>
         </w:rPr>
-        <w:t xml:space="preserve">        public void encode (object obj, ref string str);</w:t>
-      </w:r>
-    </w:p>
-    <w:p>
-      <w:pPr>
-        <w:pStyle w:val="normal0"/>
-        <w:rPr>
-          <w:lang w:val="en-US"/>
-        </w:rPr>
-      </w:pPr>
-      <w:r>
-        <w:rPr>
-          <w:lang w:val="en-US"/>
-        </w:rPr>
-        <w:t xml:space="preserve">        public object decode (string str, object obj);</w:t>
+        <w:t xml:space="preserve">        public void </w:t>
+      </w:r>
+      <w:r>
+        <w:rPr>
+          <w:lang w:val="en-US"/>
+        </w:rPr>
+        <w:t>Encode</w:t>
+      </w:r>
+      <w:r>
+        <w:rPr>
+          <w:lang w:val="en-US"/>
+        </w:rPr>
+        <w:t xml:space="preserve"> (object obj, ref string str);</w:t>
+      </w:r>
+    </w:p>
+    <w:p>
+      <w:pPr>
+        <w:pStyle w:val="normal0"/>
+        <w:rPr>
+          <w:lang w:val="en-US"/>
+        </w:rPr>
+      </w:pPr>
+      <w:r>
+        <w:rPr>
+          <w:lang w:val="en-US"/>
+        </w:rPr>
+        <w:t xml:space="preserve">        public object </w:t>
+      </w:r>
+      <w:r>
+        <w:rPr>
+          <w:lang w:val="en-US"/>
+        </w:rPr>
+        <w:t>Decode</w:t>
+      </w:r>
+      <w:r>
+        <w:rPr>
+          <w:lang w:val="en-US"/>
+        </w:rPr>
+        <w:t xml:space="preserve"> (string str, object obj);</w:t>
       </w:r>
     </w:p>
     <w:p>
@@ -28277,12 +28674,24 @@
               <w:txbxContent>
                 <w:p>
                   <w:r>
-                    <w:t>strEncode = &lt;código del serializador&gt;</w:t>
+                    <w:t>str</w:t>
+                  </w:r>
+                  <w:r>
+                    <w:t>Encode</w:t>
+                  </w:r>
+                  <w:r>
+                    <w:t xml:space="preserve"> = &lt;código del serializador&gt;</w:t>
                   </w:r>
                 </w:p>
                 <w:p>
                   <w:r>
-                    <w:t>strDecode = &lt;código del deserializador&gt;</w:t>
+                    <w:t>str</w:t>
+                  </w:r>
+                  <w:r>
+                    <w:t>Decode</w:t>
+                  </w:r>
+                  <w:r>
+                    <w:t xml:space="preserve"> = &lt;código del deserializador&gt;</w:t>
                   </w:r>
                 </w:p>
               </w:txbxContent>
@@ -28869,12 +29278,24 @@
               <w:txbxContent>
                 <w:p>
                   <w:r>
-                    <w:t>strEncode = &lt;añadir valor&gt;+","</w:t>
+                    <w:t>str</w:t>
+                  </w:r>
+                  <w:r>
+                    <w:t>Encode</w:t>
+                  </w:r>
+                  <w:r>
+                    <w:t xml:space="preserve"> = &lt;añadir valor&gt;+","</w:t>
                   </w:r>
                 </w:p>
                 <w:p>
                   <w:r>
-                    <w:t>strDecode = &lt;extraer valor&gt;+&lt;asignar valor&gt;</w:t>
+                    <w:t>str</w:t>
+                  </w:r>
+                  <w:r>
+                    <w:t>Decode</w:t>
+                  </w:r>
+                  <w:r>
+                    <w:t xml:space="preserve"> = &lt;extraer valor&gt;+&lt;asignar valor&gt;</w:t>
                   </w:r>
                 </w:p>
               </w:txbxContent>
@@ -29113,12 +29534,36 @@
               <w:txbxContent>
                 <w:p>
                   <w:r>
-                    <w:t>strEncode = &lt;añadir TipoCodec.encode&gt;</w:t>
+                    <w:t>str</w:t>
+                  </w:r>
+                  <w:r>
+                    <w:t>Encode</w:t>
+                  </w:r>
+                  <w:r>
+                    <w:t xml:space="preserve"> = &lt;añadir TipoCodec.</w:t>
+                  </w:r>
+                  <w:r>
+                    <w:t>Encode</w:t>
+                  </w:r>
+                  <w:r>
+                    <w:t>&gt;</w:t>
                   </w:r>
                 </w:p>
                 <w:p>
                   <w:r>
-                    <w:t>strDecode = &lt;ejecutar TipoCodec.decode&gt;</w:t>
+                    <w:t>str</w:t>
+                  </w:r>
+                  <w:r>
+                    <w:t>Decode</w:t>
+                  </w:r>
+                  <w:r>
+                    <w:t xml:space="preserve"> = &lt;ejecutar TipoCodec.</w:t>
+                  </w:r>
+                  <w:r>
+                    <w:t>Decode</w:t>
+                  </w:r>
+                  <w:r>
+                    <w:t>&gt;</w:t>
                   </w:r>
                 </w:p>
               </w:txbxContent>
@@ -29269,12 +29714,24 @@
               <w:txbxContent>
                 <w:p>
                   <w:r>
-                    <w:t xml:space="preserve">strEncode = " } // fin del foreach" </w:t>
+                    <w:t>str</w:t>
+                  </w:r>
+                  <w:r>
+                    <w:t>Encode</w:t>
+                  </w:r>
+                  <w:r>
+                    <w:t xml:space="preserve"> = " } // fin del foreach" </w:t>
                   </w:r>
                 </w:p>
                 <w:p>
                   <w:r>
-                    <w:t xml:space="preserve">strDecode = " } // fin del for" </w:t>
+                    <w:t>str</w:t>
+                  </w:r>
+                  <w:r>
+                    <w:t>Decode</w:t>
+                  </w:r>
+                  <w:r>
+                    <w:t xml:space="preserve"> = " } // fin del for" </w:t>
                   </w:r>
                 </w:p>
                 <w:p/>
@@ -29305,7 +29762,13 @@
               <w:txbxContent>
                 <w:p>
                   <w:r>
-                    <w:t>strDecode = &lt;añadir elementoAux a lista&gt;</w:t>
+                    <w:t>str</w:t>
+                  </w:r>
+                  <w:r>
+                    <w:t>Decode</w:t>
+                  </w:r>
+                  <w:r>
+                    <w:t xml:space="preserve"> = &lt;añadir elementoAux a lista&gt;</w:t>
                   </w:r>
                 </w:p>
               </w:txbxContent>
@@ -29378,7 +29841,19 @@
                     <w:rPr>
                       <w:lang w:val="en-US"/>
                     </w:rPr>
-                    <w:t xml:space="preserve">strDecode = "for(i = 0; i &lt; longitud; i++){ " </w:t>
+                    <w:t>str</w:t>
+                  </w:r>
+                  <w:r>
+                    <w:rPr>
+                      <w:lang w:val="en-US"/>
+                    </w:rPr>
+                    <w:t>Decode</w:t>
+                  </w:r>
+                  <w:r>
+                    <w:rPr>
+                      <w:lang w:val="en-US"/>
+                    </w:rPr>
+                    <w:t xml:space="preserve"> = "for(i = 0; i &lt; longitud; i++){ " </w:t>
                   </w:r>
                 </w:p>
               </w:txbxContent>
@@ -29397,12 +29872,24 @@
               <w:txbxContent>
                 <w:p>
                   <w:r>
-                    <w:t>strEncode = &lt;añadir longitud y tipo&gt;</w:t>
+                    <w:t>str</w:t>
+                  </w:r>
+                  <w:r>
+                    <w:t>Encode</w:t>
+                  </w:r>
+                  <w:r>
+                    <w:t xml:space="preserve"> = &lt;añadir longitud y tipo&gt;</w:t>
                   </w:r>
                 </w:p>
                 <w:p>
                   <w:r>
-                    <w:t>strDecode = &lt;extraer longitud y tipo&gt;</w:t>
+                    <w:t>str</w:t>
+                  </w:r>
+                  <w:r>
+                    <w:t>Decode</w:t>
+                  </w:r>
+                  <w:r>
+                    <w:t xml:space="preserve"> = &lt;extraer longitud y tipo&gt;</w:t>
                   </w:r>
                 </w:p>
                 <w:p/>
@@ -29437,7 +29924,13 @@
               <w:txbxContent>
                 <w:p>
                   <w:r>
-                    <w:t>strDecode = &lt;instanciar lista con longitud&gt;</w:t>
+                    <w:t>str</w:t>
+                  </w:r>
+                  <w:r>
+                    <w:t>Decode</w:t>
+                  </w:r>
+                  <w:r>
+                    <w:t xml:space="preserve"> = &lt;instanciar lista con longitud&gt;</w:t>
                   </w:r>
                 </w:p>
               </w:txbxContent>
@@ -29486,7 +29979,19 @@
                     <w:rPr>
                       <w:lang w:val="en-US"/>
                     </w:rPr>
-                    <w:t>strEncode = "foreach(elemento in array){ "</w:t>
+                    <w:t>str</w:t>
+                  </w:r>
+                  <w:r>
+                    <w:rPr>
+                      <w:lang w:val="en-US"/>
+                    </w:rPr>
+                    <w:t>Encode</w:t>
+                  </w:r>
+                  <w:r>
+                    <w:rPr>
+                      <w:lang w:val="en-US"/>
+                    </w:rPr>
+                    <w:t xml:space="preserve"> = "foreach(elemento in array){ "</w:t>
                   </w:r>
                 </w:p>
                 <w:p>
@@ -29606,7 +30111,19 @@
                     <w:rPr>
                       <w:lang w:val="en-US"/>
                     </w:rPr>
-                    <w:t>strDecode = "for(i = r.tope[0]; i &lt; r.tope[1]; i++){ "</w:t>
+                    <w:t>str</w:t>
+                  </w:r>
+                  <w:r>
+                    <w:rPr>
+                      <w:lang w:val="en-US"/>
+                    </w:rPr>
+                    <w:t>Decode</w:t>
+                  </w:r>
+                  <w:r>
+                    <w:rPr>
+                      <w:lang w:val="en-US"/>
+                    </w:rPr>
+                    <w:t xml:space="preserve"> = "for(i = r.tope[0]; i &lt; r.tope[1]; i++){ "</w:t>
                   </w:r>
                 </w:p>
               </w:txbxContent>
@@ -29725,7 +30242,19 @@
                     <w:rPr>
                       <w:lang w:val="en-US"/>
                     </w:rPr>
-                    <w:t>strEncode = "foreach(elemento in array){ "</w:t>
+                    <w:t>str</w:t>
+                  </w:r>
+                  <w:r>
+                    <w:rPr>
+                      <w:lang w:val="en-US"/>
+                    </w:rPr>
+                    <w:t>Encode</w:t>
+                  </w:r>
+                  <w:r>
+                    <w:rPr>
+                      <w:lang w:val="en-US"/>
+                    </w:rPr>
+                    <w:t xml:space="preserve"> = "foreach(elemento in array){ "</w:t>
                   </w:r>
                 </w:p>
                 <w:p>
@@ -29762,12 +30291,24 @@
               <w:txbxContent>
                 <w:p>
                   <w:r>
-                    <w:t>strEncode = &lt;añadir longitud, tipo, rango y topes&gt;</w:t>
+                    <w:t>str</w:t>
+                  </w:r>
+                  <w:r>
+                    <w:t>Encode</w:t>
+                  </w:r>
+                  <w:r>
+                    <w:t xml:space="preserve"> = &lt;añadir longitud, tipo, rango y topes&gt;</w:t>
                   </w:r>
                 </w:p>
                 <w:p>
                   <w:r>
-                    <w:t>strDecode = &lt;extraer longitud, tipo, rango y topes&gt;</w:t>
+                    <w:t>str</w:t>
+                  </w:r>
+                  <w:r>
+                    <w:t>Decode</w:t>
+                  </w:r>
+                  <w:r>
+                    <w:t xml:space="preserve"> = &lt;extraer longitud, tipo, rango y topes&gt;</w:t>
                   </w:r>
                 </w:p>
                 <w:p/>
@@ -29910,7 +30451,13 @@
               <w:txbxContent>
                 <w:p>
                   <w:r>
-                    <w:t>strDecode = &lt;añadir indiceAux, elementoAux a dictionary&gt;</w:t>
+                    <w:t>str</w:t>
+                  </w:r>
+                  <w:r>
+                    <w:t>Decode</w:t>
+                  </w:r>
+                  <w:r>
+                    <w:t xml:space="preserve"> = &lt;añadir indiceAux, elementoAux a dictionary&gt;</w:t>
                   </w:r>
                 </w:p>
               </w:txbxContent>
@@ -29929,12 +30476,24 @@
               <w:txbxContent>
                 <w:p>
                   <w:r>
-                    <w:t xml:space="preserve">strEncode = " } // fin del foreach" </w:t>
+                    <w:t>str</w:t>
+                  </w:r>
+                  <w:r>
+                    <w:t>Encode</w:t>
+                  </w:r>
+                  <w:r>
+                    <w:t xml:space="preserve"> = " } // fin del foreach" </w:t>
                   </w:r>
                 </w:p>
                 <w:p>
                   <w:r>
-                    <w:t xml:space="preserve">strDecode = " } // fin del for" </w:t>
+                    <w:t>str</w:t>
+                  </w:r>
+                  <w:r>
+                    <w:t>Decode</w:t>
+                  </w:r>
+                  <w:r>
+                    <w:t xml:space="preserve"> = " } // fin del for" </w:t>
                   </w:r>
                 </w:p>
                 <w:p/>
@@ -30078,7 +30637,19 @@
                     <w:rPr>
                       <w:lang w:val="en-US"/>
                     </w:rPr>
-                    <w:t xml:space="preserve">strDecode = "for(i = 0; i &lt; longitud; i++){ " </w:t>
+                    <w:t>str</w:t>
+                  </w:r>
+                  <w:r>
+                    <w:rPr>
+                      <w:lang w:val="en-US"/>
+                    </w:rPr>
+                    <w:t>Decode</w:t>
+                  </w:r>
+                  <w:r>
+                    <w:rPr>
+                      <w:lang w:val="en-US"/>
+                    </w:rPr>
+                    <w:t xml:space="preserve"> = "for(i = 0; i &lt; longitud; i++){ " </w:t>
                   </w:r>
                 </w:p>
               </w:txbxContent>
@@ -30097,7 +30668,13 @@
               <w:txbxContent>
                 <w:p>
                   <w:r>
-                    <w:t>strDecode = &lt;instanciar dictionary&gt;</w:t>
+                    <w:t>str</w:t>
+                  </w:r>
+                  <w:r>
+                    <w:t>Decode</w:t>
+                  </w:r>
+                  <w:r>
+                    <w:t xml:space="preserve"> = &lt;instanciar dictionary&gt;</w:t>
                   </w:r>
                 </w:p>
               </w:txbxContent>
@@ -30135,7 +30712,19 @@
                     <w:rPr>
                       <w:lang w:val="en-US"/>
                     </w:rPr>
-                    <w:t>strEncode = "foreach(ParClaveValor in dictionary){ "</w:t>
+                    <w:t>str</w:t>
+                  </w:r>
+                  <w:r>
+                    <w:rPr>
+                      <w:lang w:val="en-US"/>
+                    </w:rPr>
+                    <w:t>Encode</w:t>
+                  </w:r>
+                  <w:r>
+                    <w:rPr>
+                      <w:lang w:val="en-US"/>
+                    </w:rPr>
+                    <w:t xml:space="preserve"> = "foreach(ParClaveValor in dictionary){ "</w:t>
                   </w:r>
                 </w:p>
                 <w:p>
@@ -30172,12 +30761,24 @@
               <w:txbxContent>
                 <w:p>
                   <w:r>
-                    <w:t>strEncode = &lt;añadir longitud, tipoIndice y tipoValor&gt;</w:t>
+                    <w:t>str</w:t>
+                  </w:r>
+                  <w:r>
+                    <w:t>Encode</w:t>
+                  </w:r>
+                  <w:r>
+                    <w:t xml:space="preserve"> = &lt;añadir longitud, tipoIndice y tipoValor&gt;</w:t>
                   </w:r>
                 </w:p>
                 <w:p>
                   <w:r>
-                    <w:t>strDecode = &lt;extraer longitud, tipoIndice y tipoValor&gt;</w:t>
+                    <w:t>str</w:t>
+                  </w:r>
+                  <w:r>
+                    <w:t>Decode</w:t>
+                  </w:r>
+                  <w:r>
+                    <w:t xml:space="preserve"> = &lt;extraer longitud, tipoIndice y tipoValor&gt;</w:t>
                   </w:r>
                 </w:p>
                 <w:p/>
@@ -45779,7 +46380,13 @@
         <w:tab/>
       </w:r>
       <w:r>
-        <w:t xml:space="preserve">Para favorecer que la salida del encode se pueda generar en diferentes formatos se </w:t>
+        <w:t xml:space="preserve">Para favorecer que la salida del </w:t>
+      </w:r>
+      <w:r>
+        <w:t>Encode</w:t>
+      </w:r>
+      <w:r>
+        <w:t xml:space="preserve"> se pueda generar en diferentes formatos se </w:t>
       </w:r>
       <w:r>
         <w:t xml:space="preserve">puede </w:t>
@@ -46685,7 +47292,10 @@
         <w:t xml:space="preserve">6.2.4. </w:t>
       </w:r>
       <w:r>
-        <w:t>RELLENAR ARRAYS MULTIDIMENSIONALES EN LA FUNCIÓN DECODE</w:t>
+        <w:t xml:space="preserve">RELLENAR ARRAYS MULTIDIMENSIONALES EN LA FUNCIÓN </w:t>
+      </w:r>
+      <w:r>
+        <w:t>DECODE</w:t>
       </w:r>
     </w:p>
     <w:p>
@@ -53526,7 +54136,7 @@
           <w:rFonts w:asciiTheme="majorHAnsi" w:hAnsiTheme="majorHAnsi"/>
           <w:noProof/>
         </w:rPr>
-        <w:t>8</w:t>
+        <w:t>63</w:t>
       </w:r>
     </w:fldSimple>
   </w:p>
@@ -58240,10 +58850,10 @@
                   <c:v>103</c:v>
                 </c:pt>
                 <c:pt idx="4">
-                  <c:v>2849.3333333333644</c:v>
+                  <c:v>2849.3333333333671</c:v>
                 </c:pt>
                 <c:pt idx="5">
-                  <c:v>1665.3333333333239</c:v>
+                  <c:v>1665.333333333323</c:v>
                 </c:pt>
                 <c:pt idx="6">
                   <c:v>123</c:v>
@@ -58258,11 +58868,11 @@
             </c:numRef>
           </c:val>
         </c:ser>
-        <c:axId val="109171072"/>
-        <c:axId val="109173376"/>
+        <c:axId val="109826816"/>
+        <c:axId val="109828352"/>
       </c:barChart>
       <c:catAx>
-        <c:axId val="109171072"/>
+        <c:axId val="109826816"/>
         <c:scaling>
           <c:orientation val="minMax"/>
         </c:scaling>
@@ -58278,14 +58888,14 @@
             <a:endParaRPr lang="es-ES"/>
           </a:p>
         </c:txPr>
-        <c:crossAx val="109173376"/>
+        <c:crossAx val="109828352"/>
         <c:crosses val="autoZero"/>
         <c:auto val="1"/>
         <c:lblAlgn val="ctr"/>
         <c:lblOffset val="100"/>
       </c:catAx>
       <c:valAx>
-        <c:axId val="109173376"/>
+        <c:axId val="109828352"/>
         <c:scaling>
           <c:orientation val="minMax"/>
         </c:scaling>
@@ -58303,7 +58913,7 @@
             <a:endParaRPr lang="es-ES"/>
           </a:p>
         </c:txPr>
-        <c:crossAx val="109171072"/>
+        <c:crossAx val="109826816"/>
         <c:crosses val="autoZero"/>
         <c:crossBetween val="between"/>
       </c:valAx>
@@ -58419,11 +59029,11 @@
             </c:numRef>
           </c:val>
         </c:ser>
-        <c:axId val="119846016"/>
-        <c:axId val="119847552"/>
+        <c:axId val="122854784"/>
+        <c:axId val="122856576"/>
       </c:barChart>
       <c:catAx>
-        <c:axId val="119846016"/>
+        <c:axId val="122854784"/>
         <c:scaling>
           <c:orientation val="minMax"/>
         </c:scaling>
@@ -58439,14 +59049,14 @@
             <a:endParaRPr lang="es-ES"/>
           </a:p>
         </c:txPr>
-        <c:crossAx val="119847552"/>
+        <c:crossAx val="122856576"/>
         <c:crosses val="autoZero"/>
         <c:auto val="1"/>
         <c:lblAlgn val="ctr"/>
         <c:lblOffset val="100"/>
       </c:catAx>
       <c:valAx>
-        <c:axId val="119847552"/>
+        <c:axId val="122856576"/>
         <c:scaling>
           <c:orientation val="minMax"/>
         </c:scaling>
@@ -58464,7 +59074,7 @@
             <a:endParaRPr lang="es-ES"/>
           </a:p>
         </c:txPr>
-        <c:crossAx val="119846016"/>
+        <c:crossAx val="122854784"/>
         <c:crosses val="autoZero"/>
         <c:crossBetween val="between"/>
       </c:valAx>
@@ -58565,10 +59175,10 @@
                   <c:v>172</c:v>
                 </c:pt>
                 <c:pt idx="4">
-                  <c:v>1561.3333333333251</c:v>
+                  <c:v>1561.3333333333244</c:v>
                 </c:pt>
                 <c:pt idx="5">
-                  <c:v>1466.8333333333251</c:v>
+                  <c:v>1466.8333333333244</c:v>
                 </c:pt>
                 <c:pt idx="6">
                   <c:v>16</c:v>
@@ -58583,11 +59193,11 @@
             </c:numRef>
           </c:val>
         </c:ser>
-        <c:axId val="119859072"/>
-        <c:axId val="119860608"/>
+        <c:axId val="132006272"/>
+        <c:axId val="132007808"/>
       </c:barChart>
       <c:catAx>
-        <c:axId val="119859072"/>
+        <c:axId val="132006272"/>
         <c:scaling>
           <c:orientation val="minMax"/>
         </c:scaling>
@@ -58603,14 +59213,14 @@
             <a:endParaRPr lang="es-ES"/>
           </a:p>
         </c:txPr>
-        <c:crossAx val="119860608"/>
+        <c:crossAx val="132007808"/>
         <c:crosses val="autoZero"/>
         <c:auto val="1"/>
         <c:lblAlgn val="ctr"/>
         <c:lblOffset val="100"/>
       </c:catAx>
       <c:valAx>
-        <c:axId val="119860608"/>
+        <c:axId val="132007808"/>
         <c:scaling>
           <c:orientation val="minMax"/>
         </c:scaling>
@@ -58628,7 +59238,7 @@
             <a:endParaRPr lang="es-ES"/>
           </a:p>
         </c:txPr>
-        <c:crossAx val="119859072"/>
+        <c:crossAx val="132006272"/>
         <c:crosses val="autoZero"/>
         <c:crossBetween val="between"/>
       </c:valAx>
@@ -58747,11 +59357,11 @@
             </c:numRef>
           </c:val>
         </c:ser>
-        <c:axId val="120720000"/>
-        <c:axId val="120725888"/>
+        <c:axId val="132035712"/>
+        <c:axId val="132037248"/>
       </c:barChart>
       <c:catAx>
-        <c:axId val="120720000"/>
+        <c:axId val="132035712"/>
         <c:scaling>
           <c:orientation val="minMax"/>
         </c:scaling>
@@ -58767,14 +59377,14 @@
             <a:endParaRPr lang="es-ES"/>
           </a:p>
         </c:txPr>
-        <c:crossAx val="120725888"/>
+        <c:crossAx val="132037248"/>
         <c:crosses val="autoZero"/>
         <c:auto val="1"/>
         <c:lblAlgn val="ctr"/>
         <c:lblOffset val="100"/>
       </c:catAx>
       <c:valAx>
-        <c:axId val="120725888"/>
+        <c:axId val="132037248"/>
         <c:scaling>
           <c:orientation val="minMax"/>
         </c:scaling>
@@ -58792,7 +59402,7 @@
             <a:endParaRPr lang="es-ES"/>
           </a:p>
         </c:txPr>
-        <c:crossAx val="120720000"/>
+        <c:crossAx val="132035712"/>
         <c:crosses val="autoZero"/>
         <c:crossBetween val="between"/>
       </c:valAx>
@@ -58908,11 +59518,11 @@
             </c:numRef>
           </c:val>
         </c:ser>
-        <c:axId val="120737152"/>
-        <c:axId val="121083008"/>
+        <c:axId val="132044672"/>
+        <c:axId val="132046208"/>
       </c:barChart>
       <c:catAx>
-        <c:axId val="120737152"/>
+        <c:axId val="132044672"/>
         <c:scaling>
           <c:orientation val="minMax"/>
         </c:scaling>
@@ -58928,14 +59538,14 @@
             <a:endParaRPr lang="es-ES"/>
           </a:p>
         </c:txPr>
-        <c:crossAx val="121083008"/>
+        <c:crossAx val="132046208"/>
         <c:crosses val="autoZero"/>
         <c:auto val="1"/>
         <c:lblAlgn val="ctr"/>
         <c:lblOffset val="100"/>
       </c:catAx>
       <c:valAx>
-        <c:axId val="121083008"/>
+        <c:axId val="132046208"/>
         <c:scaling>
           <c:orientation val="minMax"/>
         </c:scaling>
@@ -58953,7 +59563,7 @@
             <a:endParaRPr lang="es-ES"/>
           </a:p>
         </c:txPr>
-        <c:crossAx val="120737152"/>
+        <c:crossAx val="132044672"/>
         <c:crosses val="autoZero"/>
         <c:crossBetween val="between"/>
       </c:valAx>
@@ -59069,11 +59679,11 @@
             </c:numRef>
           </c:val>
         </c:ser>
-        <c:axId val="124719488"/>
-        <c:axId val="124721024"/>
+        <c:axId val="132086400"/>
+        <c:axId val="132096384"/>
       </c:barChart>
       <c:catAx>
-        <c:axId val="124719488"/>
+        <c:axId val="132086400"/>
         <c:scaling>
           <c:orientation val="minMax"/>
         </c:scaling>
@@ -59089,14 +59699,14 @@
             <a:endParaRPr lang="es-ES"/>
           </a:p>
         </c:txPr>
-        <c:crossAx val="124721024"/>
+        <c:crossAx val="132096384"/>
         <c:crosses val="autoZero"/>
         <c:auto val="1"/>
         <c:lblAlgn val="ctr"/>
         <c:lblOffset val="100"/>
       </c:catAx>
       <c:valAx>
-        <c:axId val="124721024"/>
+        <c:axId val="132096384"/>
         <c:scaling>
           <c:orientation val="minMax"/>
         </c:scaling>
@@ -59114,7 +59724,7 @@
             <a:endParaRPr lang="es-ES"/>
           </a:p>
         </c:txPr>
-        <c:crossAx val="124719488"/>
+        <c:crossAx val="132086400"/>
         <c:crosses val="autoZero"/>
         <c:crossBetween val="between"/>
       </c:valAx>
@@ -59233,11 +59843,11 @@
             </c:numRef>
           </c:val>
         </c:ser>
-        <c:axId val="112267264"/>
-        <c:axId val="112268800"/>
+        <c:axId val="110437888"/>
+        <c:axId val="110439424"/>
       </c:barChart>
       <c:catAx>
-        <c:axId val="112267264"/>
+        <c:axId val="110437888"/>
         <c:scaling>
           <c:orientation val="minMax"/>
         </c:scaling>
@@ -59253,14 +59863,14 @@
             <a:endParaRPr lang="es-ES"/>
           </a:p>
         </c:txPr>
-        <c:crossAx val="112268800"/>
+        <c:crossAx val="110439424"/>
         <c:crosses val="autoZero"/>
         <c:auto val="1"/>
         <c:lblAlgn val="ctr"/>
         <c:lblOffset val="100"/>
       </c:catAx>
       <c:valAx>
-        <c:axId val="112268800"/>
+        <c:axId val="110439424"/>
         <c:scaling>
           <c:orientation val="minMax"/>
         </c:scaling>
@@ -59278,7 +59888,7 @@
             <a:endParaRPr lang="es-ES"/>
           </a:p>
         </c:txPr>
-        <c:crossAx val="112267264"/>
+        <c:crossAx val="110437888"/>
         <c:crosses val="autoZero"/>
         <c:crossBetween val="between"/>
       </c:valAx>
@@ -59394,11 +60004,11 @@
             </c:numRef>
           </c:val>
         </c:ser>
-        <c:axId val="112380928"/>
-        <c:axId val="112456448"/>
+        <c:axId val="110467328"/>
+        <c:axId val="110469120"/>
       </c:barChart>
       <c:catAx>
-        <c:axId val="112380928"/>
+        <c:axId val="110467328"/>
         <c:scaling>
           <c:orientation val="minMax"/>
         </c:scaling>
@@ -59414,14 +60024,14 @@
             <a:endParaRPr lang="es-ES"/>
           </a:p>
         </c:txPr>
-        <c:crossAx val="112456448"/>
+        <c:crossAx val="110469120"/>
         <c:crosses val="autoZero"/>
         <c:auto val="1"/>
         <c:lblAlgn val="ctr"/>
         <c:lblOffset val="100"/>
       </c:catAx>
       <c:valAx>
-        <c:axId val="112456448"/>
+        <c:axId val="110469120"/>
         <c:scaling>
           <c:orientation val="minMax"/>
         </c:scaling>
@@ -59439,7 +60049,7 @@
             <a:endParaRPr lang="es-ES"/>
           </a:p>
         </c:txPr>
-        <c:crossAx val="112380928"/>
+        <c:crossAx val="110467328"/>
         <c:crosses val="autoZero"/>
         <c:crossBetween val="between"/>
       </c:valAx>
@@ -59555,11 +60165,11 @@
             </c:numRef>
           </c:val>
         </c:ser>
-        <c:axId val="119814016"/>
-        <c:axId val="119815552"/>
+        <c:axId val="110476288"/>
+        <c:axId val="110482176"/>
       </c:barChart>
       <c:catAx>
-        <c:axId val="119814016"/>
+        <c:axId val="110476288"/>
         <c:scaling>
           <c:orientation val="minMax"/>
         </c:scaling>
@@ -59575,14 +60185,14 @@
             <a:endParaRPr lang="es-ES"/>
           </a:p>
         </c:txPr>
-        <c:crossAx val="119815552"/>
+        <c:crossAx val="110482176"/>
         <c:crosses val="autoZero"/>
         <c:auto val="1"/>
         <c:lblAlgn val="ctr"/>
         <c:lblOffset val="100"/>
       </c:catAx>
       <c:valAx>
-        <c:axId val="119815552"/>
+        <c:axId val="110482176"/>
         <c:scaling>
           <c:orientation val="minMax"/>
         </c:scaling>
@@ -59600,7 +60210,7 @@
             <a:endParaRPr lang="es-ES"/>
           </a:p>
         </c:txPr>
-        <c:crossAx val="119814016"/>
+        <c:crossAx val="110476288"/>
         <c:crosses val="autoZero"/>
         <c:crossBetween val="between"/>
       </c:valAx>
@@ -59692,7 +60302,7 @@
                   <c:v>1436</c:v>
                 </c:pt>
                 <c:pt idx="4">
-                  <c:v>3775.6666666666461</c:v>
+                  <c:v>3775.6666666666442</c:v>
                 </c:pt>
                 <c:pt idx="5">
                   <c:v>3642</c:v>
@@ -59707,11 +60317,11 @@
             </c:numRef>
           </c:val>
         </c:ser>
-        <c:axId val="124747136"/>
-        <c:axId val="143255040"/>
+        <c:axId val="119013376"/>
+        <c:axId val="119014912"/>
       </c:barChart>
       <c:catAx>
-        <c:axId val="124747136"/>
+        <c:axId val="119013376"/>
         <c:scaling>
           <c:orientation val="minMax"/>
         </c:scaling>
@@ -59727,14 +60337,14 @@
             <a:endParaRPr lang="es-ES"/>
           </a:p>
         </c:txPr>
-        <c:crossAx val="143255040"/>
+        <c:crossAx val="119014912"/>
         <c:crosses val="autoZero"/>
         <c:auto val="1"/>
         <c:lblAlgn val="ctr"/>
         <c:lblOffset val="100"/>
       </c:catAx>
       <c:valAx>
-        <c:axId val="143255040"/>
+        <c:axId val="119014912"/>
         <c:scaling>
           <c:orientation val="minMax"/>
         </c:scaling>
@@ -59752,7 +60362,7 @@
             <a:endParaRPr lang="es-ES"/>
           </a:p>
         </c:txPr>
-        <c:crossAx val="124747136"/>
+        <c:crossAx val="119013376"/>
         <c:crosses val="autoZero"/>
         <c:crossBetween val="between"/>
       </c:valAx>
@@ -59836,11 +60446,11 @@
             </c:numRef>
           </c:val>
         </c:ser>
-        <c:axId val="207035008"/>
-        <c:axId val="207045760"/>
+        <c:axId val="119038720"/>
+        <c:axId val="119040256"/>
       </c:barChart>
       <c:catAx>
-        <c:axId val="207035008"/>
+        <c:axId val="119038720"/>
         <c:scaling>
           <c:orientation val="minMax"/>
         </c:scaling>
@@ -59856,14 +60466,14 @@
             <a:endParaRPr lang="es-ES"/>
           </a:p>
         </c:txPr>
-        <c:crossAx val="207045760"/>
+        <c:crossAx val="119040256"/>
         <c:crosses val="autoZero"/>
         <c:auto val="1"/>
         <c:lblAlgn val="ctr"/>
         <c:lblOffset val="100"/>
       </c:catAx>
       <c:valAx>
-        <c:axId val="207045760"/>
+        <c:axId val="119040256"/>
         <c:scaling>
           <c:orientation val="minMax"/>
         </c:scaling>
@@ -59881,7 +60491,7 @@
             <a:endParaRPr lang="es-ES"/>
           </a:p>
         </c:txPr>
-        <c:crossAx val="207035008"/>
+        <c:crossAx val="119038720"/>
         <c:crosses val="autoZero"/>
         <c:crossBetween val="between"/>
       </c:valAx>
@@ -59982,10 +60592,10 @@
                   <c:v>65</c:v>
                 </c:pt>
                 <c:pt idx="4">
-                  <c:v>1075.3333333333239</c:v>
+                  <c:v>1075.333333333323</c:v>
                 </c:pt>
                 <c:pt idx="5">
-                  <c:v>1077.3333333333239</c:v>
+                  <c:v>1077.333333333323</c:v>
                 </c:pt>
                 <c:pt idx="7">
                   <c:v>16</c:v>
@@ -59997,11 +60607,11 @@
             </c:numRef>
           </c:val>
         </c:ser>
-        <c:axId val="208035840"/>
-        <c:axId val="208038144"/>
+        <c:axId val="119047296"/>
+        <c:axId val="119048832"/>
       </c:barChart>
       <c:catAx>
-        <c:axId val="208035840"/>
+        <c:axId val="119047296"/>
         <c:scaling>
           <c:orientation val="minMax"/>
         </c:scaling>
@@ -60017,14 +60627,14 @@
             <a:endParaRPr lang="es-ES"/>
           </a:p>
         </c:txPr>
-        <c:crossAx val="208038144"/>
+        <c:crossAx val="119048832"/>
         <c:crosses val="autoZero"/>
         <c:auto val="1"/>
         <c:lblAlgn val="ctr"/>
         <c:lblOffset val="100"/>
       </c:catAx>
       <c:valAx>
-        <c:axId val="208038144"/>
+        <c:axId val="119048832"/>
         <c:scaling>
           <c:orientation val="minMax"/>
         </c:scaling>
@@ -60042,7 +60652,7 @@
             <a:endParaRPr lang="es-ES"/>
           </a:p>
         </c:txPr>
-        <c:crossAx val="208035840"/>
+        <c:crossAx val="119047296"/>
         <c:crosses val="autoZero"/>
         <c:crossBetween val="between"/>
       </c:valAx>
@@ -60158,11 +60768,11 @@
             </c:numRef>
           </c:val>
         </c:ser>
-        <c:axId val="214257024"/>
-        <c:axId val="118236288"/>
+        <c:axId val="119068544"/>
+        <c:axId val="119070080"/>
       </c:barChart>
       <c:catAx>
-        <c:axId val="214257024"/>
+        <c:axId val="119068544"/>
         <c:scaling>
           <c:orientation val="minMax"/>
         </c:scaling>
@@ -60178,14 +60788,14 @@
             <a:endParaRPr lang="es-ES"/>
           </a:p>
         </c:txPr>
-        <c:crossAx val="118236288"/>
+        <c:crossAx val="119070080"/>
         <c:crosses val="autoZero"/>
         <c:auto val="1"/>
         <c:lblAlgn val="ctr"/>
         <c:lblOffset val="100"/>
       </c:catAx>
       <c:valAx>
-        <c:axId val="118236288"/>
+        <c:axId val="119070080"/>
         <c:scaling>
           <c:orientation val="minMax"/>
         </c:scaling>
@@ -60203,7 +60813,7 @@
             <a:endParaRPr lang="es-ES"/>
           </a:p>
         </c:txPr>
-        <c:crossAx val="214257024"/>
+        <c:crossAx val="119068544"/>
         <c:crosses val="autoZero"/>
         <c:crossBetween val="between"/>
       </c:valAx>
@@ -60319,11 +60929,11 @@
             </c:numRef>
           </c:val>
         </c:ser>
-        <c:axId val="118301056"/>
-        <c:axId val="118302592"/>
+        <c:axId val="119466624"/>
+        <c:axId val="122827136"/>
       </c:barChart>
       <c:catAx>
-        <c:axId val="118301056"/>
+        <c:axId val="119466624"/>
         <c:scaling>
           <c:orientation val="minMax"/>
         </c:scaling>
@@ -60339,14 +60949,14 @@
             <a:endParaRPr lang="es-ES"/>
           </a:p>
         </c:txPr>
-        <c:crossAx val="118302592"/>
+        <c:crossAx val="122827136"/>
         <c:crosses val="autoZero"/>
         <c:auto val="1"/>
         <c:lblAlgn val="ctr"/>
         <c:lblOffset val="100"/>
       </c:catAx>
       <c:valAx>
-        <c:axId val="118302592"/>
+        <c:axId val="122827136"/>
         <c:scaling>
           <c:orientation val="minMax"/>
         </c:scaling>
@@ -60364,7 +60974,7 @@
             <a:endParaRPr lang="es-ES"/>
           </a:p>
         </c:txPr>
-        <c:crossAx val="118301056"/>
+        <c:crossAx val="119466624"/>
         <c:crosses val="autoZero"/>
         <c:crossBetween val="between"/>
       </c:valAx>
@@ -60373,400 +60983,6 @@
   </c:chart>
   <c:externalData r:id="rId1"/>
 </c:chartSpace>
-</file>
-
-<file path=word/glossary/document.xml><?xml version="1.0" encoding="utf-8"?>
-<w:glossaryDocument xmlns:ve="http://schemas.openxmlformats.org/markup-compatibility/2006" xmlns:o="urn:schemas-microsoft-com:office:office" xmlns:r="http://schemas.openxmlformats.org/officeDocument/2006/relationships" xmlns:m="http://schemas.openxmlformats.org/officeDocument/2006/math" xmlns:v="urn:schemas-microsoft-com:vml" xmlns:wp="http://schemas.openxmlformats.org/drawingml/2006/wordprocessingDrawing" xmlns:w10="urn:schemas-microsoft-com:office:word" xmlns:w="http://schemas.openxmlformats.org/wordprocessingml/2006/main" xmlns:wne="http://schemas.microsoft.com/office/word/2006/wordml">
-  <w:docParts/>
-</w:glossaryDocument>
-</file>
-
-<file path=word/glossary/fontTable.xml><?xml version="1.0" encoding="utf-8"?>
-<w:fonts xmlns:r="http://schemas.openxmlformats.org/officeDocument/2006/relationships" xmlns:w="http://schemas.openxmlformats.org/wordprocessingml/2006/main">
-  <w:font w:name="Symbol">
-    <w:panose1 w:val="05050102010706020507"/>
-    <w:charset w:val="02"/>
-    <w:family w:val="roman"/>
-    <w:pitch w:val="variable"/>
-    <w:sig w:usb0="00000000" w:usb1="10000000" w:usb2="00000000" w:usb3="00000000" w:csb0="80000000" w:csb1="00000000"/>
-  </w:font>
-  <w:font w:name="Times New Roman">
-    <w:panose1 w:val="02020603050405020304"/>
-    <w:charset w:val="00"/>
-    <w:family w:val="roman"/>
-    <w:pitch w:val="variable"/>
-    <w:sig w:usb0="E0002EFF" w:usb1="C0007843" w:usb2="00000009" w:usb3="00000000" w:csb0="000001FF" w:csb1="00000000"/>
-  </w:font>
-  <w:font w:name="Courier New">
-    <w:panose1 w:val="02070309020205020404"/>
-    <w:charset w:val="00"/>
-    <w:family w:val="modern"/>
-    <w:pitch w:val="fixed"/>
-    <w:sig w:usb0="E0002AFF" w:usb1="C0007843" w:usb2="00000009" w:usb3="00000000" w:csb0="000001FF" w:csb1="00000000"/>
-  </w:font>
-  <w:font w:name="Wingdings">
-    <w:panose1 w:val="05000000000000000000"/>
-    <w:charset w:val="02"/>
-    <w:family w:val="auto"/>
-    <w:pitch w:val="variable"/>
-    <w:sig w:usb0="00000000" w:usb1="10000000" w:usb2="00000000" w:usb3="00000000" w:csb0="80000000" w:csb1="00000000"/>
-  </w:font>
-  <w:font w:name="Arial">
-    <w:panose1 w:val="020B0604020202020204"/>
-    <w:charset w:val="00"/>
-    <w:family w:val="swiss"/>
-    <w:pitch w:val="variable"/>
-    <w:sig w:usb0="E0002AFF" w:usb1="C0007843" w:usb2="00000009" w:usb3="00000000" w:csb0="000001FF" w:csb1="00000000"/>
-  </w:font>
-  <w:font w:name="Trebuchet MS">
-    <w:panose1 w:val="020B0603020202020204"/>
-    <w:charset w:val="00"/>
-    <w:family w:val="swiss"/>
-    <w:pitch w:val="variable"/>
-    <w:sig w:usb0="00000287" w:usb1="00000003" w:usb2="00000000" w:usb3="00000000" w:csb0="0000009F" w:csb1="00000000"/>
-  </w:font>
-  <w:font w:name="Tahoma">
-    <w:panose1 w:val="020B0604030504040204"/>
-    <w:charset w:val="00"/>
-    <w:family w:val="swiss"/>
-    <w:pitch w:val="variable"/>
-    <w:sig w:usb0="E1002EFF" w:usb1="C000605B" w:usb2="00000029" w:usb3="00000000" w:csb0="000101FF" w:csb1="00000000"/>
-  </w:font>
-  <w:font w:name="Consolas">
-    <w:panose1 w:val="020B0609020204030204"/>
-    <w:charset w:val="00"/>
-    <w:family w:val="modern"/>
-    <w:pitch w:val="fixed"/>
-    <w:sig w:usb0="E10002FF" w:usb1="4000FCFF" w:usb2="00000009" w:usb3="00000000" w:csb0="0000019F" w:csb1="00000000"/>
-  </w:font>
-  <w:font w:name="Cambria">
-    <w:panose1 w:val="02040503050406030204"/>
-    <w:charset w:val="00"/>
-    <w:family w:val="roman"/>
-    <w:pitch w:val="variable"/>
-    <w:sig w:usb0="E00002FF" w:usb1="400004FF" w:usb2="00000000" w:usb3="00000000" w:csb0="0000019F" w:csb1="00000000"/>
-  </w:font>
-  <w:font w:name="Calibri">
-    <w:panose1 w:val="020F0502020204030204"/>
-    <w:charset w:val="00"/>
-    <w:family w:val="swiss"/>
-    <w:pitch w:val="variable"/>
-    <w:sig w:usb0="E00002FF" w:usb1="4000ACFF" w:usb2="00000001" w:usb3="00000000" w:csb0="0000019F" w:csb1="00000000"/>
-  </w:font>
-  <w:font w:name="Arial Narrow">
-    <w:panose1 w:val="020B0606020202030204"/>
-    <w:charset w:val="00"/>
-    <w:family w:val="swiss"/>
-    <w:pitch w:val="variable"/>
-    <w:sig w:usb0="00000287" w:usb1="00000800" w:usb2="00000000" w:usb3="00000000" w:csb0="0000009F" w:csb1="00000000"/>
-  </w:font>
-  <w:font w:name="Verdana">
-    <w:panose1 w:val="020B0604030504040204"/>
-    <w:charset w:val="00"/>
-    <w:family w:val="swiss"/>
-    <w:pitch w:val="variable"/>
-    <w:sig w:usb0="A10006FF" w:usb1="4000205B" w:usb2="00000010" w:usb3="00000000" w:csb0="0000019F" w:csb1="00000000"/>
-  </w:font>
-</w:fonts>
-</file>
-
-<file path=word/glossary/settings.xml><?xml version="1.0" encoding="utf-8"?>
-<w:settings xmlns:o="urn:schemas-microsoft-com:office:office" xmlns:r="http://schemas.openxmlformats.org/officeDocument/2006/relationships" xmlns:m="http://schemas.openxmlformats.org/officeDocument/2006/math" xmlns:v="urn:schemas-microsoft-com:vml" xmlns:w10="urn:schemas-microsoft-com:office:word" xmlns:w="http://schemas.openxmlformats.org/wordprocessingml/2006/main" xmlns:sl="http://schemas.openxmlformats.org/schemaLibrary/2006/main">
-  <w:view w:val="normal"/>
-  <w:defaultTabStop w:val="708"/>
-  <w:hyphenationZone w:val="425"/>
-  <w:characterSpacingControl w:val="doNotCompress"/>
-  <w:compat>
-    <w:useFELayout/>
-  </w:compat>
-  <w:rsids>
-    <w:rsidRoot w:val="00B4158A"/>
-    <w:rsid w:val="000C22CD"/>
-    <w:rsid w:val="00B4158A"/>
-  </w:rsids>
-  <m:mathPr>
-    <m:mathFont m:val="Cambria Math"/>
-    <m:brkBin m:val="before"/>
-    <m:brkBinSub m:val="--"/>
-    <m:smallFrac m:val="off"/>
-    <m:dispDef/>
-    <m:lMargin m:val="0"/>
-    <m:rMargin m:val="0"/>
-    <m:defJc m:val="centerGroup"/>
-    <m:wrapIndent m:val="1440"/>
-    <m:intLim m:val="subSup"/>
-    <m:naryLim m:val="undOvr"/>
-  </m:mathPr>
-  <w:themeFontLang w:val="es-ES"/>
-  <w:clrSchemeMapping w:bg1="light1" w:t1="dark1" w:bg2="light2" w:t2="dark2" w:accent1="accent1" w:accent2="accent2" w:accent3="accent3" w:accent4="accent4" w:accent5="accent5" w:accent6="accent6" w:hyperlink="hyperlink" w:followedHyperlink="followedHyperlink"/>
-  <w:decimalSymbol w:val=","/>
-  <w:listSeparator w:val=";"/>
-</w:settings>
-</file>
-
-<file path=word/glossary/styles.xml><?xml version="1.0" encoding="utf-8"?>
-<w:styles xmlns:r="http://schemas.openxmlformats.org/officeDocument/2006/relationships" xmlns:w="http://schemas.openxmlformats.org/wordprocessingml/2006/main">
-  <w:docDefaults>
-    <w:rPrDefault>
-      <w:rPr>
-        <w:rFonts w:asciiTheme="minorHAnsi" w:eastAsiaTheme="minorEastAsia" w:hAnsiTheme="minorHAnsi" w:cstheme="minorBidi"/>
-        <w:sz w:val="22"/>
-        <w:szCs w:val="22"/>
-        <w:lang w:val="es-ES" w:eastAsia="es-ES" w:bidi="ar-SA"/>
-      </w:rPr>
-    </w:rPrDefault>
-    <w:pPrDefault>
-      <w:pPr>
-        <w:spacing w:after="200" w:line="276" w:lineRule="auto"/>
-      </w:pPr>
-    </w:pPrDefault>
-  </w:docDefaults>
-  <w:latentStyles w:defLockedState="0" w:defUIPriority="99" w:defSemiHidden="1" w:defUnhideWhenUsed="1" w:defQFormat="0" w:count="267">
-    <w:lsdException w:name="Normal" w:semiHidden="0" w:uiPriority="0" w:unhideWhenUsed="0" w:qFormat="1"/>
-    <w:lsdException w:name="heading 1" w:semiHidden="0" w:uiPriority="9" w:unhideWhenUsed="0" w:qFormat="1"/>
-    <w:lsdException w:name="heading 2" w:uiPriority="9" w:qFormat="1"/>
-    <w:lsdException w:name="heading 3" w:uiPriority="9" w:qFormat="1"/>
-    <w:lsdException w:name="heading 4" w:uiPriority="9" w:qFormat="1"/>
-    <w:lsdException w:name="heading 5" w:uiPriority="9" w:qFormat="1"/>
-    <w:lsdException w:name="heading 6" w:uiPriority="9" w:qFormat="1"/>
-    <w:lsdException w:name="heading 7" w:uiPriority="9" w:qFormat="1"/>
-    <w:lsdException w:name="heading 8" w:uiPriority="9" w:qFormat="1"/>
-    <w:lsdException w:name="heading 9" w:uiPriority="9" w:qFormat="1"/>
-    <w:lsdException w:name="toc 1" w:uiPriority="39"/>
-    <w:lsdException w:name="toc 2" w:uiPriority="39"/>
-    <w:lsdException w:name="toc 3" w:uiPriority="39"/>
-    <w:lsdException w:name="toc 4" w:uiPriority="39"/>
-    <w:lsdException w:name="toc 5" w:uiPriority="39"/>
-    <w:lsdException w:name="toc 6" w:uiPriority="39"/>
-    <w:lsdException w:name="toc 7" w:uiPriority="39"/>
-    <w:lsdException w:name="toc 8" w:uiPriority="39"/>
-    <w:lsdException w:name="toc 9" w:uiPriority="39"/>
-    <w:lsdException w:name="caption" w:uiPriority="35" w:qFormat="1"/>
-    <w:lsdException w:name="Title" w:semiHidden="0" w:uiPriority="10" w:unhideWhenUsed="0" w:qFormat="1"/>
-    <w:lsdException w:name="Default Paragraph Font" w:uiPriority="1"/>
-    <w:lsdException w:name="Subtitle" w:semiHidden="0" w:uiPriority="11" w:unhideWhenUsed="0" w:qFormat="1"/>
-    <w:lsdException w:name="Strong" w:semiHidden="0" w:uiPriority="22" w:unhideWhenUsed="0" w:qFormat="1"/>
-    <w:lsdException w:name="Emphasis" w:semiHidden="0" w:uiPriority="20" w:unhideWhenUsed="0" w:qFormat="1"/>
-    <w:lsdException w:name="Table Grid" w:semiHidden="0" w:uiPriority="59" w:unhideWhenUsed="0"/>
-    <w:lsdException w:name="Placeholder Text" w:unhideWhenUsed="0"/>
-    <w:lsdException w:name="No Spacing" w:semiHidden="0" w:uiPriority="1" w:unhideWhenUsed="0" w:qFormat="1"/>
-    <w:lsdException w:name="Light Shading" w:semiHidden="0" w:uiPriority="60" w:unhideWhenUsed="0"/>
-    <w:lsdException w:name="Light List" w:semiHidden="0" w:uiPriority="61" w:unhideWhenUsed="0"/>
-    <w:lsdException w:name="Light Grid" w:semiHidden="0" w:uiPriority="62" w:unhideWhenUsed="0"/>
-    <w:lsdException w:name="Medium Shading 1" w:semiHidden="0" w:uiPriority="63" w:unhideWhenUsed="0"/>
-    <w:lsdException w:name="Medium Shading 2" w:semiHidden="0" w:uiPriority="64" w:unhideWhenUsed="0"/>
-    <w:lsdException w:name="Medium List 1" w:semiHidden="0" w:uiPriority="65" w:unhideWhenUsed="0"/>
-    <w:lsdException w:name="Medium List 2" w:semiHidden="0" w:uiPriority="66" w:unhideWhenUsed="0"/>
-    <w:lsdException w:name="Medium Grid 1" w:semiHidden="0" w:uiPriority="67" w:unhideWhenUsed="0"/>
-    <w:lsdException w:name="Medium Grid 2" w:semiHidden="0" w:uiPriority="68" w:unhideWhenUsed="0"/>
-    <w:lsdException w:name="Medium Grid 3" w:semiHidden="0" w:uiPriority="69" w:unhideWhenUsed="0"/>
-    <w:lsdException w:name="Dark List" w:semiHidden="0" w:uiPriority="70" w:unhideWhenUsed="0"/>
-    <w:lsdException w:name="Colorful Shading" w:semiHidden="0" w:uiPriority="71" w:unhideWhenUsed="0"/>
-    <w:lsdException w:name="Colorful List" w:semiHidden="0" w:uiPriority="72" w:unhideWhenUsed="0"/>
-    <w:lsdException w:name="Colorful Grid" w:semiHidden="0" w:uiPriority="73" w:unhideWhenUsed="0"/>
-    <w:lsdException w:name="Light Shading Accent 1" w:semiHidden="0" w:uiPriority="60" w:unhideWhenUsed="0"/>
-    <w:lsdException w:name="Light List Accent 1" w:semiHidden="0" w:uiPriority="61" w:unhideWhenUsed="0"/>
-    <w:lsdException w:name="Light Grid Accent 1" w:semiHidden="0" w:uiPriority="62" w:unhideWhenUsed="0"/>
-    <w:lsdException w:name="Medium Shading 1 Accent 1" w:semiHidden="0" w:uiPriority="63" w:unhideWhenUsed="0"/>
-    <w:lsdException w:name="Medium Shading 2 Accent 1" w:semiHidden="0" w:uiPriority="64" w:unhideWhenUsed="0"/>
-    <w:lsdException w:name="Medium List 1 Accent 1" w:semiHidden="0" w:uiPriority="65" w:unhideWhenUsed="0"/>
-    <w:lsdException w:name="Revision" w:unhideWhenUsed="0"/>
-    <w:lsdException w:name="List Paragraph" w:semiHidden="0" w:uiPriority="34" w:unhideWhenUsed="0" w:qFormat="1"/>
-    <w:lsdException w:name="Quote" w:semiHidden="0" w:uiPriority="29" w:unhideWhenUsed="0" w:qFormat="1"/>
-    <w:lsdException w:name="Intense Quote" w:semiHidden="0" w:uiPriority="30" w:unhideWhenUsed="0" w:qFormat="1"/>
-    <w:lsdException w:name="Medium List 2 Accent 1" w:semiHidden="0" w:uiPriority="66" w:unhideWhenUsed="0"/>
-    <w:lsdException w:name="Medium Grid 1 Accent 1" w:semiHidden="0" w:uiPriority="67" w:unhideWhenUsed="0"/>
-    <w:lsdException w:name="Medium Grid 2 Accent 1" w:semiHidden="0" w:uiPriority="68" w:unhideWhenUsed="0"/>
-    <w:lsdException w:name="Medium Grid 3 Accent 1" w:semiHidden="0" w:uiPriority="69" w:unhideWhenUsed="0"/>
-    <w:lsdException w:name="Dark List Accent 1" w:semiHidden="0" w:uiPriority="70" w:unhideWhenUsed="0"/>
-    <w:lsdException w:name="Colorful Shading Accent 1" w:semiHidden="0" w:uiPriority="71" w:unhideWhenUsed="0"/>
-    <w:lsdException w:name="Colorful List Accent 1" w:semiHidden="0" w:uiPriority="72" w:unhideWhenUsed="0"/>
-    <w:lsdException w:name="Colorful Grid Accent 1" w:semiHidden="0" w:uiPriority="73" w:unhideWhenUsed="0"/>
-    <w:lsdException w:name="Light Shading Accent 2" w:semiHidden="0" w:uiPriority="60" w:unhideWhenUsed="0"/>
-    <w:lsdException w:name="Light List Accent 2" w:semiHidden="0" w:uiPriority="61" w:unhideWhenUsed="0"/>
-    <w:lsdException w:name="Light Grid Accent 2" w:semiHidden="0" w:uiPriority="62" w:unhideWhenUsed="0"/>
-    <w:lsdException w:name="Medium Shading 1 Accent 2" w:semiHidden="0" w:uiPriority="63" w:unhideWhenUsed="0"/>
-    <w:lsdException w:name="Medium Shading 2 Accent 2" w:semiHidden="0" w:uiPriority="64" w:unhideWhenUsed="0"/>
-    <w:lsdException w:name="Medium List 1 Accent 2" w:semiHidden="0" w:uiPriority="65" w:unhideWhenUsed="0"/>
-    <w:lsdException w:name="Medium List 2 Accent 2" w:semiHidden="0" w:uiPriority="66" w:unhideWhenUsed="0"/>
-    <w:lsdException w:name="Medium Grid 1 Accent 2" w:semiHidden="0" w:uiPriority="67" w:unhideWhenUsed="0"/>
-    <w:lsdException w:name="Medium Grid 2 Accent 2" w:semiHidden="0" w:uiPriority="68" w:unhideWhenUsed="0"/>
-    <w:lsdException w:name="Medium Grid 3 Accent 2" w:semiHidden="0" w:uiPriority="69" w:unhideWhenUsed="0"/>
-    <w:lsdException w:name="Dark List Accent 2" w:semiHidden="0" w:uiPriority="70" w:unhideWhenUsed="0"/>
-    <w:lsdException w:name="Colorful Shading Accent 2" w:semiHidden="0" w:uiPriority="71" w:unhideWhenUsed="0"/>
-    <w:lsdException w:name="Colorful List Accent 2" w:semiHidden="0" w:uiPriority="72" w:unhideWhenUsed="0"/>
-    <w:lsdException w:name="Colorful Grid Accent 2" w:semiHidden="0" w:uiPriority="73" w:unhideWhenUsed="0"/>
-    <w:lsdException w:name="Light Shading Accent 3" w:semiHidden="0" w:uiPriority="60" w:unhideWhenUsed="0"/>
-    <w:lsdException w:name="Light List Accent 3" w:semiHidden="0" w:uiPriority="61" w:unhideWhenUsed="0"/>
-    <w:lsdException w:name="Light Grid Accent 3" w:semiHidden="0" w:uiPriority="62" w:unhideWhenUsed="0"/>
-    <w:lsdException w:name="Medium Shading 1 Accent 3" w:semiHidden="0" w:uiPriority="63" w:unhideWhenUsed="0"/>
-    <w:lsdException w:name="Medium Shading 2 Accent 3" w:semiHidden="0" w:uiPriority="64" w:unhideWhenUsed="0"/>
-    <w:lsdException w:name="Medium List 1 Accent 3" w:semiHidden="0" w:uiPriority="65" w:unhideWhenUsed="0"/>
-    <w:lsdException w:name="Medium List 2 Accent 3" w:semiHidden="0" w:uiPriority="66" w:unhideWhenUsed="0"/>
-    <w:lsdException w:name="Medium Grid 1 Accent 3" w:semiHidden="0" w:uiPriority="67" w:unhideWhenUsed="0"/>
-    <w:lsdException w:name="Medium Grid 2 Accent 3" w:semiHidden="0" w:uiPriority="68" w:unhideWhenUsed="0"/>
-    <w:lsdException w:name="Medium Grid 3 Accent 3" w:semiHidden="0" w:uiPriority="69" w:unhideWhenUsed="0"/>
-    <w:lsdException w:name="Dark List Accent 3" w:semiHidden="0" w:uiPriority="70" w:unhideWhenUsed="0"/>
-    <w:lsdException w:name="Colorful Shading Accent 3" w:semiHidden="0" w:uiPriority="71" w:unhideWhenUsed="0"/>
-    <w:lsdException w:name="Colorful List Accent 3" w:semiHidden="0" w:uiPriority="72" w:unhideWhenUsed="0"/>
-    <w:lsdException w:name="Colorful Grid Accent 3" w:semiHidden="0" w:uiPriority="73" w:unhideWhenUsed="0"/>
-    <w:lsdException w:name="Light Shading Accent 4" w:semiHidden="0" w:uiPriority="60" w:unhideWhenUsed="0"/>
-    <w:lsdException w:name="Light List Accent 4" w:semiHidden="0" w:uiPriority="61" w:unhideWhenUsed="0"/>
-    <w:lsdException w:name="Light Grid Accent 4" w:semiHidden="0" w:uiPriority="62" w:unhideWhenUsed="0"/>
-    <w:lsdException w:name="Medium Shading 1 Accent 4" w:semiHidden="0" w:uiPriority="63" w:unhideWhenUsed="0"/>
-    <w:lsdException w:name="Medium Shading 2 Accent 4" w:semiHidden="0" w:uiPriority="64" w:unhideWhenUsed="0"/>
-    <w:lsdException w:name="Medium List 1 Accent 4" w:semiHidden="0" w:uiPriority="65" w:unhideWhenUsed="0"/>
-    <w:lsdException w:name="Medium List 2 Accent 4" w:semiHidden="0" w:uiPriority="66" w:unhideWhenUsed="0"/>
-    <w:lsdException w:name="Medium Grid 1 Accent 4" w:semiHidden="0" w:uiPriority="67" w:unhideWhenUsed="0"/>
-    <w:lsdException w:name="Medium Grid 2 Accent 4" w:semiHidden="0" w:uiPriority="68" w:unhideWhenUsed="0"/>
-    <w:lsdException w:name="Medium Grid 3 Accent 4" w:semiHidden="0" w:uiPriority="69" w:unhideWhenUsed="0"/>
-    <w:lsdException w:name="Dark List Accent 4" w:semiHidden="0" w:uiPriority="70" w:unhideWhenUsed="0"/>
-    <w:lsdException w:name="Colorful Shading Accent 4" w:semiHidden="0" w:uiPriority="71" w:unhideWhenUsed="0"/>
-    <w:lsdException w:name="Colorful List Accent 4" w:semiHidden="0" w:uiPriority="72" w:unhideWhenUsed="0"/>
-    <w:lsdException w:name="Colorful Grid Accent 4" w:semiHidden="0" w:uiPriority="73" w:unhideWhenUsed="0"/>
-    <w:lsdException w:name="Light Shading Accent 5" w:semiHidden="0" w:uiPriority="60" w:unhideWhenUsed="0"/>
-    <w:lsdException w:name="Light List Accent 5" w:semiHidden="0" w:uiPriority="61" w:unhideWhenUsed="0"/>
-    <w:lsdException w:name="Light Grid Accent 5" w:semiHidden="0" w:uiPriority="62" w:unhideWhenUsed="0"/>
-    <w:lsdException w:name="Medium Shading 1 Accent 5" w:semiHidden="0" w:uiPriority="63" w:unhideWhenUsed="0"/>
-    <w:lsdException w:name="Medium Shading 2 Accent 5" w:semiHidden="0" w:uiPriority="64" w:unhideWhenUsed="0"/>
-    <w:lsdException w:name="Medium List 1 Accent 5" w:semiHidden="0" w:uiPriority="65" w:unhideWhenUsed="0"/>
-    <w:lsdException w:name="Medium List 2 Accent 5" w:semiHidden="0" w:uiPriority="66" w:unhideWhenUsed="0"/>
-    <w:lsdException w:name="Medium Grid 1 Accent 5" w:semiHidden="0" w:uiPriority="67" w:unhideWhenUsed="0"/>
-    <w:lsdException w:name="Medium Grid 2 Accent 5" w:semiHidden="0" w:uiPriority="68" w:unhideWhenUsed="0"/>
-    <w:lsdException w:name="Medium Grid 3 Accent 5" w:semiHidden="0" w:uiPriority="69" w:unhideWhenUsed="0"/>
-    <w:lsdException w:name="Dark List Accent 5" w:semiHidden="0" w:uiPriority="70" w:unhideWhenUsed="0"/>
-    <w:lsdException w:name="Colorful Shading Accent 5" w:semiHidden="0" w:uiPriority="71" w:unhideWhenUsed="0"/>
-    <w:lsdException w:name="Colorful List Accent 5" w:semiHidden="0" w:uiPriority="72" w:unhideWhenUsed="0"/>
-    <w:lsdException w:name="Colorful Grid Accent 5" w:semiHidden="0" w:uiPriority="73" w:unhideWhenUsed="0"/>
-    <w:lsdException w:name="Light Shading Accent 6" w:semiHidden="0" w:uiPriority="60" w:unhideWhenUsed="0"/>
-    <w:lsdException w:name="Light List Accent 6" w:semiHidden="0" w:uiPriority="61" w:unhideWhenUsed="0"/>
-    <w:lsdException w:name="Light Grid Accent 6" w:semiHidden="0" w:uiPriority="62" w:unhideWhenUsed="0"/>
-    <w:lsdException w:name="Medium Shading 1 Accent 6" w:semiHidden="0" w:uiPriority="63" w:unhideWhenUsed="0"/>
-    <w:lsdException w:name="Medium Shading 2 Accent 6" w:semiHidden="0" w:uiPriority="64" w:unhideWhenUsed="0"/>
-    <w:lsdException w:name="Medium List 1 Accent 6" w:semiHidden="0" w:uiPriority="65" w:unhideWhenUsed="0"/>
-    <w:lsdException w:name="Medium List 2 Accent 6" w:semiHidden="0" w:uiPriority="66" w:unhideWhenUsed="0"/>
-    <w:lsdException w:name="Medium Grid 1 Accent 6" w:semiHidden="0" w:uiPriority="67" w:unhideWhenUsed="0"/>
-    <w:lsdException w:name="Medium Grid 2 Accent 6" w:semiHidden="0" w:uiPriority="68" w:unhideWhenUsed="0"/>
-    <w:lsdException w:name="Medium Grid 3 Accent 6" w:semiHidden="0" w:uiPriority="69" w:unhideWhenUsed="0"/>
-    <w:lsdException w:name="Dark List Accent 6" w:semiHidden="0" w:uiPriority="70" w:unhideWhenUsed="0"/>
-    <w:lsdException w:name="Colorful Shading Accent 6" w:semiHidden="0" w:uiPriority="71" w:unhideWhenUsed="0"/>
-    <w:lsdException w:name="Colorful List Accent 6" w:semiHidden="0" w:uiPriority="72" w:unhideWhenUsed="0"/>
-    <w:lsdException w:name="Colorful Grid Accent 6" w:semiHidden="0" w:uiPriority="73" w:unhideWhenUsed="0"/>
-    <w:lsdException w:name="Subtle Emphasis" w:semiHidden="0" w:uiPriority="19" w:unhideWhenUsed="0" w:qFormat="1"/>
-    <w:lsdException w:name="Intense Emphasis" w:semiHidden="0" w:uiPriority="21" w:unhideWhenUsed="0" w:qFormat="1"/>
-    <w:lsdException w:name="Subtle Reference" w:semiHidden="0" w:uiPriority="31" w:unhideWhenUsed="0" w:qFormat="1"/>
-    <w:lsdException w:name="Intense Reference" w:semiHidden="0" w:uiPriority="32" w:unhideWhenUsed="0" w:qFormat="1"/>
-    <w:lsdException w:name="Book Title" w:semiHidden="0" w:uiPriority="33" w:unhideWhenUsed="0" w:qFormat="1"/>
-    <w:lsdException w:name="Bibliography" w:uiPriority="37"/>
-    <w:lsdException w:name="TOC Heading" w:uiPriority="39" w:qFormat="1"/>
-  </w:latentStyles>
-  <w:style w:type="paragraph" w:default="1" w:styleId="Normal">
-    <w:name w:val="Normal"/>
-    <w:qFormat/>
-  </w:style>
-  <w:style w:type="character" w:default="1" w:styleId="Fuentedeprrafopredeter">
-    <w:name w:val="Default Paragraph Font"/>
-    <w:uiPriority w:val="1"/>
-    <w:semiHidden/>
-    <w:unhideWhenUsed/>
-  </w:style>
-  <w:style w:type="table" w:default="1" w:styleId="Tablanormal">
-    <w:name w:val="Normal Table"/>
-    <w:uiPriority w:val="99"/>
-    <w:semiHidden/>
-    <w:unhideWhenUsed/>
-    <w:qFormat/>
-    <w:tblPr>
-      <w:tblInd w:w="0" w:type="dxa"/>
-      <w:tblCellMar>
-        <w:top w:w="0" w:type="dxa"/>
-        <w:left w:w="108" w:type="dxa"/>
-        <w:bottom w:w="0" w:type="dxa"/>
-        <w:right w:w="108" w:type="dxa"/>
-      </w:tblCellMar>
-    </w:tblPr>
-  </w:style>
-  <w:style w:type="numbering" w:default="1" w:styleId="Sinlista">
-    <w:name w:val="No List"/>
-    <w:uiPriority w:val="99"/>
-    <w:semiHidden/>
-    <w:unhideWhenUsed/>
-  </w:style>
-  <w:style w:type="paragraph" w:customStyle="1" w:styleId="C0A677BC89FA4498B59E563F1A7E1F1B">
-    <w:name w:val="C0A677BC89FA4498B59E563F1A7E1F1B"/>
-    <w:rsid w:val="00B4158A"/>
-  </w:style>
-  <w:style w:type="paragraph" w:customStyle="1" w:styleId="FCD1F00FE52C4634A834FD2BBEC0F22F">
-    <w:name w:val="FCD1F00FE52C4634A834FD2BBEC0F22F"/>
-    <w:rsid w:val="00B4158A"/>
-  </w:style>
-  <w:style w:type="paragraph" w:customStyle="1" w:styleId="C91F9FC9F3694885935C13857C70BE71">
-    <w:name w:val="C91F9FC9F3694885935C13857C70BE71"/>
-    <w:rsid w:val="00B4158A"/>
-  </w:style>
-  <w:style w:type="paragraph" w:customStyle="1" w:styleId="64BBF3A4769941B88F4B8A3D72636300">
-    <w:name w:val="64BBF3A4769941B88F4B8A3D72636300"/>
-    <w:rsid w:val="00B4158A"/>
-  </w:style>
-  <w:style w:type="paragraph" w:customStyle="1" w:styleId="E8017A3A91814D7B8ABF9E5C17C9683E">
-    <w:name w:val="E8017A3A91814D7B8ABF9E5C17C9683E"/>
-    <w:rsid w:val="00B4158A"/>
-  </w:style>
-  <w:style w:type="paragraph" w:customStyle="1" w:styleId="F1EF85ACCFBD4E5A9F094C6D8E9E4C94">
-    <w:name w:val="F1EF85ACCFBD4E5A9F094C6D8E9E4C94"/>
-    <w:rsid w:val="00B4158A"/>
-  </w:style>
-  <w:style w:type="paragraph" w:customStyle="1" w:styleId="7FC819A63826499486F2C6D50F103F0F">
-    <w:name w:val="7FC819A63826499486F2C6D50F103F0F"/>
-    <w:rsid w:val="00B4158A"/>
-  </w:style>
-  <w:style w:type="paragraph" w:customStyle="1" w:styleId="9E77A954CE3244908AEC67C833F6D9D2">
-    <w:name w:val="9E77A954CE3244908AEC67C833F6D9D2"/>
-    <w:rsid w:val="00B4158A"/>
-  </w:style>
-  <w:style w:type="paragraph" w:customStyle="1" w:styleId="334A913CC5CE4299AE8C242DC96680A4">
-    <w:name w:val="334A913CC5CE4299AE8C242DC96680A4"/>
-    <w:rsid w:val="00B4158A"/>
-  </w:style>
-  <w:style w:type="paragraph" w:customStyle="1" w:styleId="454ADAB1A94648389B3DF5238C407476">
-    <w:name w:val="454ADAB1A94648389B3DF5238C407476"/>
-    <w:rsid w:val="00B4158A"/>
-  </w:style>
-  <w:style w:type="paragraph" w:customStyle="1" w:styleId="6550BC470E6C46E6AD45EA4B48A9BEBA">
-    <w:name w:val="6550BC470E6C46E6AD45EA4B48A9BEBA"/>
-    <w:rsid w:val="00B4158A"/>
-  </w:style>
-  <w:style w:type="paragraph" w:customStyle="1" w:styleId="9203F25157FF40619FD115DBFF6DB1FA">
-    <w:name w:val="9203F25157FF40619FD115DBFF6DB1FA"/>
-    <w:rsid w:val="00B4158A"/>
-  </w:style>
-  <w:style w:type="paragraph" w:customStyle="1" w:styleId="1922A87EC8194F23AEF69DEAD057BC1F">
-    <w:name w:val="1922A87EC8194F23AEF69DEAD057BC1F"/>
-    <w:rsid w:val="00B4158A"/>
-  </w:style>
-  <w:style w:type="paragraph" w:customStyle="1" w:styleId="3BA9B2B18C494E0BACD75C1A5E4505F0">
-    <w:name w:val="3BA9B2B18C494E0BACD75C1A5E4505F0"/>
-    <w:rsid w:val="00B4158A"/>
-  </w:style>
-  <w:style w:type="paragraph" w:customStyle="1" w:styleId="A8F91396E57C4CEBABD34F16F391F8C6">
-    <w:name w:val="A8F91396E57C4CEBABD34F16F391F8C6"/>
-    <w:rsid w:val="00B4158A"/>
-  </w:style>
-  <w:style w:type="paragraph" w:customStyle="1" w:styleId="7A9BF4618288421296283AFD5FEC58A5">
-    <w:name w:val="7A9BF4618288421296283AFD5FEC58A5"/>
-    <w:rsid w:val="00B4158A"/>
-  </w:style>
-  <w:style w:type="paragraph" w:customStyle="1" w:styleId="F41CF208B33E49ACB5E0F04D545B15E9">
-    <w:name w:val="F41CF208B33E49ACB5E0F04D545B15E9"/>
-    <w:rsid w:val="00B4158A"/>
-  </w:style>
-</w:styles>
-</file>
-
-<file path=word/glossary/webSettings.xml><?xml version="1.0" encoding="utf-8"?>
-<w:webSettings xmlns:r="http://schemas.openxmlformats.org/officeDocument/2006/relationships" xmlns:w="http://schemas.openxmlformats.org/wordprocessingml/2006/main">
-  <w:optimizeForBrowser/>
-</w:webSettings>
 </file>
 
 <file path=word/theme/theme1.xml><?xml version="1.0" encoding="utf-8"?>

</xml_diff>

<commit_message>
PDF con la memoria
</commit_message>
<xml_diff>
--- a/Memoria/Memoria.docx
+++ b/Memoria/Memoria.docx
@@ -52,7 +52,6 @@
               <w:rPr>
                 <w:b/>
                 <w:noProof/>
-                <w:lang w:val="es-ES" w:eastAsia="es-ES"/>
               </w:rPr>
               <w:drawing>
                 <wp:inline distT="0" distB="0" distL="0" distR="0">
@@ -8904,7 +8903,6 @@
       <w:r>
         <w:rPr>
           <w:highlight w:val="white"/>
-          <w:lang w:val="en-US"/>
         </w:rPr>
         <w:tab/>
       </w:r>
@@ -8993,7 +8991,6 @@
         <w:rPr>
           <w:color w:val="auto"/>
           <w:highlight w:val="white"/>
-          <w:lang w:val="en-US"/>
         </w:rPr>
         <w:tab/>
       </w:r>
@@ -9188,7 +9185,6 @@
       <w:r>
         <w:rPr>
           <w:highlight w:val="white"/>
-          <w:lang w:val="en-US"/>
         </w:rPr>
         <w:tab/>
       </w:r>
@@ -9248,7 +9244,6 @@
           <w:sz w:val="16"/>
           <w:szCs w:val="16"/>
           <w:highlight w:val="white"/>
-          <w:lang w:val="en-US"/>
         </w:rPr>
         <w:tab/>
       </w:r>
@@ -21427,28 +21422,46 @@
         <w:pStyle w:val="normal0"/>
         <w:ind w:firstLine="720"/>
         <w:contextualSpacing/>
-      </w:pPr>
-      <w:r>
+        <w:rPr>
+          <w:lang w:val="en-US"/>
+        </w:rPr>
+      </w:pPr>
+      <w:r>
+        <w:rPr>
+          <w:lang w:val="en-US"/>
+        </w:rPr>
         <w:t>getCodigoByMembers(System.Reflection.MemberInfo[</w:t>
       </w:r>
       <w:r>
+        <w:rPr>
+          <w:lang w:val="en-US"/>
+        </w:rPr>
         <w:t xml:space="preserve"> </w:t>
       </w:r>
       <w:r>
+        <w:rPr>
+          <w:lang w:val="en-US"/>
+        </w:rPr>
         <w:t xml:space="preserve">], Object)  </w:t>
       </w:r>
     </w:p>
     <w:p>
       <w:pPr>
         <w:pStyle w:val="normal0"/>
-      </w:pPr>
-    </w:p>
-    <w:p>
-      <w:pPr>
-        <w:pStyle w:val="normal0"/>
-        <w:jc w:val="both"/>
-      </w:pPr>
-      <w:r>
+        <w:rPr>
+          <w:lang w:val="en-US"/>
+        </w:rPr>
+      </w:pPr>
+    </w:p>
+    <w:p>
+      <w:pPr>
+        <w:pStyle w:val="normal0"/>
+        <w:jc w:val="both"/>
+      </w:pPr>
+      <w:r>
+        <w:rPr>
+          <w:lang w:val="en-US"/>
+        </w:rPr>
         <w:tab/>
       </w:r>
       <w:r>
@@ -22113,9 +22126,6 @@
         </w:rPr>
       </w:pPr>
       <w:r>
-        <w:rPr>
-          <w:lang w:val="en-US"/>
-        </w:rPr>
         <w:tab/>
       </w:r>
       <w:r>
@@ -22208,6 +22218,9 @@
         <w:pStyle w:val="normal0"/>
       </w:pPr>
       <w:r>
+        <w:rPr>
+          <w:lang w:val="en-US"/>
+        </w:rPr>
         <w:tab/>
       </w:r>
       <w:r>
@@ -22311,9 +22324,6 @@
         </w:rPr>
       </w:pPr>
       <w:r>
-        <w:rPr>
-          <w:lang w:val="en-US"/>
-        </w:rPr>
         <w:tab/>
       </w:r>
       <w:r>
@@ -22447,6 +22457,9 @@
         <w:pStyle w:val="normal0"/>
       </w:pPr>
       <w:r>
+        <w:rPr>
+          <w:lang w:val="en-US"/>
+        </w:rPr>
         <w:tab/>
       </w:r>
       <w:r>
@@ -23062,6 +23075,9 @@
         <w:jc w:val="both"/>
       </w:pPr>
       <w:r>
+        <w:rPr>
+          <w:lang w:val="en-US"/>
+        </w:rPr>
         <w:tab/>
       </w:r>
       <w:r>
@@ -26767,14 +26783,12 @@
         <w:rPr>
           <w:sz w:val="18"/>
           <w:szCs w:val="18"/>
-          <w:lang w:val="en-US"/>
         </w:rPr>
       </w:pPr>
       <w:r>
         <w:rPr>
           <w:sz w:val="18"/>
           <w:szCs w:val="18"/>
-          <w:lang w:val="en-US"/>
         </w:rPr>
         <w:t xml:space="preserve">Figura </w:t>
       </w:r>
@@ -26782,7 +26796,6 @@
         <w:rPr>
           <w:sz w:val="18"/>
           <w:szCs w:val="18"/>
-          <w:lang w:val="en-US"/>
         </w:rPr>
         <w:t>8</w:t>
       </w:r>
@@ -26790,17 +26803,8 @@
         <w:rPr>
           <w:sz w:val="18"/>
           <w:szCs w:val="18"/>
-          <w:lang w:val="en-US"/>
-        </w:rPr>
-        <w:t xml:space="preserve">: </w:t>
-      </w:r>
-      <w:r>
-        <w:rPr>
-          <w:sz w:val="18"/>
-          <w:szCs w:val="18"/>
-          <w:lang w:val="en-US"/>
-        </w:rPr>
-        <w:t>El error que se recoge cuando se trata de invocar los métodos del objeto creado dinámicamente</w:t>
+        </w:rPr>
+        <w:t>: El error que se recoge cuando se trata de invocar los métodos del objeto creado dinámicamente</w:t>
       </w:r>
     </w:p>
     <w:p>
@@ -26972,6 +26976,9 @@
         <w:jc w:val="both"/>
       </w:pPr>
       <w:r>
+        <w:rPr>
+          <w:lang w:val="en-US"/>
+        </w:rPr>
         <w:tab/>
       </w:r>
       <w:r>
@@ -31299,15 +31306,7 @@
       </w:pPr>
     </w:p>
     <w:p>
-      <w:pPr>
-        <w:rPr>
-          <w:lang w:val="en-US"/>
-        </w:rPr>
-      </w:pPr>
-      <w:r>
-        <w:rPr>
-          <w:lang w:val="en-US"/>
-        </w:rPr>
+      <w:r>
         <w:br w:type="page"/>
       </w:r>
     </w:p>
@@ -31894,7 +31893,6 @@
       <w:r>
         <w:rPr>
           <w:noProof/>
-          <w:lang w:val="es-ES" w:eastAsia="es-ES"/>
         </w:rPr>
         <w:drawing>
           <wp:inline distT="0" distB="0" distL="0" distR="0">
@@ -32855,7 +32853,6 @@
       <w:r>
         <w:rPr>
           <w:noProof/>
-          <w:lang w:val="es-ES" w:eastAsia="es-ES"/>
         </w:rPr>
         <w:drawing>
           <wp:inline distT="0" distB="0" distL="0" distR="0">
@@ -33866,7 +33863,6 @@
       <w:r>
         <w:rPr>
           <w:noProof/>
-          <w:lang w:val="es-ES" w:eastAsia="es-ES"/>
         </w:rPr>
         <w:drawing>
           <wp:inline distT="0" distB="0" distL="0" distR="0">
@@ -33970,6 +33966,9 @@
         <w:pStyle w:val="normal0"/>
       </w:pPr>
       <w:r>
+        <w:rPr>
+          <w:lang w:val="en-US"/>
+        </w:rPr>
         <w:tab/>
       </w:r>
       <w:r>
@@ -34852,7 +34851,6 @@
       <w:r>
         <w:rPr>
           <w:noProof/>
-          <w:lang w:val="es-ES" w:eastAsia="es-ES"/>
         </w:rPr>
         <w:drawing>
           <wp:inline distT="0" distB="0" distL="0" distR="0">
@@ -35885,7 +35883,6 @@
       <w:r>
         <w:rPr>
           <w:noProof/>
-          <w:lang w:val="es-ES" w:eastAsia="es-ES"/>
         </w:rPr>
         <w:drawing>
           <wp:inline distT="0" distB="0" distL="0" distR="0">
@@ -36053,6 +36050,9 @@
     </w:p>
     <w:p>
       <w:r>
+        <w:rPr>
+          <w:lang w:val="en-US"/>
+        </w:rPr>
         <w:tab/>
       </w:r>
       <w:r>
@@ -36099,6 +36099,9 @@
     </w:p>
     <w:p>
       <w:r>
+        <w:rPr>
+          <w:lang w:val="en-US"/>
+        </w:rPr>
         <w:tab/>
       </w:r>
       <w:r>
@@ -36166,6 +36169,9 @@
     </w:p>
     <w:p>
       <w:r>
+        <w:rPr>
+          <w:lang w:val="en-US"/>
+        </w:rPr>
         <w:lastRenderedPageBreak/>
         <w:tab/>
       </w:r>
@@ -36237,6 +36243,9 @@
         <w:pStyle w:val="normal0"/>
       </w:pPr>
       <w:r>
+        <w:rPr>
+          <w:lang w:val="en-US"/>
+        </w:rPr>
         <w:tab/>
       </w:r>
       <w:r>
@@ -37060,7 +37069,6 @@
       <w:r>
         <w:rPr>
           <w:noProof/>
-          <w:lang w:val="es-ES" w:eastAsia="es-ES"/>
         </w:rPr>
         <w:drawing>
           <wp:inline distT="0" distB="0" distL="0" distR="0">
@@ -38188,7 +38196,6 @@
       <w:r>
         <w:rPr>
           <w:noProof/>
-          <w:lang w:val="es-ES" w:eastAsia="es-ES"/>
         </w:rPr>
         <w:drawing>
           <wp:inline distT="0" distB="0" distL="0" distR="0">
@@ -38365,6 +38372,9 @@
         <w:pStyle w:val="normal0"/>
       </w:pPr>
       <w:r>
+        <w:rPr>
+          <w:lang w:val="en-US"/>
+        </w:rPr>
         <w:tab/>
       </w:r>
       <w:r>
@@ -39223,7 +39233,6 @@
       <w:r>
         <w:rPr>
           <w:noProof/>
-          <w:lang w:val="es-ES" w:eastAsia="es-ES"/>
         </w:rPr>
         <w:drawing>
           <wp:inline distT="0" distB="0" distL="0" distR="0">
@@ -40187,7 +40196,6 @@
       <w:r>
         <w:rPr>
           <w:noProof/>
-          <w:lang w:val="es-ES" w:eastAsia="es-ES"/>
         </w:rPr>
         <w:drawing>
           <wp:inline distT="0" distB="0" distL="0" distR="0">
@@ -41141,7 +41149,6 @@
       <w:r>
         <w:rPr>
           <w:noProof/>
-          <w:lang w:val="es-ES" w:eastAsia="es-ES"/>
         </w:rPr>
         <w:drawing>
           <wp:inline distT="0" distB="0" distL="0" distR="0">
@@ -42121,7 +42128,6 @@
       <w:r>
         <w:rPr>
           <w:noProof/>
-          <w:lang w:val="es-ES" w:eastAsia="es-ES"/>
         </w:rPr>
         <w:drawing>
           <wp:inline distT="0" distB="0" distL="0" distR="0">
@@ -43085,7 +43091,6 @@
       <w:r>
         <w:rPr>
           <w:noProof/>
-          <w:lang w:val="es-ES" w:eastAsia="es-ES"/>
         </w:rPr>
         <w:drawing>
           <wp:inline distT="0" distB="0" distL="0" distR="0">
@@ -43942,7 +43947,6 @@
       <w:r>
         <w:rPr>
           <w:noProof/>
-          <w:lang w:val="es-ES" w:eastAsia="es-ES"/>
         </w:rPr>
         <w:drawing>
           <wp:inline distT="0" distB="0" distL="0" distR="0">
@@ -44122,6 +44126,9 @@
         <w:pStyle w:val="normal0"/>
       </w:pPr>
       <w:r>
+        <w:rPr>
+          <w:lang w:val="en-US"/>
+        </w:rPr>
         <w:tab/>
       </w:r>
       <w:r>
@@ -44963,7 +44970,6 @@
       <w:r>
         <w:rPr>
           <w:noProof/>
-          <w:lang w:val="es-ES" w:eastAsia="es-ES"/>
         </w:rPr>
         <w:drawing>
           <wp:inline distT="0" distB="0" distL="0" distR="0">
@@ -46009,7 +46015,13 @@
         <w:t xml:space="preserve">óptimo </w:t>
       </w:r>
       <w:r>
-        <w:t>para poder serializar y deserializar cualquier instancia de esa clase.</w:t>
+        <w:t xml:space="preserve">para poder </w:t>
+      </w:r>
+      <w:r>
+        <w:t xml:space="preserve">aplicar a </w:t>
+      </w:r>
+      <w:r>
+        <w:t>cualquier instancia de esa clase.</w:t>
       </w:r>
     </w:p>
     <w:p>
@@ -46025,7 +46037,13 @@
         <w:tab/>
       </w:r>
       <w:r>
-        <w:t xml:space="preserve">Aún más, la serialización es una solo de las posibilidades de tratar la información de la clase que use la aplicación. Lo que estamos haciendo en realidad con esta aplicación es coger una instancia de un determinado tipo y mediante la serialización codificar su información de una determinada manera, y mediante la deserialización realizar la decodificación para obtener otra instancia exactamente igual. </w:t>
+        <w:t>Aún más, la serialización es una solo de las posibilida</w:t>
+      </w:r>
+      <w:r>
+        <w:t xml:space="preserve">des de tratar la información del tipo </w:t>
+      </w:r>
+      <w:r>
+        <w:t xml:space="preserve">que use la aplicación. Lo que estamos haciendo en realidad con esta aplicación es coger una instancia de un determinado tipo y mediante la serialización codificar su información de una determinada manera, y mediante la deserialización realizar la decodificación para obtener otra instancia exactamente igual. </w:t>
       </w:r>
     </w:p>
     <w:p>
@@ -46041,7 +46059,13 @@
         <w:tab/>
       </w:r>
       <w:r>
-        <w:t>Pero podría ser que lo que nos interesara fuera transformar una determinada información en la misma información pero con otro formato. Y esta aplicación podría ser la base para conseguir este fin.</w:t>
+        <w:t xml:space="preserve">Pero </w:t>
+      </w:r>
+      <w:r>
+        <w:t xml:space="preserve">se podría aplicar el mismo mecanismo si </w:t>
+      </w:r>
+      <w:r>
+        <w:t>lo que nos interesara fuera transformar una determinada información en la misma información pero con otro formato. Y esta aplicación podría ser la base para conseguir este fin.</w:t>
       </w:r>
     </w:p>
     <w:p>
@@ -49267,6 +49291,7 @@
         <w:pStyle w:val="Cdigo"/>
         <w:rPr>
           <w:color w:val="auto"/>
+          <w:lang w:val="en-US"/>
         </w:rPr>
       </w:pPr>
       <w:r>
@@ -49293,12 +49318,14 @@
       <w:r>
         <w:rPr>
           <w:color w:val="auto"/>
+          <w:lang w:val="en-US"/>
         </w:rPr>
         <w:t xml:space="preserve">// Construct a SoapFormatter and use it </w:t>
       </w:r>
       <w:r>
         <w:rPr>
           <w:color w:val="auto"/>
+          <w:lang w:val="en-US"/>
         </w:rPr>
         <w:br/>
         <w:t>// to serialize the data to the stream.</w:t>
@@ -49306,6 +49333,7 @@
       <w:r>
         <w:rPr>
           <w:color w:val="auto"/>
+          <w:lang w:val="en-US"/>
         </w:rPr>
         <w:br/>
         <w:t>SoapFormatter formatter = new SoapFormatter();</w:t>
@@ -49313,6 +49341,7 @@
       <w:r>
         <w:rPr>
           <w:color w:val="auto"/>
+          <w:lang w:val="en-US"/>
         </w:rPr>
         <w:br/>
         <w:t xml:space="preserve">try </w:t>
@@ -49320,6 +49349,7 @@
       <w:r>
         <w:rPr>
           <w:color w:val="auto"/>
+          <w:lang w:val="en-US"/>
         </w:rPr>
         <w:br/>
         <w:t>{</w:t>
@@ -49327,12 +49357,14 @@
       <w:r>
         <w:rPr>
           <w:color w:val="auto"/>
+          <w:lang w:val="en-US"/>
         </w:rPr>
         <w:br/>
       </w:r>
       <w:r>
         <w:rPr>
           <w:color w:val="auto"/>
+          <w:lang w:val="en-US"/>
         </w:rPr>
         <w:tab/>
         <w:t>formatter.Serialize(fs, instanciaClase01Basica);</w:t>
@@ -49340,6 +49372,7 @@
       <w:r>
         <w:rPr>
           <w:color w:val="auto"/>
+          <w:lang w:val="en-US"/>
         </w:rPr>
         <w:br/>
         <w:t>}</w:t>
@@ -49347,6 +49380,7 @@
       <w:r>
         <w:rPr>
           <w:color w:val="auto"/>
+          <w:lang w:val="en-US"/>
         </w:rPr>
         <w:br/>
         <w:t xml:space="preserve">catch (SerializationException e) </w:t>
@@ -49354,6 +49388,7 @@
       <w:r>
         <w:rPr>
           <w:color w:val="auto"/>
+          <w:lang w:val="en-US"/>
         </w:rPr>
         <w:br/>
         <w:t>{</w:t>
@@ -49361,12 +49396,14 @@
       <w:r>
         <w:rPr>
           <w:color w:val="auto"/>
+          <w:lang w:val="en-US"/>
         </w:rPr>
         <w:br/>
       </w:r>
       <w:r>
         <w:rPr>
           <w:color w:val="auto"/>
+          <w:lang w:val="en-US"/>
         </w:rPr>
         <w:tab/>
         <w:t>Console.WriteLine("Failed to serialize. Reason: " + e.Message);</w:t>
@@ -49374,6 +49411,7 @@
       <w:r>
         <w:rPr>
           <w:color w:val="auto"/>
+          <w:lang w:val="en-US"/>
         </w:rPr>
         <w:br/>
         <w:t xml:space="preserve">       throw;</w:t>
@@ -49381,6 +49419,7 @@
       <w:r>
         <w:rPr>
           <w:color w:val="auto"/>
+          <w:lang w:val="en-US"/>
         </w:rPr>
         <w:br/>
         <w:t>}</w:t>
@@ -49388,6 +49427,7 @@
       <w:r>
         <w:rPr>
           <w:color w:val="auto"/>
+          <w:lang w:val="en-US"/>
         </w:rPr>
         <w:br/>
         <w:t xml:space="preserve">finally </w:t>
@@ -49395,6 +49435,7 @@
       <w:r>
         <w:rPr>
           <w:color w:val="auto"/>
+          <w:lang w:val="en-US"/>
         </w:rPr>
         <w:br/>
         <w:t>{</w:t>
@@ -49402,12 +49443,14 @@
       <w:r>
         <w:rPr>
           <w:color w:val="auto"/>
+          <w:lang w:val="en-US"/>
         </w:rPr>
         <w:br/>
       </w:r>
       <w:r>
         <w:rPr>
           <w:color w:val="auto"/>
+          <w:lang w:val="en-US"/>
         </w:rPr>
         <w:tab/>
         <w:t>fs.Close();</w:t>
@@ -49415,6 +49458,7 @@
       <w:r>
         <w:rPr>
           <w:color w:val="auto"/>
+          <w:lang w:val="en-US"/>
         </w:rPr>
         <w:br/>
         <w:t>}</w:t>
@@ -49425,6 +49469,7 @@
         <w:pStyle w:val="Cdigo"/>
         <w:rPr>
           <w:color w:val="auto"/>
+          <w:lang w:val="en-US"/>
         </w:rPr>
       </w:pPr>
     </w:p>
@@ -49438,12 +49483,14 @@
       <w:r>
         <w:rPr>
           <w:color w:val="auto"/>
+          <w:lang w:val="en-US"/>
         </w:rPr>
         <w:t>FileStream fs = new FileStream("DataFile.soap", FileMode.Open);</w:t>
       </w:r>
       <w:r>
         <w:rPr>
           <w:color w:val="auto"/>
+          <w:lang w:val="en-US"/>
         </w:rPr>
         <w:br/>
         <w:t xml:space="preserve">try </w:t>
@@ -49451,6 +49498,7 @@
       <w:r>
         <w:rPr>
           <w:color w:val="auto"/>
+          <w:lang w:val="en-US"/>
         </w:rPr>
         <w:br/>
         <w:t>{</w:t>
@@ -49458,12 +49506,14 @@
       <w:r>
         <w:rPr>
           <w:color w:val="auto"/>
+          <w:lang w:val="en-US"/>
         </w:rPr>
         <w:br/>
       </w:r>
       <w:r>
         <w:rPr>
           <w:color w:val="auto"/>
+          <w:lang w:val="en-US"/>
         </w:rPr>
         <w:tab/>
         <w:t>SoapFormatter formatter = new SoapFormatter();</w:t>
@@ -49471,36 +49521,42 @@
       <w:r>
         <w:rPr>
           <w:color w:val="auto"/>
+          <w:lang w:val="en-US"/>
         </w:rPr>
         <w:br/>
       </w:r>
       <w:r>
         <w:rPr>
           <w:color w:val="auto"/>
+          <w:lang w:val="en-US"/>
         </w:rPr>
         <w:br/>
       </w:r>
       <w:r>
         <w:rPr>
           <w:color w:val="auto"/>
+          <w:lang w:val="en-US"/>
         </w:rPr>
         <w:tab/>
       </w:r>
       <w:r>
         <w:rPr>
           <w:color w:val="auto"/>
+          <w:lang w:val="en-US"/>
         </w:rPr>
         <w:t>clase</w:t>
       </w:r>
       <w:r>
         <w:rPr>
           <w:color w:val="auto"/>
+          <w:lang w:val="en-US"/>
         </w:rPr>
         <w:t xml:space="preserve"> = (Clase01Basica) formatter.Deserialize(fs);</w:t>
       </w:r>
       <w:r>
         <w:rPr>
           <w:color w:val="auto"/>
+          <w:lang w:val="en-US"/>
         </w:rPr>
         <w:br/>
         <w:t>}</w:t>
@@ -49508,6 +49564,7 @@
       <w:r>
         <w:rPr>
           <w:color w:val="auto"/>
+          <w:lang w:val="en-US"/>
         </w:rPr>
         <w:br/>
         <w:t xml:space="preserve">catch (SerializationException e) </w:t>
@@ -49515,6 +49572,7 @@
       <w:r>
         <w:rPr>
           <w:color w:val="auto"/>
+          <w:lang w:val="en-US"/>
         </w:rPr>
         <w:br/>
         <w:t>{</w:t>
@@ -49522,15 +49580,23 @@
       <w:r>
         <w:rPr>
           <w:color w:val="auto"/>
+          <w:lang w:val="en-US"/>
         </w:rPr>
         <w:br/>
       </w:r>
       <w:r>
         <w:rPr>
           <w:color w:val="auto"/>
+          <w:lang w:val="en-US"/>
         </w:rPr>
         <w:tab/>
-        <w:t>Console.WriteLine("Failed to deserialize. Reason: " + e.Message);</w:t>
+        <w:t xml:space="preserve">Console.WriteLine("Failed to deserialize. </w:t>
+      </w:r>
+      <w:r>
+        <w:rPr>
+          <w:color w:val="auto"/>
+        </w:rPr>
+        <w:t>Reason: " + e.Message);</w:t>
       </w:r>
       <w:r>
         <w:rPr>
@@ -51153,12 +51219,14 @@
         <w:rPr>
           <w:color w:val="auto"/>
           <w:sz w:val="20"/>
+          <w:lang w:val="en-US"/>
         </w:rPr>
       </w:pPr>
       <w:r>
         <w:rPr>
           <w:color w:val="auto"/>
           <w:sz w:val="20"/>
+          <w:lang w:val="en-US"/>
         </w:rPr>
         <w:t>FASE 1 DEL DESARROLLO</w:t>
       </w:r>
@@ -52272,6 +52340,7 @@
         <w:rPr>
           <w:color w:val="auto"/>
           <w:sz w:val="20"/>
+          <w:lang w:val="en-US"/>
         </w:rPr>
       </w:pPr>
     </w:p>
@@ -54136,7 +54205,7 @@
           <w:rFonts w:asciiTheme="majorHAnsi" w:hAnsiTheme="majorHAnsi"/>
           <w:noProof/>
         </w:rPr>
-        <w:t>63</w:t>
+        <w:t>89</w:t>
       </w:r>
     </w:fldSimple>
   </w:p>
@@ -58763,7 +58832,7 @@
 <file path=word/charts/chart1.xml><?xml version="1.0" encoding="utf-8"?>
 <c:chartSpace xmlns:c="http://schemas.openxmlformats.org/drawingml/2006/chart" xmlns:a="http://schemas.openxmlformats.org/drawingml/2006/main" xmlns:r="http://schemas.openxmlformats.org/officeDocument/2006/relationships">
   <c:date1904 val="1"/>
-  <c:lang val="es-ES"/>
+  <c:lang val="es-ES_tradnl"/>
   <c:chart>
     <c:title>
       <c:txPr>
@@ -58773,7 +58842,7 @@
           <a:pPr>
             <a:defRPr lang="es-ES_tradnl"/>
           </a:pPr>
-          <a:endParaRPr lang="es-ES"/>
+          <a:endParaRPr lang="es-ES_tradnl"/>
         </a:p>
       </c:txPr>
     </c:title>
@@ -58850,10 +58919,10 @@
                   <c:v>103</c:v>
                 </c:pt>
                 <c:pt idx="4">
-                  <c:v>2849.3333333333671</c:v>
+                  <c:v>2849.3333333333694</c:v>
                 </c:pt>
                 <c:pt idx="5">
-                  <c:v>1665.333333333323</c:v>
+                  <c:v>1665.3333333333223</c:v>
                 </c:pt>
                 <c:pt idx="6">
                   <c:v>123</c:v>
@@ -58868,11 +58937,11 @@
             </c:numRef>
           </c:val>
         </c:ser>
-        <c:axId val="109826816"/>
-        <c:axId val="109828352"/>
+        <c:axId val="119560064"/>
+        <c:axId val="119564544"/>
       </c:barChart>
       <c:catAx>
-        <c:axId val="109826816"/>
+        <c:axId val="119560064"/>
         <c:scaling>
           <c:orientation val="minMax"/>
         </c:scaling>
@@ -58885,17 +58954,17 @@
             <a:pPr>
               <a:defRPr lang="es-ES_tradnl"/>
             </a:pPr>
-            <a:endParaRPr lang="es-ES"/>
+            <a:endParaRPr lang="es-ES_tradnl"/>
           </a:p>
         </c:txPr>
-        <c:crossAx val="109828352"/>
+        <c:crossAx val="119564544"/>
         <c:crosses val="autoZero"/>
         <c:auto val="1"/>
         <c:lblAlgn val="ctr"/>
         <c:lblOffset val="100"/>
       </c:catAx>
       <c:valAx>
-        <c:axId val="109828352"/>
+        <c:axId val="119564544"/>
         <c:scaling>
           <c:orientation val="minMax"/>
         </c:scaling>
@@ -58910,10 +58979,10 @@
             <a:pPr>
               <a:defRPr lang="es-ES_tradnl"/>
             </a:pPr>
-            <a:endParaRPr lang="es-ES"/>
+            <a:endParaRPr lang="es-ES_tradnl"/>
           </a:p>
         </c:txPr>
-        <c:crossAx val="109826816"/>
+        <c:crossAx val="119560064"/>
         <c:crosses val="autoZero"/>
         <c:crossBetween val="between"/>
       </c:valAx>
@@ -58927,7 +58996,7 @@
 <file path=word/charts/chart10.xml><?xml version="1.0" encoding="utf-8"?>
 <c:chartSpace xmlns:c="http://schemas.openxmlformats.org/drawingml/2006/chart" xmlns:a="http://schemas.openxmlformats.org/drawingml/2006/main" xmlns:r="http://schemas.openxmlformats.org/officeDocument/2006/relationships">
   <c:date1904 val="1"/>
-  <c:lang val="es-ES"/>
+  <c:lang val="es-ES_tradnl"/>
   <c:chart>
     <c:title>
       <c:txPr>
@@ -58937,7 +59006,7 @@
           <a:pPr>
             <a:defRPr lang="es-ES_tradnl"/>
           </a:pPr>
-          <a:endParaRPr lang="es-ES"/>
+          <a:endParaRPr lang="es-ES_tradnl"/>
         </a:p>
       </c:txPr>
     </c:title>
@@ -59029,11 +59098,11 @@
             </c:numRef>
           </c:val>
         </c:ser>
-        <c:axId val="122854784"/>
-        <c:axId val="122856576"/>
+        <c:axId val="83512704"/>
+        <c:axId val="83530880"/>
       </c:barChart>
       <c:catAx>
-        <c:axId val="122854784"/>
+        <c:axId val="83512704"/>
         <c:scaling>
           <c:orientation val="minMax"/>
         </c:scaling>
@@ -59046,17 +59115,17 @@
             <a:pPr>
               <a:defRPr lang="es-ES_tradnl"/>
             </a:pPr>
-            <a:endParaRPr lang="es-ES"/>
+            <a:endParaRPr lang="es-ES_tradnl"/>
           </a:p>
         </c:txPr>
-        <c:crossAx val="122856576"/>
+        <c:crossAx val="83530880"/>
         <c:crosses val="autoZero"/>
         <c:auto val="1"/>
         <c:lblAlgn val="ctr"/>
         <c:lblOffset val="100"/>
       </c:catAx>
       <c:valAx>
-        <c:axId val="122856576"/>
+        <c:axId val="83530880"/>
         <c:scaling>
           <c:orientation val="minMax"/>
         </c:scaling>
@@ -59071,10 +59140,10 @@
             <a:pPr>
               <a:defRPr lang="es-ES_tradnl"/>
             </a:pPr>
-            <a:endParaRPr lang="es-ES"/>
+            <a:endParaRPr lang="es-ES_tradnl"/>
           </a:p>
         </c:txPr>
-        <c:crossAx val="122854784"/>
+        <c:crossAx val="83512704"/>
         <c:crosses val="autoZero"/>
         <c:crossBetween val="between"/>
       </c:valAx>
@@ -59088,7 +59157,7 @@
 <file path=word/charts/chart11.xml><?xml version="1.0" encoding="utf-8"?>
 <c:chartSpace xmlns:c="http://schemas.openxmlformats.org/drawingml/2006/chart" xmlns:a="http://schemas.openxmlformats.org/drawingml/2006/main" xmlns:r="http://schemas.openxmlformats.org/officeDocument/2006/relationships">
   <c:date1904 val="1"/>
-  <c:lang val="es-ES"/>
+  <c:lang val="es-ES_tradnl"/>
   <c:chart>
     <c:title>
       <c:txPr>
@@ -59098,7 +59167,7 @@
           <a:pPr>
             <a:defRPr lang="es-ES_tradnl"/>
           </a:pPr>
-          <a:endParaRPr lang="es-ES"/>
+          <a:endParaRPr lang="es-ES_tradnl"/>
         </a:p>
       </c:txPr>
     </c:title>
@@ -59175,10 +59244,10 @@
                   <c:v>172</c:v>
                 </c:pt>
                 <c:pt idx="4">
-                  <c:v>1561.3333333333244</c:v>
+                  <c:v>1561.3333333333239</c:v>
                 </c:pt>
                 <c:pt idx="5">
-                  <c:v>1466.8333333333244</c:v>
+                  <c:v>1466.8333333333239</c:v>
                 </c:pt>
                 <c:pt idx="6">
                   <c:v>16</c:v>
@@ -59193,11 +59262,11 @@
             </c:numRef>
           </c:val>
         </c:ser>
-        <c:axId val="132006272"/>
-        <c:axId val="132007808"/>
+        <c:axId val="83542400"/>
+        <c:axId val="83543936"/>
       </c:barChart>
       <c:catAx>
-        <c:axId val="132006272"/>
+        <c:axId val="83542400"/>
         <c:scaling>
           <c:orientation val="minMax"/>
         </c:scaling>
@@ -59210,17 +59279,17 @@
             <a:pPr>
               <a:defRPr lang="es-ES_tradnl"/>
             </a:pPr>
-            <a:endParaRPr lang="es-ES"/>
+            <a:endParaRPr lang="es-ES_tradnl"/>
           </a:p>
         </c:txPr>
-        <c:crossAx val="132007808"/>
+        <c:crossAx val="83543936"/>
         <c:crosses val="autoZero"/>
         <c:auto val="1"/>
         <c:lblAlgn val="ctr"/>
         <c:lblOffset val="100"/>
       </c:catAx>
       <c:valAx>
-        <c:axId val="132007808"/>
+        <c:axId val="83543936"/>
         <c:scaling>
           <c:orientation val="minMax"/>
         </c:scaling>
@@ -59235,10 +59304,10 @@
             <a:pPr>
               <a:defRPr lang="es-ES_tradnl"/>
             </a:pPr>
-            <a:endParaRPr lang="es-ES"/>
+            <a:endParaRPr lang="es-ES_tradnl"/>
           </a:p>
         </c:txPr>
-        <c:crossAx val="132006272"/>
+        <c:crossAx val="83542400"/>
         <c:crosses val="autoZero"/>
         <c:crossBetween val="between"/>
       </c:valAx>
@@ -59252,7 +59321,7 @@
 <file path=word/charts/chart12.xml><?xml version="1.0" encoding="utf-8"?>
 <c:chartSpace xmlns:c="http://schemas.openxmlformats.org/drawingml/2006/chart" xmlns:a="http://schemas.openxmlformats.org/drawingml/2006/main" xmlns:r="http://schemas.openxmlformats.org/officeDocument/2006/relationships">
   <c:date1904 val="1"/>
-  <c:lang val="es-ES"/>
+  <c:lang val="es-ES_tradnl"/>
   <c:chart>
     <c:title>
       <c:txPr>
@@ -59262,7 +59331,7 @@
           <a:pPr>
             <a:defRPr lang="es-ES_tradnl"/>
           </a:pPr>
-          <a:endParaRPr lang="es-ES"/>
+          <a:endParaRPr lang="es-ES_tradnl"/>
         </a:p>
       </c:txPr>
     </c:title>
@@ -59357,11 +59426,11 @@
             </c:numRef>
           </c:val>
         </c:ser>
-        <c:axId val="132035712"/>
-        <c:axId val="132037248"/>
+        <c:axId val="83829888"/>
+        <c:axId val="83831424"/>
       </c:barChart>
       <c:catAx>
-        <c:axId val="132035712"/>
+        <c:axId val="83829888"/>
         <c:scaling>
           <c:orientation val="minMax"/>
         </c:scaling>
@@ -59374,17 +59443,17 @@
             <a:pPr>
               <a:defRPr lang="es-ES_tradnl"/>
             </a:pPr>
-            <a:endParaRPr lang="es-ES"/>
+            <a:endParaRPr lang="es-ES_tradnl"/>
           </a:p>
         </c:txPr>
-        <c:crossAx val="132037248"/>
+        <c:crossAx val="83831424"/>
         <c:crosses val="autoZero"/>
         <c:auto val="1"/>
         <c:lblAlgn val="ctr"/>
         <c:lblOffset val="100"/>
       </c:catAx>
       <c:valAx>
-        <c:axId val="132037248"/>
+        <c:axId val="83831424"/>
         <c:scaling>
           <c:orientation val="minMax"/>
         </c:scaling>
@@ -59399,10 +59468,10 @@
             <a:pPr>
               <a:defRPr lang="es-ES_tradnl"/>
             </a:pPr>
-            <a:endParaRPr lang="es-ES"/>
+            <a:endParaRPr lang="es-ES_tradnl"/>
           </a:p>
         </c:txPr>
-        <c:crossAx val="132035712"/>
+        <c:crossAx val="83829888"/>
         <c:crosses val="autoZero"/>
         <c:crossBetween val="between"/>
       </c:valAx>
@@ -59416,7 +59485,7 @@
 <file path=word/charts/chart13.xml><?xml version="1.0" encoding="utf-8"?>
 <c:chartSpace xmlns:c="http://schemas.openxmlformats.org/drawingml/2006/chart" xmlns:a="http://schemas.openxmlformats.org/drawingml/2006/main" xmlns:r="http://schemas.openxmlformats.org/officeDocument/2006/relationships">
   <c:date1904 val="1"/>
-  <c:lang val="es-ES"/>
+  <c:lang val="es-ES_tradnl"/>
   <c:chart>
     <c:title>
       <c:txPr>
@@ -59426,7 +59495,7 @@
           <a:pPr>
             <a:defRPr lang="es-ES_tradnl"/>
           </a:pPr>
-          <a:endParaRPr lang="es-ES"/>
+          <a:endParaRPr lang="es-ES_tradnl"/>
         </a:p>
       </c:txPr>
     </c:title>
@@ -59518,11 +59587,11 @@
             </c:numRef>
           </c:val>
         </c:ser>
-        <c:axId val="132044672"/>
-        <c:axId val="132046208"/>
+        <c:axId val="83855232"/>
+        <c:axId val="83856768"/>
       </c:barChart>
       <c:catAx>
-        <c:axId val="132044672"/>
+        <c:axId val="83855232"/>
         <c:scaling>
           <c:orientation val="minMax"/>
         </c:scaling>
@@ -59535,17 +59604,17 @@
             <a:pPr>
               <a:defRPr lang="es-ES_tradnl"/>
             </a:pPr>
-            <a:endParaRPr lang="es-ES"/>
+            <a:endParaRPr lang="es-ES_tradnl"/>
           </a:p>
         </c:txPr>
-        <c:crossAx val="132046208"/>
+        <c:crossAx val="83856768"/>
         <c:crosses val="autoZero"/>
         <c:auto val="1"/>
         <c:lblAlgn val="ctr"/>
         <c:lblOffset val="100"/>
       </c:catAx>
       <c:valAx>
-        <c:axId val="132046208"/>
+        <c:axId val="83856768"/>
         <c:scaling>
           <c:orientation val="minMax"/>
         </c:scaling>
@@ -59560,10 +59629,10 @@
             <a:pPr>
               <a:defRPr lang="es-ES_tradnl"/>
             </a:pPr>
-            <a:endParaRPr lang="es-ES"/>
+            <a:endParaRPr lang="es-ES_tradnl"/>
           </a:p>
         </c:txPr>
-        <c:crossAx val="132044672"/>
+        <c:crossAx val="83855232"/>
         <c:crosses val="autoZero"/>
         <c:crossBetween val="between"/>
       </c:valAx>
@@ -59577,7 +59646,7 @@
 <file path=word/charts/chart14.xml><?xml version="1.0" encoding="utf-8"?>
 <c:chartSpace xmlns:c="http://schemas.openxmlformats.org/drawingml/2006/chart" xmlns:a="http://schemas.openxmlformats.org/drawingml/2006/main" xmlns:r="http://schemas.openxmlformats.org/officeDocument/2006/relationships">
   <c:date1904 val="1"/>
-  <c:lang val="es-ES"/>
+  <c:lang val="es-ES_tradnl"/>
   <c:chart>
     <c:title>
       <c:txPr>
@@ -59587,7 +59656,7 @@
           <a:pPr>
             <a:defRPr lang="es-ES_tradnl"/>
           </a:pPr>
-          <a:endParaRPr lang="es-ES"/>
+          <a:endParaRPr lang="es-ES_tradnl"/>
         </a:p>
       </c:txPr>
     </c:title>
@@ -59679,11 +59748,11 @@
             </c:numRef>
           </c:val>
         </c:ser>
-        <c:axId val="132086400"/>
-        <c:axId val="132096384"/>
+        <c:axId val="83876480"/>
+        <c:axId val="83894656"/>
       </c:barChart>
       <c:catAx>
-        <c:axId val="132086400"/>
+        <c:axId val="83876480"/>
         <c:scaling>
           <c:orientation val="minMax"/>
         </c:scaling>
@@ -59696,17 +59765,17 @@
             <a:pPr>
               <a:defRPr lang="es-ES_tradnl"/>
             </a:pPr>
-            <a:endParaRPr lang="es-ES"/>
+            <a:endParaRPr lang="es-ES_tradnl"/>
           </a:p>
         </c:txPr>
-        <c:crossAx val="132096384"/>
+        <c:crossAx val="83894656"/>
         <c:crosses val="autoZero"/>
         <c:auto val="1"/>
         <c:lblAlgn val="ctr"/>
         <c:lblOffset val="100"/>
       </c:catAx>
       <c:valAx>
-        <c:axId val="132096384"/>
+        <c:axId val="83894656"/>
         <c:scaling>
           <c:orientation val="minMax"/>
         </c:scaling>
@@ -59721,10 +59790,10 @@
             <a:pPr>
               <a:defRPr lang="es-ES_tradnl"/>
             </a:pPr>
-            <a:endParaRPr lang="es-ES"/>
+            <a:endParaRPr lang="es-ES_tradnl"/>
           </a:p>
         </c:txPr>
-        <c:crossAx val="132086400"/>
+        <c:crossAx val="83876480"/>
         <c:crosses val="autoZero"/>
         <c:crossBetween val="between"/>
       </c:valAx>
@@ -59738,7 +59807,7 @@
 <file path=word/charts/chart2.xml><?xml version="1.0" encoding="utf-8"?>
 <c:chartSpace xmlns:c="http://schemas.openxmlformats.org/drawingml/2006/chart" xmlns:a="http://schemas.openxmlformats.org/drawingml/2006/main" xmlns:r="http://schemas.openxmlformats.org/officeDocument/2006/relationships">
   <c:date1904 val="1"/>
-  <c:lang val="es-ES"/>
+  <c:lang val="es-ES_tradnl"/>
   <c:chart>
     <c:title>
       <c:txPr>
@@ -59748,7 +59817,7 @@
           <a:pPr>
             <a:defRPr lang="es-ES_tradnl"/>
           </a:pPr>
-          <a:endParaRPr lang="es-ES"/>
+          <a:endParaRPr lang="es-ES_tradnl"/>
         </a:p>
       </c:txPr>
     </c:title>
@@ -59843,11 +59912,11 @@
             </c:numRef>
           </c:val>
         </c:ser>
-        <c:axId val="110437888"/>
-        <c:axId val="110439424"/>
+        <c:axId val="110474752"/>
+        <c:axId val="110476288"/>
       </c:barChart>
       <c:catAx>
-        <c:axId val="110437888"/>
+        <c:axId val="110474752"/>
         <c:scaling>
           <c:orientation val="minMax"/>
         </c:scaling>
@@ -59860,17 +59929,17 @@
             <a:pPr>
               <a:defRPr lang="es-ES_tradnl"/>
             </a:pPr>
-            <a:endParaRPr lang="es-ES"/>
+            <a:endParaRPr lang="es-ES_tradnl"/>
           </a:p>
         </c:txPr>
-        <c:crossAx val="110439424"/>
+        <c:crossAx val="110476288"/>
         <c:crosses val="autoZero"/>
         <c:auto val="1"/>
         <c:lblAlgn val="ctr"/>
         <c:lblOffset val="100"/>
       </c:catAx>
       <c:valAx>
-        <c:axId val="110439424"/>
+        <c:axId val="110476288"/>
         <c:scaling>
           <c:orientation val="minMax"/>
         </c:scaling>
@@ -59885,10 +59954,10 @@
             <a:pPr>
               <a:defRPr lang="es-ES_tradnl"/>
             </a:pPr>
-            <a:endParaRPr lang="es-ES"/>
+            <a:endParaRPr lang="es-ES_tradnl"/>
           </a:p>
         </c:txPr>
-        <c:crossAx val="110437888"/>
+        <c:crossAx val="110474752"/>
         <c:crosses val="autoZero"/>
         <c:crossBetween val="between"/>
       </c:valAx>
@@ -59902,7 +59971,7 @@
 <file path=word/charts/chart3.xml><?xml version="1.0" encoding="utf-8"?>
 <c:chartSpace xmlns:c="http://schemas.openxmlformats.org/drawingml/2006/chart" xmlns:a="http://schemas.openxmlformats.org/drawingml/2006/main" xmlns:r="http://schemas.openxmlformats.org/officeDocument/2006/relationships">
   <c:date1904 val="1"/>
-  <c:lang val="es-ES"/>
+  <c:lang val="es-ES_tradnl"/>
   <c:chart>
     <c:title>
       <c:txPr>
@@ -59912,7 +59981,7 @@
           <a:pPr>
             <a:defRPr lang="es-ES_tradnl"/>
           </a:pPr>
-          <a:endParaRPr lang="es-ES"/>
+          <a:endParaRPr lang="es-ES_tradnl"/>
         </a:p>
       </c:txPr>
     </c:title>
@@ -60004,11 +60073,11 @@
             </c:numRef>
           </c:val>
         </c:ser>
-        <c:axId val="110467328"/>
-        <c:axId val="110469120"/>
+        <c:axId val="110483712"/>
+        <c:axId val="111091712"/>
       </c:barChart>
       <c:catAx>
-        <c:axId val="110467328"/>
+        <c:axId val="110483712"/>
         <c:scaling>
           <c:orientation val="minMax"/>
         </c:scaling>
@@ -60021,17 +60090,17 @@
             <a:pPr>
               <a:defRPr lang="es-ES_tradnl"/>
             </a:pPr>
-            <a:endParaRPr lang="es-ES"/>
+            <a:endParaRPr lang="es-ES_tradnl"/>
           </a:p>
         </c:txPr>
-        <c:crossAx val="110469120"/>
+        <c:crossAx val="111091712"/>
         <c:crosses val="autoZero"/>
         <c:auto val="1"/>
         <c:lblAlgn val="ctr"/>
         <c:lblOffset val="100"/>
       </c:catAx>
       <c:valAx>
-        <c:axId val="110469120"/>
+        <c:axId val="111091712"/>
         <c:scaling>
           <c:orientation val="minMax"/>
         </c:scaling>
@@ -60046,10 +60115,10 @@
             <a:pPr>
               <a:defRPr lang="es-ES_tradnl"/>
             </a:pPr>
-            <a:endParaRPr lang="es-ES"/>
+            <a:endParaRPr lang="es-ES_tradnl"/>
           </a:p>
         </c:txPr>
-        <c:crossAx val="110467328"/>
+        <c:crossAx val="110483712"/>
         <c:crosses val="autoZero"/>
         <c:crossBetween val="between"/>
       </c:valAx>
@@ -60063,7 +60132,7 @@
 <file path=word/charts/chart4.xml><?xml version="1.0" encoding="utf-8"?>
 <c:chartSpace xmlns:c="http://schemas.openxmlformats.org/drawingml/2006/chart" xmlns:a="http://schemas.openxmlformats.org/drawingml/2006/main" xmlns:r="http://schemas.openxmlformats.org/officeDocument/2006/relationships">
   <c:date1904 val="1"/>
-  <c:lang val="es-ES"/>
+  <c:lang val="es-ES_tradnl"/>
   <c:chart>
     <c:title>
       <c:txPr>
@@ -60073,7 +60142,7 @@
           <a:pPr>
             <a:defRPr lang="es-ES_tradnl"/>
           </a:pPr>
-          <a:endParaRPr lang="es-ES"/>
+          <a:endParaRPr lang="es-ES_tradnl"/>
         </a:p>
       </c:txPr>
     </c:title>
@@ -60165,11 +60234,11 @@
             </c:numRef>
           </c:val>
         </c:ser>
-        <c:axId val="110476288"/>
-        <c:axId val="110482176"/>
+        <c:axId val="111098880"/>
+        <c:axId val="111100672"/>
       </c:barChart>
       <c:catAx>
-        <c:axId val="110476288"/>
+        <c:axId val="111098880"/>
         <c:scaling>
           <c:orientation val="minMax"/>
         </c:scaling>
@@ -60182,17 +60251,17 @@
             <a:pPr>
               <a:defRPr lang="es-ES_tradnl"/>
             </a:pPr>
-            <a:endParaRPr lang="es-ES"/>
+            <a:endParaRPr lang="es-ES_tradnl"/>
           </a:p>
         </c:txPr>
-        <c:crossAx val="110482176"/>
+        <c:crossAx val="111100672"/>
         <c:crosses val="autoZero"/>
         <c:auto val="1"/>
         <c:lblAlgn val="ctr"/>
         <c:lblOffset val="100"/>
       </c:catAx>
       <c:valAx>
-        <c:axId val="110482176"/>
+        <c:axId val="111100672"/>
         <c:scaling>
           <c:orientation val="minMax"/>
         </c:scaling>
@@ -60207,10 +60276,10 @@
             <a:pPr>
               <a:defRPr lang="es-ES_tradnl"/>
             </a:pPr>
-            <a:endParaRPr lang="es-ES"/>
+            <a:endParaRPr lang="es-ES_tradnl"/>
           </a:p>
         </c:txPr>
-        <c:crossAx val="110476288"/>
+        <c:crossAx val="111098880"/>
         <c:crosses val="autoZero"/>
         <c:crossBetween val="between"/>
       </c:valAx>
@@ -60224,7 +60293,7 @@
 <file path=word/charts/chart5.xml><?xml version="1.0" encoding="utf-8"?>
 <c:chartSpace xmlns:c="http://schemas.openxmlformats.org/drawingml/2006/chart" xmlns:a="http://schemas.openxmlformats.org/drawingml/2006/main" xmlns:r="http://schemas.openxmlformats.org/officeDocument/2006/relationships">
   <c:date1904 val="1"/>
-  <c:lang val="es-ES"/>
+  <c:lang val="es-ES_tradnl"/>
   <c:chart>
     <c:title>
       <c:txPr>
@@ -60234,7 +60303,7 @@
           <a:pPr>
             <a:defRPr lang="es-ES_tradnl"/>
           </a:pPr>
-          <a:endParaRPr lang="es-ES"/>
+          <a:endParaRPr lang="es-ES_tradnl"/>
         </a:p>
       </c:txPr>
     </c:title>
@@ -60302,7 +60371,7 @@
                   <c:v>1436</c:v>
                 </c:pt>
                 <c:pt idx="4">
-                  <c:v>3775.6666666666442</c:v>
+                  <c:v>3775.6666666666429</c:v>
                 </c:pt>
                 <c:pt idx="5">
                   <c:v>3642</c:v>
@@ -60317,11 +60386,11 @@
             </c:numRef>
           </c:val>
         </c:ser>
-        <c:axId val="119013376"/>
-        <c:axId val="119014912"/>
+        <c:axId val="119668736"/>
+        <c:axId val="119670272"/>
       </c:barChart>
       <c:catAx>
-        <c:axId val="119013376"/>
+        <c:axId val="119668736"/>
         <c:scaling>
           <c:orientation val="minMax"/>
         </c:scaling>
@@ -60334,17 +60403,17 @@
             <a:pPr>
               <a:defRPr lang="es-ES_tradnl"/>
             </a:pPr>
-            <a:endParaRPr lang="es-ES"/>
+            <a:endParaRPr lang="es-ES_tradnl"/>
           </a:p>
         </c:txPr>
-        <c:crossAx val="119014912"/>
+        <c:crossAx val="119670272"/>
         <c:crosses val="autoZero"/>
         <c:auto val="1"/>
         <c:lblAlgn val="ctr"/>
         <c:lblOffset val="100"/>
       </c:catAx>
       <c:valAx>
-        <c:axId val="119014912"/>
+        <c:axId val="119670272"/>
         <c:scaling>
           <c:orientation val="minMax"/>
         </c:scaling>
@@ -60359,10 +60428,10 @@
             <a:pPr>
               <a:defRPr lang="es-ES_tradnl"/>
             </a:pPr>
-            <a:endParaRPr lang="es-ES"/>
+            <a:endParaRPr lang="es-ES_tradnl"/>
           </a:p>
         </c:txPr>
-        <c:crossAx val="119013376"/>
+        <c:crossAx val="119668736"/>
         <c:crosses val="autoZero"/>
         <c:crossBetween val="between"/>
       </c:valAx>
@@ -60376,7 +60445,7 @@
 <file path=word/charts/chart6.xml><?xml version="1.0" encoding="utf-8"?>
 <c:chartSpace xmlns:c="http://schemas.openxmlformats.org/drawingml/2006/chart" xmlns:a="http://schemas.openxmlformats.org/drawingml/2006/main" xmlns:r="http://schemas.openxmlformats.org/officeDocument/2006/relationships">
   <c:date1904 val="1"/>
-  <c:lang val="es-ES"/>
+  <c:lang val="es-ES_tradnl"/>
   <c:chart>
     <c:plotArea>
       <c:layout/>
@@ -60446,11 +60515,11 @@
             </c:numRef>
           </c:val>
         </c:ser>
-        <c:axId val="119038720"/>
-        <c:axId val="119040256"/>
+        <c:axId val="83628800"/>
+        <c:axId val="83630336"/>
       </c:barChart>
       <c:catAx>
-        <c:axId val="119038720"/>
+        <c:axId val="83628800"/>
         <c:scaling>
           <c:orientation val="minMax"/>
         </c:scaling>
@@ -60463,17 +60532,17 @@
             <a:pPr>
               <a:defRPr lang="es-ES_tradnl"/>
             </a:pPr>
-            <a:endParaRPr lang="es-ES"/>
+            <a:endParaRPr lang="es-ES_tradnl"/>
           </a:p>
         </c:txPr>
-        <c:crossAx val="119040256"/>
+        <c:crossAx val="83630336"/>
         <c:crosses val="autoZero"/>
         <c:auto val="1"/>
         <c:lblAlgn val="ctr"/>
         <c:lblOffset val="100"/>
       </c:catAx>
       <c:valAx>
-        <c:axId val="119040256"/>
+        <c:axId val="83630336"/>
         <c:scaling>
           <c:orientation val="minMax"/>
         </c:scaling>
@@ -60488,10 +60557,10 @@
             <a:pPr>
               <a:defRPr lang="es-ES_tradnl"/>
             </a:pPr>
-            <a:endParaRPr lang="es-ES"/>
+            <a:endParaRPr lang="es-ES_tradnl"/>
           </a:p>
         </c:txPr>
-        <c:crossAx val="119038720"/>
+        <c:crossAx val="83628800"/>
         <c:crosses val="autoZero"/>
         <c:crossBetween val="between"/>
       </c:valAx>
@@ -60505,7 +60574,7 @@
 <file path=word/charts/chart7.xml><?xml version="1.0" encoding="utf-8"?>
 <c:chartSpace xmlns:c="http://schemas.openxmlformats.org/drawingml/2006/chart" xmlns:a="http://schemas.openxmlformats.org/drawingml/2006/main" xmlns:r="http://schemas.openxmlformats.org/officeDocument/2006/relationships">
   <c:date1904 val="1"/>
-  <c:lang val="es-ES"/>
+  <c:lang val="es-ES_tradnl"/>
   <c:chart>
     <c:title>
       <c:txPr>
@@ -60515,7 +60584,7 @@
           <a:pPr>
             <a:defRPr lang="es-ES_tradnl"/>
           </a:pPr>
-          <a:endParaRPr lang="es-ES"/>
+          <a:endParaRPr lang="es-ES_tradnl"/>
         </a:p>
       </c:txPr>
     </c:title>
@@ -60592,10 +60661,10 @@
                   <c:v>65</c:v>
                 </c:pt>
                 <c:pt idx="4">
-                  <c:v>1075.333333333323</c:v>
+                  <c:v>1075.3333333333223</c:v>
                 </c:pt>
                 <c:pt idx="5">
-                  <c:v>1077.333333333323</c:v>
+                  <c:v>1077.3333333333223</c:v>
                 </c:pt>
                 <c:pt idx="7">
                   <c:v>16</c:v>
@@ -60607,11 +60676,11 @@
             </c:numRef>
           </c:val>
         </c:ser>
-        <c:axId val="119047296"/>
-        <c:axId val="119048832"/>
+        <c:axId val="83653760"/>
+        <c:axId val="83655296"/>
       </c:barChart>
       <c:catAx>
-        <c:axId val="119047296"/>
+        <c:axId val="83653760"/>
         <c:scaling>
           <c:orientation val="minMax"/>
         </c:scaling>
@@ -60624,17 +60693,17 @@
             <a:pPr>
               <a:defRPr lang="es-ES_tradnl"/>
             </a:pPr>
-            <a:endParaRPr lang="es-ES"/>
+            <a:endParaRPr lang="es-ES_tradnl"/>
           </a:p>
         </c:txPr>
-        <c:crossAx val="119048832"/>
+        <c:crossAx val="83655296"/>
         <c:crosses val="autoZero"/>
         <c:auto val="1"/>
         <c:lblAlgn val="ctr"/>
         <c:lblOffset val="100"/>
       </c:catAx>
       <c:valAx>
-        <c:axId val="119048832"/>
+        <c:axId val="83655296"/>
         <c:scaling>
           <c:orientation val="minMax"/>
         </c:scaling>
@@ -60649,10 +60718,10 @@
             <a:pPr>
               <a:defRPr lang="es-ES_tradnl"/>
             </a:pPr>
-            <a:endParaRPr lang="es-ES"/>
+            <a:endParaRPr lang="es-ES_tradnl"/>
           </a:p>
         </c:txPr>
-        <c:crossAx val="119047296"/>
+        <c:crossAx val="83653760"/>
         <c:crosses val="autoZero"/>
         <c:crossBetween val="between"/>
       </c:valAx>
@@ -60666,7 +60735,7 @@
 <file path=word/charts/chart8.xml><?xml version="1.0" encoding="utf-8"?>
 <c:chartSpace xmlns:c="http://schemas.openxmlformats.org/drawingml/2006/chart" xmlns:a="http://schemas.openxmlformats.org/drawingml/2006/main" xmlns:r="http://schemas.openxmlformats.org/officeDocument/2006/relationships">
   <c:date1904 val="1"/>
-  <c:lang val="es-ES"/>
+  <c:lang val="es-ES_tradnl"/>
   <c:chart>
     <c:title>
       <c:txPr>
@@ -60676,7 +60745,7 @@
           <a:pPr>
             <a:defRPr lang="es-ES_tradnl"/>
           </a:pPr>
-          <a:endParaRPr lang="es-ES"/>
+          <a:endParaRPr lang="es-ES_tradnl"/>
         </a:p>
       </c:txPr>
     </c:title>
@@ -60768,11 +60837,11 @@
             </c:numRef>
           </c:val>
         </c:ser>
-        <c:axId val="119068544"/>
-        <c:axId val="119070080"/>
+        <c:axId val="83670912"/>
+        <c:axId val="83672448"/>
       </c:barChart>
       <c:catAx>
-        <c:axId val="119068544"/>
+        <c:axId val="83670912"/>
         <c:scaling>
           <c:orientation val="minMax"/>
         </c:scaling>
@@ -60785,17 +60854,17 @@
             <a:pPr>
               <a:defRPr lang="es-ES_tradnl"/>
             </a:pPr>
-            <a:endParaRPr lang="es-ES"/>
+            <a:endParaRPr lang="es-ES_tradnl"/>
           </a:p>
         </c:txPr>
-        <c:crossAx val="119070080"/>
+        <c:crossAx val="83672448"/>
         <c:crosses val="autoZero"/>
         <c:auto val="1"/>
         <c:lblAlgn val="ctr"/>
         <c:lblOffset val="100"/>
       </c:catAx>
       <c:valAx>
-        <c:axId val="119070080"/>
+        <c:axId val="83672448"/>
         <c:scaling>
           <c:orientation val="minMax"/>
         </c:scaling>
@@ -60810,10 +60879,10 @@
             <a:pPr>
               <a:defRPr lang="es-ES_tradnl"/>
             </a:pPr>
-            <a:endParaRPr lang="es-ES"/>
+            <a:endParaRPr lang="es-ES_tradnl"/>
           </a:p>
         </c:txPr>
-        <c:crossAx val="119068544"/>
+        <c:crossAx val="83670912"/>
         <c:crosses val="autoZero"/>
         <c:crossBetween val="between"/>
       </c:valAx>
@@ -60827,7 +60896,7 @@
 <file path=word/charts/chart9.xml><?xml version="1.0" encoding="utf-8"?>
 <c:chartSpace xmlns:c="http://schemas.openxmlformats.org/drawingml/2006/chart" xmlns:a="http://schemas.openxmlformats.org/drawingml/2006/main" xmlns:r="http://schemas.openxmlformats.org/officeDocument/2006/relationships">
   <c:date1904 val="1"/>
-  <c:lang val="es-ES"/>
+  <c:lang val="es-ES_tradnl"/>
   <c:chart>
     <c:title>
       <c:txPr>
@@ -60837,7 +60906,7 @@
           <a:pPr>
             <a:defRPr lang="es-ES_tradnl"/>
           </a:pPr>
-          <a:endParaRPr lang="es-ES"/>
+          <a:endParaRPr lang="es-ES_tradnl"/>
         </a:p>
       </c:txPr>
     </c:title>
@@ -60929,11 +60998,11 @@
             </c:numRef>
           </c:val>
         </c:ser>
-        <c:axId val="119466624"/>
-        <c:axId val="122827136"/>
+        <c:axId val="83495552"/>
+        <c:axId val="83505536"/>
       </c:barChart>
       <c:catAx>
-        <c:axId val="119466624"/>
+        <c:axId val="83495552"/>
         <c:scaling>
           <c:orientation val="minMax"/>
         </c:scaling>
@@ -60946,17 +61015,17 @@
             <a:pPr>
               <a:defRPr lang="es-ES_tradnl"/>
             </a:pPr>
-            <a:endParaRPr lang="es-ES"/>
+            <a:endParaRPr lang="es-ES_tradnl"/>
           </a:p>
         </c:txPr>
-        <c:crossAx val="122827136"/>
+        <c:crossAx val="83505536"/>
         <c:crosses val="autoZero"/>
         <c:auto val="1"/>
         <c:lblAlgn val="ctr"/>
         <c:lblOffset val="100"/>
       </c:catAx>
       <c:valAx>
-        <c:axId val="122827136"/>
+        <c:axId val="83505536"/>
         <c:scaling>
           <c:orientation val="minMax"/>
         </c:scaling>
@@ -60971,10 +61040,10 @@
             <a:pPr>
               <a:defRPr lang="es-ES_tradnl"/>
             </a:pPr>
-            <a:endParaRPr lang="es-ES"/>
+            <a:endParaRPr lang="es-ES_tradnl"/>
           </a:p>
         </c:txPr>
-        <c:crossAx val="119466624"/>
+        <c:crossAx val="83495552"/>
         <c:crosses val="autoZero"/>
         <c:crossBetween val="between"/>
       </c:valAx>

</xml_diff>